<commit_message>
First Design section draft
</commit_message>
<xml_diff>
--- a/Documentation/Project Report V2.docx
+++ b/Documentation/Project Report V2.docx
@@ -1,6 +1,6 @@
 
 <file path=word/document.xml><?xml version="1.0" encoding="utf-8"?>
-<w:document xmlns:wpc="http://schemas.microsoft.com/office/word/2010/wordprocessingCanvas" xmlns:cx="http://schemas.microsoft.com/office/drawing/2014/chartex" xmlns:cx1="http://schemas.microsoft.com/office/drawing/2015/9/8/chartex" xmlns:cx2="http://schemas.microsoft.com/office/drawing/2015/10/21/chartex" xmlns:cx3="http://schemas.microsoft.com/office/drawing/2016/5/9/chartex" xmlns:cx4="http://schemas.microsoft.com/office/drawing/2016/5/10/chartex" xmlns:cx5="http://schemas.microsoft.com/office/drawing/2016/5/11/chartex" xmlns:cx6="http://schemas.microsoft.com/office/drawing/2016/5/12/chartex" xmlns:cx7="http://schemas.microsoft.com/office/drawing/2016/5/13/chartex" xmlns:cx8="http://schemas.microsoft.com/office/drawing/2016/5/14/chartex" xmlns:mc="http://schemas.openxmlformats.org/markup-compatibility/2006" xmlns:aink="http://schemas.microsoft.com/office/drawing/2016/ink" xmlns:am3d="http://schemas.microsoft.com/office/drawing/2017/model3d" xmlns:o="urn:schemas-microsoft-com:office:office" xmlns:r="http://schemas.openxmlformats.org/officeDocument/2006/relationships" xmlns:m="http://schemas.openxmlformats.org/officeDocument/2006/math" xmlns:v="urn:schemas-microsoft-com:vml" xmlns:wp14="http://schemas.microsoft.com/office/word/2010/wordprocessingDrawing" xmlns:wp="http://schemas.openxmlformats.org/drawingml/2006/wordprocessingDrawing" xmlns:w10="urn:schemas-microsoft-com:office:word" xmlns:w="http://schemas.openxmlformats.org/wordprocessingml/2006/main" xmlns:w14="http://schemas.microsoft.com/office/word/2010/wordml" xmlns:w15="http://schemas.microsoft.com/office/word/2012/wordml" xmlns:w16cid="http://schemas.microsoft.com/office/word/2016/wordml/cid" xmlns:w16se="http://schemas.microsoft.com/office/word/2015/wordml/symex" xmlns:wpg="http://schemas.microsoft.com/office/word/2010/wordprocessingGroup" xmlns:wpi="http://schemas.microsoft.com/office/word/2010/wordprocessingInk" xmlns:wne="http://schemas.microsoft.com/office/word/2006/wordml" xmlns:wps="http://schemas.microsoft.com/office/word/2010/wordprocessingShape" mc:Ignorable="w14 w15 w16se w16cid wp14">
+<w:document xmlns:wpc="http://schemas.microsoft.com/office/word/2010/wordprocessingCanvas" xmlns:cx="http://schemas.microsoft.com/office/drawing/2014/chartex" xmlns:mc="http://schemas.openxmlformats.org/markup-compatibility/2006" xmlns:o="urn:schemas-microsoft-com:office:office" xmlns:r="http://schemas.openxmlformats.org/officeDocument/2006/relationships" xmlns:m="http://schemas.openxmlformats.org/officeDocument/2006/math" xmlns:v="urn:schemas-microsoft-com:vml" xmlns:wp14="http://schemas.microsoft.com/office/word/2010/wordprocessingDrawing" xmlns:wp="http://schemas.openxmlformats.org/drawingml/2006/wordprocessingDrawing" xmlns:w10="urn:schemas-microsoft-com:office:word" xmlns:w="http://schemas.openxmlformats.org/wordprocessingml/2006/main" xmlns:w14="http://schemas.microsoft.com/office/word/2010/wordml" xmlns:w15="http://schemas.microsoft.com/office/word/2012/wordml" xmlns:w16se="http://schemas.microsoft.com/office/word/2015/wordml/symex" xmlns:wpg="http://schemas.microsoft.com/office/word/2010/wordprocessingGroup" xmlns:wpi="http://schemas.microsoft.com/office/word/2010/wordprocessingInk" xmlns:wne="http://schemas.microsoft.com/office/word/2006/wordml" xmlns:wps="http://schemas.microsoft.com/office/word/2010/wordprocessingShape" mc:Ignorable="w14 w15 w16se wp14">
   <w:body>
     <w:p>
       <w:pPr>
@@ -228,8 +228,18 @@
           <w:sz w:val="28"/>
           <w:szCs w:val="28"/>
         </w:rPr>
-        <w:t>Andrei Cioanca</w:t>
-      </w:r>
+        <w:t xml:space="preserve">Andrei </w:t>
+      </w:r>
+      <w:proofErr w:type="spellStart"/>
+      <w:r>
+        <w:rPr>
+          <w:rFonts w:ascii="Calibri" w:hAnsi="Calibri" w:cs="Calibri"/>
+          <w:sz w:val="28"/>
+          <w:szCs w:val="28"/>
+        </w:rPr>
+        <w:t>Cioanca</w:t>
+      </w:r>
+      <w:proofErr w:type="spellEnd"/>
       <w:r>
         <w:rPr>
           <w:rFonts w:ascii="Calibri" w:hAnsi="Calibri" w:cs="Calibri"/>
@@ -509,6 +519,7 @@
           <w:lang w:val="en-GB"/>
         </w:rPr>
       </w:pPr>
+      <w:proofErr w:type="spellStart"/>
       <w:r>
         <w:rPr>
           <w:rFonts w:ascii="Calibri" w:hAnsi="Calibri" w:cs="Calibri"/>
@@ -516,7 +527,17 @@
           <w:szCs w:val="28"/>
           <w:lang w:val="en-GB"/>
         </w:rPr>
-        <w:t>Jakob Knop Rasmussen</w:t>
+        <w:t>Jakob</w:t>
+      </w:r>
+      <w:proofErr w:type="spellEnd"/>
+      <w:r>
+        <w:rPr>
+          <w:rFonts w:ascii="Calibri" w:hAnsi="Calibri" w:cs="Calibri"/>
+          <w:sz w:val="28"/>
+          <w:szCs w:val="28"/>
+          <w:lang w:val="en-GB"/>
+        </w:rPr>
+        <w:t xml:space="preserve"> Knop Rasmussen</w:t>
       </w:r>
     </w:p>
     <w:p>
@@ -2615,7 +2636,25 @@
           <w:sz w:val="24"/>
           <w:szCs w:val="24"/>
         </w:rPr>
-        <w:t xml:space="preserve"> movies and tv shows on demand has been one of the main reasons why </w:t>
+        <w:t xml:space="preserve"> movies and </w:t>
+      </w:r>
+      <w:proofErr w:type="spellStart"/>
+      <w:r>
+        <w:rPr>
+          <w:rFonts w:ascii="Calibri" w:hAnsi="Calibri" w:cs="Calibri"/>
+          <w:sz w:val="24"/>
+          <w:szCs w:val="24"/>
+        </w:rPr>
+        <w:t>tv</w:t>
+      </w:r>
+      <w:proofErr w:type="spellEnd"/>
+      <w:r>
+        <w:rPr>
+          <w:rFonts w:ascii="Calibri" w:hAnsi="Calibri" w:cs="Calibri"/>
+          <w:sz w:val="24"/>
+          <w:szCs w:val="24"/>
+        </w:rPr>
+        <w:t xml:space="preserve"> shows on demand has been one of the main reasons why </w:t>
       </w:r>
       <w:r>
         <w:rPr>
@@ -3847,15 +3886,7 @@
       </w:r>
       <w:proofErr w:type="spellEnd"/>
       <w:r>
-        <w:t xml:space="preserve"> and their customers </w:t>
-      </w:r>
-      <w:proofErr w:type="gramStart"/>
-      <w:r>
-        <w:t>are able to</w:t>
-      </w:r>
-      <w:proofErr w:type="gramEnd"/>
-      <w:r>
-        <w:t xml:space="preserve"> interact with the system through their official website. </w:t>
+        <w:t xml:space="preserve"> and their customers are able to interact with the system through their official website. </w:t>
       </w:r>
     </w:p>
     <w:p>
@@ -3894,9 +3925,10 @@
       <w:r>
         <w:rPr>
           <w:noProof/>
+          <w:lang w:val="en-GB" w:eastAsia="en-GB"/>
         </w:rPr>
         <w:drawing>
-          <wp:inline distT="0" distB="0" distL="0" distR="0" wp14:anchorId="36349227" wp14:editId="0465B517">
+          <wp:inline distT="0" distB="0" distL="0" distR="0" wp14:anchorId="35339880" wp14:editId="176E2B83">
             <wp:extent cx="3810000" cy="1333500"/>
             <wp:effectExtent l="0" t="0" r="0" b="0"/>
             <wp:docPr id="1" name="Picture 1"/>
@@ -3955,6 +3987,9 @@
         <w:t>1</w:t>
       </w:r>
       <w:r>
+        <w:rPr>
+          <w:noProof/>
+        </w:rPr>
         <w:fldChar w:fldCharType="end"/>
       </w:r>
       <w:r>
@@ -3984,15 +4019,7 @@
         <w:spacing w:line="276" w:lineRule="auto"/>
       </w:pPr>
       <w:r>
-        <w:t xml:space="preserve">The employee that operates the application can also list the current movies from the database </w:t>
-      </w:r>
-      <w:proofErr w:type="gramStart"/>
-      <w:r>
-        <w:t>in order to</w:t>
-      </w:r>
-      <w:proofErr w:type="gramEnd"/>
-      <w:r>
-        <w:t xml:space="preserve"> ensure that his actions were successful without requiring relying on a different component.</w:t>
+        <w:t>The employee that operates the application can also list the current movies from the database in order to ensure that his actions were successful without requiring relying on a different component.</w:t>
       </w:r>
     </w:p>
     <w:p>
@@ -4007,15 +4034,7 @@
         <w:spacing w:line="276" w:lineRule="auto"/>
       </w:pPr>
       <w:r>
-        <w:t xml:space="preserve">The Movie Manager is the next component in the chain. This one can rent movies that have been created by the previous link, </w:t>
-      </w:r>
-      <w:proofErr w:type="gramStart"/>
-      <w:r>
-        <w:t>as long as</w:t>
-      </w:r>
-      <w:proofErr w:type="gramEnd"/>
-      <w:r>
-        <w:t xml:space="preserve"> they have not already been rented. In broad terms, it functions quite similarly to the Movie Creator but has a more restricted access to the data it works with.</w:t>
+        <w:t>The Movie Manager is the next component in the chain. This one can rent movies that have been created by the previous link, as long as they have not already been rented. In broad terms, it functions quite similarly to the Movie Creator but has a more restricted access to the data it works with.</w:t>
       </w:r>
     </w:p>
     <w:p>
@@ -4033,9 +4052,10 @@
       <w:r>
         <w:rPr>
           <w:noProof/>
+          <w:lang w:val="en-GB" w:eastAsia="en-GB"/>
         </w:rPr>
         <w:drawing>
-          <wp:inline distT="0" distB="0" distL="0" distR="0" wp14:anchorId="52126006" wp14:editId="1E6BC85D">
+          <wp:inline distT="0" distB="0" distL="0" distR="0" wp14:anchorId="7887FF3A" wp14:editId="14574E95">
             <wp:extent cx="3638550" cy="1181100"/>
             <wp:effectExtent l="0" t="0" r="0" b="0"/>
             <wp:docPr id="2" name="Picture 2"/>
@@ -4095,6 +4115,9 @@
         <w:t>2</w:t>
       </w:r>
       <w:r>
+        <w:rPr>
+          <w:noProof/>
+        </w:rPr>
         <w:fldChar w:fldCharType="end"/>
       </w:r>
       <w:r>
@@ -4113,23 +4136,7 @@
         <w:spacing w:line="276" w:lineRule="auto"/>
       </w:pPr>
       <w:r>
-        <w:t xml:space="preserve">An employee </w:t>
-      </w:r>
-      <w:proofErr w:type="gramStart"/>
-      <w:r>
-        <w:t>is able to</w:t>
-      </w:r>
-      <w:proofErr w:type="gramEnd"/>
-      <w:r>
-        <w:t xml:space="preserve"> retrieve a list of the currently unrented movies from the database and then simply insert the id of the movie he wants to rent in the application and the system will store it as rented. Once this is complete, the list will be automatically </w:t>
-      </w:r>
-      <w:proofErr w:type="gramStart"/>
-      <w:r>
-        <w:t>updated</w:t>
-      </w:r>
-      <w:proofErr w:type="gramEnd"/>
-      <w:r>
-        <w:t xml:space="preserve"> and the rented movie removed from the list.</w:t>
+        <w:t>An employee is able to retrieve a list of the currently unrented movies from the database and then simply insert the id of the movie he wants to rent in the application and the system will store it as rented. Once this is complete, the list will be automatically updated and the rented movie removed from the list.</w:t>
       </w:r>
     </w:p>
     <w:p>
@@ -4172,15 +4179,7 @@
       </w:pPr>
       <w:r>
         <w:lastRenderedPageBreak/>
-        <w:t xml:space="preserve">The third component is the Movie Scheduler. It is </w:t>
-      </w:r>
-      <w:proofErr w:type="gramStart"/>
-      <w:r>
-        <w:t>definitely the</w:t>
-      </w:r>
-      <w:proofErr w:type="gramEnd"/>
-      <w:r>
-        <w:t xml:space="preserve"> most complex one since it can do a lot more than the others combined. </w:t>
+        <w:t xml:space="preserve">The third component is the Movie Scheduler. It is definitely the most complex one since it can do a lot more than the others combined. </w:t>
       </w:r>
       <w:r>
         <w:t>The scheduler can create and manage rooms for the cinema as well as take the movies that the previous component has rented and schedule them for screening using the available rooms.</w:t>
@@ -4195,9 +4194,10 @@
       <w:r>
         <w:rPr>
           <w:noProof/>
+          <w:lang w:val="en-GB" w:eastAsia="en-GB"/>
         </w:rPr>
         <w:drawing>
-          <wp:inline distT="0" distB="0" distL="0" distR="0" wp14:anchorId="12768968" wp14:editId="6882173F">
+          <wp:inline distT="0" distB="0" distL="0" distR="0" wp14:anchorId="746E5D01" wp14:editId="48F2D604">
             <wp:extent cx="4000500" cy="1657350"/>
             <wp:effectExtent l="0" t="0" r="0" b="0"/>
             <wp:docPr id="3" name="Picture 3"/>
@@ -4257,6 +4257,9 @@
         <w:t>3</w:t>
       </w:r>
       <w:r>
+        <w:rPr>
+          <w:noProof/>
+        </w:rPr>
         <w:fldChar w:fldCharType="end"/>
       </w:r>
       <w:r>
@@ -4284,9 +4287,10 @@
       <w:r>
         <w:rPr>
           <w:noProof/>
+          <w:lang w:val="en-GB" w:eastAsia="en-GB"/>
         </w:rPr>
         <w:drawing>
-          <wp:inline distT="0" distB="0" distL="0" distR="0" wp14:anchorId="75791B61" wp14:editId="530ED92B">
+          <wp:inline distT="0" distB="0" distL="0" distR="0" wp14:anchorId="27092B99" wp14:editId="25DA65C0">
             <wp:extent cx="2948940" cy="3788257"/>
             <wp:effectExtent l="0" t="0" r="3810" b="3175"/>
             <wp:docPr id="4" name="Picture 4"/>
@@ -4334,7 +4338,10 @@
         <w:fldChar w:fldCharType="begin"/>
       </w:r>
       <w:r>
-        <w:instrText xml:space="preserve"> SEQ Figure \* ARABIC </w:instrText>
+        <w:instrText xml:space="preserve"> SEQ Figure \* AR</w:instrText>
+      </w:r>
+      <w:r>
+        <w:instrText xml:space="preserve">ABIC </w:instrText>
       </w:r>
       <w:r>
         <w:fldChar w:fldCharType="separate"/>
@@ -4346,6 +4353,9 @@
         <w:t>4</w:t>
       </w:r>
       <w:r>
+        <w:rPr>
+          <w:noProof/>
+        </w:rPr>
         <w:fldChar w:fldCharType="end"/>
       </w:r>
       <w:r>
@@ -4392,9 +4402,10 @@
       <w:r>
         <w:rPr>
           <w:noProof/>
+          <w:lang w:val="en-GB" w:eastAsia="en-GB"/>
         </w:rPr>
         <w:drawing>
-          <wp:inline distT="0" distB="0" distL="0" distR="0" wp14:anchorId="690B80BD" wp14:editId="103DD87B">
+          <wp:inline distT="0" distB="0" distL="0" distR="0" wp14:anchorId="467E3012" wp14:editId="7206FAA7">
             <wp:extent cx="3790950" cy="1181100"/>
             <wp:effectExtent l="0" t="0" r="0" b="0"/>
             <wp:docPr id="5" name="Picture 5"/>
@@ -4454,6 +4465,9 @@
         <w:t>5</w:t>
       </w:r>
       <w:r>
+        <w:rPr>
+          <w:noProof/>
+        </w:rPr>
         <w:fldChar w:fldCharType="end"/>
       </w:r>
       <w:r>
@@ -4479,8 +4493,41 @@
       <w:pPr>
         <w:pStyle w:val="NoSpacing"/>
       </w:pPr>
-      <w:bookmarkStart w:id="0" w:name="_GoBack"/>
-      <w:bookmarkEnd w:id="0"/>
+    </w:p>
+    <w:p>
+      <w:pPr>
+        <w:pStyle w:val="NoSpacing"/>
+      </w:pPr>
+    </w:p>
+    <w:p>
+      <w:pPr>
+        <w:pStyle w:val="NoSpacing"/>
+      </w:pPr>
+    </w:p>
+    <w:p>
+      <w:pPr>
+        <w:pStyle w:val="NoSpacing"/>
+      </w:pPr>
+    </w:p>
+    <w:p>
+      <w:pPr>
+        <w:pStyle w:val="NoSpacing"/>
+      </w:pPr>
+    </w:p>
+    <w:p>
+      <w:pPr>
+        <w:pStyle w:val="NoSpacing"/>
+      </w:pPr>
+    </w:p>
+    <w:p>
+      <w:pPr>
+        <w:pStyle w:val="NoSpacing"/>
+      </w:pPr>
+    </w:p>
+    <w:p>
+      <w:pPr>
+        <w:pStyle w:val="NoSpacing"/>
+      </w:pPr>
     </w:p>
     <w:p>
       <w:pPr>
@@ -4499,13 +4546,941 @@
           <w:rFonts w:ascii="Calibri" w:eastAsia="Arial Unicode MS" w:hAnsi="Calibri" w:cs="Calibri"/>
           <w:color w:val="008000"/>
         </w:rPr>
+        <w:lastRenderedPageBreak/>
         <w:t>System Design</w:t>
       </w:r>
     </w:p>
     <w:p>
       <w:pPr>
         <w:pStyle w:val="Body"/>
-      </w:pPr>
+        <w:rPr>
+          <w:rFonts w:ascii="Calibri" w:hAnsi="Calibri" w:cs="Calibri"/>
+          <w:sz w:val="24"/>
+          <w:szCs w:val="24"/>
+        </w:rPr>
+      </w:pPr>
+      <w:r>
+        <w:rPr>
+          <w:rFonts w:ascii="Calibri" w:hAnsi="Calibri" w:cs="Calibri"/>
+          <w:sz w:val="24"/>
+          <w:szCs w:val="24"/>
+        </w:rPr>
+        <w:t>The first step in designing the system was making an overall view of the system and its components and then expanding on that with</w:t>
+      </w:r>
+      <w:r>
+        <w:rPr>
+          <w:rFonts w:ascii="Calibri" w:hAnsi="Calibri" w:cs="Calibri"/>
+          <w:sz w:val="24"/>
+          <w:szCs w:val="24"/>
+        </w:rPr>
+        <w:t xml:space="preserve"> details by using UML diagrams.</w:t>
+      </w:r>
+    </w:p>
+    <w:p>
+      <w:pPr>
+        <w:pStyle w:val="Body"/>
+        <w:keepNext/>
+      </w:pPr>
+      <w:r>
+        <w:rPr>
+          <w:noProof/>
+          <w:lang w:val="en-GB" w:eastAsia="en-GB"/>
+        </w:rPr>
+        <w:drawing>
+          <wp:inline distT="0" distB="0" distL="0" distR="0" wp14:anchorId="236B93FD" wp14:editId="38CABEA9">
+            <wp:extent cx="5396230" cy="4429760"/>
+            <wp:effectExtent l="0" t="0" r="0" b="8890"/>
+            <wp:docPr id="8" name="Picture 8"/>
+            <wp:cNvGraphicFramePr>
+              <a:graphicFrameLocks xmlns:a="http://schemas.openxmlformats.org/drawingml/2006/main" noChangeAspect="1"/>
+            </wp:cNvGraphicFramePr>
+            <a:graphic xmlns:a="http://schemas.openxmlformats.org/drawingml/2006/main">
+              <a:graphicData uri="http://schemas.openxmlformats.org/drawingml/2006/picture">
+                <pic:pic xmlns:pic="http://schemas.openxmlformats.org/drawingml/2006/picture">
+                  <pic:nvPicPr>
+                    <pic:cNvPr id="1" name=""/>
+                    <pic:cNvPicPr/>
+                  </pic:nvPicPr>
+                  <pic:blipFill>
+                    <a:blip r:embed="rId15"/>
+                    <a:stretch>
+                      <a:fillRect/>
+                    </a:stretch>
+                  </pic:blipFill>
+                  <pic:spPr>
+                    <a:xfrm>
+                      <a:off x="0" y="0"/>
+                      <a:ext cx="5396230" cy="4429760"/>
+                    </a:xfrm>
+                    <a:prstGeom prst="rect">
+                      <a:avLst/>
+                    </a:prstGeom>
+                  </pic:spPr>
+                </pic:pic>
+              </a:graphicData>
+            </a:graphic>
+          </wp:inline>
+        </w:drawing>
+      </w:r>
+    </w:p>
+    <w:p>
+      <w:pPr>
+        <w:pStyle w:val="Caption"/>
+      </w:pPr>
+      <w:r>
+        <w:t xml:space="preserve">Figure </w:t>
+      </w:r>
+      <w:r>
+        <w:fldChar w:fldCharType="begin"/>
+      </w:r>
+      <w:r>
+        <w:instrText xml:space="preserve"> SEQ Figure \* ARABIC </w:instrText>
+      </w:r>
+      <w:r>
+        <w:fldChar w:fldCharType="separate"/>
+      </w:r>
+      <w:r>
+        <w:rPr>
+          <w:noProof/>
+        </w:rPr>
+        <w:t>6</w:t>
+      </w:r>
+      <w:r>
+        <w:fldChar w:fldCharType="end"/>
+      </w:r>
+      <w:r>
+        <w:t xml:space="preserve"> - The three tiers</w:t>
+      </w:r>
+    </w:p>
+    <w:p/>
+    <w:p/>
+    <w:p/>
+    <w:p/>
+    <w:p/>
+    <w:p/>
+    <w:p/>
+    <w:p/>
+    <w:p/>
+    <w:p/>
+    <w:p/>
+    <w:p>
+      <w:pPr>
+        <w:pStyle w:val="Body"/>
+        <w:jc w:val="both"/>
+        <w:rPr>
+          <w:rFonts w:ascii="Calibri" w:hAnsi="Calibri" w:cs="Calibri"/>
+          <w:sz w:val="24"/>
+          <w:szCs w:val="24"/>
+        </w:rPr>
+      </w:pPr>
+      <w:r>
+        <w:rPr>
+          <w:rFonts w:ascii="Calibri" w:hAnsi="Calibri" w:cs="Calibri"/>
+          <w:sz w:val="24"/>
+          <w:szCs w:val="24"/>
+        </w:rPr>
+        <w:lastRenderedPageBreak/>
+        <w:t xml:space="preserve">The design of the system </w:t>
+      </w:r>
+      <w:r>
+        <w:rPr>
+          <w:rFonts w:ascii="Calibri" w:hAnsi="Calibri" w:cs="Calibri"/>
+          <w:sz w:val="24"/>
+          <w:szCs w:val="24"/>
+        </w:rPr>
+        <w:t>follows a 3-tier architecture that helps separate the user interface, business logic and data storage layers.</w:t>
+      </w:r>
+      <w:r>
+        <w:rPr>
+          <w:rFonts w:ascii="Calibri" w:hAnsi="Calibri" w:cs="Calibri"/>
+          <w:sz w:val="24"/>
+          <w:szCs w:val="24"/>
+        </w:rPr>
+        <w:t xml:space="preserve"> </w:t>
+      </w:r>
+    </w:p>
+    <w:p>
+      <w:pPr>
+        <w:pStyle w:val="Body"/>
+        <w:keepNext/>
+        <w:jc w:val="both"/>
+      </w:pPr>
+      <w:r>
+        <w:rPr>
+          <w:noProof/>
+          <w:lang w:val="en-GB" w:eastAsia="en-GB"/>
+        </w:rPr>
+        <w:drawing>
+          <wp:inline distT="0" distB="0" distL="0" distR="0" wp14:anchorId="491981BC" wp14:editId="3CFAAC51">
+            <wp:extent cx="5396230" cy="1667510"/>
+            <wp:effectExtent l="0" t="0" r="0" b="8890"/>
+            <wp:docPr id="10" name="Picture 10"/>
+            <wp:cNvGraphicFramePr>
+              <a:graphicFrameLocks xmlns:a="http://schemas.openxmlformats.org/drawingml/2006/main" noChangeAspect="1"/>
+            </wp:cNvGraphicFramePr>
+            <a:graphic xmlns:a="http://schemas.openxmlformats.org/drawingml/2006/main">
+              <a:graphicData uri="http://schemas.openxmlformats.org/drawingml/2006/picture">
+                <pic:pic xmlns:pic="http://schemas.openxmlformats.org/drawingml/2006/picture">
+                  <pic:nvPicPr>
+                    <pic:cNvPr id="1" name=""/>
+                    <pic:cNvPicPr/>
+                  </pic:nvPicPr>
+                  <pic:blipFill>
+                    <a:blip r:embed="rId16"/>
+                    <a:stretch>
+                      <a:fillRect/>
+                    </a:stretch>
+                  </pic:blipFill>
+                  <pic:spPr>
+                    <a:xfrm>
+                      <a:off x="0" y="0"/>
+                      <a:ext cx="5396230" cy="1667510"/>
+                    </a:xfrm>
+                    <a:prstGeom prst="rect">
+                      <a:avLst/>
+                    </a:prstGeom>
+                  </pic:spPr>
+                </pic:pic>
+              </a:graphicData>
+            </a:graphic>
+          </wp:inline>
+        </w:drawing>
+      </w:r>
+    </w:p>
+    <w:p>
+      <w:pPr>
+        <w:pStyle w:val="Caption"/>
+        <w:jc w:val="both"/>
+        <w:rPr>
+          <w:rFonts w:ascii="Calibri" w:hAnsi="Calibri" w:cs="Calibri"/>
+          <w:sz w:val="24"/>
+          <w:szCs w:val="24"/>
+        </w:rPr>
+      </w:pPr>
+      <w:r>
+        <w:t xml:space="preserve">Figure </w:t>
+      </w:r>
+      <w:r>
+        <w:fldChar w:fldCharType="begin"/>
+      </w:r>
+      <w:r>
+        <w:instrText xml:space="preserve"> SEQ Figure \* ARABIC </w:instrText>
+      </w:r>
+      <w:r>
+        <w:fldChar w:fldCharType="separate"/>
+      </w:r>
+      <w:r>
+        <w:rPr>
+          <w:noProof/>
+        </w:rPr>
+        <w:t>7</w:t>
+      </w:r>
+      <w:r>
+        <w:fldChar w:fldCharType="end"/>
+      </w:r>
+      <w:r>
+        <w:t xml:space="preserve"> - All four components</w:t>
+      </w:r>
+    </w:p>
+    <w:p>
+      <w:pPr>
+        <w:pStyle w:val="Body"/>
+        <w:jc w:val="both"/>
+        <w:rPr>
+          <w:rFonts w:ascii="Calibri" w:hAnsi="Calibri" w:cs="Calibri"/>
+          <w:sz w:val="24"/>
+          <w:szCs w:val="24"/>
+        </w:rPr>
+      </w:pPr>
+      <w:r>
+        <w:rPr>
+          <w:rFonts w:ascii="Calibri" w:hAnsi="Calibri" w:cs="Calibri"/>
+          <w:sz w:val="24"/>
+          <w:szCs w:val="24"/>
+        </w:rPr>
+        <w:t xml:space="preserve">The system is structured into four different components that communicate with each other; every component having specific responsibilities. </w:t>
+      </w:r>
+      <w:commentRangeStart w:id="0"/>
+      <w:r>
+        <w:rPr>
+          <w:rFonts w:ascii="Calibri" w:hAnsi="Calibri" w:cs="Calibri"/>
+          <w:sz w:val="24"/>
+          <w:szCs w:val="24"/>
+        </w:rPr>
+        <w:t>For</w:t>
+      </w:r>
+      <w:commentRangeEnd w:id="0"/>
+      <w:r>
+        <w:rPr>
+          <w:rStyle w:val="CommentReference"/>
+          <w:rFonts w:ascii="Times New Roman" w:eastAsia="Arial Unicode MS" w:hAnsi="Times New Roman" w:cs="Times New Roman"/>
+          <w:color w:val="auto"/>
+        </w:rPr>
+        <w:commentReference w:id="0"/>
+      </w:r>
+      <w:r>
+        <w:rPr>
+          <w:rFonts w:ascii="Calibri" w:hAnsi="Calibri" w:cs="Calibri"/>
+          <w:sz w:val="24"/>
+          <w:szCs w:val="24"/>
+        </w:rPr>
+        <w:t xml:space="preserve"> t</w:t>
+      </w:r>
+      <w:r>
+        <w:rPr>
+          <w:rFonts w:ascii="Calibri" w:hAnsi="Calibri" w:cs="Calibri"/>
+          <w:sz w:val="24"/>
+          <w:szCs w:val="24"/>
+        </w:rPr>
+        <w:t xml:space="preserve">he first three components the first and second tiers </w:t>
+      </w:r>
+      <w:r>
+        <w:rPr>
+          <w:rFonts w:ascii="Calibri" w:hAnsi="Calibri" w:cs="Calibri"/>
+          <w:sz w:val="24"/>
+          <w:szCs w:val="24"/>
+        </w:rPr>
+        <w:t>are</w:t>
+      </w:r>
+      <w:r>
+        <w:rPr>
+          <w:rFonts w:ascii="Calibri" w:hAnsi="Calibri" w:cs="Calibri"/>
+          <w:sz w:val="24"/>
+          <w:szCs w:val="24"/>
+        </w:rPr>
+        <w:t xml:space="preserve"> implemented in Java and </w:t>
+      </w:r>
+      <w:r>
+        <w:rPr>
+          <w:rFonts w:ascii="Calibri" w:hAnsi="Calibri" w:cs="Calibri"/>
+          <w:sz w:val="24"/>
+          <w:szCs w:val="24"/>
+        </w:rPr>
+        <w:t xml:space="preserve">for </w:t>
+      </w:r>
+      <w:r>
+        <w:rPr>
+          <w:rFonts w:ascii="Calibri" w:hAnsi="Calibri" w:cs="Calibri"/>
+          <w:sz w:val="24"/>
+          <w:szCs w:val="24"/>
+        </w:rPr>
+        <w:t>the last component</w:t>
+      </w:r>
+      <w:r>
+        <w:rPr>
+          <w:rFonts w:ascii="Calibri" w:hAnsi="Calibri" w:cs="Calibri"/>
+          <w:sz w:val="24"/>
+          <w:szCs w:val="24"/>
+        </w:rPr>
+        <w:t xml:space="preserve"> tier 1 and 2</w:t>
+      </w:r>
+      <w:r>
+        <w:rPr>
+          <w:rFonts w:ascii="Calibri" w:hAnsi="Calibri" w:cs="Calibri"/>
+          <w:sz w:val="24"/>
+          <w:szCs w:val="24"/>
+        </w:rPr>
+        <w:t xml:space="preserve"> in C#. </w:t>
+      </w:r>
+    </w:p>
+    <w:p>
+      <w:pPr>
+        <w:pStyle w:val="Body"/>
+        <w:jc w:val="both"/>
+        <w:rPr>
+          <w:rFonts w:ascii="Calibri" w:hAnsi="Calibri" w:cs="Calibri"/>
+          <w:sz w:val="24"/>
+          <w:szCs w:val="24"/>
+        </w:rPr>
+      </w:pPr>
+      <w:r>
+        <w:rPr>
+          <w:rFonts w:ascii="Calibri" w:hAnsi="Calibri" w:cs="Calibri"/>
+          <w:sz w:val="24"/>
+          <w:szCs w:val="24"/>
+        </w:rPr>
+        <w:t>The chosen method of data storage is a database, therefore, the third tier was implemented in C# as well, in order to benefit from the Entity Framework Core data access technology.</w:t>
+      </w:r>
+      <w:r>
+        <w:rPr>
+          <w:rFonts w:ascii="Calibri" w:hAnsi="Calibri" w:cs="Calibri"/>
+          <w:sz w:val="24"/>
+          <w:szCs w:val="24"/>
+        </w:rPr>
+        <w:t xml:space="preserve"> </w:t>
+      </w:r>
+    </w:p>
+    <w:p>
+      <w:pPr>
+        <w:pStyle w:val="Body"/>
+        <w:jc w:val="both"/>
+        <w:rPr>
+          <w:rFonts w:ascii="Calibri" w:hAnsi="Calibri" w:cs="Calibri"/>
+          <w:sz w:val="24"/>
+          <w:szCs w:val="24"/>
+        </w:rPr>
+      </w:pPr>
+      <w:r>
+        <w:rPr>
+          <w:rFonts w:ascii="Calibri" w:hAnsi="Calibri" w:cs="Calibri"/>
+          <w:sz w:val="24"/>
+          <w:szCs w:val="24"/>
+        </w:rPr>
+        <w:t xml:space="preserve">The communication between tiers is made through sockets using the TCP protocol. In order to easily send data that can be interpreted by programs written in both Java and C#, the data sent between tiers is serialized with </w:t>
+      </w:r>
+      <w:proofErr w:type="spellStart"/>
+      <w:r>
+        <w:rPr>
+          <w:rFonts w:ascii="Calibri" w:hAnsi="Calibri" w:cs="Calibri"/>
+          <w:sz w:val="24"/>
+          <w:szCs w:val="24"/>
+        </w:rPr>
+        <w:t>Json</w:t>
+      </w:r>
+      <w:proofErr w:type="spellEnd"/>
+      <w:r>
+        <w:rPr>
+          <w:rFonts w:ascii="Calibri" w:hAnsi="Calibri" w:cs="Calibri"/>
+          <w:sz w:val="24"/>
+          <w:szCs w:val="24"/>
+        </w:rPr>
+        <w:t>.</w:t>
+      </w:r>
+    </w:p>
+    <w:p>
+      <w:pPr>
+        <w:pStyle w:val="Body"/>
+        <w:jc w:val="both"/>
+        <w:rPr>
+          <w:rFonts w:ascii="Calibri" w:hAnsi="Calibri" w:cs="Calibri"/>
+          <w:sz w:val="24"/>
+          <w:szCs w:val="24"/>
+        </w:rPr>
+      </w:pPr>
+      <w:r>
+        <w:rPr>
+          <w:rFonts w:ascii="Calibri" w:hAnsi="Calibri" w:cs="Calibri"/>
+          <w:sz w:val="24"/>
+          <w:szCs w:val="24"/>
+        </w:rPr>
+        <w:t>UML diagrams for all tiers and components were designed in order to give an overview of how the system looks.</w:t>
+      </w:r>
+    </w:p>
+    <w:p>
+      <w:pPr>
+        <w:pStyle w:val="Body"/>
+        <w:jc w:val="both"/>
+        <w:rPr>
+          <w:rFonts w:ascii="Calibri" w:hAnsi="Calibri" w:cs="Calibri"/>
+          <w:sz w:val="24"/>
+          <w:szCs w:val="24"/>
+        </w:rPr>
+      </w:pPr>
+      <w:r>
+        <w:rPr>
+          <w:rFonts w:ascii="Calibri" w:hAnsi="Calibri" w:cs="Calibri"/>
+          <w:sz w:val="24"/>
+          <w:szCs w:val="24"/>
+        </w:rPr>
+        <w:t>[Tier3 Diagram]</w:t>
+      </w:r>
+    </w:p>
+    <w:p>
+      <w:pPr>
+        <w:pStyle w:val="Body"/>
+        <w:jc w:val="both"/>
+        <w:rPr>
+          <w:rFonts w:ascii="Calibri" w:hAnsi="Calibri" w:cs="Calibri"/>
+          <w:sz w:val="24"/>
+          <w:szCs w:val="24"/>
+        </w:rPr>
+      </w:pPr>
+      <w:r>
+        <w:rPr>
+          <w:rFonts w:ascii="Calibri" w:hAnsi="Calibri" w:cs="Calibri"/>
+          <w:sz w:val="24"/>
+          <w:szCs w:val="24"/>
+        </w:rPr>
+        <w:t>The third tier is common for all for components and acts as a server that receives requests and according to those requests it runs queries on the database to either retrieve or save data. This part of the system uses EF Core to easily store objects into the database.</w:t>
+      </w:r>
+    </w:p>
+    <w:p>
+      <w:pPr>
+        <w:pStyle w:val="Body"/>
+        <w:jc w:val="both"/>
+        <w:rPr>
+          <w:rFonts w:ascii="Calibri" w:hAnsi="Calibri" w:cs="Calibri"/>
+          <w:sz w:val="24"/>
+          <w:szCs w:val="24"/>
+        </w:rPr>
+      </w:pPr>
+      <w:r>
+        <w:rPr>
+          <w:rFonts w:ascii="Calibri" w:hAnsi="Calibri" w:cs="Calibri"/>
+          <w:sz w:val="24"/>
+          <w:szCs w:val="24"/>
+        </w:rPr>
+        <w:t>[</w:t>
+      </w:r>
+      <w:r>
+        <w:rPr>
+          <w:rFonts w:ascii="Calibri" w:hAnsi="Calibri" w:cs="Calibri"/>
+          <w:sz w:val="24"/>
+          <w:szCs w:val="24"/>
+        </w:rPr>
+        <w:t>Tier1, Tier</w:t>
+      </w:r>
+      <w:r>
+        <w:rPr>
+          <w:rFonts w:ascii="Calibri" w:hAnsi="Calibri" w:cs="Calibri"/>
+          <w:sz w:val="24"/>
+          <w:szCs w:val="24"/>
+        </w:rPr>
+        <w:t xml:space="preserve">2 – </w:t>
+      </w:r>
+      <w:proofErr w:type="spellStart"/>
+      <w:r>
+        <w:rPr>
+          <w:rFonts w:ascii="Calibri" w:hAnsi="Calibri" w:cs="Calibri"/>
+          <w:sz w:val="24"/>
+          <w:szCs w:val="24"/>
+        </w:rPr>
+        <w:t>MovieCreator</w:t>
+      </w:r>
+      <w:proofErr w:type="spellEnd"/>
+      <w:r>
+        <w:rPr>
+          <w:rFonts w:ascii="Calibri" w:hAnsi="Calibri" w:cs="Calibri"/>
+          <w:sz w:val="24"/>
+          <w:szCs w:val="24"/>
+        </w:rPr>
+        <w:t xml:space="preserve"> UML]</w:t>
+      </w:r>
+    </w:p>
+    <w:p>
+      <w:pPr>
+        <w:pStyle w:val="Body"/>
+        <w:jc w:val="both"/>
+        <w:rPr>
+          <w:rFonts w:ascii="Calibri" w:hAnsi="Calibri" w:cs="Calibri"/>
+          <w:sz w:val="24"/>
+          <w:szCs w:val="24"/>
+        </w:rPr>
+      </w:pPr>
+      <w:r>
+        <w:rPr>
+          <w:rFonts w:ascii="Calibri" w:hAnsi="Calibri" w:cs="Calibri"/>
+          <w:sz w:val="24"/>
+          <w:szCs w:val="24"/>
+        </w:rPr>
+        <w:lastRenderedPageBreak/>
+        <w:t>The first two components are quite similar to each other in terms of functionality</w:t>
+      </w:r>
+      <w:r>
+        <w:rPr>
+          <w:rFonts w:ascii="Calibri" w:hAnsi="Calibri" w:cs="Calibri"/>
+          <w:sz w:val="24"/>
+          <w:szCs w:val="24"/>
+        </w:rPr>
+        <w:t xml:space="preserve"> so they are presented together</w:t>
+      </w:r>
+      <w:r>
+        <w:rPr>
+          <w:rFonts w:ascii="Calibri" w:hAnsi="Calibri" w:cs="Calibri"/>
+          <w:sz w:val="24"/>
+          <w:szCs w:val="24"/>
+        </w:rPr>
+        <w:t>. The first tier is responsible for displaying a GUI to the user and taking input from them.</w:t>
+      </w:r>
+      <w:r>
+        <w:rPr>
+          <w:rFonts w:ascii="Calibri" w:hAnsi="Calibri" w:cs="Calibri"/>
+          <w:sz w:val="24"/>
+          <w:szCs w:val="24"/>
+        </w:rPr>
+        <w:t xml:space="preserve"> The second tier acts as a server that receives requests from the first tier, interprets them and then it replies. </w:t>
+      </w:r>
+    </w:p>
+    <w:p>
+      <w:pPr>
+        <w:pStyle w:val="Body"/>
+        <w:jc w:val="both"/>
+        <w:rPr>
+          <w:rFonts w:ascii="Calibri" w:hAnsi="Calibri" w:cs="Calibri"/>
+          <w:sz w:val="24"/>
+          <w:szCs w:val="24"/>
+        </w:rPr>
+      </w:pPr>
+      <w:r>
+        <w:rPr>
+          <w:rFonts w:ascii="Calibri" w:hAnsi="Calibri" w:cs="Calibri"/>
+          <w:sz w:val="24"/>
+          <w:szCs w:val="24"/>
+        </w:rPr>
+        <w:t>The second tier also acts as a client for the third tier, as it sends data to tier 3 so it can save it into the database.</w:t>
+      </w:r>
+    </w:p>
+    <w:p>
+      <w:pPr>
+        <w:pStyle w:val="Body"/>
+        <w:jc w:val="both"/>
+        <w:rPr>
+          <w:rFonts w:ascii="Calibri" w:hAnsi="Calibri" w:cs="Calibri"/>
+          <w:sz w:val="24"/>
+          <w:szCs w:val="24"/>
+        </w:rPr>
+      </w:pPr>
+      <w:r>
+        <w:rPr>
+          <w:rFonts w:ascii="Calibri" w:hAnsi="Calibri" w:cs="Calibri"/>
+          <w:sz w:val="24"/>
+          <w:szCs w:val="24"/>
+        </w:rPr>
+        <w:t xml:space="preserve">[Tier1, Tier2 – </w:t>
+      </w:r>
+      <w:proofErr w:type="spellStart"/>
+      <w:r>
+        <w:rPr>
+          <w:rFonts w:ascii="Calibri" w:hAnsi="Calibri" w:cs="Calibri"/>
+          <w:sz w:val="24"/>
+          <w:szCs w:val="24"/>
+        </w:rPr>
+        <w:t>MovieScheduler</w:t>
+      </w:r>
+      <w:proofErr w:type="spellEnd"/>
+      <w:r>
+        <w:rPr>
+          <w:rFonts w:ascii="Calibri" w:hAnsi="Calibri" w:cs="Calibri"/>
+          <w:sz w:val="24"/>
+          <w:szCs w:val="24"/>
+        </w:rPr>
+        <w:t xml:space="preserve"> UML]</w:t>
+      </w:r>
+    </w:p>
+    <w:p>
+      <w:pPr>
+        <w:pStyle w:val="Body"/>
+        <w:jc w:val="both"/>
+        <w:rPr>
+          <w:rFonts w:ascii="Calibri" w:hAnsi="Calibri" w:cs="Calibri"/>
+          <w:sz w:val="24"/>
+          <w:szCs w:val="24"/>
+        </w:rPr>
+      </w:pPr>
+      <w:r>
+        <w:rPr>
+          <w:rFonts w:ascii="Calibri" w:hAnsi="Calibri" w:cs="Calibri"/>
+          <w:sz w:val="24"/>
+          <w:szCs w:val="24"/>
+        </w:rPr>
+        <w:t xml:space="preserve">The third component is responsible for creating rooms in which movies can be displayed and for creating the schedule of the cinema. </w:t>
+      </w:r>
+      <w:r>
+        <w:rPr>
+          <w:rFonts w:ascii="Calibri" w:hAnsi="Calibri" w:cs="Calibri"/>
+          <w:sz w:val="24"/>
+          <w:szCs w:val="24"/>
+        </w:rPr>
+        <w:t xml:space="preserve">A schedule consists of multiple Movie – Time – Day – Room – Seats pairings. The </w:t>
+      </w:r>
+      <w:proofErr w:type="spellStart"/>
+      <w:r>
+        <w:rPr>
+          <w:rFonts w:ascii="Calibri" w:hAnsi="Calibri" w:cs="Calibri"/>
+          <w:sz w:val="24"/>
+          <w:szCs w:val="24"/>
+        </w:rPr>
+        <w:t>ScheduledMovie</w:t>
+      </w:r>
+      <w:proofErr w:type="spellEnd"/>
+      <w:r>
+        <w:rPr>
+          <w:rFonts w:ascii="Calibri" w:hAnsi="Calibri" w:cs="Calibri"/>
+          <w:sz w:val="24"/>
+          <w:szCs w:val="24"/>
+        </w:rPr>
+        <w:t xml:space="preserve"> class is used to represent one pairing and the Schedule class contains a list of </w:t>
+      </w:r>
+      <w:proofErr w:type="spellStart"/>
+      <w:r>
+        <w:rPr>
+          <w:rFonts w:ascii="Calibri" w:hAnsi="Calibri" w:cs="Calibri"/>
+          <w:sz w:val="24"/>
+          <w:szCs w:val="24"/>
+        </w:rPr>
+        <w:t>ScheduledMovie</w:t>
+      </w:r>
+      <w:proofErr w:type="spellEnd"/>
+      <w:r>
+        <w:rPr>
+          <w:rFonts w:ascii="Calibri" w:hAnsi="Calibri" w:cs="Calibri"/>
+          <w:sz w:val="24"/>
+          <w:szCs w:val="24"/>
+        </w:rPr>
+        <w:t xml:space="preserve"> objects.</w:t>
+      </w:r>
+      <w:r>
+        <w:rPr>
+          <w:rFonts w:ascii="Calibri" w:hAnsi="Calibri" w:cs="Calibri"/>
+          <w:sz w:val="24"/>
+          <w:szCs w:val="24"/>
+        </w:rPr>
+        <w:t xml:space="preserve"> The size of the Seats array is dependent on the size attribute of the Room the movie is displayed in.</w:t>
+      </w:r>
+      <w:r>
+        <w:rPr>
+          <w:rFonts w:ascii="Calibri" w:hAnsi="Calibri" w:cs="Calibri"/>
+          <w:sz w:val="24"/>
+          <w:szCs w:val="24"/>
+        </w:rPr>
+        <w:t xml:space="preserve"> </w:t>
+      </w:r>
+    </w:p>
+    <w:p>
+      <w:pPr>
+        <w:pStyle w:val="Body"/>
+        <w:jc w:val="both"/>
+        <w:rPr>
+          <w:rFonts w:ascii="Calibri" w:hAnsi="Calibri" w:cs="Calibri"/>
+          <w:sz w:val="24"/>
+          <w:szCs w:val="24"/>
+        </w:rPr>
+      </w:pPr>
+      <w:r>
+        <w:rPr>
+          <w:rFonts w:ascii="Calibri" w:hAnsi="Calibri" w:cs="Calibri"/>
+          <w:sz w:val="24"/>
+          <w:szCs w:val="24"/>
+        </w:rPr>
+        <w:t xml:space="preserve">The tier 2 in this component acts as a client to the third 3 just like the other components, however, the server on tier 2 can receive requests from the tier 1 in the </w:t>
+      </w:r>
+      <w:proofErr w:type="spellStart"/>
+      <w:r>
+        <w:rPr>
+          <w:rFonts w:ascii="Calibri" w:hAnsi="Calibri" w:cs="Calibri"/>
+          <w:sz w:val="24"/>
+          <w:szCs w:val="24"/>
+        </w:rPr>
+        <w:t>MovieScheduler</w:t>
+      </w:r>
+      <w:proofErr w:type="spellEnd"/>
+      <w:r>
+        <w:rPr>
+          <w:rFonts w:ascii="Calibri" w:hAnsi="Calibri" w:cs="Calibri"/>
+          <w:sz w:val="24"/>
+          <w:szCs w:val="24"/>
+        </w:rPr>
+        <w:t xml:space="preserve"> component, which is implemented in Java, and from the </w:t>
+      </w:r>
+      <w:proofErr w:type="spellStart"/>
+      <w:r>
+        <w:rPr>
+          <w:rFonts w:ascii="Calibri" w:hAnsi="Calibri" w:cs="Calibri"/>
+          <w:sz w:val="24"/>
+          <w:szCs w:val="24"/>
+        </w:rPr>
+        <w:t>WebApi</w:t>
+      </w:r>
+      <w:proofErr w:type="spellEnd"/>
+      <w:r>
+        <w:rPr>
+          <w:rFonts w:ascii="Calibri" w:hAnsi="Calibri" w:cs="Calibri"/>
+          <w:sz w:val="24"/>
+          <w:szCs w:val="24"/>
+        </w:rPr>
+        <w:t xml:space="preserve"> from the fourth component, implemented in C#.</w:t>
+      </w:r>
+      <w:r>
+        <w:rPr>
+          <w:rFonts w:ascii="Calibri" w:hAnsi="Calibri" w:cs="Calibri"/>
+          <w:sz w:val="24"/>
+          <w:szCs w:val="24"/>
+        </w:rPr>
+        <w:t xml:space="preserve"> This design makes it so that the </w:t>
+      </w:r>
+      <w:proofErr w:type="spellStart"/>
+      <w:r>
+        <w:rPr>
+          <w:rFonts w:ascii="Calibri" w:hAnsi="Calibri" w:cs="Calibri"/>
+          <w:sz w:val="24"/>
+          <w:szCs w:val="24"/>
+        </w:rPr>
+        <w:t>WebApi</w:t>
+      </w:r>
+      <w:proofErr w:type="spellEnd"/>
+      <w:r>
+        <w:rPr>
+          <w:rFonts w:ascii="Calibri" w:hAnsi="Calibri" w:cs="Calibri"/>
+          <w:sz w:val="24"/>
+          <w:szCs w:val="24"/>
+        </w:rPr>
+        <w:t xml:space="preserve"> does not have direct access to the data stor</w:t>
+      </w:r>
+      <w:r>
+        <w:rPr>
+          <w:rFonts w:ascii="Calibri" w:hAnsi="Calibri" w:cs="Calibri"/>
+          <w:sz w:val="24"/>
+          <w:szCs w:val="24"/>
+        </w:rPr>
+        <w:t>age layer.</w:t>
+      </w:r>
+    </w:p>
+    <w:p>
+      <w:pPr>
+        <w:pStyle w:val="Body"/>
+        <w:jc w:val="both"/>
+        <w:rPr>
+          <w:rFonts w:ascii="Calibri" w:hAnsi="Calibri" w:cs="Calibri"/>
+          <w:sz w:val="24"/>
+          <w:szCs w:val="24"/>
+        </w:rPr>
+      </w:pPr>
+    </w:p>
+    <w:p>
+      <w:pPr>
+        <w:pStyle w:val="Body"/>
+        <w:jc w:val="both"/>
+        <w:rPr>
+          <w:rFonts w:ascii="Calibri" w:hAnsi="Calibri" w:cs="Calibri"/>
+          <w:sz w:val="24"/>
+          <w:szCs w:val="24"/>
+        </w:rPr>
+      </w:pPr>
+      <w:r>
+        <w:rPr>
+          <w:rFonts w:ascii="Calibri" w:hAnsi="Calibri" w:cs="Calibri"/>
+          <w:sz w:val="24"/>
+          <w:szCs w:val="24"/>
+        </w:rPr>
+        <w:t>[</w:t>
+      </w:r>
+      <w:proofErr w:type="spellStart"/>
+      <w:r>
+        <w:rPr>
+          <w:rFonts w:ascii="Calibri" w:hAnsi="Calibri" w:cs="Calibri"/>
+          <w:sz w:val="24"/>
+          <w:szCs w:val="24"/>
+        </w:rPr>
+        <w:t>TicketBooker</w:t>
+      </w:r>
+      <w:proofErr w:type="spellEnd"/>
+      <w:r>
+        <w:rPr>
+          <w:rFonts w:ascii="Calibri" w:hAnsi="Calibri" w:cs="Calibri"/>
+          <w:sz w:val="24"/>
+          <w:szCs w:val="24"/>
+        </w:rPr>
+        <w:t xml:space="preserve"> Diagram]</w:t>
+      </w:r>
+    </w:p>
+    <w:p>
+      <w:pPr>
+        <w:pStyle w:val="Body"/>
+        <w:jc w:val="both"/>
+        <w:rPr>
+          <w:rFonts w:ascii="Calibri" w:hAnsi="Calibri" w:cs="Calibri"/>
+          <w:sz w:val="24"/>
+          <w:szCs w:val="24"/>
+        </w:rPr>
+      </w:pPr>
+      <w:r>
+        <w:rPr>
+          <w:rFonts w:ascii="Calibri" w:hAnsi="Calibri" w:cs="Calibri"/>
+          <w:sz w:val="24"/>
+          <w:szCs w:val="24"/>
+        </w:rPr>
+        <w:t xml:space="preserve">This last component was designed to be used by the clients of </w:t>
+      </w:r>
+      <w:proofErr w:type="spellStart"/>
+      <w:r>
+        <w:rPr>
+          <w:rFonts w:ascii="Calibri" w:hAnsi="Calibri" w:cs="Calibri"/>
+          <w:sz w:val="24"/>
+          <w:szCs w:val="24"/>
+        </w:rPr>
+        <w:t>Zinema</w:t>
+      </w:r>
+      <w:proofErr w:type="spellEnd"/>
+      <w:r>
+        <w:rPr>
+          <w:rFonts w:ascii="Calibri" w:hAnsi="Calibri" w:cs="Calibri"/>
+          <w:sz w:val="24"/>
+          <w:szCs w:val="24"/>
+        </w:rPr>
+        <w:t>, therefore, it uses a web application to grant ease of access to the users.</w:t>
+      </w:r>
+      <w:r>
+        <w:rPr>
+          <w:rFonts w:ascii="Calibri" w:hAnsi="Calibri" w:cs="Calibri"/>
+          <w:sz w:val="24"/>
+          <w:szCs w:val="24"/>
+        </w:rPr>
+        <w:t xml:space="preserve"> The </w:t>
+      </w:r>
+      <w:proofErr w:type="spellStart"/>
+      <w:r>
+        <w:rPr>
+          <w:rFonts w:ascii="Calibri" w:hAnsi="Calibri" w:cs="Calibri"/>
+          <w:sz w:val="24"/>
+          <w:szCs w:val="24"/>
+        </w:rPr>
+        <w:t>WebApi</w:t>
+      </w:r>
+      <w:proofErr w:type="spellEnd"/>
+      <w:r>
+        <w:rPr>
+          <w:rFonts w:ascii="Calibri" w:hAnsi="Calibri" w:cs="Calibri"/>
+          <w:sz w:val="24"/>
+          <w:szCs w:val="24"/>
+        </w:rPr>
+        <w:t xml:space="preserve"> once it starts will send a request to the server on the second tier of the previous component, in order to get the movie schedule for the cinema. The user will interact with this component through a web page designed with Razor Pages, that depending on the user’s input will send HTTP requests to the </w:t>
+      </w:r>
+      <w:proofErr w:type="spellStart"/>
+      <w:r>
+        <w:rPr>
+          <w:rFonts w:ascii="Calibri" w:hAnsi="Calibri" w:cs="Calibri"/>
+          <w:sz w:val="24"/>
+          <w:szCs w:val="24"/>
+        </w:rPr>
+        <w:t>WebApi</w:t>
+      </w:r>
+      <w:proofErr w:type="spellEnd"/>
+      <w:r>
+        <w:rPr>
+          <w:rFonts w:ascii="Calibri" w:hAnsi="Calibri" w:cs="Calibri"/>
+          <w:sz w:val="24"/>
+          <w:szCs w:val="24"/>
+        </w:rPr>
+        <w:t xml:space="preserve">. The </w:t>
+      </w:r>
+      <w:proofErr w:type="spellStart"/>
+      <w:r>
+        <w:rPr>
+          <w:rFonts w:ascii="Calibri" w:hAnsi="Calibri" w:cs="Calibri"/>
+          <w:sz w:val="24"/>
+          <w:szCs w:val="24"/>
+        </w:rPr>
+        <w:t>WebApi</w:t>
+      </w:r>
+      <w:proofErr w:type="spellEnd"/>
+      <w:r>
+        <w:rPr>
+          <w:rFonts w:ascii="Calibri" w:hAnsi="Calibri" w:cs="Calibri"/>
+          <w:sz w:val="24"/>
+          <w:szCs w:val="24"/>
+        </w:rPr>
+        <w:t xml:space="preserve"> can return the schedule to the user on a GET request and can </w:t>
+      </w:r>
+      <w:bookmarkStart w:id="1" w:name="_GoBack"/>
+      <w:bookmarkEnd w:id="1"/>
+      <w:r>
+        <w:rPr>
+          <w:rFonts w:ascii="Calibri" w:hAnsi="Calibri" w:cs="Calibri"/>
+          <w:sz w:val="24"/>
+          <w:szCs w:val="24"/>
+        </w:rPr>
+        <w:t>book a seat for a specific screening on a PUT request.</w:t>
+      </w:r>
     </w:p>
     <w:p>
       <w:pPr>
@@ -4645,8 +5620,8 @@
           <w:color w:val="008000"/>
         </w:rPr>
       </w:pPr>
-      <w:bookmarkStart w:id="1" w:name="_Toc7"/>
-      <w:bookmarkStart w:id="2" w:name="_Toc526199524"/>
+      <w:bookmarkStart w:id="2" w:name="_Toc7"/>
+      <w:bookmarkStart w:id="3" w:name="_Toc526199524"/>
       <w:r>
         <w:rPr>
           <w:rFonts w:ascii="Calibri" w:eastAsia="Arial Unicode MS" w:hAnsi="Calibri" w:cs="Calibri"/>
@@ -4654,10 +5629,10 @@
         </w:rPr>
         <w:t>Sources of Information</w:t>
       </w:r>
-      <w:bookmarkEnd w:id="1"/>
       <w:bookmarkEnd w:id="2"/>
-    </w:p>
-    <w:bookmarkStart w:id="3" w:name="_Toc526199525" w:displacedByCustomXml="next"/>
+      <w:bookmarkEnd w:id="3"/>
+    </w:p>
+    <w:bookmarkStart w:id="4" w:name="_Toc526199525" w:displacedByCustomXml="next"/>
     <w:sdt>
       <w:sdtPr>
         <w:rPr>
@@ -4696,7 +5671,7 @@
             </w:rPr>
             <w:t>Bibliography</w:t>
           </w:r>
-          <w:bookmarkEnd w:id="3"/>
+          <w:bookmarkEnd w:id="4"/>
         </w:p>
         <w:sdt>
           <w:sdtPr>
@@ -5326,8 +6301,35 @@
 </w:document>
 </file>
 
+<file path=word/comments.xml><?xml version="1.0" encoding="utf-8"?>
+<w:comments xmlns:wpc="http://schemas.microsoft.com/office/word/2010/wordprocessingCanvas" xmlns:cx="http://schemas.microsoft.com/office/drawing/2014/chartex" xmlns:mc="http://schemas.openxmlformats.org/markup-compatibility/2006" xmlns:o="urn:schemas-microsoft-com:office:office" xmlns:r="http://schemas.openxmlformats.org/officeDocument/2006/relationships" xmlns:m="http://schemas.openxmlformats.org/officeDocument/2006/math" xmlns:v="urn:schemas-microsoft-com:vml" xmlns:wp14="http://schemas.microsoft.com/office/word/2010/wordprocessingDrawing" xmlns:wp="http://schemas.openxmlformats.org/drawingml/2006/wordprocessingDrawing" xmlns:w10="urn:schemas-microsoft-com:office:word" xmlns:w="http://schemas.openxmlformats.org/wordprocessingml/2006/main" xmlns:w14="http://schemas.microsoft.com/office/word/2010/wordml" xmlns:w15="http://schemas.microsoft.com/office/word/2012/wordml" xmlns:w16se="http://schemas.microsoft.com/office/word/2015/wordml/symex" xmlns:wpg="http://schemas.microsoft.com/office/word/2010/wordprocessingGroup" xmlns:wpi="http://schemas.microsoft.com/office/word/2010/wordprocessingInk" xmlns:wne="http://schemas.microsoft.com/office/word/2006/wordml" xmlns:wps="http://schemas.microsoft.com/office/word/2010/wordprocessingShape" mc:Ignorable="w14 w15 w16se wp14">
+  <w:comment w:id="0" w:author="Windows User" w:date="2018-12-14T13:37:00Z" w:initials="WU">
+    <w:p>
+      <w:pPr>
+        <w:pStyle w:val="CommentText"/>
+      </w:pPr>
+      <w:r>
+        <w:rPr>
+          <w:rStyle w:val="CommentReference"/>
+        </w:rPr>
+        <w:annotationRef/>
+      </w:r>
+      <w:r>
+        <w:t>Did not mention design patterns. I wanted to mention that for each tier we used MVC but I think we should talk about this first. Maybe say View-Controller design, as the model is not really there.</w:t>
+      </w:r>
+    </w:p>
+  </w:comment>
+</w:comments>
+</file>
+
+<file path=word/commentsExtended.xml><?xml version="1.0" encoding="utf-8"?>
+<w15:commentsEx xmlns:wpc="http://schemas.microsoft.com/office/word/2010/wordprocessingCanvas" xmlns:cx="http://schemas.microsoft.com/office/drawing/2014/chartex" xmlns:mc="http://schemas.openxmlformats.org/markup-compatibility/2006" xmlns:o="urn:schemas-microsoft-com:office:office" xmlns:r="http://schemas.openxmlformats.org/officeDocument/2006/relationships" xmlns:m="http://schemas.openxmlformats.org/officeDocument/2006/math" xmlns:v="urn:schemas-microsoft-com:vml" xmlns:wp14="http://schemas.microsoft.com/office/word/2010/wordprocessingDrawing" xmlns:wp="http://schemas.openxmlformats.org/drawingml/2006/wordprocessingDrawing" xmlns:w10="urn:schemas-microsoft-com:office:word" xmlns:w="http://schemas.openxmlformats.org/wordprocessingml/2006/main" xmlns:w14="http://schemas.microsoft.com/office/word/2010/wordml" xmlns:w15="http://schemas.microsoft.com/office/word/2012/wordml" xmlns:w16se="http://schemas.microsoft.com/office/word/2015/wordml/symex" xmlns:wpg="http://schemas.microsoft.com/office/word/2010/wordprocessingGroup" xmlns:wpi="http://schemas.microsoft.com/office/word/2010/wordprocessingInk" xmlns:wne="http://schemas.microsoft.com/office/word/2006/wordml" xmlns:wps="http://schemas.microsoft.com/office/word/2010/wordprocessingShape" mc:Ignorable="w14 w15 w16se wp14">
+  <w15:commentEx w15:paraId="3C39BCC2" w15:done="0"/>
+</w15:commentsEx>
+</file>
+
 <file path=word/endnotes.xml><?xml version="1.0" encoding="utf-8"?>
-<w:endnotes xmlns:wpc="http://schemas.microsoft.com/office/word/2010/wordprocessingCanvas" xmlns:cx="http://schemas.microsoft.com/office/drawing/2014/chartex" xmlns:cx1="http://schemas.microsoft.com/office/drawing/2015/9/8/chartex" xmlns:cx2="http://schemas.microsoft.com/office/drawing/2015/10/21/chartex" xmlns:cx3="http://schemas.microsoft.com/office/drawing/2016/5/9/chartex" xmlns:cx4="http://schemas.microsoft.com/office/drawing/2016/5/10/chartex" xmlns:cx5="http://schemas.microsoft.com/office/drawing/2016/5/11/chartex" xmlns:cx6="http://schemas.microsoft.com/office/drawing/2016/5/12/chartex" xmlns:cx7="http://schemas.microsoft.com/office/drawing/2016/5/13/chartex" xmlns:cx8="http://schemas.microsoft.com/office/drawing/2016/5/14/chartex" xmlns:mc="http://schemas.openxmlformats.org/markup-compatibility/2006" xmlns:aink="http://schemas.microsoft.com/office/drawing/2016/ink" xmlns:am3d="http://schemas.microsoft.com/office/drawing/2017/model3d" xmlns:o="urn:schemas-microsoft-com:office:office" xmlns:r="http://schemas.openxmlformats.org/officeDocument/2006/relationships" xmlns:m="http://schemas.openxmlformats.org/officeDocument/2006/math" xmlns:v="urn:schemas-microsoft-com:vml" xmlns:wp14="http://schemas.microsoft.com/office/word/2010/wordprocessingDrawing" xmlns:wp="http://schemas.openxmlformats.org/drawingml/2006/wordprocessingDrawing" xmlns:w10="urn:schemas-microsoft-com:office:word" xmlns:w="http://schemas.openxmlformats.org/wordprocessingml/2006/main" xmlns:w14="http://schemas.microsoft.com/office/word/2010/wordml" xmlns:w15="http://schemas.microsoft.com/office/word/2012/wordml" xmlns:w16cid="http://schemas.microsoft.com/office/word/2016/wordml/cid" xmlns:w16se="http://schemas.microsoft.com/office/word/2015/wordml/symex" xmlns:wpg="http://schemas.microsoft.com/office/word/2010/wordprocessingGroup" xmlns:wpi="http://schemas.microsoft.com/office/word/2010/wordprocessingInk" xmlns:wne="http://schemas.microsoft.com/office/word/2006/wordml" xmlns:wps="http://schemas.microsoft.com/office/word/2010/wordprocessingShape" mc:Ignorable="w14 w15 w16se w16cid wp14">
+<w:endnotes xmlns:wpc="http://schemas.microsoft.com/office/word/2010/wordprocessingCanvas" xmlns:cx="http://schemas.microsoft.com/office/drawing/2014/chartex" xmlns:mc="http://schemas.openxmlformats.org/markup-compatibility/2006" xmlns:o="urn:schemas-microsoft-com:office:office" xmlns:r="http://schemas.openxmlformats.org/officeDocument/2006/relationships" xmlns:m="http://schemas.openxmlformats.org/officeDocument/2006/math" xmlns:v="urn:schemas-microsoft-com:vml" xmlns:wp14="http://schemas.microsoft.com/office/word/2010/wordprocessingDrawing" xmlns:wp="http://schemas.openxmlformats.org/drawingml/2006/wordprocessingDrawing" xmlns:w10="urn:schemas-microsoft-com:office:word" xmlns:w="http://schemas.openxmlformats.org/wordprocessingml/2006/main" xmlns:w14="http://schemas.microsoft.com/office/word/2010/wordml" xmlns:w15="http://schemas.microsoft.com/office/word/2012/wordml" xmlns:w16se="http://schemas.microsoft.com/office/word/2015/wordml/symex" xmlns:wpg="http://schemas.microsoft.com/office/word/2010/wordprocessingGroup" xmlns:wpi="http://schemas.microsoft.com/office/word/2010/wordprocessingInk" xmlns:wne="http://schemas.microsoft.com/office/word/2006/wordml" xmlns:wps="http://schemas.microsoft.com/office/word/2010/wordprocessingShape" mc:Ignorable="w14 w15 w16se wp14">
   <w:endnote w:type="separator" w:id="-1">
     <w:p>
       <w:r>
@@ -5346,7 +6348,7 @@
 </file>
 
 <file path=word/footer1.xml><?xml version="1.0" encoding="utf-8"?>
-<w:ftr xmlns:wpc="http://schemas.microsoft.com/office/word/2010/wordprocessingCanvas" xmlns:cx="http://schemas.microsoft.com/office/drawing/2014/chartex" xmlns:cx1="http://schemas.microsoft.com/office/drawing/2015/9/8/chartex" xmlns:cx2="http://schemas.microsoft.com/office/drawing/2015/10/21/chartex" xmlns:cx3="http://schemas.microsoft.com/office/drawing/2016/5/9/chartex" xmlns:cx4="http://schemas.microsoft.com/office/drawing/2016/5/10/chartex" xmlns:cx5="http://schemas.microsoft.com/office/drawing/2016/5/11/chartex" xmlns:cx6="http://schemas.microsoft.com/office/drawing/2016/5/12/chartex" xmlns:cx7="http://schemas.microsoft.com/office/drawing/2016/5/13/chartex" xmlns:cx8="http://schemas.microsoft.com/office/drawing/2016/5/14/chartex" xmlns:mc="http://schemas.openxmlformats.org/markup-compatibility/2006" xmlns:aink="http://schemas.microsoft.com/office/drawing/2016/ink" xmlns:am3d="http://schemas.microsoft.com/office/drawing/2017/model3d" xmlns:o="urn:schemas-microsoft-com:office:office" xmlns:r="http://schemas.openxmlformats.org/officeDocument/2006/relationships" xmlns:m="http://schemas.openxmlformats.org/officeDocument/2006/math" xmlns:v="urn:schemas-microsoft-com:vml" xmlns:wp14="http://schemas.microsoft.com/office/word/2010/wordprocessingDrawing" xmlns:wp="http://schemas.openxmlformats.org/drawingml/2006/wordprocessingDrawing" xmlns:w10="urn:schemas-microsoft-com:office:word" xmlns:w="http://schemas.openxmlformats.org/wordprocessingml/2006/main" xmlns:w14="http://schemas.microsoft.com/office/word/2010/wordml" xmlns:w15="http://schemas.microsoft.com/office/word/2012/wordml" xmlns:w16cid="http://schemas.microsoft.com/office/word/2016/wordml/cid" xmlns:w16se="http://schemas.microsoft.com/office/word/2015/wordml/symex" xmlns:wpg="http://schemas.microsoft.com/office/word/2010/wordprocessingGroup" xmlns:wpi="http://schemas.microsoft.com/office/word/2010/wordprocessingInk" xmlns:wne="http://schemas.microsoft.com/office/word/2006/wordml" xmlns:wps="http://schemas.microsoft.com/office/word/2010/wordprocessingShape" mc:Ignorable="w14 w15 w16se w16cid wp14">
+<w:ftr xmlns:wpc="http://schemas.microsoft.com/office/word/2010/wordprocessingCanvas" xmlns:cx="http://schemas.microsoft.com/office/drawing/2014/chartex" xmlns:mc="http://schemas.openxmlformats.org/markup-compatibility/2006" xmlns:o="urn:schemas-microsoft-com:office:office" xmlns:r="http://schemas.openxmlformats.org/officeDocument/2006/relationships" xmlns:m="http://schemas.openxmlformats.org/officeDocument/2006/math" xmlns:v="urn:schemas-microsoft-com:vml" xmlns:wp14="http://schemas.microsoft.com/office/word/2010/wordprocessingDrawing" xmlns:wp="http://schemas.openxmlformats.org/drawingml/2006/wordprocessingDrawing" xmlns:w10="urn:schemas-microsoft-com:office:word" xmlns:w="http://schemas.openxmlformats.org/wordprocessingml/2006/main" xmlns:w14="http://schemas.microsoft.com/office/word/2010/wordml" xmlns:w15="http://schemas.microsoft.com/office/word/2012/wordml" xmlns:w16se="http://schemas.microsoft.com/office/word/2015/wordml/symex" xmlns:wpg="http://schemas.microsoft.com/office/word/2010/wordprocessingGroup" xmlns:wpi="http://schemas.microsoft.com/office/word/2010/wordprocessingInk" xmlns:wne="http://schemas.microsoft.com/office/word/2006/wordml" xmlns:wps="http://schemas.microsoft.com/office/word/2010/wordprocessingShape" mc:Ignorable="w14 w15 w16se wp14">
   <w:p>
     <w:pPr>
       <w:pStyle w:val="Footer"/>
@@ -5475,7 +6477,7 @@
             <w:sz w:val="22"/>
             <w:szCs w:val="22"/>
           </w:rPr>
-          <w:t>2</w:t>
+          <w:t>11</w:t>
         </w:r>
         <w:r>
           <w:rPr>
@@ -5493,7 +6495,7 @@
 </file>
 
 <file path=word/footnotes.xml><?xml version="1.0" encoding="utf-8"?>
-<w:footnotes xmlns:wpc="http://schemas.microsoft.com/office/word/2010/wordprocessingCanvas" xmlns:cx="http://schemas.microsoft.com/office/drawing/2014/chartex" xmlns:cx1="http://schemas.microsoft.com/office/drawing/2015/9/8/chartex" xmlns:cx2="http://schemas.microsoft.com/office/drawing/2015/10/21/chartex" xmlns:cx3="http://schemas.microsoft.com/office/drawing/2016/5/9/chartex" xmlns:cx4="http://schemas.microsoft.com/office/drawing/2016/5/10/chartex" xmlns:cx5="http://schemas.microsoft.com/office/drawing/2016/5/11/chartex" xmlns:cx6="http://schemas.microsoft.com/office/drawing/2016/5/12/chartex" xmlns:cx7="http://schemas.microsoft.com/office/drawing/2016/5/13/chartex" xmlns:cx8="http://schemas.microsoft.com/office/drawing/2016/5/14/chartex" xmlns:mc="http://schemas.openxmlformats.org/markup-compatibility/2006" xmlns:aink="http://schemas.microsoft.com/office/drawing/2016/ink" xmlns:am3d="http://schemas.microsoft.com/office/drawing/2017/model3d" xmlns:o="urn:schemas-microsoft-com:office:office" xmlns:r="http://schemas.openxmlformats.org/officeDocument/2006/relationships" xmlns:m="http://schemas.openxmlformats.org/officeDocument/2006/math" xmlns:v="urn:schemas-microsoft-com:vml" xmlns:wp14="http://schemas.microsoft.com/office/word/2010/wordprocessingDrawing" xmlns:wp="http://schemas.openxmlformats.org/drawingml/2006/wordprocessingDrawing" xmlns:w10="urn:schemas-microsoft-com:office:word" xmlns:w="http://schemas.openxmlformats.org/wordprocessingml/2006/main" xmlns:w14="http://schemas.microsoft.com/office/word/2010/wordml" xmlns:w15="http://schemas.microsoft.com/office/word/2012/wordml" xmlns:w16cid="http://schemas.microsoft.com/office/word/2016/wordml/cid" xmlns:w16se="http://schemas.microsoft.com/office/word/2015/wordml/symex" xmlns:wpg="http://schemas.microsoft.com/office/word/2010/wordprocessingGroup" xmlns:wpi="http://schemas.microsoft.com/office/word/2010/wordprocessingInk" xmlns:wne="http://schemas.microsoft.com/office/word/2006/wordml" xmlns:wps="http://schemas.microsoft.com/office/word/2010/wordprocessingShape" mc:Ignorable="w14 w15 w16se w16cid wp14">
+<w:footnotes xmlns:wpc="http://schemas.microsoft.com/office/word/2010/wordprocessingCanvas" xmlns:cx="http://schemas.microsoft.com/office/drawing/2014/chartex" xmlns:mc="http://schemas.openxmlformats.org/markup-compatibility/2006" xmlns:o="urn:schemas-microsoft-com:office:office" xmlns:r="http://schemas.openxmlformats.org/officeDocument/2006/relationships" xmlns:m="http://schemas.openxmlformats.org/officeDocument/2006/math" xmlns:v="urn:schemas-microsoft-com:vml" xmlns:wp14="http://schemas.microsoft.com/office/word/2010/wordprocessingDrawing" xmlns:wp="http://schemas.openxmlformats.org/drawingml/2006/wordprocessingDrawing" xmlns:w10="urn:schemas-microsoft-com:office:word" xmlns:w="http://schemas.openxmlformats.org/wordprocessingml/2006/main" xmlns:w14="http://schemas.microsoft.com/office/word/2010/wordml" xmlns:w15="http://schemas.microsoft.com/office/word/2012/wordml" xmlns:w16se="http://schemas.microsoft.com/office/word/2015/wordml/symex" xmlns:wpg="http://schemas.microsoft.com/office/word/2010/wordprocessingGroup" xmlns:wpi="http://schemas.microsoft.com/office/word/2010/wordprocessingInk" xmlns:wne="http://schemas.microsoft.com/office/word/2006/wordml" xmlns:wps="http://schemas.microsoft.com/office/word/2010/wordprocessingShape" mc:Ignorable="w14 w15 w16se wp14">
   <w:footnote w:type="separator" w:id="-1">
     <w:p>
       <w:r>
@@ -5512,7 +6514,7 @@
 </file>
 
 <file path=word/header1.xml><?xml version="1.0" encoding="utf-8"?>
-<w:hdr xmlns:wpc="http://schemas.microsoft.com/office/word/2010/wordprocessingCanvas" xmlns:cx="http://schemas.microsoft.com/office/drawing/2014/chartex" xmlns:cx1="http://schemas.microsoft.com/office/drawing/2015/9/8/chartex" xmlns:cx2="http://schemas.microsoft.com/office/drawing/2015/10/21/chartex" xmlns:cx3="http://schemas.microsoft.com/office/drawing/2016/5/9/chartex" xmlns:cx4="http://schemas.microsoft.com/office/drawing/2016/5/10/chartex" xmlns:cx5="http://schemas.microsoft.com/office/drawing/2016/5/11/chartex" xmlns:cx6="http://schemas.microsoft.com/office/drawing/2016/5/12/chartex" xmlns:cx7="http://schemas.microsoft.com/office/drawing/2016/5/13/chartex" xmlns:cx8="http://schemas.microsoft.com/office/drawing/2016/5/14/chartex" xmlns:mc="http://schemas.openxmlformats.org/markup-compatibility/2006" xmlns:aink="http://schemas.microsoft.com/office/drawing/2016/ink" xmlns:am3d="http://schemas.microsoft.com/office/drawing/2017/model3d" xmlns:o="urn:schemas-microsoft-com:office:office" xmlns:r="http://schemas.openxmlformats.org/officeDocument/2006/relationships" xmlns:m="http://schemas.openxmlformats.org/officeDocument/2006/math" xmlns:v="urn:schemas-microsoft-com:vml" xmlns:wp14="http://schemas.microsoft.com/office/word/2010/wordprocessingDrawing" xmlns:wp="http://schemas.openxmlformats.org/drawingml/2006/wordprocessingDrawing" xmlns:w10="urn:schemas-microsoft-com:office:word" xmlns:w="http://schemas.openxmlformats.org/wordprocessingml/2006/main" xmlns:w14="http://schemas.microsoft.com/office/word/2010/wordml" xmlns:w15="http://schemas.microsoft.com/office/word/2012/wordml" xmlns:w16cid="http://schemas.microsoft.com/office/word/2016/wordml/cid" xmlns:w16se="http://schemas.microsoft.com/office/word/2015/wordml/symex" xmlns:wpg="http://schemas.microsoft.com/office/word/2010/wordprocessingGroup" xmlns:wpi="http://schemas.microsoft.com/office/word/2010/wordprocessingInk" xmlns:wne="http://schemas.microsoft.com/office/word/2006/wordml" xmlns:wps="http://schemas.microsoft.com/office/word/2010/wordprocessingShape" mc:Ignorable="w14 w15 w16se w16cid wp14">
+<w:hdr xmlns:wpc="http://schemas.microsoft.com/office/word/2010/wordprocessingCanvas" xmlns:cx="http://schemas.microsoft.com/office/drawing/2014/chartex" xmlns:mc="http://schemas.openxmlformats.org/markup-compatibility/2006" xmlns:o="urn:schemas-microsoft-com:office:office" xmlns:r="http://schemas.openxmlformats.org/officeDocument/2006/relationships" xmlns:m="http://schemas.openxmlformats.org/officeDocument/2006/math" xmlns:v="urn:schemas-microsoft-com:vml" xmlns:wp14="http://schemas.microsoft.com/office/word/2010/wordprocessingDrawing" xmlns:wp="http://schemas.openxmlformats.org/drawingml/2006/wordprocessingDrawing" xmlns:w10="urn:schemas-microsoft-com:office:word" xmlns:w="http://schemas.openxmlformats.org/wordprocessingml/2006/main" xmlns:w14="http://schemas.microsoft.com/office/word/2010/wordml" xmlns:w15="http://schemas.microsoft.com/office/word/2012/wordml" xmlns:w16se="http://schemas.microsoft.com/office/word/2015/wordml/symex" xmlns:wpg="http://schemas.microsoft.com/office/word/2010/wordprocessingGroup" xmlns:wpi="http://schemas.microsoft.com/office/word/2010/wordprocessingInk" xmlns:wne="http://schemas.microsoft.com/office/word/2006/wordml" xmlns:wps="http://schemas.microsoft.com/office/word/2010/wordprocessingShape" mc:Ignorable="w14 w15 w16se wp14">
   <w:p>
     <w:pPr>
       <w:pStyle w:val="Header"/>
@@ -5555,7 +6557,7 @@
         <w:lang w:val="en-GB" w:eastAsia="en-GB"/>
       </w:rPr>
       <w:drawing>
-        <wp:inline distT="0" distB="0" distL="0" distR="0" wp14:anchorId="3CD51C5D" wp14:editId="56ADE0F1">
+        <wp:inline distT="0" distB="0" distL="0" distR="0" wp14:anchorId="63F0DBDD" wp14:editId="2A2F876D">
           <wp:extent cx="685800" cy="693420"/>
           <wp:effectExtent l="0" t="0" r="0" b="0"/>
           <wp:docPr id="17" name="Picture 17"/>
@@ -5618,7 +6620,7 @@
 </file>
 
 <file path=word/numbering.xml><?xml version="1.0" encoding="utf-8"?>
-<w:numbering xmlns:wpc="http://schemas.microsoft.com/office/word/2010/wordprocessingCanvas" xmlns:cx="http://schemas.microsoft.com/office/drawing/2014/chartex" xmlns:cx1="http://schemas.microsoft.com/office/drawing/2015/9/8/chartex" xmlns:cx2="http://schemas.microsoft.com/office/drawing/2015/10/21/chartex" xmlns:cx3="http://schemas.microsoft.com/office/drawing/2016/5/9/chartex" xmlns:cx4="http://schemas.microsoft.com/office/drawing/2016/5/10/chartex" xmlns:cx5="http://schemas.microsoft.com/office/drawing/2016/5/11/chartex" xmlns:cx6="http://schemas.microsoft.com/office/drawing/2016/5/12/chartex" xmlns:cx7="http://schemas.microsoft.com/office/drawing/2016/5/13/chartex" xmlns:cx8="http://schemas.microsoft.com/office/drawing/2016/5/14/chartex" xmlns:mc="http://schemas.openxmlformats.org/markup-compatibility/2006" xmlns:aink="http://schemas.microsoft.com/office/drawing/2016/ink" xmlns:am3d="http://schemas.microsoft.com/office/drawing/2017/model3d" xmlns:o="urn:schemas-microsoft-com:office:office" xmlns:r="http://schemas.openxmlformats.org/officeDocument/2006/relationships" xmlns:m="http://schemas.openxmlformats.org/officeDocument/2006/math" xmlns:v="urn:schemas-microsoft-com:vml" xmlns:wp14="http://schemas.microsoft.com/office/word/2010/wordprocessingDrawing" xmlns:wp="http://schemas.openxmlformats.org/drawingml/2006/wordprocessingDrawing" xmlns:w10="urn:schemas-microsoft-com:office:word" xmlns:w="http://schemas.openxmlformats.org/wordprocessingml/2006/main" xmlns:w14="http://schemas.microsoft.com/office/word/2010/wordml" xmlns:w15="http://schemas.microsoft.com/office/word/2012/wordml" xmlns:w16cid="http://schemas.microsoft.com/office/word/2016/wordml/cid" xmlns:w16se="http://schemas.microsoft.com/office/word/2015/wordml/symex" xmlns:wpg="http://schemas.microsoft.com/office/word/2010/wordprocessingGroup" xmlns:wpi="http://schemas.microsoft.com/office/word/2010/wordprocessingInk" xmlns:wne="http://schemas.microsoft.com/office/word/2006/wordml" xmlns:wps="http://schemas.microsoft.com/office/word/2010/wordprocessingShape" mc:Ignorable="w14 w15 w16se w16cid wp14">
+<w:numbering xmlns:wpc="http://schemas.microsoft.com/office/word/2010/wordprocessingCanvas" xmlns:cx="http://schemas.microsoft.com/office/drawing/2014/chartex" xmlns:mc="http://schemas.openxmlformats.org/markup-compatibility/2006" xmlns:o="urn:schemas-microsoft-com:office:office" xmlns:r="http://schemas.openxmlformats.org/officeDocument/2006/relationships" xmlns:m="http://schemas.openxmlformats.org/officeDocument/2006/math" xmlns:v="urn:schemas-microsoft-com:vml" xmlns:wp14="http://schemas.microsoft.com/office/word/2010/wordprocessingDrawing" xmlns:wp="http://schemas.openxmlformats.org/drawingml/2006/wordprocessingDrawing" xmlns:w10="urn:schemas-microsoft-com:office:word" xmlns:w="http://schemas.openxmlformats.org/wordprocessingml/2006/main" xmlns:w14="http://schemas.microsoft.com/office/word/2010/wordml" xmlns:w15="http://schemas.microsoft.com/office/word/2012/wordml" xmlns:w16se="http://schemas.microsoft.com/office/word/2015/wordml/symex" xmlns:wpg="http://schemas.microsoft.com/office/word/2010/wordprocessingGroup" xmlns:wpi="http://schemas.microsoft.com/office/word/2010/wordprocessingInk" xmlns:wne="http://schemas.microsoft.com/office/word/2006/wordml" xmlns:wps="http://schemas.microsoft.com/office/word/2010/wordprocessingShape" mc:Ignorable="w14 w15 w16se wp14">
   <w:abstractNum w:abstractNumId="0" w15:restartNumberingAfterBreak="0">
     <w:nsid w:val="06F75995"/>
     <w:multiLevelType w:val="hybridMultilevel"/>
@@ -7321,8 +8323,16 @@
 </w:numbering>
 </file>
 
+<file path=word/people.xml><?xml version="1.0" encoding="utf-8"?>
+<w15:people xmlns:wpc="http://schemas.microsoft.com/office/word/2010/wordprocessingCanvas" xmlns:cx="http://schemas.microsoft.com/office/drawing/2014/chartex" xmlns:mc="http://schemas.openxmlformats.org/markup-compatibility/2006" xmlns:o="urn:schemas-microsoft-com:office:office" xmlns:r="http://schemas.openxmlformats.org/officeDocument/2006/relationships" xmlns:m="http://schemas.openxmlformats.org/officeDocument/2006/math" xmlns:v="urn:schemas-microsoft-com:vml" xmlns:wp14="http://schemas.microsoft.com/office/word/2010/wordprocessingDrawing" xmlns:wp="http://schemas.openxmlformats.org/drawingml/2006/wordprocessingDrawing" xmlns:w10="urn:schemas-microsoft-com:office:word" xmlns:w="http://schemas.openxmlformats.org/wordprocessingml/2006/main" xmlns:w14="http://schemas.microsoft.com/office/word/2010/wordml" xmlns:w15="http://schemas.microsoft.com/office/word/2012/wordml" xmlns:w16se="http://schemas.microsoft.com/office/word/2015/wordml/symex" xmlns:wpg="http://schemas.microsoft.com/office/word/2010/wordprocessingGroup" xmlns:wpi="http://schemas.microsoft.com/office/word/2010/wordprocessingInk" xmlns:wne="http://schemas.microsoft.com/office/word/2006/wordml" xmlns:wps="http://schemas.microsoft.com/office/word/2010/wordprocessingShape" mc:Ignorable="w14 w15 w16se wp14">
+  <w15:person w15:author="Windows User">
+    <w15:presenceInfo w15:providerId="None" w15:userId="Windows User"/>
+  </w15:person>
+</w15:people>
+</file>
+
 <file path=word/styles.xml><?xml version="1.0" encoding="utf-8"?>
-<w:styles xmlns:mc="http://schemas.openxmlformats.org/markup-compatibility/2006" xmlns:r="http://schemas.openxmlformats.org/officeDocument/2006/relationships" xmlns:w="http://schemas.openxmlformats.org/wordprocessingml/2006/main" xmlns:w14="http://schemas.microsoft.com/office/word/2010/wordml" xmlns:w15="http://schemas.microsoft.com/office/word/2012/wordml" xmlns:w16cid="http://schemas.microsoft.com/office/word/2016/wordml/cid" xmlns:w16se="http://schemas.microsoft.com/office/word/2015/wordml/symex" mc:Ignorable="w14 w15 w16se w16cid">
+<w:styles xmlns:mc="http://schemas.openxmlformats.org/markup-compatibility/2006" xmlns:r="http://schemas.openxmlformats.org/officeDocument/2006/relationships" xmlns:w="http://schemas.openxmlformats.org/wordprocessingml/2006/main" xmlns:w14="http://schemas.microsoft.com/office/word/2010/wordml" xmlns:w15="http://schemas.microsoft.com/office/word/2012/wordml" xmlns:w16se="http://schemas.microsoft.com/office/word/2015/wordml/symex" mc:Ignorable="w14 w15 w16se">
   <w:docDefaults>
     <w:rPrDefault>
       <w:rPr>
@@ -7344,7 +8354,7 @@
       </w:pPr>
     </w:pPrDefault>
   </w:docDefaults>
-  <w:latentStyles w:defLockedState="0" w:defUIPriority="99" w:defSemiHidden="0" w:defUnhideWhenUsed="0" w:defQFormat="0" w:count="375">
+  <w:latentStyles w:defLockedState="0" w:defUIPriority="99" w:defSemiHidden="0" w:defUnhideWhenUsed="0" w:defQFormat="0" w:count="371">
     <w:lsdException w:name="Normal" w:uiPriority="0" w:qFormat="1"/>
     <w:lsdException w:name="heading 1" w:uiPriority="9" w:qFormat="1"/>
     <w:lsdException w:name="heading 2" w:semiHidden="1" w:uiPriority="9" w:unhideWhenUsed="1" w:qFormat="1"/>
@@ -7716,10 +8726,6 @@
     <w:lsdException w:name="List Table 5 Dark Accent 6" w:uiPriority="50"/>
     <w:lsdException w:name="List Table 6 Colorful Accent 6" w:uiPriority="51"/>
     <w:lsdException w:name="List Table 7 Colorful Accent 6" w:uiPriority="52"/>
-    <w:lsdException w:name="Mention" w:semiHidden="1" w:unhideWhenUsed="1"/>
-    <w:lsdException w:name="Smart Hyperlink" w:semiHidden="1" w:unhideWhenUsed="1"/>
-    <w:lsdException w:name="Hashtag" w:semiHidden="1" w:unhideWhenUsed="1"/>
-    <w:lsdException w:name="Unresolved Mention" w:semiHidden="1" w:unhideWhenUsed="1"/>
   </w:latentStyles>
   <w:style w:type="paragraph" w:default="1" w:styleId="Normal">
     <w:name w:val="Normal"/>
@@ -8112,7 +9118,7 @@
       <w:vertAlign w:val="superscript"/>
     </w:rPr>
   </w:style>
-  <w:style w:type="character" w:styleId="UnresolvedMention">
+  <w:style w:type="character" w:customStyle="1" w:styleId="UnresolvedMention">
     <w:name w:val="Unresolved Mention"/>
     <w:basedOn w:val="DefaultParagraphFont"/>
     <w:uiPriority w:val="99"/>
@@ -8294,6 +9300,92 @@
       <w:rFonts w:ascii="Calibri" w:hAnsi="Calibri"/>
       <w:sz w:val="24"/>
       <w:szCs w:val="24"/>
+    </w:rPr>
+  </w:style>
+  <w:style w:type="character" w:styleId="CommentReference">
+    <w:name w:val="annotation reference"/>
+    <w:basedOn w:val="DefaultParagraphFont"/>
+    <w:uiPriority w:val="99"/>
+    <w:semiHidden/>
+    <w:unhideWhenUsed/>
+    <w:rsid w:val="000A2A18"/>
+    <w:rPr>
+      <w:sz w:val="16"/>
+      <w:szCs w:val="16"/>
+    </w:rPr>
+  </w:style>
+  <w:style w:type="paragraph" w:styleId="CommentText">
+    <w:name w:val="annotation text"/>
+    <w:basedOn w:val="Normal"/>
+    <w:link w:val="CommentTextChar"/>
+    <w:uiPriority w:val="99"/>
+    <w:semiHidden/>
+    <w:unhideWhenUsed/>
+    <w:rsid w:val="000A2A18"/>
+    <w:rPr>
+      <w:sz w:val="20"/>
+      <w:szCs w:val="20"/>
+    </w:rPr>
+  </w:style>
+  <w:style w:type="character" w:customStyle="1" w:styleId="CommentTextChar">
+    <w:name w:val="Comment Text Char"/>
+    <w:basedOn w:val="DefaultParagraphFont"/>
+    <w:link w:val="CommentText"/>
+    <w:uiPriority w:val="99"/>
+    <w:semiHidden/>
+    <w:rsid w:val="000A2A18"/>
+  </w:style>
+  <w:style w:type="paragraph" w:styleId="CommentSubject">
+    <w:name w:val="annotation subject"/>
+    <w:basedOn w:val="CommentText"/>
+    <w:next w:val="CommentText"/>
+    <w:link w:val="CommentSubjectChar"/>
+    <w:uiPriority w:val="99"/>
+    <w:semiHidden/>
+    <w:unhideWhenUsed/>
+    <w:rsid w:val="000A2A18"/>
+    <w:rPr>
+      <w:b/>
+      <w:bCs/>
+    </w:rPr>
+  </w:style>
+  <w:style w:type="character" w:customStyle="1" w:styleId="CommentSubjectChar">
+    <w:name w:val="Comment Subject Char"/>
+    <w:basedOn w:val="CommentTextChar"/>
+    <w:link w:val="CommentSubject"/>
+    <w:uiPriority w:val="99"/>
+    <w:semiHidden/>
+    <w:rsid w:val="000A2A18"/>
+    <w:rPr>
+      <w:b/>
+      <w:bCs/>
+    </w:rPr>
+  </w:style>
+  <w:style w:type="paragraph" w:styleId="BalloonText">
+    <w:name w:val="Balloon Text"/>
+    <w:basedOn w:val="Normal"/>
+    <w:link w:val="BalloonTextChar"/>
+    <w:uiPriority w:val="99"/>
+    <w:semiHidden/>
+    <w:unhideWhenUsed/>
+    <w:rsid w:val="000A2A18"/>
+    <w:rPr>
+      <w:rFonts w:ascii="Segoe UI" w:hAnsi="Segoe UI" w:cs="Segoe UI"/>
+      <w:sz w:val="18"/>
+      <w:szCs w:val="18"/>
+    </w:rPr>
+  </w:style>
+  <w:style w:type="character" w:customStyle="1" w:styleId="BalloonTextChar">
+    <w:name w:val="Balloon Text Char"/>
+    <w:basedOn w:val="DefaultParagraphFont"/>
+    <w:link w:val="BalloonText"/>
+    <w:uiPriority w:val="99"/>
+    <w:semiHidden/>
+    <w:rsid w:val="000A2A18"/>
+    <w:rPr>
+      <w:rFonts w:ascii="Segoe UI" w:hAnsi="Segoe UI" w:cs="Segoe UI"/>
+      <w:sz w:val="18"/>
+      <w:szCs w:val="18"/>
     </w:rPr>
   </w:style>
 </w:styles>
@@ -9566,7 +10658,7 @@
 </file>
 
 <file path=customXml/itemProps1.xml><?xml version="1.0" encoding="utf-8"?>
-<ds:datastoreItem xmlns:ds="http://schemas.openxmlformats.org/officeDocument/2006/customXml" ds:itemID="{5FA914BE-2F1A-4E66-9A06-8145057FDFD8}">
+<ds:datastoreItem xmlns:ds="http://schemas.openxmlformats.org/officeDocument/2006/customXml" ds:itemID="{FE5FEDE6-902A-41F0-8A6C-93ED4943377F}">
   <ds:schemaRefs>
     <ds:schemaRef ds:uri="http://schemas.openxmlformats.org/officeDocument/2006/bibliography"/>
   </ds:schemaRefs>

</xml_diff>

<commit_message>
Finished documenting SCRUM, UP and Tools. Formatted some documents by the template
</commit_message>
<xml_diff>
--- a/Documentation/Project Report V2.docx
+++ b/Documentation/Project Report V2.docx
@@ -116,7 +116,6 @@
           <w:szCs w:val="48"/>
         </w:rPr>
       </w:pPr>
-      <w:proofErr w:type="spellStart"/>
       <w:r>
         <w:rPr>
           <w:rFonts w:ascii="Arial Narrow" w:hAnsi="Arial Narrow" w:cs="Calibri"/>
@@ -125,18 +124,7 @@
           <w:sz w:val="48"/>
           <w:szCs w:val="48"/>
         </w:rPr>
-        <w:t>Zinema</w:t>
-      </w:r>
-      <w:proofErr w:type="spellEnd"/>
-      <w:r>
-        <w:rPr>
-          <w:rFonts w:ascii="Arial Narrow" w:hAnsi="Arial Narrow" w:cs="Calibri"/>
-          <w:bCs/>
-          <w:color w:val="auto"/>
-          <w:sz w:val="48"/>
-          <w:szCs w:val="48"/>
-        </w:rPr>
-        <w:t xml:space="preserve"> – Management Software</w:t>
+        <w:t>Zinema – Management Software</w:t>
       </w:r>
     </w:p>
     <w:p>
@@ -621,27 +609,7 @@
           <w:szCs w:val="24"/>
           <w:lang w:val="en-GB"/>
         </w:rPr>
-        <w:t xml:space="preserve">The following report will present the process of introducing the </w:t>
-      </w:r>
-      <w:proofErr w:type="spellStart"/>
-      <w:r>
-        <w:rPr>
-          <w:rFonts w:ascii="Calibri" w:hAnsi="Calibri" w:cs="Calibri"/>
-          <w:sz w:val="24"/>
-          <w:szCs w:val="24"/>
-          <w:lang w:val="en-GB"/>
-        </w:rPr>
-        <w:t>Zinema</w:t>
-      </w:r>
-      <w:proofErr w:type="spellEnd"/>
-      <w:r>
-        <w:rPr>
-          <w:rFonts w:ascii="Calibri" w:hAnsi="Calibri" w:cs="Calibri"/>
-          <w:sz w:val="24"/>
-          <w:szCs w:val="24"/>
-          <w:lang w:val="en-GB"/>
-        </w:rPr>
-        <w:t xml:space="preserve"> – Cinema Management Distributed Software System to the market and the conclusions that have been drawn in the end.</w:t>
+        <w:t>The following report will present the process of introducing the Zinema – Cinema Management Distributed Software System to the market and the conclusions that have been drawn in the end.</w:t>
       </w:r>
     </w:p>
     <w:p>
@@ -2722,25 +2690,7 @@
           <w:sz w:val="24"/>
           <w:szCs w:val="24"/>
         </w:rPr>
-        <w:t xml:space="preserve">There is a new cinema company on the market. </w:t>
-      </w:r>
-      <w:proofErr w:type="spellStart"/>
-      <w:r>
-        <w:rPr>
-          <w:rFonts w:ascii="Calibri" w:hAnsi="Calibri" w:cs="Calibri"/>
-          <w:sz w:val="24"/>
-          <w:szCs w:val="24"/>
-        </w:rPr>
-        <w:t>Zinema</w:t>
-      </w:r>
-      <w:proofErr w:type="spellEnd"/>
-      <w:r>
-        <w:rPr>
-          <w:rFonts w:ascii="Calibri" w:hAnsi="Calibri" w:cs="Calibri"/>
-          <w:sz w:val="24"/>
-          <w:szCs w:val="24"/>
-        </w:rPr>
-        <w:t xml:space="preserve"> is an up and coming business in need of help. It wants to have alleviated some of the pressure brought by starting in a declining market in Denmark. Its main purpose is to revive the Da</w:t>
+        <w:t>There is a new cinema company on the market. Zinema is an up and coming business in need of help. It wants to have alleviated some of the pressure brought by starting in a declining market in Denmark. Its main purpose is to revive the Da</w:t>
       </w:r>
       <w:r>
         <w:rPr>
@@ -2914,25 +2864,7 @@
           <w:sz w:val="24"/>
           <w:szCs w:val="24"/>
         </w:rPr>
-        <w:t xml:space="preserve">. Knowing that software has a big influence on the future success, </w:t>
-      </w:r>
-      <w:proofErr w:type="spellStart"/>
-      <w:r>
-        <w:rPr>
-          <w:rFonts w:ascii="Calibri" w:hAnsi="Calibri" w:cs="Calibri"/>
-          <w:sz w:val="24"/>
-          <w:szCs w:val="24"/>
-        </w:rPr>
-        <w:t>Zinema</w:t>
-      </w:r>
-      <w:proofErr w:type="spellEnd"/>
-      <w:r>
-        <w:rPr>
-          <w:rFonts w:ascii="Calibri" w:hAnsi="Calibri" w:cs="Calibri"/>
-          <w:sz w:val="24"/>
-          <w:szCs w:val="24"/>
-        </w:rPr>
-        <w:t xml:space="preserve"> wants to provide their clients with the best possible software that will not on</w:t>
+        <w:t>. Knowing that software has a big influence on the future success, Zinema wants to provide their clients with the best possible software that will not on</w:t>
       </w:r>
       <w:r>
         <w:rPr>
@@ -3529,134 +3461,6 @@
         <w:jc w:val="both"/>
         <w:rPr>
           <w:rFonts w:ascii="Calibri" w:hAnsi="Calibri" w:cs="Calibri"/>
-          <w:b/>
-          <w:u w:val="single"/>
-        </w:rPr>
-      </w:pPr>
-    </w:p>
-    <w:p>
-      <w:pPr>
-        <w:spacing w:line="276" w:lineRule="auto"/>
-        <w:jc w:val="both"/>
-        <w:rPr>
-          <w:rFonts w:ascii="Calibri" w:hAnsi="Calibri" w:cs="Calibri"/>
-          <w:b/>
-        </w:rPr>
-      </w:pPr>
-      <w:r>
-        <w:rPr>
-          <w:rFonts w:ascii="Calibri" w:hAnsi="Calibri" w:cs="Calibri"/>
-          <w:b/>
-        </w:rPr>
-        <w:t>Advertiser</w:t>
-      </w:r>
-    </w:p>
-    <w:p>
-      <w:pPr>
-        <w:spacing w:line="276" w:lineRule="auto"/>
-        <w:jc w:val="both"/>
-        <w:rPr>
-          <w:rFonts w:ascii="Calibri" w:hAnsi="Calibri" w:cs="Calibri"/>
-          <w:b/>
-          <w:u w:val="single"/>
-        </w:rPr>
-      </w:pPr>
-    </w:p>
-    <w:p>
-      <w:pPr>
-        <w:pStyle w:val="ListParagraph"/>
-        <w:numPr>
-          <w:ilvl w:val="0"/>
-          <w:numId w:val="14"/>
-        </w:numPr>
-        <w:spacing w:line="276" w:lineRule="auto"/>
-        <w:jc w:val="both"/>
-        <w:rPr>
-          <w:rFonts w:ascii="Calibri" w:hAnsi="Calibri" w:cs="Calibri"/>
-        </w:rPr>
-      </w:pPr>
-      <w:r>
-        <w:rPr>
-          <w:rFonts w:ascii="Calibri" w:hAnsi="Calibri" w:cs="Calibri"/>
-        </w:rPr>
-        <w:t>A user should be able to create an advertisement and store it in the database.</w:t>
-      </w:r>
-    </w:p>
-    <w:p>
-      <w:pPr>
-        <w:pStyle w:val="ListParagraph"/>
-        <w:numPr>
-          <w:ilvl w:val="0"/>
-          <w:numId w:val="14"/>
-        </w:numPr>
-        <w:spacing w:line="276" w:lineRule="auto"/>
-        <w:jc w:val="both"/>
-        <w:rPr>
-          <w:rFonts w:ascii="Calibri" w:hAnsi="Calibri" w:cs="Calibri"/>
-        </w:rPr>
-      </w:pPr>
-      <w:r>
-        <w:rPr>
-          <w:rFonts w:ascii="Calibri" w:hAnsi="Calibri" w:cs="Calibri"/>
-        </w:rPr>
-        <w:t>An advertisement consists of advertiser name, scheduled movie title and duration.</w:t>
-      </w:r>
-    </w:p>
-    <w:p>
-      <w:pPr>
-        <w:pStyle w:val="ListParagraph"/>
-        <w:numPr>
-          <w:ilvl w:val="0"/>
-          <w:numId w:val="14"/>
-        </w:numPr>
-        <w:spacing w:line="276" w:lineRule="auto"/>
-        <w:jc w:val="both"/>
-        <w:rPr>
-          <w:rFonts w:ascii="Calibri" w:hAnsi="Calibri" w:cs="Calibri"/>
-        </w:rPr>
-      </w:pPr>
-      <w:r>
-        <w:rPr>
-          <w:rFonts w:ascii="Calibri" w:hAnsi="Calibri" w:cs="Calibri"/>
-        </w:rPr>
-        <w:t>A user should be able to register.</w:t>
-      </w:r>
-    </w:p>
-    <w:p>
-      <w:pPr>
-        <w:pStyle w:val="ListParagraph"/>
-        <w:numPr>
-          <w:ilvl w:val="0"/>
-          <w:numId w:val="14"/>
-        </w:numPr>
-        <w:spacing w:line="276" w:lineRule="auto"/>
-        <w:jc w:val="both"/>
-        <w:rPr>
-          <w:rFonts w:ascii="Calibri" w:hAnsi="Calibri" w:cs="Calibri"/>
-        </w:rPr>
-      </w:pPr>
-      <w:r>
-        <w:rPr>
-          <w:rFonts w:ascii="Calibri" w:hAnsi="Calibri" w:cs="Calibri"/>
-        </w:rPr>
-        <w:t>A user should be able to login with email and password.</w:t>
-      </w:r>
-    </w:p>
-    <w:p>
-      <w:pPr>
-        <w:spacing w:line="276" w:lineRule="auto"/>
-        <w:jc w:val="both"/>
-        <w:rPr>
-          <w:rFonts w:ascii="Calibri" w:hAnsi="Calibri" w:cs="Calibri"/>
-        </w:rPr>
-      </w:pPr>
-    </w:p>
-    <w:p>
-      <w:pPr>
-        <w:spacing w:line="276" w:lineRule="auto"/>
-        <w:jc w:val="both"/>
-        <w:rPr>
-          <w:rFonts w:ascii="Calibri" w:hAnsi="Calibri" w:cs="Calibri"/>
         </w:rPr>
       </w:pPr>
     </w:p>
@@ -3814,6 +3618,21 @@
     </w:p>
     <w:p>
       <w:pPr>
+        <w:rPr>
+          <w:rFonts w:ascii="Calibri" w:hAnsi="Calibri" w:cs="Calibri"/>
+        </w:rPr>
+      </w:pPr>
+      <w:r>
+        <w:rPr>
+          <w:rFonts w:ascii="Calibri" w:hAnsi="Calibri" w:cs="Calibri"/>
+        </w:rPr>
+        <w:br w:type="page"/>
+      </w:r>
+      <w:bookmarkStart w:id="0" w:name="_GoBack"/>
+      <w:bookmarkEnd w:id="0"/>
+    </w:p>
+    <w:p>
+      <w:pPr>
         <w:pStyle w:val="Heading"/>
         <w:numPr>
           <w:ilvl w:val="0"/>
@@ -3830,6 +3649,7 @@
           <w:rFonts w:ascii="Calibri" w:eastAsia="Arial Unicode MS" w:hAnsi="Calibri" w:cs="Calibri"/>
           <w:color w:val="008000"/>
         </w:rPr>
+        <w:lastRenderedPageBreak/>
         <w:t>System Analysis</w:t>
       </w:r>
     </w:p>
@@ -3839,15 +3659,7 @@
         <w:spacing w:line="276" w:lineRule="auto"/>
       </w:pPr>
       <w:r>
-        <w:t xml:space="preserve">The system makes use of several different components communicating with each other to achieve some sort of ecosystem. These components are being controlled by the employees of </w:t>
-      </w:r>
-      <w:proofErr w:type="spellStart"/>
-      <w:r>
-        <w:t>Zinema</w:t>
-      </w:r>
-      <w:proofErr w:type="spellEnd"/>
-      <w:r>
-        <w:t xml:space="preserve"> and their customers </w:t>
+        <w:t xml:space="preserve">The system makes use of several different components communicating with each other to achieve some sort of ecosystem. These components are being controlled by the employees of Zinema and their customers </w:t>
       </w:r>
       <w:proofErr w:type="gramStart"/>
       <w:r>
@@ -3882,7 +3694,6 @@
         <w:spacing w:line="276" w:lineRule="auto"/>
       </w:pPr>
       <w:r>
-        <w:lastRenderedPageBreak/>
         <w:t>Starting from the bottom, the Movie Creator creates the movies and stores them in the database.</w:t>
       </w:r>
     </w:p>
@@ -3955,6 +3766,9 @@
         <w:t>1</w:t>
       </w:r>
       <w:r>
+        <w:rPr>
+          <w:noProof/>
+        </w:rPr>
         <w:fldChar w:fldCharType="end"/>
       </w:r>
       <w:r>
@@ -4095,6 +3909,9 @@
         <w:t>2</w:t>
       </w:r>
       <w:r>
+        <w:rPr>
+          <w:noProof/>
+        </w:rPr>
         <w:fldChar w:fldCharType="end"/>
       </w:r>
       <w:r>
@@ -4113,6 +3930,7 @@
         <w:spacing w:line="276" w:lineRule="auto"/>
       </w:pPr>
       <w:r>
+        <w:lastRenderedPageBreak/>
         <w:t xml:space="preserve">An employee </w:t>
       </w:r>
       <w:proofErr w:type="gramStart"/>
@@ -4171,7 +3989,6 @@
         <w:spacing w:line="276" w:lineRule="auto"/>
       </w:pPr>
       <w:r>
-        <w:lastRenderedPageBreak/>
         <w:t xml:space="preserve">The third component is the Movie Scheduler. It is </w:t>
       </w:r>
       <w:proofErr w:type="gramStart"/>
@@ -4257,6 +4074,9 @@
         <w:t>3</w:t>
       </w:r>
       <w:r>
+        <w:rPr>
+          <w:noProof/>
+        </w:rPr>
         <w:fldChar w:fldCharType="end"/>
       </w:r>
       <w:r>
@@ -4285,6 +4105,7 @@
         <w:rPr>
           <w:noProof/>
         </w:rPr>
+        <w:lastRenderedPageBreak/>
         <w:drawing>
           <wp:inline distT="0" distB="0" distL="0" distR="0" wp14:anchorId="75791B61" wp14:editId="530ED92B">
             <wp:extent cx="2948940" cy="3788257"/>
@@ -4346,6 +4167,9 @@
         <w:t>4</w:t>
       </w:r>
       <w:r>
+        <w:rPr>
+          <w:noProof/>
+        </w:rPr>
         <w:fldChar w:fldCharType="end"/>
       </w:r>
       <w:r>
@@ -4359,7 +4183,6 @@
         <w:spacing w:line="276" w:lineRule="auto"/>
       </w:pPr>
       <w:r>
-        <w:lastRenderedPageBreak/>
         <w:t xml:space="preserve">The last component is called the Ticket Booker and is the only component in the system that handles and allows for customer interaction. Using the information from the previous component, the component allows the customer to input data through the cinema’s official website. </w:t>
       </w:r>
     </w:p>
@@ -4454,6 +4277,9 @@
         <w:t>5</w:t>
       </w:r>
       <w:r>
+        <w:rPr>
+          <w:noProof/>
+        </w:rPr>
         <w:fldChar w:fldCharType="end"/>
       </w:r>
       <w:r>
@@ -4462,6 +4288,7 @@
     </w:p>
     <w:p>
       <w:r>
+        <w:lastRenderedPageBreak/>
         <w:t>[Activity diagram for booking ticket]</w:t>
       </w:r>
     </w:p>
@@ -4479,8 +4306,6 @@
       <w:pPr>
         <w:pStyle w:val="NoSpacing"/>
       </w:pPr>
-      <w:bookmarkStart w:id="0" w:name="_GoBack"/>
-      <w:bookmarkEnd w:id="0"/>
     </w:p>
     <w:p>
       <w:pPr>
@@ -4524,7 +4349,6 @@
           <w:rFonts w:ascii="Calibri" w:eastAsia="Arial Unicode MS" w:hAnsi="Calibri" w:cs="Calibri"/>
           <w:color w:val="008000"/>
         </w:rPr>
-        <w:lastRenderedPageBreak/>
         <w:t>System Implementation</w:t>
       </w:r>
     </w:p>
@@ -4681,7 +4505,6 @@
             <w:rPr>
               <w:rFonts w:ascii="Calibri" w:hAnsi="Calibri" w:cs="Calibri"/>
               <w:b/>
-              <w:color w:val="008000"/>
               <w:sz w:val="24"/>
               <w:szCs w:val="24"/>
             </w:rPr>
@@ -4690,7 +4513,6 @@
             <w:rPr>
               <w:rFonts w:ascii="Calibri" w:hAnsi="Calibri" w:cs="Calibri"/>
               <w:b/>
-              <w:color w:val="008000"/>
               <w:sz w:val="24"/>
               <w:szCs w:val="24"/>
             </w:rPr>
@@ -4828,7 +4650,16 @@
                   <w:noProof/>
                   <w:u w:val="single"/>
                 </w:rPr>
-                <w:t>https://www.dfi.dk/files/docs/2018-02/Facts%20and%20Figures%202017%20%281%29.pdf</w:t>
+                <w:t>https://www.dfi.dk/files/docs/2018-</w:t>
+              </w:r>
+              <w:r>
+                <w:rPr>
+                  <w:rFonts w:ascii="Calibri" w:hAnsi="Calibri" w:cs="Calibri"/>
+                  <w:noProof/>
+                  <w:u w:val="single"/>
+                </w:rPr>
+                <w:lastRenderedPageBreak/>
+                <w:t>02/Facts%20and%20Figures%202017%20%281%29.pdf</w:t>
               </w:r>
               <w:r>
                 <w:rPr>
@@ -5052,16 +4883,7 @@
                   <w:noProof/>
                   <w:u w:val="single"/>
                 </w:rPr>
-                <w:t>https://www.mpaa.org/wp-content/uploads/2017/03/MPAA-Theatrical-</w:t>
-              </w:r>
-              <w:r>
-                <w:rPr>
-                  <w:rFonts w:ascii="Calibri" w:hAnsi="Calibri" w:cs="Calibri"/>
-                  <w:noProof/>
-                  <w:u w:val="single"/>
-                </w:rPr>
-                <w:lastRenderedPageBreak/>
-                <w:t>Market-Statistics-2016_Final.pdf</w:t>
+                <w:t>https://www.mpaa.org/wp-content/uploads/2017/03/MPAA-Theatrical-Market-Statistics-2016_Final.pdf</w:t>
               </w:r>
               <w:r>
                 <w:rPr>
@@ -7735,7 +7557,7 @@
     <w:link w:val="Heading1Char"/>
     <w:uiPriority w:val="9"/>
     <w:qFormat/>
-    <w:rsid w:val="00A8371F"/>
+    <w:rsid w:val="00C356ED"/>
     <w:pPr>
       <w:keepNext/>
       <w:keepLines/>
@@ -7752,10 +7574,33 @@
     </w:pPr>
     <w:rPr>
       <w:rFonts w:asciiTheme="majorHAnsi" w:eastAsiaTheme="majorEastAsia" w:hAnsiTheme="majorHAnsi" w:cstheme="majorBidi"/>
-      <w:color w:val="2E74B5" w:themeColor="accent1" w:themeShade="BF"/>
+      <w:color w:val="008000"/>
       <w:sz w:val="32"/>
       <w:szCs w:val="32"/>
       <w:bdr w:val="none" w:sz="0" w:space="0" w:color="auto"/>
+    </w:rPr>
+  </w:style>
+  <w:style w:type="paragraph" w:styleId="Heading2">
+    <w:name w:val="heading 2"/>
+    <w:basedOn w:val="Normal"/>
+    <w:next w:val="Normal"/>
+    <w:link w:val="Heading2Char"/>
+    <w:uiPriority w:val="9"/>
+    <w:semiHidden/>
+    <w:unhideWhenUsed/>
+    <w:qFormat/>
+    <w:rsid w:val="00C356ED"/>
+    <w:pPr>
+      <w:keepNext/>
+      <w:keepLines/>
+      <w:spacing w:before="40"/>
+      <w:outlineLvl w:val="1"/>
+    </w:pPr>
+    <w:rPr>
+      <w:rFonts w:asciiTheme="majorHAnsi" w:eastAsiaTheme="majorEastAsia" w:hAnsiTheme="majorHAnsi" w:cstheme="majorBidi"/>
+      <w:color w:val="008000"/>
+      <w:sz w:val="26"/>
+      <w:szCs w:val="26"/>
     </w:rPr>
   </w:style>
   <w:style w:type="character" w:default="1" w:styleId="DefaultParagraphFont">
@@ -8039,10 +7884,10 @@
     <w:basedOn w:val="DefaultParagraphFont"/>
     <w:link w:val="Heading1"/>
     <w:uiPriority w:val="9"/>
-    <w:rsid w:val="00A8371F"/>
+    <w:rsid w:val="00C356ED"/>
     <w:rPr>
       <w:rFonts w:asciiTheme="majorHAnsi" w:eastAsiaTheme="majorEastAsia" w:hAnsiTheme="majorHAnsi" w:cstheme="majorBidi"/>
-      <w:color w:val="2E74B5" w:themeColor="accent1" w:themeShade="BF"/>
+      <w:color w:val="008000"/>
       <w:sz w:val="32"/>
       <w:szCs w:val="32"/>
       <w:bdr w:val="none" w:sz="0" w:space="0" w:color="auto"/>
@@ -8294,6 +8139,55 @@
       <w:rFonts w:ascii="Calibri" w:hAnsi="Calibri"/>
       <w:sz w:val="24"/>
       <w:szCs w:val="24"/>
+    </w:rPr>
+  </w:style>
+  <w:style w:type="character" w:customStyle="1" w:styleId="Heading2Char">
+    <w:name w:val="Heading 2 Char"/>
+    <w:basedOn w:val="DefaultParagraphFont"/>
+    <w:link w:val="Heading2"/>
+    <w:uiPriority w:val="9"/>
+    <w:semiHidden/>
+    <w:rsid w:val="00C356ED"/>
+    <w:rPr>
+      <w:rFonts w:asciiTheme="majorHAnsi" w:eastAsiaTheme="majorEastAsia" w:hAnsiTheme="majorHAnsi" w:cstheme="majorBidi"/>
+      <w:color w:val="008000"/>
+      <w:sz w:val="26"/>
+      <w:szCs w:val="26"/>
+    </w:rPr>
+  </w:style>
+  <w:style w:type="paragraph" w:styleId="Title">
+    <w:name w:val="Title"/>
+    <w:basedOn w:val="Normal"/>
+    <w:next w:val="Normal"/>
+    <w:link w:val="TitleChar"/>
+    <w:uiPriority w:val="10"/>
+    <w:qFormat/>
+    <w:rsid w:val="00C356ED"/>
+    <w:pPr>
+      <w:contextualSpacing/>
+    </w:pPr>
+    <w:rPr>
+      <w:rFonts w:asciiTheme="majorHAnsi" w:eastAsiaTheme="majorEastAsia" w:hAnsiTheme="majorHAnsi" w:cstheme="majorBidi"/>
+      <w:color w:val="008000"/>
+      <w:spacing w:val="-10"/>
+      <w:kern w:val="28"/>
+      <w:sz w:val="56"/>
+      <w:szCs w:val="56"/>
+    </w:rPr>
+  </w:style>
+  <w:style w:type="character" w:customStyle="1" w:styleId="TitleChar">
+    <w:name w:val="Title Char"/>
+    <w:basedOn w:val="DefaultParagraphFont"/>
+    <w:link w:val="Title"/>
+    <w:uiPriority w:val="10"/>
+    <w:rsid w:val="00C356ED"/>
+    <w:rPr>
+      <w:rFonts w:asciiTheme="majorHAnsi" w:eastAsiaTheme="majorEastAsia" w:hAnsiTheme="majorHAnsi" w:cstheme="majorBidi"/>
+      <w:color w:val="008000"/>
+      <w:spacing w:val="-10"/>
+      <w:kern w:val="28"/>
+      <w:sz w:val="56"/>
+      <w:szCs w:val="56"/>
     </w:rPr>
   </w:style>
 </w:styles>
@@ -9566,7 +9460,7 @@
 </file>
 
 <file path=customXml/itemProps1.xml><?xml version="1.0" encoding="utf-8"?>
-<ds:datastoreItem xmlns:ds="http://schemas.openxmlformats.org/officeDocument/2006/customXml" ds:itemID="{5FA914BE-2F1A-4E66-9A06-8145057FDFD8}">
+<ds:datastoreItem xmlns:ds="http://schemas.openxmlformats.org/officeDocument/2006/customXml" ds:itemID="{52EB1701-A5C3-4044-9B84-683EB22ACFEA}">
   <ds:schemaRefs>
     <ds:schemaRef ds:uri="http://schemas.openxmlformats.org/officeDocument/2006/bibliography"/>
   </ds:schemaRefs>

</xml_diff>

<commit_message>
Removed comments and unnecessary sentences
</commit_message>
<xml_diff>
--- a/Documentation/Project Report V2.docx
+++ b/Documentation/Project Report V2.docx
@@ -116,7 +116,6 @@
           <w:szCs w:val="48"/>
         </w:rPr>
       </w:pPr>
-      <w:proofErr w:type="spellStart"/>
       <w:r>
         <w:rPr>
           <w:rFonts w:ascii="Arial Narrow" w:hAnsi="Arial Narrow" w:cs="Calibri"/>
@@ -125,10 +124,14 @@
           <w:sz w:val="48"/>
           <w:szCs w:val="48"/>
         </w:rPr>
-        <w:t>Zinema</w:t>
-      </w:r>
-      <w:proofErr w:type="spellEnd"/>
-      <w:r>
+        <w:t>Zinema – Management Software</w:t>
+      </w:r>
+    </w:p>
+    <w:p>
+      <w:pPr>
+        <w:pStyle w:val="Body"/>
+        <w:spacing w:after="160" w:line="240" w:lineRule="auto"/>
+        <w:jc w:val="center"/>
         <w:rPr>
           <w:rFonts w:ascii="Arial Narrow" w:hAnsi="Arial Narrow" w:cs="Calibri"/>
           <w:bCs/>
@@ -136,14 +139,8 @@
           <w:sz w:val="48"/>
           <w:szCs w:val="48"/>
         </w:rPr>
-        <w:t xml:space="preserve"> – Management Software</w:t>
-      </w:r>
-    </w:p>
-    <w:p>
-      <w:pPr>
-        <w:pStyle w:val="Body"/>
-        <w:spacing w:after="160" w:line="240" w:lineRule="auto"/>
-        <w:jc w:val="center"/>
+      </w:pPr>
+      <w:r>
         <w:rPr>
           <w:rFonts w:ascii="Arial Narrow" w:hAnsi="Arial Narrow" w:cs="Calibri"/>
           <w:bCs/>
@@ -151,8 +148,14 @@
           <w:sz w:val="48"/>
           <w:szCs w:val="48"/>
         </w:rPr>
-      </w:pPr>
-      <w:r>
+        <w:t>Distributed System</w:t>
+      </w:r>
+    </w:p>
+    <w:p>
+      <w:pPr>
+        <w:pStyle w:val="Body"/>
+        <w:spacing w:after="160" w:line="240" w:lineRule="auto"/>
+        <w:jc w:val="center"/>
         <w:rPr>
           <w:rFonts w:ascii="Arial Narrow" w:hAnsi="Arial Narrow" w:cs="Calibri"/>
           <w:bCs/>
@@ -160,21 +163,6 @@
           <w:sz w:val="48"/>
           <w:szCs w:val="48"/>
         </w:rPr>
-        <w:t>Distributed System</w:t>
-      </w:r>
-    </w:p>
-    <w:p>
-      <w:pPr>
-        <w:pStyle w:val="Body"/>
-        <w:spacing w:after="160" w:line="240" w:lineRule="auto"/>
-        <w:jc w:val="center"/>
-        <w:rPr>
-          <w:rFonts w:ascii="Arial Narrow" w:hAnsi="Arial Narrow" w:cs="Calibri"/>
-          <w:bCs/>
-          <w:color w:val="auto"/>
-          <w:sz w:val="48"/>
-          <w:szCs w:val="48"/>
-        </w:rPr>
       </w:pPr>
     </w:p>
     <w:p>
@@ -228,18 +216,8 @@
           <w:sz w:val="28"/>
           <w:szCs w:val="28"/>
         </w:rPr>
-        <w:t xml:space="preserve">Andrei </w:t>
-      </w:r>
-      <w:proofErr w:type="spellStart"/>
-      <w:r>
-        <w:rPr>
-          <w:rFonts w:ascii="Calibri" w:hAnsi="Calibri" w:cs="Calibri"/>
-          <w:sz w:val="28"/>
-          <w:szCs w:val="28"/>
-        </w:rPr>
-        <w:t>Cioanca</w:t>
-      </w:r>
-      <w:proofErr w:type="spellEnd"/>
+        <w:t>Andrei Cioanca</w:t>
+      </w:r>
       <w:r>
         <w:rPr>
           <w:rFonts w:ascii="Calibri" w:hAnsi="Calibri" w:cs="Calibri"/>
@@ -519,7 +497,6 @@
           <w:lang w:val="en-GB"/>
         </w:rPr>
       </w:pPr>
-      <w:proofErr w:type="spellStart"/>
       <w:r>
         <w:rPr>
           <w:rFonts w:ascii="Calibri" w:hAnsi="Calibri" w:cs="Calibri"/>
@@ -527,17 +504,7 @@
           <w:szCs w:val="28"/>
           <w:lang w:val="en-GB"/>
         </w:rPr>
-        <w:t>Jakob</w:t>
-      </w:r>
-      <w:proofErr w:type="spellEnd"/>
-      <w:r>
-        <w:rPr>
-          <w:rFonts w:ascii="Calibri" w:hAnsi="Calibri" w:cs="Calibri"/>
-          <w:sz w:val="28"/>
-          <w:szCs w:val="28"/>
-          <w:lang w:val="en-GB"/>
-        </w:rPr>
-        <w:t xml:space="preserve"> Knop Rasmussen</w:t>
+        <w:t>Jakob Knop Rasmussen</w:t>
       </w:r>
     </w:p>
     <w:p>
@@ -642,27 +609,7 @@
           <w:szCs w:val="24"/>
           <w:lang w:val="en-GB"/>
         </w:rPr>
-        <w:t xml:space="preserve">The following report will present the process of introducing the </w:t>
-      </w:r>
-      <w:proofErr w:type="spellStart"/>
-      <w:r>
-        <w:rPr>
-          <w:rFonts w:ascii="Calibri" w:hAnsi="Calibri" w:cs="Calibri"/>
-          <w:sz w:val="24"/>
-          <w:szCs w:val="24"/>
-          <w:lang w:val="en-GB"/>
-        </w:rPr>
-        <w:t>Zinema</w:t>
-      </w:r>
-      <w:proofErr w:type="spellEnd"/>
-      <w:r>
-        <w:rPr>
-          <w:rFonts w:ascii="Calibri" w:hAnsi="Calibri" w:cs="Calibri"/>
-          <w:sz w:val="24"/>
-          <w:szCs w:val="24"/>
-          <w:lang w:val="en-GB"/>
-        </w:rPr>
-        <w:t xml:space="preserve"> – Cinema Management Distributed Software System to the market and the conclusions that have been drawn in the end.</w:t>
+        <w:t>The following report will present the process of introducing the Zinema – Cinema Management Distributed Software System to the market and the conclusions that have been drawn in the end.</w:t>
       </w:r>
     </w:p>
     <w:p>
@@ -2602,25 +2549,7 @@
           <w:sz w:val="24"/>
           <w:szCs w:val="24"/>
         </w:rPr>
-        <w:t xml:space="preserve">can be attributed to many reasons but the rise in popularity of streaming platforms such as Netflix and </w:t>
-      </w:r>
-      <w:proofErr w:type="spellStart"/>
-      <w:r>
-        <w:rPr>
-          <w:rFonts w:ascii="Calibri" w:hAnsi="Calibri" w:cs="Calibri"/>
-          <w:sz w:val="24"/>
-          <w:szCs w:val="24"/>
-        </w:rPr>
-        <w:t>HBOGo</w:t>
-      </w:r>
-      <w:proofErr w:type="spellEnd"/>
-      <w:r>
-        <w:rPr>
-          <w:rFonts w:ascii="Calibri" w:hAnsi="Calibri" w:cs="Calibri"/>
-          <w:sz w:val="24"/>
-          <w:szCs w:val="24"/>
-        </w:rPr>
-        <w:t xml:space="preserve"> t</w:t>
+        <w:t>can be attributed to many reasons but the rise in popularity of streaming platforms such as Netflix and HBOGo t</w:t>
       </w:r>
       <w:r>
         <w:rPr>
@@ -2636,25 +2565,7 @@
           <w:sz w:val="24"/>
           <w:szCs w:val="24"/>
         </w:rPr>
-        <w:t xml:space="preserve"> movies and </w:t>
-      </w:r>
-      <w:proofErr w:type="spellStart"/>
-      <w:r>
-        <w:rPr>
-          <w:rFonts w:ascii="Calibri" w:hAnsi="Calibri" w:cs="Calibri"/>
-          <w:sz w:val="24"/>
-          <w:szCs w:val="24"/>
-        </w:rPr>
-        <w:t>tv</w:t>
-      </w:r>
-      <w:proofErr w:type="spellEnd"/>
-      <w:r>
-        <w:rPr>
-          <w:rFonts w:ascii="Calibri" w:hAnsi="Calibri" w:cs="Calibri"/>
-          <w:sz w:val="24"/>
-          <w:szCs w:val="24"/>
-        </w:rPr>
-        <w:t xml:space="preserve"> shows on demand has been one of the main reasons why </w:t>
+        <w:t xml:space="preserve"> movies and tv shows on demand has been one of the main reasons why </w:t>
       </w:r>
       <w:r>
         <w:rPr>
@@ -2761,25 +2672,7 @@
           <w:sz w:val="24"/>
           <w:szCs w:val="24"/>
         </w:rPr>
-        <w:t xml:space="preserve">There is a new cinema company on the market. </w:t>
-      </w:r>
-      <w:proofErr w:type="spellStart"/>
-      <w:r>
-        <w:rPr>
-          <w:rFonts w:ascii="Calibri" w:hAnsi="Calibri" w:cs="Calibri"/>
-          <w:sz w:val="24"/>
-          <w:szCs w:val="24"/>
-        </w:rPr>
-        <w:t>Zinema</w:t>
-      </w:r>
-      <w:proofErr w:type="spellEnd"/>
-      <w:r>
-        <w:rPr>
-          <w:rFonts w:ascii="Calibri" w:hAnsi="Calibri" w:cs="Calibri"/>
-          <w:sz w:val="24"/>
-          <w:szCs w:val="24"/>
-        </w:rPr>
-        <w:t xml:space="preserve"> is an up and coming business in need of help. It wants to have alleviated some of the pressure brought by starting in a declining market in Denmark. Its main purpose is to revive the Da</w:t>
+        <w:t>There is a new cinema company on the market. Zinema is an up and coming business in need of help. It wants to have alleviated some of the pressure brought by starting in a declining market in Denmark. Its main purpose is to revive the Da</w:t>
       </w:r>
       <w:r>
         <w:rPr>
@@ -2826,23 +2719,13 @@
           <w:szCs w:val="24"/>
         </w:rPr>
       </w:pPr>
-      <w:proofErr w:type="spellStart"/>
-      <w:r>
-        <w:rPr>
-          <w:rFonts w:ascii="Calibri" w:hAnsi="Calibri" w:cs="Calibri"/>
-          <w:sz w:val="24"/>
-          <w:szCs w:val="24"/>
-        </w:rPr>
-        <w:t>POStive</w:t>
-      </w:r>
-      <w:proofErr w:type="spellEnd"/>
-      <w:r>
-        <w:rPr>
-          <w:rFonts w:ascii="Calibri" w:hAnsi="Calibri" w:cs="Calibri"/>
-          <w:sz w:val="24"/>
-          <w:szCs w:val="24"/>
-        </w:rPr>
-        <w:t xml:space="preserve"> Cinema, a company that offers management solutions to cinemas, </w:t>
+      <w:r>
+        <w:rPr>
+          <w:rFonts w:ascii="Calibri" w:hAnsi="Calibri" w:cs="Calibri"/>
+          <w:sz w:val="24"/>
+          <w:szCs w:val="24"/>
+        </w:rPr>
+        <w:t xml:space="preserve">POStive Cinema, a company that offers management solutions to cinemas, </w:t>
       </w:r>
       <w:r>
         <w:rPr>
@@ -2953,25 +2836,7 @@
           <w:sz w:val="24"/>
           <w:szCs w:val="24"/>
         </w:rPr>
-        <w:t xml:space="preserve">. Knowing that software has a big influence on the future success, </w:t>
-      </w:r>
-      <w:proofErr w:type="spellStart"/>
-      <w:r>
-        <w:rPr>
-          <w:rFonts w:ascii="Calibri" w:hAnsi="Calibri" w:cs="Calibri"/>
-          <w:sz w:val="24"/>
-          <w:szCs w:val="24"/>
-        </w:rPr>
-        <w:t>Zinema</w:t>
-      </w:r>
-      <w:proofErr w:type="spellEnd"/>
-      <w:r>
-        <w:rPr>
-          <w:rFonts w:ascii="Calibri" w:hAnsi="Calibri" w:cs="Calibri"/>
-          <w:sz w:val="24"/>
-          <w:szCs w:val="24"/>
-        </w:rPr>
-        <w:t xml:space="preserve"> wants to provide their clients with the best possible software that will not on</w:t>
+        <w:t>. Knowing that software has a big influence on the future success, Zinema wants to provide their clients with the best possible software that will not on</w:t>
       </w:r>
       <w:r>
         <w:rPr>
@@ -3082,25 +2947,7 @@
           <w:sz w:val="24"/>
           <w:szCs w:val="24"/>
         </w:rPr>
-        <w:t xml:space="preserve"> </w:t>
-      </w:r>
-      <w:proofErr w:type="spellStart"/>
-      <w:r>
-        <w:rPr>
-          <w:rFonts w:ascii="Calibri" w:hAnsi="Calibri" w:cs="Calibri"/>
-          <w:sz w:val="24"/>
-          <w:szCs w:val="24"/>
-        </w:rPr>
-        <w:t>Zinema’s</w:t>
-      </w:r>
-      <w:proofErr w:type="spellEnd"/>
-      <w:r>
-        <w:rPr>
-          <w:rFonts w:ascii="Calibri" w:hAnsi="Calibri" w:cs="Calibri"/>
-          <w:sz w:val="24"/>
-          <w:szCs w:val="24"/>
-        </w:rPr>
-        <w:t xml:space="preserve"> unique features.</w:t>
+        <w:t xml:space="preserve"> Zinema’s unique features.</w:t>
       </w:r>
     </w:p>
     <w:p>
@@ -3878,15 +3725,7 @@
         <w:spacing w:line="276" w:lineRule="auto"/>
       </w:pPr>
       <w:r>
-        <w:t xml:space="preserve">The system makes use of several different components communicating with each other to achieve some sort of ecosystem. These components are being controlled by the employees of </w:t>
-      </w:r>
-      <w:proofErr w:type="spellStart"/>
-      <w:r>
-        <w:t>Zinema</w:t>
-      </w:r>
-      <w:proofErr w:type="spellEnd"/>
-      <w:r>
-        <w:t xml:space="preserve"> and their customers are able to interact with the system through their official website. </w:t>
+        <w:t xml:space="preserve">The system makes use of several different components communicating with each other to achieve some sort of ecosystem. These components are being controlled by the employees of Zinema and their customers are able to interact with the system through their official website. </w:t>
       </w:r>
     </w:p>
     <w:p>
@@ -3971,27 +3810,14 @@
       <w:r>
         <w:t xml:space="preserve">Figure </w:t>
       </w:r>
-      <w:r>
-        <w:fldChar w:fldCharType="begin"/>
-      </w:r>
-      <w:r>
-        <w:instrText xml:space="preserve"> SEQ Figure \* ARABIC </w:instrText>
-      </w:r>
-      <w:r>
-        <w:fldChar w:fldCharType="separate"/>
-      </w:r>
-      <w:r>
-        <w:rPr>
-          <w:noProof/>
-        </w:rPr>
-        <w:t>1</w:t>
-      </w:r>
-      <w:r>
-        <w:rPr>
-          <w:noProof/>
-        </w:rPr>
-        <w:fldChar w:fldCharType="end"/>
-      </w:r>
+      <w:fldSimple w:instr=" SEQ Figure \* ARABIC ">
+        <w:r>
+          <w:rPr>
+            <w:noProof/>
+          </w:rPr>
+          <w:t>1</w:t>
+        </w:r>
+      </w:fldSimple>
       <w:r>
         <w:t xml:space="preserve"> - Movie Creator Use Case</w:t>
       </w:r>
@@ -4002,15 +3828,7 @@
         <w:spacing w:line="276" w:lineRule="auto"/>
       </w:pPr>
       <w:r>
-        <w:t xml:space="preserve">[Activity Diagram </w:t>
-      </w:r>
-      <w:proofErr w:type="gramStart"/>
-      <w:r>
-        <w:t>For</w:t>
-      </w:r>
-      <w:proofErr w:type="gramEnd"/>
-      <w:r>
-        <w:t xml:space="preserve"> Creating Movie]</w:t>
+        <w:t>[Activity Diagram For Creating Movie]</w:t>
       </w:r>
     </w:p>
     <w:p>
@@ -4099,27 +3917,14 @@
       <w:r>
         <w:t xml:space="preserve">Figure </w:t>
       </w:r>
-      <w:r>
-        <w:fldChar w:fldCharType="begin"/>
-      </w:r>
-      <w:r>
-        <w:instrText xml:space="preserve"> SEQ Figure \* ARABIC </w:instrText>
-      </w:r>
-      <w:r>
-        <w:fldChar w:fldCharType="separate"/>
-      </w:r>
-      <w:r>
-        <w:rPr>
-          <w:noProof/>
-        </w:rPr>
-        <w:t>2</w:t>
-      </w:r>
-      <w:r>
-        <w:rPr>
-          <w:noProof/>
-        </w:rPr>
-        <w:fldChar w:fldCharType="end"/>
-      </w:r>
+      <w:fldSimple w:instr=" SEQ Figure \* ARABIC ">
+        <w:r>
+          <w:rPr>
+            <w:noProof/>
+          </w:rPr>
+          <w:t>2</w:t>
+        </w:r>
+      </w:fldSimple>
       <w:r>
         <w:t xml:space="preserve"> - Movie Manager Use Case</w:t>
       </w:r>
@@ -4241,27 +4046,14 @@
       <w:r>
         <w:t xml:space="preserve">Figure </w:t>
       </w:r>
-      <w:r>
-        <w:fldChar w:fldCharType="begin"/>
-      </w:r>
-      <w:r>
-        <w:instrText xml:space="preserve"> SEQ Figure \* ARABIC </w:instrText>
-      </w:r>
-      <w:r>
-        <w:fldChar w:fldCharType="separate"/>
-      </w:r>
-      <w:r>
-        <w:rPr>
-          <w:noProof/>
-        </w:rPr>
-        <w:t>3</w:t>
-      </w:r>
-      <w:r>
-        <w:rPr>
-          <w:noProof/>
-        </w:rPr>
-        <w:fldChar w:fldCharType="end"/>
-      </w:r>
+      <w:fldSimple w:instr=" SEQ Figure \* ARABIC ">
+        <w:r>
+          <w:rPr>
+            <w:noProof/>
+          </w:rPr>
+          <w:t>3</w:t>
+        </w:r>
+      </w:fldSimple>
       <w:r>
         <w:t xml:space="preserve"> - Movie Scheduler Use Case</w:t>
       </w:r>
@@ -4334,27 +4126,14 @@
       <w:r>
         <w:t xml:space="preserve">Figure </w:t>
       </w:r>
-      <w:r>
-        <w:fldChar w:fldCharType="begin"/>
-      </w:r>
-      <w:r>
-        <w:instrText xml:space="preserve"> SEQ Figure \* ARABIC </w:instrText>
-      </w:r>
-      <w:r>
-        <w:fldChar w:fldCharType="separate"/>
-      </w:r>
-      <w:r>
-        <w:rPr>
-          <w:noProof/>
-        </w:rPr>
-        <w:t>4</w:t>
-      </w:r>
-      <w:r>
-        <w:rPr>
-          <w:noProof/>
-        </w:rPr>
-        <w:fldChar w:fldCharType="end"/>
-      </w:r>
+      <w:fldSimple w:instr=" SEQ Figure \* ARABIC ">
+        <w:r>
+          <w:rPr>
+            <w:noProof/>
+          </w:rPr>
+          <w:t>4</w:t>
+        </w:r>
+      </w:fldSimple>
       <w:r>
         <w:t xml:space="preserve"> - Create Schedule Diagram</w:t>
       </w:r>
@@ -4446,27 +4225,14 @@
       <w:r>
         <w:t xml:space="preserve">Figure </w:t>
       </w:r>
-      <w:r>
-        <w:fldChar w:fldCharType="begin"/>
-      </w:r>
-      <w:r>
-        <w:instrText xml:space="preserve"> SEQ Figure \* ARABIC </w:instrText>
-      </w:r>
-      <w:r>
-        <w:fldChar w:fldCharType="separate"/>
-      </w:r>
-      <w:r>
-        <w:rPr>
-          <w:noProof/>
-        </w:rPr>
-        <w:t>5</w:t>
-      </w:r>
-      <w:r>
-        <w:rPr>
-          <w:noProof/>
-        </w:rPr>
-        <w:fldChar w:fldCharType="end"/>
-      </w:r>
+      <w:fldSimple w:instr=" SEQ Figure \* ARABIC ">
+        <w:r>
+          <w:rPr>
+            <w:noProof/>
+          </w:rPr>
+          <w:t>5</w:t>
+        </w:r>
+      </w:fldSimple>
       <w:r>
         <w:t xml:space="preserve"> - Ticket Booker Use Case</w:t>
       </w:r>
@@ -4627,24 +4393,14 @@
       <w:r>
         <w:t xml:space="preserve">Figure </w:t>
       </w:r>
-      <w:r>
-        <w:fldChar w:fldCharType="begin"/>
-      </w:r>
-      <w:r>
-        <w:instrText xml:space="preserve"> SEQ Figure \* ARABIC </w:instrText>
-      </w:r>
-      <w:r>
-        <w:fldChar w:fldCharType="separate"/>
-      </w:r>
-      <w:r>
-        <w:rPr>
-          <w:noProof/>
-        </w:rPr>
-        <w:t>6</w:t>
-      </w:r>
-      <w:r>
-        <w:fldChar w:fldCharType="end"/>
-      </w:r>
+      <w:fldSimple w:instr=" SEQ Figure \* ARABIC ">
+        <w:r>
+          <w:rPr>
+            <w:noProof/>
+          </w:rPr>
+          <w:t>6</w:t>
+        </w:r>
+      </w:fldSimple>
       <w:r>
         <w:t xml:space="preserve"> - The three tiers</w:t>
       </w:r>
@@ -4746,24 +4502,14 @@
       <w:r>
         <w:t xml:space="preserve">Figure </w:t>
       </w:r>
-      <w:r>
-        <w:fldChar w:fldCharType="begin"/>
-      </w:r>
-      <w:r>
-        <w:instrText xml:space="preserve"> SEQ Figure \* ARABIC </w:instrText>
-      </w:r>
-      <w:r>
-        <w:fldChar w:fldCharType="separate"/>
-      </w:r>
-      <w:r>
-        <w:rPr>
-          <w:noProof/>
-        </w:rPr>
-        <w:t>7</w:t>
-      </w:r>
-      <w:r>
-        <w:fldChar w:fldCharType="end"/>
-      </w:r>
+      <w:fldSimple w:instr=" SEQ Figure \* ARABIC ">
+        <w:r>
+          <w:rPr>
+            <w:noProof/>
+          </w:rPr>
+          <w:t>7</w:t>
+        </w:r>
+      </w:fldSimple>
       <w:r>
         <w:t xml:space="preserve"> </w:t>
       </w:r>
@@ -4798,7 +4544,6 @@
         </w:rPr>
         <w:t xml:space="preserve">The system is structured into four different components that communicate with each other; every component having specific responsibilities. </w:t>
       </w:r>
-      <w:commentRangeStart w:id="0"/>
       <w:r>
         <w:rPr>
           <w:rFonts w:ascii="Calibri" w:hAnsi="Calibri" w:cs="Calibri"/>
@@ -4807,15 +4552,8 @@
         </w:rPr>
         <w:t>For</w:t>
       </w:r>
-      <w:commentRangeEnd w:id="0"/>
-      <w:r>
-        <w:rPr>
-          <w:rStyle w:val="CommentReference"/>
-          <w:rFonts w:ascii="Times New Roman" w:eastAsia="Arial Unicode MS" w:hAnsi="Times New Roman" w:cs="Times New Roman"/>
-          <w:color w:val="auto"/>
-        </w:rPr>
-        <w:commentReference w:id="0"/>
-      </w:r>
+      <w:bookmarkStart w:id="0" w:name="_GoBack"/>
+      <w:bookmarkEnd w:id="0"/>
       <w:r>
         <w:rPr>
           <w:rFonts w:ascii="Calibri" w:hAnsi="Calibri" w:cs="Calibri"/>
@@ -4897,6 +4635,260 @@
             <wp:extent cx="5396230" cy="1405890"/>
             <wp:effectExtent l="0" t="0" r="0" b="3810"/>
             <wp:docPr id="18" name="Picture 18"/>
+            <wp:cNvGraphicFramePr>
+              <a:graphicFrameLocks xmlns:a="http://schemas.openxmlformats.org/drawingml/2006/main" noChangeAspect="1"/>
+            </wp:cNvGraphicFramePr>
+            <a:graphic xmlns:a="http://schemas.openxmlformats.org/drawingml/2006/main">
+              <a:graphicData uri="http://schemas.openxmlformats.org/drawingml/2006/picture">
+                <pic:pic xmlns:pic="http://schemas.openxmlformats.org/drawingml/2006/picture">
+                  <pic:nvPicPr>
+                    <pic:cNvPr id="1" name=""/>
+                    <pic:cNvPicPr/>
+                  </pic:nvPicPr>
+                  <pic:blipFill>
+                    <a:blip r:embed="rId17"/>
+                    <a:stretch>
+                      <a:fillRect/>
+                    </a:stretch>
+                  </pic:blipFill>
+                  <pic:spPr>
+                    <a:xfrm>
+                      <a:off x="0" y="0"/>
+                      <a:ext cx="5396230" cy="1405890"/>
+                    </a:xfrm>
+                    <a:prstGeom prst="rect">
+                      <a:avLst/>
+                    </a:prstGeom>
+                  </pic:spPr>
+                </pic:pic>
+              </a:graphicData>
+            </a:graphic>
+          </wp:inline>
+        </w:drawing>
+      </w:r>
+    </w:p>
+    <w:p>
+      <w:pPr>
+        <w:pStyle w:val="Caption"/>
+        <w:jc w:val="both"/>
+        <w:rPr>
+          <w:rFonts w:ascii="Calibri" w:hAnsi="Calibri" w:cs="Calibri"/>
+          <w:sz w:val="24"/>
+          <w:szCs w:val="24"/>
+        </w:rPr>
+      </w:pPr>
+      <w:r>
+        <w:t xml:space="preserve">Figure </w:t>
+      </w:r>
+      <w:fldSimple w:instr=" SEQ Figure \* ARABIC ">
+        <w:r>
+          <w:rPr>
+            <w:noProof/>
+          </w:rPr>
+          <w:t>8</w:t>
+        </w:r>
+      </w:fldSimple>
+      <w:r>
+        <w:t xml:space="preserve"> - Tier3 overview</w:t>
+      </w:r>
+    </w:p>
+    <w:p>
+      <w:pPr>
+        <w:pStyle w:val="Body"/>
+        <w:jc w:val="both"/>
+        <w:rPr>
+          <w:rFonts w:ascii="Calibri" w:hAnsi="Calibri" w:cs="Calibri"/>
+          <w:sz w:val="24"/>
+          <w:szCs w:val="24"/>
+        </w:rPr>
+      </w:pPr>
+      <w:r>
+        <w:rPr>
+          <w:rFonts w:ascii="Calibri" w:hAnsi="Calibri" w:cs="Calibri"/>
+          <w:sz w:val="24"/>
+          <w:szCs w:val="24"/>
+        </w:rPr>
+        <w:t>The chosen method of data storage is a database, therefore, the third tier was implemented in C# as well, in order to benefit from the Entity Framework Core data access technology.</w:t>
+      </w:r>
+      <w:r>
+        <w:rPr>
+          <w:rFonts w:ascii="Calibri" w:hAnsi="Calibri" w:cs="Calibri"/>
+          <w:sz w:val="24"/>
+          <w:szCs w:val="24"/>
+        </w:rPr>
+        <w:t xml:space="preserve"> </w:t>
+      </w:r>
+    </w:p>
+    <w:p>
+      <w:pPr>
+        <w:pStyle w:val="Body"/>
+        <w:jc w:val="both"/>
+        <w:rPr>
+          <w:rFonts w:ascii="Calibri" w:hAnsi="Calibri" w:cs="Calibri"/>
+          <w:sz w:val="24"/>
+          <w:szCs w:val="24"/>
+        </w:rPr>
+      </w:pPr>
+      <w:r>
+        <w:rPr>
+          <w:rFonts w:ascii="Calibri" w:hAnsi="Calibri" w:cs="Calibri"/>
+          <w:sz w:val="24"/>
+          <w:szCs w:val="24"/>
+        </w:rPr>
+        <w:t>The communication between tiers is made through sockets using the TCP protocol.</w:t>
+      </w:r>
+      <w:r>
+        <w:rPr>
+          <w:rFonts w:ascii="Calibri" w:hAnsi="Calibri" w:cs="Calibri"/>
+          <w:sz w:val="24"/>
+          <w:szCs w:val="24"/>
+        </w:rPr>
+        <w:t xml:space="preserve"> In both Figure 7 and Figure 8 communication implemented by the team through sockets is represented by the dotted arrows.</w:t>
+      </w:r>
+      <w:r>
+        <w:rPr>
+          <w:rFonts w:ascii="Calibri" w:hAnsi="Calibri" w:cs="Calibri"/>
+          <w:sz w:val="24"/>
+          <w:szCs w:val="24"/>
+        </w:rPr>
+        <w:t xml:space="preserve"> In order to easily send data that can be interpreted by programs written in both Java and C#, the data sent between tiers is serialized with Json.</w:t>
+      </w:r>
+    </w:p>
+    <w:p>
+      <w:pPr>
+        <w:pStyle w:val="Body"/>
+        <w:keepNext/>
+        <w:jc w:val="both"/>
+      </w:pPr>
+      <w:r>
+        <w:rPr>
+          <w:noProof/>
+          <w:lang w:val="en-GB" w:eastAsia="en-GB"/>
+        </w:rPr>
+        <w:lastRenderedPageBreak/>
+        <w:drawing>
+          <wp:inline distT="0" distB="0" distL="0" distR="0" wp14:anchorId="4548B17A" wp14:editId="2149FE01">
+            <wp:extent cx="5396230" cy="4203700"/>
+            <wp:effectExtent l="0" t="0" r="0" b="6350"/>
+            <wp:docPr id="21" name="Picture 21"/>
+            <wp:cNvGraphicFramePr>
+              <a:graphicFrameLocks xmlns:a="http://schemas.openxmlformats.org/drawingml/2006/main" noChangeAspect="1"/>
+            </wp:cNvGraphicFramePr>
+            <a:graphic xmlns:a="http://schemas.openxmlformats.org/drawingml/2006/main">
+              <a:graphicData uri="http://schemas.openxmlformats.org/drawingml/2006/picture">
+                <pic:pic xmlns:pic="http://schemas.openxmlformats.org/drawingml/2006/picture">
+                  <pic:nvPicPr>
+                    <pic:cNvPr id="1" name=""/>
+                    <pic:cNvPicPr/>
+                  </pic:nvPicPr>
+                  <pic:blipFill>
+                    <a:blip r:embed="rId18"/>
+                    <a:stretch>
+                      <a:fillRect/>
+                    </a:stretch>
+                  </pic:blipFill>
+                  <pic:spPr>
+                    <a:xfrm>
+                      <a:off x="0" y="0"/>
+                      <a:ext cx="5396230" cy="4203700"/>
+                    </a:xfrm>
+                    <a:prstGeom prst="rect">
+                      <a:avLst/>
+                    </a:prstGeom>
+                  </pic:spPr>
+                </pic:pic>
+              </a:graphicData>
+            </a:graphic>
+          </wp:inline>
+        </w:drawing>
+      </w:r>
+    </w:p>
+    <w:p>
+      <w:pPr>
+        <w:pStyle w:val="Caption"/>
+        <w:jc w:val="both"/>
+      </w:pPr>
+      <w:r>
+        <w:t xml:space="preserve">Figure </w:t>
+      </w:r>
+      <w:fldSimple w:instr=" SEQ Figure \* ARABIC ">
+        <w:r>
+          <w:rPr>
+            <w:noProof/>
+          </w:rPr>
+          <w:t>9</w:t>
+        </w:r>
+      </w:fldSimple>
+      <w:r>
+        <w:t xml:space="preserve"> - Server Diagram</w:t>
+      </w:r>
+    </w:p>
+    <w:p>
+      <w:pPr>
+        <w:rPr>
+          <w:rFonts w:ascii="Calibri" w:hAnsi="Calibri" w:cs="Calibri"/>
+        </w:rPr>
+      </w:pPr>
+      <w:r>
+        <w:rPr>
+          <w:rFonts w:ascii="Calibri" w:hAnsi="Calibri" w:cs="Calibri"/>
+        </w:rPr>
+        <w:t>All servers in the system follow the structure shown in Figure 9. When the controller is instantiated through i</w:t>
+      </w:r>
+      <w:r>
+        <w:rPr>
+          <w:rFonts w:ascii="Calibri" w:hAnsi="Calibri" w:cs="Calibri"/>
+        </w:rPr>
+        <w:t>ts cons</w:t>
+      </w:r>
+      <w:r>
+        <w:rPr>
+          <w:rFonts w:ascii="Calibri" w:hAnsi="Calibri" w:cs="Calibri"/>
+        </w:rPr>
+        <w:t>tr</w:t>
+      </w:r>
+      <w:r>
+        <w:rPr>
+          <w:rFonts w:ascii="Calibri" w:hAnsi="Calibri" w:cs="Calibri"/>
+        </w:rPr>
+        <w:t xml:space="preserve">uctor </w:t>
+      </w:r>
+      <w:r>
+        <w:rPr>
+          <w:rFonts w:ascii="Calibri" w:hAnsi="Calibri" w:cs="Calibri"/>
+        </w:rPr>
+        <w:t>it will instantiate a Tier2MovieCreatorServer by giving it a port and injecting the controller. The server class will then open a socket on the given port and listen for connections. When a connection is made the client socket will be injected in the ThreadHandler class, which runs on a thread, that handles the communication between the client and the server.</w:t>
+      </w:r>
+    </w:p>
+    <w:p/>
+    <w:p/>
+    <w:p/>
+    <w:p/>
+    <w:p/>
+    <w:p/>
+    <w:p/>
+    <w:p/>
+    <w:p/>
+    <w:p/>
+    <w:p/>
+    <w:p/>
+    <w:p>
+      <w:pPr>
+        <w:pStyle w:val="Body"/>
+        <w:keepNext/>
+        <w:jc w:val="both"/>
+      </w:pPr>
+      <w:r>
+        <w:rPr>
+          <w:noProof/>
+          <w:lang w:val="en-GB" w:eastAsia="en-GB"/>
+        </w:rPr>
+        <w:lastRenderedPageBreak/>
+        <w:drawing>
+          <wp:inline distT="0" distB="0" distL="0" distR="0" wp14:anchorId="68D9972C" wp14:editId="7E8953A3">
+            <wp:extent cx="4857750" cy="7515225"/>
+            <wp:effectExtent l="0" t="0" r="0" b="9525"/>
+            <wp:docPr id="19" name="Picture 19"/>
             <wp:cNvGraphicFramePr>
               <a:graphicFrameLocks xmlns:a="http://schemas.openxmlformats.org/drawingml/2006/main" noChangeAspect="1"/>
             </wp:cNvGraphicFramePr>
@@ -4916,7 +4908,7 @@
                   <pic:spPr>
                     <a:xfrm>
                       <a:off x="0" y="0"/>
-                      <a:ext cx="5396230" cy="1405890"/>
+                      <a:ext cx="4857750" cy="7515225"/>
                     </a:xfrm>
                     <a:prstGeom prst="rect">
                       <a:avLst/>
@@ -4942,26 +4934,16 @@
       <w:r>
         <w:t xml:space="preserve">Figure </w:t>
       </w:r>
-      <w:r>
-        <w:fldChar w:fldCharType="begin"/>
-      </w:r>
-      <w:r>
-        <w:instrText xml:space="preserve"> SEQ Figure \* ARABIC </w:instrText>
-      </w:r>
-      <w:r>
-        <w:fldChar w:fldCharType="separate"/>
-      </w:r>
-      <w:r>
-        <w:rPr>
-          <w:noProof/>
-        </w:rPr>
-        <w:t>8</w:t>
-      </w:r>
-      <w:r>
-        <w:fldChar w:fldCharType="end"/>
-      </w:r>
-      <w:r>
-        <w:t xml:space="preserve"> - Tier3 overview</w:t>
+      <w:fldSimple w:instr=" SEQ Figure \* ARABIC ">
+        <w:r>
+          <w:rPr>
+            <w:noProof/>
+          </w:rPr>
+          <w:t>10</w:t>
+        </w:r>
+      </w:fldSimple>
+      <w:r>
+        <w:t xml:space="preserve"> - Package class for sending data</w:t>
       </w:r>
     </w:p>
     <w:p>
@@ -4980,15 +4962,16 @@
           <w:sz w:val="24"/>
           <w:szCs w:val="24"/>
         </w:rPr>
-        <w:t>The chosen method of data storage is a database, therefore, the third tier was implemented in C# as well, in order to benefit from the Entity Framework Core data access technology.</w:t>
-      </w:r>
-      <w:r>
-        <w:rPr>
-          <w:rFonts w:ascii="Calibri" w:hAnsi="Calibri" w:cs="Calibri"/>
-          <w:sz w:val="24"/>
-          <w:szCs w:val="24"/>
-        </w:rPr>
-        <w:t xml:space="preserve"> </w:t>
+        <w:lastRenderedPageBreak/>
+        <w:t>The data sent between tiers is formatted by using a custom made package. The Package class contains a header field so that the client or server receiving can identify what it needs to do with the data inside the package. This way, all objects that need to be sent through a TCP connection will be encapsulated in a package and then serialized into Js</w:t>
+      </w:r>
+      <w:r>
+        <w:rPr>
+          <w:rFonts w:ascii="Calibri" w:hAnsi="Calibri" w:cs="Calibri"/>
+          <w:sz w:val="24"/>
+          <w:szCs w:val="24"/>
+        </w:rPr>
+        <w:t>on.</w:t>
       </w:r>
     </w:p>
     <w:p>
@@ -5001,47 +4984,56 @@
           <w:szCs w:val="24"/>
         </w:rPr>
       </w:pPr>
-      <w:r>
-        <w:rPr>
-          <w:rFonts w:ascii="Calibri" w:hAnsi="Calibri" w:cs="Calibri"/>
-          <w:sz w:val="24"/>
-          <w:szCs w:val="24"/>
-        </w:rPr>
-        <w:t>The communication between tiers is made through sockets using the TCP protocol.</w:t>
-      </w:r>
-      <w:r>
-        <w:rPr>
-          <w:rFonts w:ascii="Calibri" w:hAnsi="Calibri" w:cs="Calibri"/>
-          <w:sz w:val="24"/>
-          <w:szCs w:val="24"/>
-        </w:rPr>
-        <w:t xml:space="preserve"> In both Figure 7 and Figure 8 communication implemented by the team through sockets is represented by the dotted arrows.</w:t>
-      </w:r>
-      <w:r>
-        <w:rPr>
-          <w:rFonts w:ascii="Calibri" w:hAnsi="Calibri" w:cs="Calibri"/>
-          <w:sz w:val="24"/>
-          <w:szCs w:val="24"/>
-        </w:rPr>
-        <w:t xml:space="preserve"> In order to easily send data that can be interpreted by programs written in both Java and C#, the data sent between tiers is serialized with </w:t>
-      </w:r>
-      <w:proofErr w:type="spellStart"/>
-      <w:r>
-        <w:rPr>
-          <w:rFonts w:ascii="Calibri" w:hAnsi="Calibri" w:cs="Calibri"/>
-          <w:sz w:val="24"/>
-          <w:szCs w:val="24"/>
-        </w:rPr>
-        <w:t>Json</w:t>
-      </w:r>
-      <w:proofErr w:type="spellEnd"/>
-      <w:r>
-        <w:rPr>
-          <w:rFonts w:ascii="Calibri" w:hAnsi="Calibri" w:cs="Calibri"/>
-          <w:sz w:val="24"/>
-          <w:szCs w:val="24"/>
-        </w:rPr>
-        <w:t>.</w:t>
+    </w:p>
+    <w:p>
+      <w:pPr>
+        <w:pStyle w:val="Body"/>
+        <w:jc w:val="both"/>
+        <w:rPr>
+          <w:rFonts w:ascii="Calibri" w:hAnsi="Calibri" w:cs="Calibri"/>
+          <w:sz w:val="24"/>
+          <w:szCs w:val="24"/>
+        </w:rPr>
+      </w:pPr>
+      <w:r>
+        <w:rPr>
+          <w:rFonts w:ascii="Calibri" w:hAnsi="Calibri" w:cs="Calibri"/>
+          <w:sz w:val="24"/>
+          <w:szCs w:val="24"/>
+        </w:rPr>
+        <w:t>The third tier is common for all for components and</w:t>
+      </w:r>
+      <w:r>
+        <w:rPr>
+          <w:rFonts w:ascii="Calibri" w:hAnsi="Calibri" w:cs="Calibri"/>
+          <w:sz w:val="24"/>
+          <w:szCs w:val="24"/>
+        </w:rPr>
+        <w:t xml:space="preserve"> it</w:t>
+      </w:r>
+      <w:r>
+        <w:rPr>
+          <w:rFonts w:ascii="Calibri" w:hAnsi="Calibri" w:cs="Calibri"/>
+          <w:sz w:val="24"/>
+          <w:szCs w:val="24"/>
+        </w:rPr>
+        <w:t xml:space="preserve"> acts as a se</w:t>
+      </w:r>
+      <w:r>
+        <w:rPr>
+          <w:rFonts w:ascii="Calibri" w:hAnsi="Calibri" w:cs="Calibri"/>
+          <w:sz w:val="24"/>
+          <w:szCs w:val="24"/>
+        </w:rPr>
+        <w:t>rver that receives requests. A</w:t>
+      </w:r>
+      <w:r>
+        <w:rPr>
+          <w:rFonts w:ascii="Calibri" w:hAnsi="Calibri" w:cs="Calibri"/>
+          <w:sz w:val="24"/>
+          <w:szCs w:val="24"/>
+        </w:rPr>
+        <w:t>ccording to those requests it runs queries on the database to either retrieve or save data. This part of the system uses EF Core to easily store objects into the database.</w:t>
       </w:r>
     </w:p>
     <w:p>
@@ -5055,12 +5047,11 @@
           <w:noProof/>
           <w:lang w:val="en-GB" w:eastAsia="en-GB"/>
         </w:rPr>
-        <w:lastRenderedPageBreak/>
         <w:drawing>
-          <wp:inline distT="0" distB="0" distL="0" distR="0" wp14:anchorId="4548B17A" wp14:editId="2149FE01">
-            <wp:extent cx="5396230" cy="4203700"/>
-            <wp:effectExtent l="0" t="0" r="0" b="6350"/>
-            <wp:docPr id="21" name="Picture 21"/>
+          <wp:inline distT="0" distB="0" distL="0" distR="0" wp14:anchorId="06D7CD0B" wp14:editId="19A91976">
+            <wp:extent cx="5396230" cy="2792730"/>
+            <wp:effectExtent l="0" t="0" r="0" b="7620"/>
+            <wp:docPr id="7" name="Picture 7"/>
             <wp:cNvGraphicFramePr>
               <a:graphicFrameLocks xmlns:a="http://schemas.openxmlformats.org/drawingml/2006/main" noChangeAspect="1"/>
             </wp:cNvGraphicFramePr>
@@ -5080,7 +5071,7 @@
                   <pic:spPr>
                     <a:xfrm>
                       <a:off x="0" y="0"/>
-                      <a:ext cx="5396230" cy="4203700"/>
+                      <a:ext cx="5396230" cy="2792730"/>
                     </a:xfrm>
                     <a:prstGeom prst="rect">
                       <a:avLst/>
@@ -5097,103 +5088,27 @@
       <w:pPr>
         <w:pStyle w:val="Caption"/>
         <w:jc w:val="both"/>
+        <w:rPr>
+          <w:rFonts w:ascii="Calibri" w:hAnsi="Calibri" w:cs="Calibri"/>
+          <w:sz w:val="24"/>
+          <w:szCs w:val="24"/>
+        </w:rPr>
       </w:pPr>
       <w:r>
         <w:t xml:space="preserve">Figure </w:t>
       </w:r>
-      <w:r>
-        <w:fldChar w:fldCharType="begin"/>
-      </w:r>
-      <w:r>
-        <w:instrText xml:space="preserve"> SEQ Figure \* ARABIC </w:instrText>
-      </w:r>
-      <w:r>
-        <w:fldChar w:fldCharType="separate"/>
-      </w:r>
-      <w:r>
-        <w:rPr>
-          <w:noProof/>
-        </w:rPr>
-        <w:t>9</w:t>
-      </w:r>
-      <w:r>
-        <w:fldChar w:fldCharType="end"/>
-      </w:r>
-      <w:r>
-        <w:t xml:space="preserve"> - Server Diagram</w:t>
-      </w:r>
-    </w:p>
-    <w:p>
-      <w:pPr>
-        <w:rPr>
-          <w:rFonts w:ascii="Calibri" w:hAnsi="Calibri" w:cs="Calibri"/>
-        </w:rPr>
-      </w:pPr>
-      <w:r>
-        <w:rPr>
-          <w:rFonts w:ascii="Calibri" w:hAnsi="Calibri" w:cs="Calibri"/>
-        </w:rPr>
-        <w:t>All servers in the system follow the structure shown in Figure 9. When the controller is instantiated through i</w:t>
-      </w:r>
-      <w:r>
-        <w:rPr>
-          <w:rFonts w:ascii="Calibri" w:hAnsi="Calibri" w:cs="Calibri"/>
-        </w:rPr>
-        <w:t>ts cons</w:t>
-      </w:r>
-      <w:r>
-        <w:rPr>
-          <w:rFonts w:ascii="Calibri" w:hAnsi="Calibri" w:cs="Calibri"/>
-        </w:rPr>
-        <w:t>tr</w:t>
-      </w:r>
-      <w:r>
-        <w:rPr>
-          <w:rFonts w:ascii="Calibri" w:hAnsi="Calibri" w:cs="Calibri"/>
-        </w:rPr>
-        <w:t xml:space="preserve">uctor </w:t>
-      </w:r>
-      <w:r>
-        <w:rPr>
-          <w:rFonts w:ascii="Calibri" w:hAnsi="Calibri" w:cs="Calibri"/>
-        </w:rPr>
-        <w:t xml:space="preserve">it will instantiate a Tier2MovieCreatorServer by giving it a port and injecting the controller. The server class will then open a socket on the given port and listen for connections. When a connection is made the client socket will be injected in the </w:t>
-      </w:r>
-      <w:proofErr w:type="spellStart"/>
-      <w:r>
-        <w:rPr>
-          <w:rFonts w:ascii="Calibri" w:hAnsi="Calibri" w:cs="Calibri"/>
-        </w:rPr>
-        <w:t>ThreadHandler</w:t>
-      </w:r>
-      <w:proofErr w:type="spellEnd"/>
-      <w:r>
-        <w:rPr>
-          <w:rFonts w:ascii="Calibri" w:hAnsi="Calibri" w:cs="Calibri"/>
-        </w:rPr>
-        <w:t xml:space="preserve"> class, which runs on a thread, that</w:t>
-      </w:r>
-      <w:bookmarkStart w:id="1" w:name="_GoBack"/>
-      <w:bookmarkEnd w:id="1"/>
-      <w:r>
-        <w:rPr>
-          <w:rFonts w:ascii="Calibri" w:hAnsi="Calibri" w:cs="Calibri"/>
-        </w:rPr>
-        <w:t xml:space="preserve"> handles the communication between the client and the server.</w:t>
-      </w:r>
-    </w:p>
-    <w:p/>
-    <w:p/>
-    <w:p/>
-    <w:p/>
-    <w:p/>
-    <w:p/>
-    <w:p/>
-    <w:p/>
-    <w:p/>
-    <w:p/>
-    <w:p/>
-    <w:p/>
+      <w:fldSimple w:instr=" SEQ Figure \* ARABIC ">
+        <w:r>
+          <w:rPr>
+            <w:noProof/>
+          </w:rPr>
+          <w:t>11</w:t>
+        </w:r>
+      </w:fldSimple>
+      <w:r>
+        <w:t xml:space="preserve"> - Tier1 First Component</w:t>
+      </w:r>
+    </w:p>
     <w:p>
       <w:pPr>
         <w:pStyle w:val="Body"/>
@@ -5207,10 +5122,10 @@
         </w:rPr>
         <w:lastRenderedPageBreak/>
         <w:drawing>
-          <wp:inline distT="0" distB="0" distL="0" distR="0" wp14:anchorId="68D9972C" wp14:editId="7E8953A3">
-            <wp:extent cx="4857750" cy="7515225"/>
-            <wp:effectExtent l="0" t="0" r="0" b="9525"/>
-            <wp:docPr id="19" name="Picture 19"/>
+          <wp:inline distT="0" distB="0" distL="0" distR="0" wp14:anchorId="2A3D15EF" wp14:editId="7BBDFB51">
+            <wp:extent cx="5396230" cy="2899410"/>
+            <wp:effectExtent l="0" t="0" r="0" b="0"/>
+            <wp:docPr id="9" name="Picture 9"/>
             <wp:cNvGraphicFramePr>
               <a:graphicFrameLocks xmlns:a="http://schemas.openxmlformats.org/drawingml/2006/main" noChangeAspect="1"/>
             </wp:cNvGraphicFramePr>
@@ -5230,7 +5145,7 @@
                   <pic:spPr>
                     <a:xfrm>
                       <a:off x="0" y="0"/>
-                      <a:ext cx="4857750" cy="7515225"/>
+                      <a:ext cx="5396230" cy="2899410"/>
                     </a:xfrm>
                     <a:prstGeom prst="rect">
                       <a:avLst/>
@@ -5247,188 +5162,23 @@
       <w:pPr>
         <w:pStyle w:val="Caption"/>
         <w:jc w:val="both"/>
-        <w:rPr>
-          <w:rFonts w:ascii="Calibri" w:hAnsi="Calibri" w:cs="Calibri"/>
-          <w:sz w:val="24"/>
-          <w:szCs w:val="24"/>
-        </w:rPr>
       </w:pPr>
       <w:r>
         <w:t xml:space="preserve">Figure </w:t>
       </w:r>
-      <w:r>
-        <w:fldChar w:fldCharType="begin"/>
-      </w:r>
-      <w:r>
-        <w:instrText xml:space="preserve"> SEQ Figure \* ARABIC </w:instrText>
-      </w:r>
-      <w:r>
-        <w:fldChar w:fldCharType="separate"/>
-      </w:r>
-      <w:r>
-        <w:rPr>
-          <w:noProof/>
-        </w:rPr>
-        <w:t>10</w:t>
-      </w:r>
-      <w:r>
-        <w:fldChar w:fldCharType="end"/>
-      </w:r>
-      <w:r>
-        <w:t xml:space="preserve"> - Package class for sending data</w:t>
-      </w:r>
-    </w:p>
-    <w:p>
-      <w:pPr>
-        <w:pStyle w:val="Body"/>
-        <w:jc w:val="both"/>
-        <w:rPr>
-          <w:rFonts w:ascii="Calibri" w:hAnsi="Calibri" w:cs="Calibri"/>
-          <w:sz w:val="24"/>
-          <w:szCs w:val="24"/>
-        </w:rPr>
-      </w:pPr>
-      <w:r>
-        <w:rPr>
-          <w:rFonts w:ascii="Calibri" w:hAnsi="Calibri" w:cs="Calibri"/>
-          <w:sz w:val="24"/>
-          <w:szCs w:val="24"/>
-        </w:rPr>
-        <w:lastRenderedPageBreak/>
-        <w:t xml:space="preserve">The data sent between tiers is formatted by using a custom made package. The Package class contains a header field so that the client or server receiving can identify what it needs to do with the data inside the package. This way, all objects that need to be sent through a TCP connection will be encapsulated in a package and then serialized into </w:t>
-      </w:r>
-      <w:proofErr w:type="spellStart"/>
-      <w:r>
-        <w:rPr>
-          <w:rFonts w:ascii="Calibri" w:hAnsi="Calibri" w:cs="Calibri"/>
-          <w:sz w:val="24"/>
-          <w:szCs w:val="24"/>
-        </w:rPr>
-        <w:t>Js</w:t>
-      </w:r>
-      <w:r>
-        <w:rPr>
-          <w:rFonts w:ascii="Calibri" w:hAnsi="Calibri" w:cs="Calibri"/>
-          <w:sz w:val="24"/>
-          <w:szCs w:val="24"/>
-        </w:rPr>
-        <w:t>on</w:t>
-      </w:r>
-      <w:proofErr w:type="spellEnd"/>
-      <w:r>
-        <w:rPr>
-          <w:rFonts w:ascii="Calibri" w:hAnsi="Calibri" w:cs="Calibri"/>
-          <w:sz w:val="24"/>
-          <w:szCs w:val="24"/>
-        </w:rPr>
-        <w:t>.</w:t>
-      </w:r>
-    </w:p>
-    <w:p>
-      <w:pPr>
-        <w:pStyle w:val="Body"/>
-        <w:jc w:val="both"/>
-        <w:rPr>
-          <w:rFonts w:ascii="Calibri" w:hAnsi="Calibri" w:cs="Calibri"/>
-          <w:sz w:val="24"/>
-          <w:szCs w:val="24"/>
-        </w:rPr>
-      </w:pPr>
-    </w:p>
-    <w:p>
-      <w:pPr>
-        <w:pStyle w:val="Body"/>
-        <w:jc w:val="both"/>
-        <w:rPr>
-          <w:rFonts w:ascii="Calibri" w:hAnsi="Calibri" w:cs="Calibri"/>
-          <w:sz w:val="24"/>
-          <w:szCs w:val="24"/>
-        </w:rPr>
-      </w:pPr>
-      <w:r>
-        <w:rPr>
-          <w:rFonts w:ascii="Calibri" w:hAnsi="Calibri" w:cs="Calibri"/>
-          <w:sz w:val="24"/>
-          <w:szCs w:val="24"/>
-        </w:rPr>
-        <w:t>UML diagrams for all tiers and components were designed in order to give an overview of how the system looks.</w:t>
-      </w:r>
-    </w:p>
-    <w:p>
-      <w:pPr>
-        <w:pStyle w:val="Body"/>
-        <w:jc w:val="both"/>
-        <w:rPr>
-          <w:rFonts w:ascii="Calibri" w:hAnsi="Calibri" w:cs="Calibri"/>
-          <w:sz w:val="24"/>
-          <w:szCs w:val="24"/>
-        </w:rPr>
-      </w:pPr>
-    </w:p>
-    <w:p>
-      <w:pPr>
-        <w:pStyle w:val="Body"/>
-        <w:jc w:val="both"/>
-        <w:rPr>
-          <w:rFonts w:ascii="Calibri" w:hAnsi="Calibri" w:cs="Calibri"/>
-          <w:sz w:val="24"/>
-          <w:szCs w:val="24"/>
-        </w:rPr>
-      </w:pPr>
-      <w:r>
-        <w:rPr>
-          <w:rFonts w:ascii="Calibri" w:hAnsi="Calibri" w:cs="Calibri"/>
-          <w:sz w:val="24"/>
-          <w:szCs w:val="24"/>
-        </w:rPr>
-        <w:t>[</w:t>
-      </w:r>
-      <w:commentRangeStart w:id="2"/>
-      <w:r>
-        <w:rPr>
-          <w:rFonts w:ascii="Calibri" w:hAnsi="Calibri" w:cs="Calibri"/>
-          <w:sz w:val="24"/>
-          <w:szCs w:val="24"/>
-        </w:rPr>
-        <w:t>Tier3</w:t>
-      </w:r>
-      <w:commentRangeEnd w:id="2"/>
-      <w:r>
-        <w:rPr>
-          <w:rStyle w:val="CommentReference"/>
-          <w:rFonts w:ascii="Times New Roman" w:eastAsia="Arial Unicode MS" w:hAnsi="Times New Roman" w:cs="Times New Roman"/>
-          <w:color w:val="auto"/>
-        </w:rPr>
-        <w:commentReference w:id="2"/>
-      </w:r>
-      <w:r>
-        <w:rPr>
-          <w:rFonts w:ascii="Calibri" w:hAnsi="Calibri" w:cs="Calibri"/>
-          <w:sz w:val="24"/>
-          <w:szCs w:val="24"/>
-        </w:rPr>
-        <w:t xml:space="preserve"> Diagram]</w:t>
-      </w:r>
-    </w:p>
-    <w:p>
-      <w:pPr>
-        <w:pStyle w:val="Body"/>
-        <w:jc w:val="both"/>
-        <w:rPr>
-          <w:rFonts w:ascii="Calibri" w:hAnsi="Calibri" w:cs="Calibri"/>
-          <w:sz w:val="24"/>
-          <w:szCs w:val="24"/>
-        </w:rPr>
-      </w:pPr>
-      <w:r>
-        <w:rPr>
-          <w:rFonts w:ascii="Calibri" w:hAnsi="Calibri" w:cs="Calibri"/>
-          <w:sz w:val="24"/>
-          <w:szCs w:val="24"/>
-        </w:rPr>
-        <w:t>The third tier is common for all for components and acts as a server that receives requests and according to those requests it runs queries on the database to either retrieve or save data. This part of the system uses EF Core to easily store objects into the database.</w:t>
-      </w:r>
-    </w:p>
+      <w:fldSimple w:instr=" SEQ Figure \* ARABIC ">
+        <w:r>
+          <w:rPr>
+            <w:noProof/>
+          </w:rPr>
+          <w:t>12</w:t>
+        </w:r>
+      </w:fldSimple>
+      <w:r>
+        <w:t xml:space="preserve"> - Tier2 First Component</w:t>
+      </w:r>
+    </w:p>
+    <w:p/>
     <w:p>
       <w:pPr>
         <w:pStyle w:val="Body"/>
@@ -5441,10 +5191,10 @@
           <w:lang w:val="en-GB" w:eastAsia="en-GB"/>
         </w:rPr>
         <w:drawing>
-          <wp:inline distT="0" distB="0" distL="0" distR="0" wp14:anchorId="06D7CD0B" wp14:editId="19A91976">
-            <wp:extent cx="5396230" cy="2792730"/>
-            <wp:effectExtent l="0" t="0" r="0" b="7620"/>
-            <wp:docPr id="7" name="Picture 7"/>
+          <wp:inline distT="0" distB="0" distL="0" distR="0" wp14:anchorId="56C13640" wp14:editId="0C291763">
+            <wp:extent cx="5396230" cy="2482850"/>
+            <wp:effectExtent l="0" t="0" r="0" b="0"/>
+            <wp:docPr id="11" name="Picture 11"/>
             <wp:cNvGraphicFramePr>
               <a:graphicFrameLocks xmlns:a="http://schemas.openxmlformats.org/drawingml/2006/main" noChangeAspect="1"/>
             </wp:cNvGraphicFramePr>
@@ -5464,7 +5214,7 @@
                   <pic:spPr>
                     <a:xfrm>
                       <a:off x="0" y="0"/>
-                      <a:ext cx="5396230" cy="2792730"/>
+                      <a:ext cx="5396230" cy="2482850"/>
                     </a:xfrm>
                     <a:prstGeom prst="rect">
                       <a:avLst/>
@@ -5490,26 +5240,16 @@
       <w:r>
         <w:t xml:space="preserve">Figure </w:t>
       </w:r>
-      <w:r>
-        <w:fldChar w:fldCharType="begin"/>
-      </w:r>
-      <w:r>
-        <w:instrText xml:space="preserve"> SEQ Figure \* ARABIC </w:instrText>
-      </w:r>
-      <w:r>
-        <w:fldChar w:fldCharType="separate"/>
-      </w:r>
-      <w:r>
-        <w:rPr>
-          <w:noProof/>
-        </w:rPr>
-        <w:t>11</w:t>
-      </w:r>
-      <w:r>
-        <w:fldChar w:fldCharType="end"/>
-      </w:r>
-      <w:r>
-        <w:t xml:space="preserve"> - Tier1 First Component</w:t>
+      <w:fldSimple w:instr=" SEQ Figure \* ARABIC ">
+        <w:r>
+          <w:rPr>
+            <w:noProof/>
+          </w:rPr>
+          <w:t>13</w:t>
+        </w:r>
+      </w:fldSimple>
+      <w:r>
+        <w:t xml:space="preserve"> - Tier1 Second Component</w:t>
       </w:r>
     </w:p>
     <w:p>
@@ -5525,10 +5265,10 @@
         </w:rPr>
         <w:lastRenderedPageBreak/>
         <w:drawing>
-          <wp:inline distT="0" distB="0" distL="0" distR="0" wp14:anchorId="2A3D15EF" wp14:editId="7BBDFB51">
-            <wp:extent cx="5396230" cy="2899410"/>
-            <wp:effectExtent l="0" t="0" r="0" b="0"/>
-            <wp:docPr id="9" name="Picture 9"/>
+          <wp:inline distT="0" distB="0" distL="0" distR="0" wp14:anchorId="63312B87" wp14:editId="27E00EC2">
+            <wp:extent cx="5396230" cy="2755265"/>
+            <wp:effectExtent l="0" t="0" r="0" b="6985"/>
+            <wp:docPr id="12" name="Picture 12"/>
             <wp:cNvGraphicFramePr>
               <a:graphicFrameLocks xmlns:a="http://schemas.openxmlformats.org/drawingml/2006/main" noChangeAspect="1"/>
             </wp:cNvGraphicFramePr>
@@ -5548,7 +5288,7 @@
                   <pic:spPr>
                     <a:xfrm>
                       <a:off x="0" y="0"/>
-                      <a:ext cx="5396230" cy="2899410"/>
+                      <a:ext cx="5396230" cy="2755265"/>
                     </a:xfrm>
                     <a:prstGeom prst="rect">
                       <a:avLst/>
@@ -5574,27 +5314,109 @@
       <w:r>
         <w:t xml:space="preserve">Figure </w:t>
       </w:r>
-      <w:r>
-        <w:fldChar w:fldCharType="begin"/>
-      </w:r>
-      <w:r>
-        <w:instrText xml:space="preserve"> SEQ Figure \* ARABIC </w:instrText>
-      </w:r>
-      <w:r>
-        <w:fldChar w:fldCharType="separate"/>
-      </w:r>
-      <w:r>
-        <w:rPr>
-          <w:noProof/>
-        </w:rPr>
-        <w:t>12</w:t>
-      </w:r>
-      <w:r>
-        <w:fldChar w:fldCharType="end"/>
-      </w:r>
-      <w:r>
-        <w:t xml:space="preserve"> - Tier2 First Component</w:t>
-      </w:r>
+      <w:fldSimple w:instr=" SEQ Figure \* ARABIC ">
+        <w:r>
+          <w:rPr>
+            <w:noProof/>
+          </w:rPr>
+          <w:t>14</w:t>
+        </w:r>
+      </w:fldSimple>
+      <w:r>
+        <w:t xml:space="preserve"> - Tier2 Second Component</w:t>
+      </w:r>
+    </w:p>
+    <w:p>
+      <w:pPr>
+        <w:pStyle w:val="Body"/>
+        <w:jc w:val="both"/>
+        <w:rPr>
+          <w:rFonts w:ascii="Calibri" w:hAnsi="Calibri" w:cs="Calibri"/>
+          <w:sz w:val="24"/>
+          <w:szCs w:val="24"/>
+        </w:rPr>
+      </w:pPr>
+      <w:r>
+        <w:rPr>
+          <w:rFonts w:ascii="Calibri" w:hAnsi="Calibri" w:cs="Calibri"/>
+          <w:sz w:val="24"/>
+          <w:szCs w:val="24"/>
+        </w:rPr>
+        <w:t>The first two components are quite similar to each other in terms of functionality</w:t>
+      </w:r>
+      <w:r>
+        <w:rPr>
+          <w:rFonts w:ascii="Calibri" w:hAnsi="Calibri" w:cs="Calibri"/>
+          <w:sz w:val="24"/>
+          <w:szCs w:val="24"/>
+        </w:rPr>
+        <w:t xml:space="preserve"> so they are presented together</w:t>
+      </w:r>
+      <w:r>
+        <w:rPr>
+          <w:rFonts w:ascii="Calibri" w:hAnsi="Calibri" w:cs="Calibri"/>
+          <w:sz w:val="24"/>
+          <w:szCs w:val="24"/>
+        </w:rPr>
+        <w:t>. The first tier is responsible for displaying a GUI to the user and taking input from them.</w:t>
+      </w:r>
+      <w:r>
+        <w:rPr>
+          <w:rFonts w:ascii="Calibri" w:hAnsi="Calibri" w:cs="Calibri"/>
+          <w:sz w:val="24"/>
+          <w:szCs w:val="24"/>
+        </w:rPr>
+        <w:t xml:space="preserve"> </w:t>
+      </w:r>
+    </w:p>
+    <w:p>
+      <w:pPr>
+        <w:pStyle w:val="Body"/>
+        <w:jc w:val="both"/>
+        <w:rPr>
+          <w:rFonts w:ascii="Calibri" w:hAnsi="Calibri" w:cs="Calibri"/>
+          <w:sz w:val="24"/>
+          <w:szCs w:val="24"/>
+        </w:rPr>
+      </w:pPr>
+      <w:r>
+        <w:rPr>
+          <w:rFonts w:ascii="Calibri" w:hAnsi="Calibri" w:cs="Calibri"/>
+          <w:sz w:val="24"/>
+          <w:szCs w:val="24"/>
+        </w:rPr>
+        <w:t>The second tier acts as a server that receives requests from the first tier, interprets them and then it replies. The second tier also acts as a client for the third tier, as it sends data to tier 3 so it can save it into the database.</w:t>
+      </w:r>
+      <w:r>
+        <w:rPr>
+          <w:rFonts w:ascii="Calibri" w:hAnsi="Calibri" w:cs="Calibri"/>
+          <w:sz w:val="24"/>
+          <w:szCs w:val="24"/>
+        </w:rPr>
+        <w:t xml:space="preserve"> Furthermore, on this level the input from the user is validated before sending it to the third tier.</w:t>
+      </w:r>
+    </w:p>
+    <w:p>
+      <w:pPr>
+        <w:pStyle w:val="Body"/>
+        <w:jc w:val="both"/>
+        <w:rPr>
+          <w:rFonts w:ascii="Calibri" w:hAnsi="Calibri" w:cs="Calibri"/>
+          <w:sz w:val="24"/>
+          <w:szCs w:val="24"/>
+        </w:rPr>
+      </w:pPr>
+    </w:p>
+    <w:p>
+      <w:pPr>
+        <w:pStyle w:val="Body"/>
+        <w:jc w:val="both"/>
+        <w:rPr>
+          <w:rFonts w:ascii="Calibri" w:hAnsi="Calibri" w:cs="Calibri"/>
+          <w:sz w:val="24"/>
+          <w:szCs w:val="24"/>
+        </w:rPr>
+      </w:pPr>
     </w:p>
     <w:p>
       <w:pPr>
@@ -5607,11 +5429,12 @@
           <w:noProof/>
           <w:lang w:val="en-GB" w:eastAsia="en-GB"/>
         </w:rPr>
+        <w:lastRenderedPageBreak/>
         <w:drawing>
-          <wp:inline distT="0" distB="0" distL="0" distR="0" wp14:anchorId="56C13640" wp14:editId="0C291763">
-            <wp:extent cx="5396230" cy="2482850"/>
+          <wp:inline distT="0" distB="0" distL="0" distR="0" wp14:anchorId="59739FB6" wp14:editId="4D0F6ECF">
+            <wp:extent cx="5396230" cy="2326005"/>
             <wp:effectExtent l="0" t="0" r="0" b="0"/>
-            <wp:docPr id="11" name="Picture 11"/>
+            <wp:docPr id="22" name="Picture 22"/>
             <wp:cNvGraphicFramePr>
               <a:graphicFrameLocks xmlns:a="http://schemas.openxmlformats.org/drawingml/2006/main" noChangeAspect="1"/>
             </wp:cNvGraphicFramePr>
@@ -5631,7 +5454,7 @@
                   <pic:spPr>
                     <a:xfrm>
                       <a:off x="0" y="0"/>
-                      <a:ext cx="5396230" cy="2482850"/>
+                      <a:ext cx="5396230" cy="2326005"/>
                     </a:xfrm>
                     <a:prstGeom prst="rect">
                       <a:avLst/>
@@ -5657,26 +5480,35 @@
       <w:r>
         <w:t xml:space="preserve">Figure </w:t>
       </w:r>
-      <w:r>
-        <w:fldChar w:fldCharType="begin"/>
-      </w:r>
-      <w:r>
-        <w:instrText xml:space="preserve"> SEQ Figure \* ARABIC </w:instrText>
-      </w:r>
-      <w:r>
-        <w:fldChar w:fldCharType="separate"/>
-      </w:r>
-      <w:r>
-        <w:rPr>
-          <w:noProof/>
-        </w:rPr>
-        <w:t>13</w:t>
-      </w:r>
-      <w:r>
-        <w:fldChar w:fldCharType="end"/>
-      </w:r>
-      <w:r>
-        <w:t xml:space="preserve"> - Tier1 Second Component</w:t>
+      <w:fldSimple w:instr=" SEQ Figure \* ARABIC ">
+        <w:r>
+          <w:rPr>
+            <w:noProof/>
+          </w:rPr>
+          <w:t>15</w:t>
+        </w:r>
+      </w:fldSimple>
+      <w:r>
+        <w:t xml:space="preserve"> - Tier1 third component</w:t>
+      </w:r>
+    </w:p>
+    <w:p>
+      <w:pPr>
+        <w:pStyle w:val="Body"/>
+        <w:jc w:val="both"/>
+        <w:rPr>
+          <w:rFonts w:ascii="Calibri" w:hAnsi="Calibri" w:cs="Calibri"/>
+          <w:sz w:val="24"/>
+          <w:szCs w:val="24"/>
+        </w:rPr>
+      </w:pPr>
+      <w:r>
+        <w:rPr>
+          <w:rFonts w:ascii="Calibri" w:hAnsi="Calibri" w:cs="Calibri"/>
+          <w:sz w:val="24"/>
+          <w:szCs w:val="24"/>
+        </w:rPr>
+        <w:t xml:space="preserve">The third component is responsible for creating rooms in which movies can be displayed and for creating the schedule of the cinema. </w:t>
       </w:r>
     </w:p>
     <w:p>
@@ -5692,10 +5524,10 @@
         </w:rPr>
         <w:lastRenderedPageBreak/>
         <w:drawing>
-          <wp:inline distT="0" distB="0" distL="0" distR="0" wp14:anchorId="63312B87" wp14:editId="27E00EC2">
-            <wp:extent cx="5396230" cy="2755265"/>
-            <wp:effectExtent l="0" t="0" r="0" b="6985"/>
-            <wp:docPr id="12" name="Picture 12"/>
+          <wp:inline distT="0" distB="0" distL="0" distR="0" wp14:anchorId="55A332BB" wp14:editId="70DE14A2">
+            <wp:extent cx="4371975" cy="6067425"/>
+            <wp:effectExtent l="0" t="0" r="9525" b="9525"/>
+            <wp:docPr id="13" name="Picture 13"/>
             <wp:cNvGraphicFramePr>
               <a:graphicFrameLocks xmlns:a="http://schemas.openxmlformats.org/drawingml/2006/main" noChangeAspect="1"/>
             </wp:cNvGraphicFramePr>
@@ -5715,7 +5547,7 @@
                   <pic:spPr>
                     <a:xfrm>
                       <a:off x="0" y="0"/>
-                      <a:ext cx="5396230" cy="2755265"/>
+                      <a:ext cx="4371975" cy="6067425"/>
                     </a:xfrm>
                     <a:prstGeom prst="rect">
                       <a:avLst/>
@@ -5741,26 +5573,16 @@
       <w:r>
         <w:t xml:space="preserve">Figure </w:t>
       </w:r>
-      <w:r>
-        <w:fldChar w:fldCharType="begin"/>
-      </w:r>
-      <w:r>
-        <w:instrText xml:space="preserve"> SEQ Figure \* ARABIC </w:instrText>
-      </w:r>
-      <w:r>
-        <w:fldChar w:fldCharType="separate"/>
-      </w:r>
-      <w:r>
-        <w:rPr>
-          <w:noProof/>
-        </w:rPr>
-        <w:t>14</w:t>
-      </w:r>
-      <w:r>
-        <w:fldChar w:fldCharType="end"/>
-      </w:r>
-      <w:r>
-        <w:t xml:space="preserve"> - Tier2 Second Component</w:t>
+      <w:fldSimple w:instr=" SEQ Figure \* ARABIC ">
+        <w:r>
+          <w:rPr>
+            <w:noProof/>
+          </w:rPr>
+          <w:t>16</w:t>
+        </w:r>
+      </w:fldSimple>
+      <w:r>
+        <w:t xml:space="preserve"> - MovieScheduler Schedule Model</w:t>
       </w:r>
     </w:p>
     <w:p>
@@ -5779,23 +5601,15 @@
           <w:sz w:val="24"/>
           <w:szCs w:val="24"/>
         </w:rPr>
-        <w:t>The first two components are quite similar to each other in terms of functionality</w:t>
-      </w:r>
-      <w:r>
-        <w:rPr>
-          <w:rFonts w:ascii="Calibri" w:hAnsi="Calibri" w:cs="Calibri"/>
-          <w:sz w:val="24"/>
-          <w:szCs w:val="24"/>
-        </w:rPr>
-        <w:t xml:space="preserve"> so they are presented together</w:t>
-      </w:r>
-      <w:r>
-        <w:rPr>
-          <w:rFonts w:ascii="Calibri" w:hAnsi="Calibri" w:cs="Calibri"/>
-          <w:sz w:val="24"/>
-          <w:szCs w:val="24"/>
-        </w:rPr>
-        <w:t>. The first tier is responsible for displaying a GUI to the user and taking input from them.</w:t>
+        <w:t>A schedule consists of multiple Movie – Time – Day – Room – Seats pairings. The ScheduledMovie class is used to represent one pairing and the Schedule class contains a list of ScheduledMovie objects.</w:t>
+      </w:r>
+      <w:r>
+        <w:rPr>
+          <w:rFonts w:ascii="Calibri" w:hAnsi="Calibri" w:cs="Calibri"/>
+          <w:sz w:val="24"/>
+          <w:szCs w:val="24"/>
+        </w:rPr>
+        <w:t xml:space="preserve"> The size of the Seats array is dependent on the size attribute of the Room the movie is displayed in.</w:t>
       </w:r>
       <w:r>
         <w:rPr>
@@ -5805,55 +5619,6 @@
         </w:rPr>
         <w:t xml:space="preserve"> </w:t>
       </w:r>
-    </w:p>
-    <w:p>
-      <w:pPr>
-        <w:pStyle w:val="Body"/>
-        <w:jc w:val="both"/>
-        <w:rPr>
-          <w:rFonts w:ascii="Calibri" w:hAnsi="Calibri" w:cs="Calibri"/>
-          <w:sz w:val="24"/>
-          <w:szCs w:val="24"/>
-        </w:rPr>
-      </w:pPr>
-      <w:r>
-        <w:rPr>
-          <w:rFonts w:ascii="Calibri" w:hAnsi="Calibri" w:cs="Calibri"/>
-          <w:sz w:val="24"/>
-          <w:szCs w:val="24"/>
-        </w:rPr>
-        <w:t>The second tier acts as a server that receives requests from the first tier, interprets them and then it replies. The second tier also acts as a client for the third tier, as it sends data to tier 3 so it can save it into the database.</w:t>
-      </w:r>
-      <w:r>
-        <w:rPr>
-          <w:rFonts w:ascii="Calibri" w:hAnsi="Calibri" w:cs="Calibri"/>
-          <w:sz w:val="24"/>
-          <w:szCs w:val="24"/>
-        </w:rPr>
-        <w:t xml:space="preserve"> Furthermore, on this level the input from the user is validated before sending it to the third tier.</w:t>
-      </w:r>
-    </w:p>
-    <w:p>
-      <w:pPr>
-        <w:pStyle w:val="Body"/>
-        <w:jc w:val="both"/>
-        <w:rPr>
-          <w:rFonts w:ascii="Calibri" w:hAnsi="Calibri" w:cs="Calibri"/>
-          <w:sz w:val="24"/>
-          <w:szCs w:val="24"/>
-        </w:rPr>
-      </w:pPr>
-    </w:p>
-    <w:p>
-      <w:pPr>
-        <w:pStyle w:val="Body"/>
-        <w:jc w:val="both"/>
-        <w:rPr>
-          <w:rFonts w:ascii="Calibri" w:hAnsi="Calibri" w:cs="Calibri"/>
-          <w:sz w:val="24"/>
-          <w:szCs w:val="24"/>
-        </w:rPr>
-      </w:pPr>
     </w:p>
     <w:p>
       <w:pPr>
@@ -5868,10 +5633,10 @@
         </w:rPr>
         <w:lastRenderedPageBreak/>
         <w:drawing>
-          <wp:inline distT="0" distB="0" distL="0" distR="0" wp14:anchorId="59739FB6" wp14:editId="4D0F6ECF">
-            <wp:extent cx="5396230" cy="2326005"/>
+          <wp:inline distT="0" distB="0" distL="0" distR="0" wp14:anchorId="61C55BB5" wp14:editId="74CED382">
+            <wp:extent cx="5396230" cy="3300730"/>
             <wp:effectExtent l="0" t="0" r="0" b="0"/>
-            <wp:docPr id="22" name="Picture 22"/>
+            <wp:docPr id="14" name="Picture 14"/>
             <wp:cNvGraphicFramePr>
               <a:graphicFrameLocks xmlns:a="http://schemas.openxmlformats.org/drawingml/2006/main" noChangeAspect="1"/>
             </wp:cNvGraphicFramePr>
@@ -5891,7 +5656,7 @@
                   <pic:spPr>
                     <a:xfrm>
                       <a:off x="0" y="0"/>
-                      <a:ext cx="5396230" cy="2326005"/>
+                      <a:ext cx="5396230" cy="3300730"/>
                     </a:xfrm>
                     <a:prstGeom prst="rect">
                       <a:avLst/>
@@ -5917,45 +5682,16 @@
       <w:r>
         <w:t xml:space="preserve">Figure </w:t>
       </w:r>
-      <w:r>
-        <w:fldChar w:fldCharType="begin"/>
-      </w:r>
-      <w:r>
-        <w:instrText xml:space="preserve"> SEQ Figure \* ARABIC </w:instrText>
-      </w:r>
-      <w:r>
-        <w:fldChar w:fldCharType="separate"/>
-      </w:r>
-      <w:r>
-        <w:rPr>
-          <w:noProof/>
-        </w:rPr>
-        <w:t>15</w:t>
-      </w:r>
-      <w:r>
-        <w:fldChar w:fldCharType="end"/>
-      </w:r>
-      <w:r>
-        <w:t xml:space="preserve"> - Tier1 third component</w:t>
-      </w:r>
-    </w:p>
-    <w:p>
-      <w:pPr>
-        <w:pStyle w:val="Body"/>
-        <w:jc w:val="both"/>
-        <w:rPr>
-          <w:rFonts w:ascii="Calibri" w:hAnsi="Calibri" w:cs="Calibri"/>
-          <w:sz w:val="24"/>
-          <w:szCs w:val="24"/>
-        </w:rPr>
-      </w:pPr>
-      <w:r>
-        <w:rPr>
-          <w:rFonts w:ascii="Calibri" w:hAnsi="Calibri" w:cs="Calibri"/>
-          <w:sz w:val="24"/>
-          <w:szCs w:val="24"/>
-        </w:rPr>
-        <w:t xml:space="preserve">The third component is responsible for creating rooms in which movies can be displayed and for creating the schedule of the cinema. </w:t>
+      <w:fldSimple w:instr=" SEQ Figure \* ARABIC ">
+        <w:r>
+          <w:rPr>
+            <w:noProof/>
+          </w:rPr>
+          <w:t>17</w:t>
+        </w:r>
+      </w:fldSimple>
+      <w:r>
+        <w:t xml:space="preserve"> - Communication between last two components</w:t>
       </w:r>
     </w:p>
     <w:p>
@@ -5969,12 +5705,11 @@
           <w:noProof/>
           <w:lang w:val="en-GB" w:eastAsia="en-GB"/>
         </w:rPr>
-        <w:lastRenderedPageBreak/>
         <w:drawing>
-          <wp:inline distT="0" distB="0" distL="0" distR="0" wp14:anchorId="55A332BB" wp14:editId="70DE14A2">
-            <wp:extent cx="4371975" cy="6067425"/>
-            <wp:effectExtent l="0" t="0" r="9525" b="9525"/>
-            <wp:docPr id="13" name="Picture 13"/>
+          <wp:inline distT="0" distB="0" distL="0" distR="0" wp14:anchorId="4894D736" wp14:editId="5D679419">
+            <wp:extent cx="5396230" cy="3781425"/>
+            <wp:effectExtent l="0" t="0" r="0" b="9525"/>
+            <wp:docPr id="15" name="Picture 15"/>
             <wp:cNvGraphicFramePr>
               <a:graphicFrameLocks xmlns:a="http://schemas.openxmlformats.org/drawingml/2006/main" noChangeAspect="1"/>
             </wp:cNvGraphicFramePr>
@@ -5994,252 +5729,6 @@
                   <pic:spPr>
                     <a:xfrm>
                       <a:off x="0" y="0"/>
-                      <a:ext cx="4371975" cy="6067425"/>
-                    </a:xfrm>
-                    <a:prstGeom prst="rect">
-                      <a:avLst/>
-                    </a:prstGeom>
-                  </pic:spPr>
-                </pic:pic>
-              </a:graphicData>
-            </a:graphic>
-          </wp:inline>
-        </w:drawing>
-      </w:r>
-    </w:p>
-    <w:p>
-      <w:pPr>
-        <w:pStyle w:val="Caption"/>
-        <w:jc w:val="both"/>
-        <w:rPr>
-          <w:rFonts w:ascii="Calibri" w:hAnsi="Calibri" w:cs="Calibri"/>
-          <w:sz w:val="24"/>
-          <w:szCs w:val="24"/>
-        </w:rPr>
-      </w:pPr>
-      <w:r>
-        <w:t xml:space="preserve">Figure </w:t>
-      </w:r>
-      <w:r>
-        <w:fldChar w:fldCharType="begin"/>
-      </w:r>
-      <w:r>
-        <w:instrText xml:space="preserve"> SEQ Figure \* ARABIC </w:instrText>
-      </w:r>
-      <w:r>
-        <w:fldChar w:fldCharType="separate"/>
-      </w:r>
-      <w:r>
-        <w:rPr>
-          <w:noProof/>
-        </w:rPr>
-        <w:t>16</w:t>
-      </w:r>
-      <w:r>
-        <w:fldChar w:fldCharType="end"/>
-      </w:r>
-      <w:r>
-        <w:t xml:space="preserve"> - </w:t>
-      </w:r>
-      <w:proofErr w:type="spellStart"/>
-      <w:r>
-        <w:t>MovieScheduler</w:t>
-      </w:r>
-      <w:proofErr w:type="spellEnd"/>
-      <w:r>
-        <w:t xml:space="preserve"> Schedule Model</w:t>
-      </w:r>
-    </w:p>
-    <w:p>
-      <w:pPr>
-        <w:pStyle w:val="Body"/>
-        <w:jc w:val="both"/>
-        <w:rPr>
-          <w:rFonts w:ascii="Calibri" w:hAnsi="Calibri" w:cs="Calibri"/>
-          <w:sz w:val="24"/>
-          <w:szCs w:val="24"/>
-        </w:rPr>
-      </w:pPr>
-      <w:r>
-        <w:rPr>
-          <w:rFonts w:ascii="Calibri" w:hAnsi="Calibri" w:cs="Calibri"/>
-          <w:sz w:val="24"/>
-          <w:szCs w:val="24"/>
-        </w:rPr>
-        <w:t xml:space="preserve">A schedule consists of multiple Movie – Time – Day – Room – Seats pairings. The </w:t>
-      </w:r>
-      <w:proofErr w:type="spellStart"/>
-      <w:r>
-        <w:rPr>
-          <w:rFonts w:ascii="Calibri" w:hAnsi="Calibri" w:cs="Calibri"/>
-          <w:sz w:val="24"/>
-          <w:szCs w:val="24"/>
-        </w:rPr>
-        <w:t>ScheduledMovie</w:t>
-      </w:r>
-      <w:proofErr w:type="spellEnd"/>
-      <w:r>
-        <w:rPr>
-          <w:rFonts w:ascii="Calibri" w:hAnsi="Calibri" w:cs="Calibri"/>
-          <w:sz w:val="24"/>
-          <w:szCs w:val="24"/>
-        </w:rPr>
-        <w:t xml:space="preserve"> class is used to represent one pairing and the Schedule class contains a list of </w:t>
-      </w:r>
-      <w:proofErr w:type="spellStart"/>
-      <w:r>
-        <w:rPr>
-          <w:rFonts w:ascii="Calibri" w:hAnsi="Calibri" w:cs="Calibri"/>
-          <w:sz w:val="24"/>
-          <w:szCs w:val="24"/>
-        </w:rPr>
-        <w:t>ScheduledMovie</w:t>
-      </w:r>
-      <w:proofErr w:type="spellEnd"/>
-      <w:r>
-        <w:rPr>
-          <w:rFonts w:ascii="Calibri" w:hAnsi="Calibri" w:cs="Calibri"/>
-          <w:sz w:val="24"/>
-          <w:szCs w:val="24"/>
-        </w:rPr>
-        <w:t xml:space="preserve"> objects.</w:t>
-      </w:r>
-      <w:r>
-        <w:rPr>
-          <w:rFonts w:ascii="Calibri" w:hAnsi="Calibri" w:cs="Calibri"/>
-          <w:sz w:val="24"/>
-          <w:szCs w:val="24"/>
-        </w:rPr>
-        <w:t xml:space="preserve"> The size of the Seats array is dependent on the size attribute of the Room the movie is displayed in.</w:t>
-      </w:r>
-      <w:r>
-        <w:rPr>
-          <w:rFonts w:ascii="Calibri" w:hAnsi="Calibri" w:cs="Calibri"/>
-          <w:sz w:val="24"/>
-          <w:szCs w:val="24"/>
-        </w:rPr>
-        <w:t xml:space="preserve"> </w:t>
-      </w:r>
-    </w:p>
-    <w:p>
-      <w:pPr>
-        <w:pStyle w:val="Body"/>
-        <w:keepNext/>
-        <w:jc w:val="both"/>
-      </w:pPr>
-      <w:r>
-        <w:rPr>
-          <w:noProof/>
-          <w:lang w:val="en-GB" w:eastAsia="en-GB"/>
-        </w:rPr>
-        <w:lastRenderedPageBreak/>
-        <w:drawing>
-          <wp:inline distT="0" distB="0" distL="0" distR="0" wp14:anchorId="61C55BB5" wp14:editId="74CED382">
-            <wp:extent cx="5396230" cy="3300730"/>
-            <wp:effectExtent l="0" t="0" r="0" b="0"/>
-            <wp:docPr id="14" name="Picture 14"/>
-            <wp:cNvGraphicFramePr>
-              <a:graphicFrameLocks xmlns:a="http://schemas.openxmlformats.org/drawingml/2006/main" noChangeAspect="1"/>
-            </wp:cNvGraphicFramePr>
-            <a:graphic xmlns:a="http://schemas.openxmlformats.org/drawingml/2006/main">
-              <a:graphicData uri="http://schemas.openxmlformats.org/drawingml/2006/picture">
-                <pic:pic xmlns:pic="http://schemas.openxmlformats.org/drawingml/2006/picture">
-                  <pic:nvPicPr>
-                    <pic:cNvPr id="1" name=""/>
-                    <pic:cNvPicPr/>
-                  </pic:nvPicPr>
-                  <pic:blipFill>
-                    <a:blip r:embed="rId28"/>
-                    <a:stretch>
-                      <a:fillRect/>
-                    </a:stretch>
-                  </pic:blipFill>
-                  <pic:spPr>
-                    <a:xfrm>
-                      <a:off x="0" y="0"/>
-                      <a:ext cx="5396230" cy="3300730"/>
-                    </a:xfrm>
-                    <a:prstGeom prst="rect">
-                      <a:avLst/>
-                    </a:prstGeom>
-                  </pic:spPr>
-                </pic:pic>
-              </a:graphicData>
-            </a:graphic>
-          </wp:inline>
-        </w:drawing>
-      </w:r>
-    </w:p>
-    <w:p>
-      <w:pPr>
-        <w:pStyle w:val="Caption"/>
-        <w:jc w:val="both"/>
-        <w:rPr>
-          <w:rFonts w:ascii="Calibri" w:hAnsi="Calibri" w:cs="Calibri"/>
-          <w:sz w:val="24"/>
-          <w:szCs w:val="24"/>
-        </w:rPr>
-      </w:pPr>
-      <w:r>
-        <w:t xml:space="preserve">Figure </w:t>
-      </w:r>
-      <w:r>
-        <w:fldChar w:fldCharType="begin"/>
-      </w:r>
-      <w:r>
-        <w:instrText xml:space="preserve"> SEQ Figure \* ARABIC </w:instrText>
-      </w:r>
-      <w:r>
-        <w:fldChar w:fldCharType="separate"/>
-      </w:r>
-      <w:r>
-        <w:rPr>
-          <w:noProof/>
-        </w:rPr>
-        <w:t>17</w:t>
-      </w:r>
-      <w:r>
-        <w:fldChar w:fldCharType="end"/>
-      </w:r>
-      <w:r>
-        <w:t xml:space="preserve"> - Communication between last two components</w:t>
-      </w:r>
-    </w:p>
-    <w:p>
-      <w:pPr>
-        <w:pStyle w:val="Body"/>
-        <w:keepNext/>
-        <w:jc w:val="both"/>
-      </w:pPr>
-      <w:r>
-        <w:rPr>
-          <w:noProof/>
-          <w:lang w:val="en-GB" w:eastAsia="en-GB"/>
-        </w:rPr>
-        <w:drawing>
-          <wp:inline distT="0" distB="0" distL="0" distR="0" wp14:anchorId="4894D736" wp14:editId="5D679419">
-            <wp:extent cx="5396230" cy="3781425"/>
-            <wp:effectExtent l="0" t="0" r="0" b="9525"/>
-            <wp:docPr id="15" name="Picture 15"/>
-            <wp:cNvGraphicFramePr>
-              <a:graphicFrameLocks xmlns:a="http://schemas.openxmlformats.org/drawingml/2006/main" noChangeAspect="1"/>
-            </wp:cNvGraphicFramePr>
-            <a:graphic xmlns:a="http://schemas.openxmlformats.org/drawingml/2006/main">
-              <a:graphicData uri="http://schemas.openxmlformats.org/drawingml/2006/picture">
-                <pic:pic xmlns:pic="http://schemas.openxmlformats.org/drawingml/2006/picture">
-                  <pic:nvPicPr>
-                    <pic:cNvPr id="1" name=""/>
-                    <pic:cNvPicPr/>
-                  </pic:nvPicPr>
-                  <pic:blipFill>
-                    <a:blip r:embed="rId29"/>
-                    <a:stretch>
-                      <a:fillRect/>
-                    </a:stretch>
-                  </pic:blipFill>
-                  <pic:spPr>
-                    <a:xfrm>
-                      <a:off x="0" y="0"/>
                       <a:ext cx="5396230" cy="3781425"/>
                     </a:xfrm>
                     <a:prstGeom prst="rect">
@@ -6266,24 +5755,14 @@
       <w:r>
         <w:t xml:space="preserve">Figure </w:t>
       </w:r>
-      <w:r>
-        <w:fldChar w:fldCharType="begin"/>
-      </w:r>
-      <w:r>
-        <w:instrText xml:space="preserve"> SEQ Figure \* ARABIC </w:instrText>
-      </w:r>
-      <w:r>
-        <w:fldChar w:fldCharType="separate"/>
-      </w:r>
-      <w:r>
-        <w:rPr>
-          <w:noProof/>
-        </w:rPr>
-        <w:t>18</w:t>
-      </w:r>
-      <w:r>
-        <w:fldChar w:fldCharType="end"/>
-      </w:r>
+      <w:fldSimple w:instr=" SEQ Figure \* ARABIC ">
+        <w:r>
+          <w:rPr>
+            <w:noProof/>
+          </w:rPr>
+          <w:t>18</w:t>
+        </w:r>
+      </w:fldSimple>
       <w:r>
         <w:t xml:space="preserve"> - Tier2 third component</w:t>
       </w:r>
@@ -6329,69 +5808,15 @@
           <w:sz w:val="24"/>
           <w:szCs w:val="24"/>
         </w:rPr>
-        <w:t xml:space="preserve"> just like the other components, however, the server on tier 2 can receive requests from the tier 1 in the </w:t>
-      </w:r>
-      <w:proofErr w:type="spellStart"/>
-      <w:r>
-        <w:rPr>
-          <w:rFonts w:ascii="Calibri" w:hAnsi="Calibri" w:cs="Calibri"/>
-          <w:sz w:val="24"/>
-          <w:szCs w:val="24"/>
-        </w:rPr>
-        <w:t>MovieScheduler</w:t>
-      </w:r>
-      <w:proofErr w:type="spellEnd"/>
-      <w:r>
-        <w:rPr>
-          <w:rFonts w:ascii="Calibri" w:hAnsi="Calibri" w:cs="Calibri"/>
-          <w:sz w:val="24"/>
-          <w:szCs w:val="24"/>
-        </w:rPr>
-        <w:t xml:space="preserve"> component, which is implemented in Java, and from the </w:t>
-      </w:r>
-      <w:proofErr w:type="spellStart"/>
-      <w:r>
-        <w:rPr>
-          <w:rFonts w:ascii="Calibri" w:hAnsi="Calibri" w:cs="Calibri"/>
-          <w:sz w:val="24"/>
-          <w:szCs w:val="24"/>
-        </w:rPr>
-        <w:t>WebApi</w:t>
-      </w:r>
-      <w:proofErr w:type="spellEnd"/>
-      <w:r>
-        <w:rPr>
-          <w:rFonts w:ascii="Calibri" w:hAnsi="Calibri" w:cs="Calibri"/>
-          <w:sz w:val="24"/>
-          <w:szCs w:val="24"/>
-        </w:rPr>
-        <w:t xml:space="preserve"> from the fourth component, implemented in C#.</w:t>
-      </w:r>
-      <w:r>
-        <w:rPr>
-          <w:rFonts w:ascii="Calibri" w:hAnsi="Calibri" w:cs="Calibri"/>
-          <w:sz w:val="24"/>
-          <w:szCs w:val="24"/>
-        </w:rPr>
-        <w:t xml:space="preserve"> This design makes it so that the </w:t>
-      </w:r>
-      <w:proofErr w:type="spellStart"/>
-      <w:r>
-        <w:rPr>
-          <w:rFonts w:ascii="Calibri" w:hAnsi="Calibri" w:cs="Calibri"/>
-          <w:sz w:val="24"/>
-          <w:szCs w:val="24"/>
-        </w:rPr>
-        <w:t>WebApi</w:t>
-      </w:r>
-      <w:proofErr w:type="spellEnd"/>
-      <w:r>
-        <w:rPr>
-          <w:rFonts w:ascii="Calibri" w:hAnsi="Calibri" w:cs="Calibri"/>
-          <w:sz w:val="24"/>
-          <w:szCs w:val="24"/>
-        </w:rPr>
-        <w:t xml:space="preserve"> does not have direct access to the data stor</w:t>
+        <w:t xml:space="preserve"> just like the other components, however, the server on tier 2 can receive requests from the tier 1 in the MovieScheduler component, which is implemented in Java, and from the WebApi from the fourth component, implemented in C#.</w:t>
+      </w:r>
+      <w:r>
+        <w:rPr>
+          <w:rFonts w:ascii="Calibri" w:hAnsi="Calibri" w:cs="Calibri"/>
+          <w:sz w:val="24"/>
+          <w:szCs w:val="24"/>
+        </w:rPr>
+        <w:t xml:space="preserve"> This design makes it so that the WebApi does not have direct access to the data stor</w:t>
       </w:r>
       <w:r>
         <w:rPr>
@@ -6445,35 +5870,23 @@
           <w:sz w:val="24"/>
           <w:szCs w:val="24"/>
         </w:rPr>
-        <w:t>[</w:t>
-      </w:r>
-      <w:commentRangeStart w:id="3"/>
-      <w:proofErr w:type="spellStart"/>
-      <w:r>
-        <w:rPr>
-          <w:rFonts w:ascii="Calibri" w:hAnsi="Calibri" w:cs="Calibri"/>
-          <w:sz w:val="24"/>
-          <w:szCs w:val="24"/>
-        </w:rPr>
-        <w:t>TicketBooker</w:t>
-      </w:r>
-      <w:commentRangeEnd w:id="3"/>
-      <w:proofErr w:type="spellEnd"/>
-      <w:r>
-        <w:rPr>
-          <w:rStyle w:val="CommentReference"/>
-          <w:rFonts w:ascii="Times New Roman" w:eastAsia="Arial Unicode MS" w:hAnsi="Times New Roman" w:cs="Times New Roman"/>
-          <w:color w:val="auto"/>
-        </w:rPr>
-        <w:commentReference w:id="3"/>
-      </w:r>
-      <w:r>
-        <w:rPr>
-          <w:rFonts w:ascii="Calibri" w:hAnsi="Calibri" w:cs="Calibri"/>
-          <w:sz w:val="24"/>
-          <w:szCs w:val="24"/>
-        </w:rPr>
-        <w:t xml:space="preserve"> Diagram]</w:t>
+        <w:t>The</w:t>
+      </w:r>
+      <w:r>
+        <w:rPr>
+          <w:rFonts w:ascii="Calibri" w:hAnsi="Calibri" w:cs="Calibri"/>
+          <w:sz w:val="24"/>
+          <w:szCs w:val="24"/>
+        </w:rPr>
+        <w:t xml:space="preserve"> last component was designed to be used by the clients of Zinema, therefore, it uses a web application to grant ease of access to the users.</w:t>
+      </w:r>
+      <w:r>
+        <w:rPr>
+          <w:rFonts w:ascii="Calibri" w:hAnsi="Calibri" w:cs="Calibri"/>
+          <w:sz w:val="24"/>
+          <w:szCs w:val="24"/>
+        </w:rPr>
+        <w:t xml:space="preserve"> The WebApi once it starts will send a request to the server on the second tier of the previous component, in order to get the movie schedule for the cinema. The user will interact with this component through a web page designed with Razor Pages, that depending on the user’s input will send HTTP requests to the WebApi. The WebApi can return the schedule to the user on a GET request and can book a seat for a specific screening on a PUT request.</w:t>
       </w:r>
     </w:p>
     <w:p>
@@ -6486,94 +5899,42 @@
           <w:szCs w:val="24"/>
         </w:rPr>
       </w:pPr>
-      <w:r>
-        <w:rPr>
-          <w:rFonts w:ascii="Calibri" w:hAnsi="Calibri" w:cs="Calibri"/>
-          <w:sz w:val="24"/>
-          <w:szCs w:val="24"/>
-        </w:rPr>
-        <w:t xml:space="preserve">This last component was designed to be used by the clients of </w:t>
-      </w:r>
-      <w:proofErr w:type="spellStart"/>
-      <w:r>
-        <w:rPr>
-          <w:rFonts w:ascii="Calibri" w:hAnsi="Calibri" w:cs="Calibri"/>
-          <w:sz w:val="24"/>
-          <w:szCs w:val="24"/>
-        </w:rPr>
-        <w:t>Zinema</w:t>
-      </w:r>
-      <w:proofErr w:type="spellEnd"/>
-      <w:r>
-        <w:rPr>
-          <w:rFonts w:ascii="Calibri" w:hAnsi="Calibri" w:cs="Calibri"/>
-          <w:sz w:val="24"/>
-          <w:szCs w:val="24"/>
-        </w:rPr>
-        <w:t>, therefore, it uses a web application to grant ease of access to the users.</w:t>
-      </w:r>
-      <w:r>
-        <w:rPr>
-          <w:rFonts w:ascii="Calibri" w:hAnsi="Calibri" w:cs="Calibri"/>
-          <w:sz w:val="24"/>
-          <w:szCs w:val="24"/>
-        </w:rPr>
-        <w:t xml:space="preserve"> The </w:t>
-      </w:r>
-      <w:proofErr w:type="spellStart"/>
-      <w:r>
-        <w:rPr>
-          <w:rFonts w:ascii="Calibri" w:hAnsi="Calibri" w:cs="Calibri"/>
-          <w:sz w:val="24"/>
-          <w:szCs w:val="24"/>
-        </w:rPr>
-        <w:t>WebApi</w:t>
-      </w:r>
-      <w:proofErr w:type="spellEnd"/>
-      <w:r>
-        <w:rPr>
-          <w:rFonts w:ascii="Calibri" w:hAnsi="Calibri" w:cs="Calibri"/>
-          <w:sz w:val="24"/>
-          <w:szCs w:val="24"/>
-        </w:rPr>
-        <w:t xml:space="preserve"> once it starts will send a request to the server on the second tier of the previous component, in order to get the movie schedule for the cinema. The user will interact with this component through a web page designed with Razor Pages, that depending on the user’s input will send HTTP requests to the </w:t>
-      </w:r>
-      <w:proofErr w:type="spellStart"/>
-      <w:r>
-        <w:rPr>
-          <w:rFonts w:ascii="Calibri" w:hAnsi="Calibri" w:cs="Calibri"/>
-          <w:sz w:val="24"/>
-          <w:szCs w:val="24"/>
-        </w:rPr>
-        <w:t>WebApi</w:t>
-      </w:r>
-      <w:proofErr w:type="spellEnd"/>
-      <w:r>
-        <w:rPr>
-          <w:rFonts w:ascii="Calibri" w:hAnsi="Calibri" w:cs="Calibri"/>
-          <w:sz w:val="24"/>
-          <w:szCs w:val="24"/>
-        </w:rPr>
-        <w:t xml:space="preserve">. The </w:t>
-      </w:r>
-      <w:proofErr w:type="spellStart"/>
-      <w:r>
-        <w:rPr>
-          <w:rFonts w:ascii="Calibri" w:hAnsi="Calibri" w:cs="Calibri"/>
-          <w:sz w:val="24"/>
-          <w:szCs w:val="24"/>
-        </w:rPr>
-        <w:t>WebApi</w:t>
-      </w:r>
-      <w:proofErr w:type="spellEnd"/>
-      <w:r>
-        <w:rPr>
-          <w:rFonts w:ascii="Calibri" w:hAnsi="Calibri" w:cs="Calibri"/>
-          <w:sz w:val="24"/>
-          <w:szCs w:val="24"/>
-        </w:rPr>
-        <w:t xml:space="preserve"> can return the schedule to the user on a GET request and can book a seat for a specific screening on a PUT request.</w:t>
-      </w:r>
+    </w:p>
+    <w:p>
+      <w:pPr>
+        <w:pStyle w:val="Body"/>
+        <w:jc w:val="both"/>
+        <w:rPr>
+          <w:rFonts w:ascii="Calibri" w:hAnsi="Calibri" w:cs="Calibri"/>
+          <w:b/>
+          <w:color w:val="008000"/>
+          <w:sz w:val="24"/>
+          <w:szCs w:val="24"/>
+        </w:rPr>
+      </w:pPr>
+      <w:r>
+        <w:rPr>
+          <w:rFonts w:ascii="Calibri" w:hAnsi="Calibri" w:cs="Calibri"/>
+          <w:b/>
+          <w:color w:val="008000"/>
+          <w:sz w:val="24"/>
+          <w:szCs w:val="24"/>
+        </w:rPr>
+        <w:t>Security</w:t>
+      </w:r>
+    </w:p>
+    <w:p>
+      <w:pPr>
+        <w:pStyle w:val="Body"/>
+        <w:jc w:val="both"/>
+        <w:rPr>
+          <w:rFonts w:ascii="Calibri" w:hAnsi="Calibri" w:cs="Calibri"/>
+          <w:b/>
+          <w:color w:val="auto"/>
+          <w:sz w:val="24"/>
+          <w:szCs w:val="24"/>
+        </w:rPr>
+      </w:pPr>
     </w:p>
     <w:p>
       <w:pPr>
@@ -6592,7 +5953,15 @@
           <w:rFonts w:ascii="Calibri" w:eastAsia="Arial Unicode MS" w:hAnsi="Calibri" w:cs="Calibri"/>
           <w:color w:val="008000"/>
         </w:rPr>
+        <w:lastRenderedPageBreak/>
         <w:t>System Implementation</w:t>
+      </w:r>
+      <w:r>
+        <w:rPr>
+          <w:rFonts w:ascii="Calibri" w:eastAsia="Arial Unicode MS" w:hAnsi="Calibri" w:cs="Calibri"/>
+          <w:color w:val="008000"/>
+        </w:rPr>
+        <w:t xml:space="preserve"> </w:t>
       </w:r>
     </w:p>
     <w:p>
@@ -6712,20 +6081,19 @@
           <w:color w:val="008000"/>
         </w:rPr>
       </w:pPr>
-      <w:bookmarkStart w:id="4" w:name="_Toc7"/>
-      <w:bookmarkStart w:id="5" w:name="_Toc526199524"/>
+      <w:bookmarkStart w:id="1" w:name="_Toc7"/>
+      <w:bookmarkStart w:id="2" w:name="_Toc526199524"/>
       <w:r>
         <w:rPr>
           <w:rFonts w:ascii="Calibri" w:eastAsia="Arial Unicode MS" w:hAnsi="Calibri" w:cs="Calibri"/>
           <w:color w:val="008000"/>
         </w:rPr>
-        <w:lastRenderedPageBreak/>
         <w:t>Sources of Information</w:t>
       </w:r>
-      <w:bookmarkEnd w:id="4"/>
-      <w:bookmarkEnd w:id="5"/>
-    </w:p>
-    <w:bookmarkStart w:id="6" w:name="_Toc526199525" w:displacedByCustomXml="next"/>
+      <w:bookmarkEnd w:id="1"/>
+      <w:bookmarkEnd w:id="2"/>
+    </w:p>
+    <w:bookmarkStart w:id="3" w:name="_Toc526199525" w:displacedByCustomXml="next"/>
     <w:sdt>
       <w:sdtPr>
         <w:rPr>
@@ -6764,7 +6132,7 @@
             </w:rPr>
             <w:t>Bibliography</w:t>
           </w:r>
-          <w:bookmarkEnd w:id="6"/>
+          <w:bookmarkEnd w:id="3"/>
         </w:p>
         <w:sdt>
           <w:sdtPr>
@@ -7120,7 +6488,16 @@
                   <w:noProof/>
                   <w:u w:val="single"/>
                 </w:rPr>
-                <w:t>https://www.mpaa.org/wp-content/uploads/2017/03/MPAA-Theatrical-Market-Statistics-2016_Final.pdf</w:t>
+                <w:t>https://www.mpaa.org/wp-content/uploads/2017/03/MPAA-Theatrical-</w:t>
+              </w:r>
+              <w:r>
+                <w:rPr>
+                  <w:rFonts w:ascii="Calibri" w:hAnsi="Calibri" w:cs="Calibri"/>
+                  <w:noProof/>
+                  <w:u w:val="single"/>
+                </w:rPr>
+                <w:lastRenderedPageBreak/>
+                <w:t>Market-Statistics-2016_Final.pdf</w:t>
               </w:r>
               <w:r>
                 <w:rPr>
@@ -7385,67 +6762,6 @@
 </w:document>
 </file>
 
-<file path=word/comments.xml><?xml version="1.0" encoding="utf-8"?>
-<w:comments xmlns:wpc="http://schemas.microsoft.com/office/word/2010/wordprocessingCanvas" xmlns:cx="http://schemas.microsoft.com/office/drawing/2014/chartex" xmlns:mc="http://schemas.openxmlformats.org/markup-compatibility/2006" xmlns:o="urn:schemas-microsoft-com:office:office" xmlns:r="http://schemas.openxmlformats.org/officeDocument/2006/relationships" xmlns:m="http://schemas.openxmlformats.org/officeDocument/2006/math" xmlns:v="urn:schemas-microsoft-com:vml" xmlns:wp14="http://schemas.microsoft.com/office/word/2010/wordprocessingDrawing" xmlns:wp="http://schemas.openxmlformats.org/drawingml/2006/wordprocessingDrawing" xmlns:w10="urn:schemas-microsoft-com:office:word" xmlns:w="http://schemas.openxmlformats.org/wordprocessingml/2006/main" xmlns:w14="http://schemas.microsoft.com/office/word/2010/wordml" xmlns:w15="http://schemas.microsoft.com/office/word/2012/wordml" xmlns:w16se="http://schemas.microsoft.com/office/word/2015/wordml/symex" xmlns:wpg="http://schemas.microsoft.com/office/word/2010/wordprocessingGroup" xmlns:wpi="http://schemas.microsoft.com/office/word/2010/wordprocessingInk" xmlns:wne="http://schemas.microsoft.com/office/word/2006/wordml" xmlns:wps="http://schemas.microsoft.com/office/word/2010/wordprocessingShape" mc:Ignorable="w14 w15 w16se wp14">
-  <w:comment w:id="0" w:author="Windows User" w:date="2018-12-14T13:37:00Z" w:initials="WU">
-    <w:p>
-      <w:pPr>
-        <w:pStyle w:val="CommentText"/>
-      </w:pPr>
-      <w:r>
-        <w:rPr>
-          <w:rStyle w:val="CommentReference"/>
-        </w:rPr>
-        <w:annotationRef/>
-      </w:r>
-      <w:r>
-        <w:t>Did not mention design patterns. I wanted to mention that for each tier we used MVC but I think we should talk about this first. Maybe say View-Controller design, as the model is not really there.</w:t>
-      </w:r>
-    </w:p>
-  </w:comment>
-  <w:comment w:id="2" w:author="Windows User" w:date="2018-12-15T16:10:00Z" w:initials="WU">
-    <w:p>
-      <w:pPr>
-        <w:pStyle w:val="CommentText"/>
-      </w:pPr>
-      <w:r>
-        <w:rPr>
-          <w:rStyle w:val="CommentReference"/>
-        </w:rPr>
-        <w:annotationRef/>
-      </w:r>
-      <w:r>
-        <w:t>No Tier3 diagram</w:t>
-      </w:r>
-    </w:p>
-  </w:comment>
-  <w:comment w:id="3" w:author="Windows User" w:date="2018-12-15T16:11:00Z" w:initials="WU">
-    <w:p>
-      <w:pPr>
-        <w:pStyle w:val="CommentText"/>
-      </w:pPr>
-      <w:r>
-        <w:rPr>
-          <w:rStyle w:val="CommentReference"/>
-        </w:rPr>
-        <w:annotationRef/>
-      </w:r>
-      <w:r>
-        <w:t>No Customer Diagram</w:t>
-      </w:r>
-    </w:p>
-  </w:comment>
-</w:comments>
-</file>
-
-<file path=word/commentsExtended.xml><?xml version="1.0" encoding="utf-8"?>
-<w15:commentsEx xmlns:wpc="http://schemas.microsoft.com/office/word/2010/wordprocessingCanvas" xmlns:cx="http://schemas.microsoft.com/office/drawing/2014/chartex" xmlns:mc="http://schemas.openxmlformats.org/markup-compatibility/2006" xmlns:o="urn:schemas-microsoft-com:office:office" xmlns:r="http://schemas.openxmlformats.org/officeDocument/2006/relationships" xmlns:m="http://schemas.openxmlformats.org/officeDocument/2006/math" xmlns:v="urn:schemas-microsoft-com:vml" xmlns:wp14="http://schemas.microsoft.com/office/word/2010/wordprocessingDrawing" xmlns:wp="http://schemas.openxmlformats.org/drawingml/2006/wordprocessingDrawing" xmlns:w10="urn:schemas-microsoft-com:office:word" xmlns:w="http://schemas.openxmlformats.org/wordprocessingml/2006/main" xmlns:w14="http://schemas.microsoft.com/office/word/2010/wordml" xmlns:w15="http://schemas.microsoft.com/office/word/2012/wordml" xmlns:w16se="http://schemas.microsoft.com/office/word/2015/wordml/symex" xmlns:wpg="http://schemas.microsoft.com/office/word/2010/wordprocessingGroup" xmlns:wpi="http://schemas.microsoft.com/office/word/2010/wordprocessingInk" xmlns:wne="http://schemas.microsoft.com/office/word/2006/wordml" xmlns:wps="http://schemas.microsoft.com/office/word/2010/wordprocessingShape" mc:Ignorable="w14 w15 w16se wp14">
-  <w15:commentEx w15:paraId="3C39BCC2" w15:done="0"/>
-  <w15:commentEx w15:paraId="06F42B88" w15:done="0"/>
-  <w15:commentEx w15:paraId="407FA3E1" w15:done="0"/>
-</w15:commentsEx>
-</file>
-
 <file path=word/endnotes.xml><?xml version="1.0" encoding="utf-8"?>
 <w:endnotes xmlns:wpc="http://schemas.microsoft.com/office/word/2010/wordprocessingCanvas" xmlns:cx="http://schemas.microsoft.com/office/drawing/2014/chartex" xmlns:mc="http://schemas.openxmlformats.org/markup-compatibility/2006" xmlns:o="urn:schemas-microsoft-com:office:office" xmlns:r="http://schemas.openxmlformats.org/officeDocument/2006/relationships" xmlns:m="http://schemas.openxmlformats.org/officeDocument/2006/math" xmlns:v="urn:schemas-microsoft-com:vml" xmlns:wp14="http://schemas.microsoft.com/office/word/2010/wordprocessingDrawing" xmlns:wp="http://schemas.openxmlformats.org/drawingml/2006/wordprocessingDrawing" xmlns:w10="urn:schemas-microsoft-com:office:word" xmlns:w="http://schemas.openxmlformats.org/wordprocessingml/2006/main" xmlns:w14="http://schemas.microsoft.com/office/word/2010/wordml" xmlns:w15="http://schemas.microsoft.com/office/word/2012/wordml" xmlns:w16se="http://schemas.microsoft.com/office/word/2015/wordml/symex" xmlns:wpg="http://schemas.microsoft.com/office/word/2010/wordprocessingGroup" xmlns:wpi="http://schemas.microsoft.com/office/word/2010/wordprocessingInk" xmlns:wne="http://schemas.microsoft.com/office/word/2006/wordml" xmlns:wps="http://schemas.microsoft.com/office/word/2010/wordprocessingShape" mc:Ignorable="w14 w15 w16se wp14">
   <w:endnote w:type="separator" w:id="-1">
@@ -7595,7 +6911,7 @@
             <w:sz w:val="22"/>
             <w:szCs w:val="22"/>
           </w:rPr>
-          <w:t>10</w:t>
+          <w:t>8</w:t>
         </w:r>
         <w:r>
           <w:rPr>
@@ -9439,14 +8755,6 @@
     <w:abstractNumId w:val="12"/>
   </w:num>
 </w:numbering>
-</file>
-
-<file path=word/people.xml><?xml version="1.0" encoding="utf-8"?>
-<w15:people xmlns:wpc="http://schemas.microsoft.com/office/word/2010/wordprocessingCanvas" xmlns:cx="http://schemas.microsoft.com/office/drawing/2014/chartex" xmlns:mc="http://schemas.openxmlformats.org/markup-compatibility/2006" xmlns:o="urn:schemas-microsoft-com:office:office" xmlns:r="http://schemas.openxmlformats.org/officeDocument/2006/relationships" xmlns:m="http://schemas.openxmlformats.org/officeDocument/2006/math" xmlns:v="urn:schemas-microsoft-com:vml" xmlns:wp14="http://schemas.microsoft.com/office/word/2010/wordprocessingDrawing" xmlns:wp="http://schemas.openxmlformats.org/drawingml/2006/wordprocessingDrawing" xmlns:w10="urn:schemas-microsoft-com:office:word" xmlns:w="http://schemas.openxmlformats.org/wordprocessingml/2006/main" xmlns:w14="http://schemas.microsoft.com/office/word/2010/wordml" xmlns:w15="http://schemas.microsoft.com/office/word/2012/wordml" xmlns:w16se="http://schemas.microsoft.com/office/word/2015/wordml/symex" xmlns:wpg="http://schemas.microsoft.com/office/word/2010/wordprocessingGroup" xmlns:wpi="http://schemas.microsoft.com/office/word/2010/wordprocessingInk" xmlns:wne="http://schemas.microsoft.com/office/word/2006/wordml" xmlns:wps="http://schemas.microsoft.com/office/word/2010/wordprocessingShape" mc:Ignorable="w14 w15 w16se wp14">
-  <w15:person w15:author="Windows User">
-    <w15:presenceInfo w15:providerId="None" w15:userId="Windows User"/>
-  </w15:person>
-</w15:people>
 </file>
 
 <file path=word/styles.xml><?xml version="1.0" encoding="utf-8"?>
@@ -11776,7 +11084,7 @@
 </file>
 
 <file path=customXml/itemProps1.xml><?xml version="1.0" encoding="utf-8"?>
-<ds:datastoreItem xmlns:ds="http://schemas.openxmlformats.org/officeDocument/2006/customXml" ds:itemID="{3013B090-BE3F-43E1-BB7B-F53FF93445EE}">
+<ds:datastoreItem xmlns:ds="http://schemas.openxmlformats.org/officeDocument/2006/customXml" ds:itemID="{400AF42B-81B5-4D87-A967-AFDBD02B2474}">
   <ds:schemaRefs>
     <ds:schemaRef ds:uri="http://schemas.openxmlformats.org/officeDocument/2006/bibliography"/>
   </ds:schemaRefs>

</xml_diff>

<commit_message>
added last 3 things to report, fixed a bunch of issues
</commit_message>
<xml_diff>
--- a/Documentation/Project Report V2.docx
+++ b/Documentation/Project Report V2.docx
@@ -116,6 +116,7 @@
           <w:szCs w:val="48"/>
         </w:rPr>
       </w:pPr>
+      <w:proofErr w:type="spellStart"/>
       <w:r>
         <w:rPr>
           <w:rFonts w:ascii="Arial Narrow" w:hAnsi="Arial Narrow" w:cs="Calibri"/>
@@ -124,14 +125,10 @@
           <w:sz w:val="48"/>
           <w:szCs w:val="48"/>
         </w:rPr>
-        <w:t>Zinema – Management Software</w:t>
-      </w:r>
-    </w:p>
-    <w:p>
-      <w:pPr>
-        <w:pStyle w:val="Body"/>
-        <w:spacing w:after="160" w:line="240" w:lineRule="auto"/>
-        <w:jc w:val="center"/>
+        <w:t>Zinema</w:t>
+      </w:r>
+      <w:proofErr w:type="spellEnd"/>
+      <w:r>
         <w:rPr>
           <w:rFonts w:ascii="Arial Narrow" w:hAnsi="Arial Narrow" w:cs="Calibri"/>
           <w:bCs/>
@@ -139,8 +136,14 @@
           <w:sz w:val="48"/>
           <w:szCs w:val="48"/>
         </w:rPr>
-      </w:pPr>
-      <w:r>
+        <w:t xml:space="preserve"> – Management Software</w:t>
+      </w:r>
+    </w:p>
+    <w:p>
+      <w:pPr>
+        <w:pStyle w:val="Body"/>
+        <w:spacing w:after="160" w:line="240" w:lineRule="auto"/>
+        <w:jc w:val="center"/>
         <w:rPr>
           <w:rFonts w:ascii="Arial Narrow" w:hAnsi="Arial Narrow" w:cs="Calibri"/>
           <w:bCs/>
@@ -148,14 +151,8 @@
           <w:sz w:val="48"/>
           <w:szCs w:val="48"/>
         </w:rPr>
-        <w:t>Distributed System</w:t>
-      </w:r>
-    </w:p>
-    <w:p>
-      <w:pPr>
-        <w:pStyle w:val="Body"/>
-        <w:spacing w:after="160" w:line="240" w:lineRule="auto"/>
-        <w:jc w:val="center"/>
+      </w:pPr>
+      <w:r>
         <w:rPr>
           <w:rFonts w:ascii="Arial Narrow" w:hAnsi="Arial Narrow" w:cs="Calibri"/>
           <w:bCs/>
@@ -163,6 +160,21 @@
           <w:sz w:val="48"/>
           <w:szCs w:val="48"/>
         </w:rPr>
+        <w:t>Distributed System</w:t>
+      </w:r>
+    </w:p>
+    <w:p>
+      <w:pPr>
+        <w:pStyle w:val="Body"/>
+        <w:spacing w:after="160" w:line="240" w:lineRule="auto"/>
+        <w:jc w:val="center"/>
+        <w:rPr>
+          <w:rFonts w:ascii="Arial Narrow" w:hAnsi="Arial Narrow" w:cs="Calibri"/>
+          <w:bCs/>
+          <w:color w:val="auto"/>
+          <w:sz w:val="48"/>
+          <w:szCs w:val="48"/>
+        </w:rPr>
       </w:pPr>
     </w:p>
     <w:p>
@@ -531,29 +543,7 @@
     </w:p>
     <w:p>
       <w:pPr>
-        <w:rPr>
-          <w:rFonts w:ascii="Calibri" w:eastAsia="Arial" w:hAnsi="Calibri" w:cs="Calibri"/>
-          <w:color w:val="000000"/>
-          <w:sz w:val="28"/>
-          <w:szCs w:val="28"/>
-          <w:u w:color="000000"/>
-          <w:lang w:val="en-GB"/>
-        </w:rPr>
-      </w:pPr>
-      <w:r>
-        <w:rPr>
-          <w:rFonts w:ascii="Calibri" w:hAnsi="Calibri" w:cs="Calibri"/>
-          <w:sz w:val="28"/>
-          <w:szCs w:val="28"/>
-          <w:lang w:val="en-GB"/>
-        </w:rPr>
-        <w:br w:type="page"/>
-      </w:r>
-    </w:p>
-    <w:p>
-      <w:pPr>
-        <w:pStyle w:val="Body"/>
-        <w:spacing w:after="160" w:line="259" w:lineRule="auto"/>
+        <w:spacing w:line="360" w:lineRule="auto"/>
         <w:rPr>
           <w:rFonts w:ascii="Calibri" w:hAnsi="Calibri" w:cs="Calibri"/>
           <w:b/>
@@ -566,6 +556,15 @@
       <w:r>
         <w:rPr>
           <w:rFonts w:ascii="Calibri" w:hAnsi="Calibri" w:cs="Calibri"/>
+          <w:sz w:val="28"/>
+          <w:szCs w:val="28"/>
+          <w:lang w:val="en-GB"/>
+        </w:rPr>
+        <w:br w:type="page"/>
+      </w:r>
+      <w:r>
+        <w:rPr>
+          <w:rFonts w:ascii="Calibri" w:hAnsi="Calibri" w:cs="Calibri"/>
           <w:b/>
           <w:bCs/>
           <w:color w:val="008000"/>
@@ -573,7 +572,40 @@
           <w:szCs w:val="28"/>
         </w:rPr>
         <w:lastRenderedPageBreak/>
-        <w:t>Abstract</w:t>
+        <w:t>Acknowledgements</w:t>
+      </w:r>
+    </w:p>
+    <w:p>
+      <w:pPr>
+        <w:spacing w:line="276" w:lineRule="auto"/>
+        <w:jc w:val="both"/>
+        <w:rPr>
+          <w:rFonts w:ascii="Calibri" w:hAnsi="Calibri" w:cs="Calibri"/>
+          <w:sz w:val="28"/>
+          <w:szCs w:val="28"/>
+          <w:lang w:val="en-GB"/>
+        </w:rPr>
+      </w:pPr>
+      <w:r>
+        <w:rPr>
+          <w:rFonts w:ascii="Calibri" w:hAnsi="Calibri" w:cs="Calibri"/>
+        </w:rPr>
+        <w:t xml:space="preserve">The team wishes to formally acknowledge VIA University College’s active implication in the evolution and completion of this project work. All documents contained or referred to from this project are based on VIA University College’s templates and designs. All information present in this document, while original, could not have been made possible without VIA’s </w:t>
+      </w:r>
+      <w:r>
+        <w:rPr>
+          <w:rFonts w:ascii="Calibri" w:hAnsi="Calibri" w:cs="Calibri"/>
+        </w:rPr>
+        <w:t>resources.</w:t>
+      </w:r>
+      <w:r>
+        <w:rPr>
+          <w:rFonts w:ascii="Calibri" w:hAnsi="Calibri" w:cs="Calibri"/>
+          <w:sz w:val="28"/>
+          <w:szCs w:val="28"/>
+          <w:lang w:val="en-GB"/>
+        </w:rPr>
+        <w:br w:type="page"/>
       </w:r>
     </w:p>
     <w:p>
@@ -589,6 +621,18 @@
           <w:szCs w:val="28"/>
         </w:rPr>
       </w:pPr>
+      <w:r>
+        <w:rPr>
+          <w:rFonts w:ascii="Calibri" w:hAnsi="Calibri" w:cs="Calibri"/>
+          <w:b/>
+          <w:bCs/>
+          <w:color w:val="008000"/>
+          <w:sz w:val="28"/>
+          <w:szCs w:val="28"/>
+        </w:rPr>
+        <w:lastRenderedPageBreak/>
+        <w:t>Abstract</w:t>
+      </w:r>
     </w:p>
     <w:p>
       <w:pPr>
@@ -607,9 +651,8 @@
           <w:rFonts w:ascii="Calibri" w:hAnsi="Calibri" w:cs="Calibri"/>
           <w:sz w:val="24"/>
           <w:szCs w:val="24"/>
-          <w:lang w:val="en-GB"/>
-        </w:rPr>
-        <w:t>The following report will present the process of introducing the Zinema – Cinema Management Distributed Software System to the market and the conclusions that have been drawn in the end.</w:t>
+        </w:rPr>
+        <w:t>Over the years, Danish cinemas have experienced a steady decrease in activity and popularity. While the total number of cinemas and digital screens within them has increased</w:t>
       </w:r>
     </w:p>
     <w:p>
@@ -621,17 +664,81 @@
           <w:rFonts w:ascii="Calibri" w:hAnsi="Calibri" w:cs="Calibri"/>
           <w:sz w:val="24"/>
           <w:szCs w:val="24"/>
-          <w:lang w:val="en-GB"/>
-        </w:rPr>
-      </w:pPr>
-      <w:r>
-        <w:rPr>
-          <w:rFonts w:ascii="Calibri" w:hAnsi="Calibri" w:cs="Calibri"/>
-          <w:sz w:val="24"/>
-          <w:szCs w:val="24"/>
-          <w:lang w:val="en-GB"/>
-        </w:rPr>
-        <w:t>The project followed the Unified Software Development Process and SCRUM. At the start, the focus was on setting up why the system should be created. As it advanced, the functional and non-functional requirements were defined and use cases were created accordingly.</w:t>
+        </w:rPr>
+      </w:pPr>
+      <w:proofErr w:type="spellStart"/>
+      <w:r>
+        <w:rPr>
+          <w:rFonts w:ascii="Calibri" w:hAnsi="Calibri" w:cs="Calibri"/>
+          <w:sz w:val="24"/>
+          <w:szCs w:val="24"/>
+        </w:rPr>
+        <w:t>Zinema</w:t>
+      </w:r>
+      <w:proofErr w:type="spellEnd"/>
+      <w:r>
+        <w:rPr>
+          <w:rFonts w:ascii="Calibri" w:hAnsi="Calibri" w:cs="Calibri"/>
+          <w:sz w:val="24"/>
+          <w:szCs w:val="24"/>
+        </w:rPr>
+        <w:t xml:space="preserve"> is an up and coming business in need of help. It wants </w:t>
+      </w:r>
+      <w:r>
+        <w:rPr>
+          <w:rFonts w:ascii="Calibri" w:hAnsi="Calibri" w:cs="Calibri"/>
+          <w:sz w:val="24"/>
+          <w:szCs w:val="24"/>
+        </w:rPr>
+        <w:t>to alleviate</w:t>
+      </w:r>
+      <w:r>
+        <w:rPr>
+          <w:rFonts w:ascii="Calibri" w:hAnsi="Calibri" w:cs="Calibri"/>
+          <w:sz w:val="24"/>
+          <w:szCs w:val="24"/>
+        </w:rPr>
+        <w:t xml:space="preserve"> some of the </w:t>
+      </w:r>
+      <w:r>
+        <w:rPr>
+          <w:rFonts w:ascii="Calibri" w:hAnsi="Calibri" w:cs="Calibri"/>
+          <w:sz w:val="24"/>
+          <w:szCs w:val="24"/>
+        </w:rPr>
+        <w:t xml:space="preserve">issues in the cinema business </w:t>
+      </w:r>
+      <w:r>
+        <w:rPr>
+          <w:rFonts w:ascii="Calibri" w:hAnsi="Calibri" w:cs="Calibri"/>
+          <w:sz w:val="24"/>
+          <w:szCs w:val="24"/>
+        </w:rPr>
+        <w:t xml:space="preserve">brought by </w:t>
+      </w:r>
+      <w:r>
+        <w:rPr>
+          <w:rFonts w:ascii="Calibri" w:hAnsi="Calibri" w:cs="Calibri"/>
+          <w:sz w:val="24"/>
+          <w:szCs w:val="24"/>
+        </w:rPr>
+        <w:t>the steadily declining</w:t>
+      </w:r>
+      <w:r>
+        <w:rPr>
+          <w:rFonts w:ascii="Calibri" w:hAnsi="Calibri" w:cs="Calibri"/>
+          <w:sz w:val="24"/>
+          <w:szCs w:val="24"/>
+        </w:rPr>
+        <w:t xml:space="preserve"> market in Denmark.</w:t>
+      </w:r>
+      <w:r>
+        <w:rPr>
+          <w:rFonts w:ascii="Calibri" w:hAnsi="Calibri" w:cs="Calibri"/>
+          <w:sz w:val="24"/>
+          <w:szCs w:val="24"/>
+        </w:rPr>
+        <w:t xml:space="preserve"> The company employed the authors of this report to come up with an IT solution for their new cinema. </w:t>
       </w:r>
     </w:p>
     <w:p>
@@ -653,7 +760,45 @@
           <w:szCs w:val="24"/>
           <w:lang w:val="en-GB"/>
         </w:rPr>
-        <w:t>A Domain Model was used to analyse the problem and understand how different objects would interact with each other. Next, the design of the system was defined using Design Class diagrams based on the existing Domain model.</w:t>
+        <w:t>The system has been developed in both Java and C# and incorporates a robust and secure database. It fulfils most of the Product Owner’s requirements and stands as a solid and easily manageable system that can automate the cinema’</w:t>
+      </w:r>
+      <w:r>
+        <w:rPr>
+          <w:rFonts w:ascii="Calibri" w:hAnsi="Calibri" w:cs="Calibri"/>
+          <w:sz w:val="24"/>
+          <w:szCs w:val="24"/>
+          <w:lang w:val="en-GB"/>
+        </w:rPr>
+        <w:t xml:space="preserve">s most time </w:t>
+      </w:r>
+      <w:r>
+        <w:rPr>
+          <w:rFonts w:ascii="Calibri" w:hAnsi="Calibri" w:cs="Calibri"/>
+          <w:sz w:val="24"/>
+          <w:szCs w:val="24"/>
+          <w:lang w:val="en-GB"/>
+        </w:rPr>
+        <w:t xml:space="preserve">consuming </w:t>
+      </w:r>
+      <w:proofErr w:type="spellStart"/>
+      <w:r>
+        <w:rPr>
+          <w:rFonts w:ascii="Calibri" w:hAnsi="Calibri" w:cs="Calibri"/>
+          <w:sz w:val="24"/>
+          <w:szCs w:val="24"/>
+          <w:lang w:val="en-GB"/>
+        </w:rPr>
+        <w:t>endeavors</w:t>
+      </w:r>
+      <w:proofErr w:type="spellEnd"/>
+      <w:r>
+        <w:rPr>
+          <w:rFonts w:ascii="Calibri" w:hAnsi="Calibri" w:cs="Calibri"/>
+          <w:sz w:val="24"/>
+          <w:szCs w:val="24"/>
+          <w:lang w:val="en-GB"/>
+        </w:rPr>
+        <w:t>.</w:t>
       </w:r>
     </w:p>
     <w:p>
@@ -675,7 +820,27 @@
           <w:szCs w:val="24"/>
           <w:lang w:val="en-GB"/>
         </w:rPr>
-        <w:t>The Design Class diagrams acted as blueprints for the implementation of a 3-tier architecture system. In the last phases of the project, the application was tested based on the Use Cases.</w:t>
+        <w:t xml:space="preserve">Based on the Product Owner’s requirements the system has been built to be split amongst different employees of the company. It can create movies, rent them, create a schedule and present it to the customer accessing the </w:t>
+      </w:r>
+      <w:proofErr w:type="spellStart"/>
+      <w:r>
+        <w:rPr>
+          <w:rFonts w:ascii="Calibri" w:hAnsi="Calibri" w:cs="Calibri"/>
+          <w:sz w:val="24"/>
+          <w:szCs w:val="24"/>
+          <w:lang w:val="en-GB"/>
+        </w:rPr>
+        <w:t>Zinema’s</w:t>
+      </w:r>
+      <w:proofErr w:type="spellEnd"/>
+      <w:r>
+        <w:rPr>
+          <w:rFonts w:ascii="Calibri" w:hAnsi="Calibri" w:cs="Calibri"/>
+          <w:sz w:val="24"/>
+          <w:szCs w:val="24"/>
+          <w:lang w:val="en-GB"/>
+        </w:rPr>
+        <w:t xml:space="preserve"> official website.</w:t>
       </w:r>
     </w:p>
     <w:p>
@@ -685,20 +850,103 @@
         <w:jc w:val="both"/>
         <w:rPr>
           <w:rFonts w:ascii="Calibri" w:hAnsi="Calibri" w:cs="Calibri"/>
-          <w:bCs/>
-          <w:color w:val="008000"/>
-          <w:sz w:val="24"/>
-          <w:szCs w:val="24"/>
-        </w:rPr>
-      </w:pPr>
-      <w:r>
-        <w:rPr>
-          <w:rFonts w:ascii="Calibri" w:hAnsi="Calibri" w:cs="Calibri"/>
           <w:sz w:val="24"/>
           <w:szCs w:val="24"/>
           <w:lang w:val="en-GB"/>
         </w:rPr>
-        <w:t>Once finalized, the results were subject to discussion and analysis to bring further improvements in the future.</w:t>
+      </w:pPr>
+      <w:r>
+        <w:rPr>
+          <w:rFonts w:ascii="Calibri" w:hAnsi="Calibri" w:cs="Calibri"/>
+          <w:sz w:val="24"/>
+          <w:szCs w:val="24"/>
+          <w:lang w:val="en-GB"/>
+        </w:rPr>
+        <w:t xml:space="preserve">A database has also been implemented and connected to the different parts of the system </w:t>
+      </w:r>
+      <w:proofErr w:type="gramStart"/>
+      <w:r>
+        <w:rPr>
+          <w:rFonts w:ascii="Calibri" w:hAnsi="Calibri" w:cs="Calibri"/>
+          <w:sz w:val="24"/>
+          <w:szCs w:val="24"/>
+          <w:lang w:val="en-GB"/>
+        </w:rPr>
+        <w:t>in order to</w:t>
+      </w:r>
+      <w:proofErr w:type="gramEnd"/>
+      <w:r>
+        <w:rPr>
+          <w:rFonts w:ascii="Calibri" w:hAnsi="Calibri" w:cs="Calibri"/>
+          <w:sz w:val="24"/>
+          <w:szCs w:val="24"/>
+          <w:lang w:val="en-GB"/>
+        </w:rPr>
+        <w:t xml:space="preserve"> easily store critical information and not lose any essential data regarding both customer and company.</w:t>
+      </w:r>
+    </w:p>
+    <w:p>
+      <w:pPr>
+        <w:pStyle w:val="Body"/>
+        <w:spacing w:after="160" w:line="259" w:lineRule="auto"/>
+        <w:jc w:val="both"/>
+        <w:rPr>
+          <w:rFonts w:ascii="Calibri" w:hAnsi="Calibri" w:cs="Calibri"/>
+          <w:sz w:val="24"/>
+          <w:szCs w:val="24"/>
+          <w:lang w:val="en-GB"/>
+        </w:rPr>
+      </w:pPr>
+      <w:r>
+        <w:rPr>
+          <w:rFonts w:ascii="Calibri" w:hAnsi="Calibri" w:cs="Calibri"/>
+          <w:sz w:val="24"/>
+          <w:szCs w:val="24"/>
+          <w:lang w:val="en-GB"/>
+        </w:rPr>
+        <w:t xml:space="preserve">As per the stakeholder’s wish, each part of the system also implemented a Graphic User Interface, made simple and clean </w:t>
+      </w:r>
+      <w:proofErr w:type="gramStart"/>
+      <w:r>
+        <w:rPr>
+          <w:rFonts w:ascii="Calibri" w:hAnsi="Calibri" w:cs="Calibri"/>
+          <w:sz w:val="24"/>
+          <w:szCs w:val="24"/>
+          <w:lang w:val="en-GB"/>
+        </w:rPr>
+        <w:t>in order to</w:t>
+      </w:r>
+      <w:proofErr w:type="gramEnd"/>
+      <w:r>
+        <w:rPr>
+          <w:rFonts w:ascii="Calibri" w:hAnsi="Calibri" w:cs="Calibri"/>
+          <w:sz w:val="24"/>
+          <w:szCs w:val="24"/>
+          <w:lang w:val="en-GB"/>
+        </w:rPr>
+        <w:t xml:space="preserve"> ease the employees’ work and make it easier for them to use it. </w:t>
+      </w:r>
+    </w:p>
+    <w:p>
+      <w:pPr>
+        <w:pStyle w:val="Body"/>
+        <w:spacing w:after="160" w:line="259" w:lineRule="auto"/>
+        <w:jc w:val="both"/>
+        <w:rPr>
+          <w:rFonts w:ascii="Calibri" w:hAnsi="Calibri" w:cs="Calibri"/>
+          <w:sz w:val="24"/>
+          <w:szCs w:val="24"/>
+          <w:lang w:val="en-GB"/>
+        </w:rPr>
+      </w:pPr>
+      <w:r>
+        <w:rPr>
+          <w:rFonts w:ascii="Calibri" w:hAnsi="Calibri" w:cs="Calibri"/>
+          <w:sz w:val="24"/>
+          <w:szCs w:val="24"/>
+          <w:lang w:val="en-GB"/>
+        </w:rPr>
+        <w:t>In the end the Product Owner received a satisfactory product made specifically based on his business requirements.</w:t>
       </w:r>
     </w:p>
     <w:p>
@@ -713,15 +961,6 @@
           <w:lang w:val="en-GB"/>
         </w:rPr>
       </w:pPr>
-      <w:r>
-        <w:rPr>
-          <w:rFonts w:ascii="Calibri" w:hAnsi="Calibri" w:cs="Calibri"/>
-          <w:b/>
-          <w:sz w:val="28"/>
-          <w:szCs w:val="28"/>
-        </w:rPr>
-        <w:t xml:space="preserve"> </w:t>
-      </w:r>
       <w:r>
         <w:rPr>
           <w:rFonts w:ascii="Calibri" w:eastAsia="Arial Unicode MS" w:hAnsi="Calibri" w:cs="Calibri"/>
@@ -1916,11 +2155,6 @@
     <w:p>
       <w:pPr>
         <w:pStyle w:val="Body"/>
-      </w:pPr>
-    </w:p>
-    <w:p>
-      <w:pPr>
-        <w:pStyle w:val="Body"/>
         <w:spacing w:before="100" w:beforeAutospacing="1" w:line="276" w:lineRule="auto"/>
         <w:jc w:val="both"/>
         <w:rPr>
@@ -2549,7 +2783,25 @@
           <w:sz w:val="24"/>
           <w:szCs w:val="24"/>
         </w:rPr>
-        <w:t>can be attributed to many reasons but the rise in popularity of streaming platforms such as Netflix and HBOGo t</w:t>
+        <w:t xml:space="preserve">can be attributed to many reasons but the rise in popularity of streaming platforms such as Netflix and </w:t>
+      </w:r>
+      <w:proofErr w:type="spellStart"/>
+      <w:r>
+        <w:rPr>
+          <w:rFonts w:ascii="Calibri" w:hAnsi="Calibri" w:cs="Calibri"/>
+          <w:sz w:val="24"/>
+          <w:szCs w:val="24"/>
+        </w:rPr>
+        <w:t>HBOGo</w:t>
+      </w:r>
+      <w:proofErr w:type="spellEnd"/>
+      <w:r>
+        <w:rPr>
+          <w:rFonts w:ascii="Calibri" w:hAnsi="Calibri" w:cs="Calibri"/>
+          <w:sz w:val="24"/>
+          <w:szCs w:val="24"/>
+        </w:rPr>
+        <w:t xml:space="preserve"> t</w:t>
       </w:r>
       <w:r>
         <w:rPr>
@@ -2666,21 +2918,95 @@
           <w:szCs w:val="24"/>
         </w:rPr>
       </w:pPr>
-      <w:r>
-        <w:rPr>
-          <w:rFonts w:ascii="Calibri" w:hAnsi="Calibri" w:cs="Calibri"/>
-          <w:sz w:val="24"/>
-          <w:szCs w:val="24"/>
-        </w:rPr>
-        <w:t>There is a new cinema company on the market. Zinema is an up and coming business in need of help. It wants to have alleviated some of the pressure brought by starting in a declining market in Denmark. Its main purpose is to revive the Da</w:t>
-      </w:r>
-      <w:r>
-        <w:rPr>
-          <w:rFonts w:ascii="Calibri" w:hAnsi="Calibri" w:cs="Calibri"/>
-          <w:sz w:val="24"/>
-          <w:szCs w:val="24"/>
-        </w:rPr>
-        <w:t xml:space="preserve">nish films in a new </w:t>
+      <w:proofErr w:type="spellStart"/>
+      <w:r>
+        <w:rPr>
+          <w:rFonts w:ascii="Calibri" w:hAnsi="Calibri" w:cs="Calibri"/>
+          <w:sz w:val="24"/>
+          <w:szCs w:val="24"/>
+        </w:rPr>
+        <w:t>Zinema</w:t>
+      </w:r>
+      <w:proofErr w:type="spellEnd"/>
+      <w:r>
+        <w:rPr>
+          <w:rFonts w:ascii="Calibri" w:hAnsi="Calibri" w:cs="Calibri"/>
+          <w:sz w:val="24"/>
+          <w:szCs w:val="24"/>
+        </w:rPr>
+        <w:t xml:space="preserve"> is an up and coming business in need of help. It wants </w:t>
+      </w:r>
+      <w:r>
+        <w:rPr>
+          <w:rFonts w:ascii="Calibri" w:hAnsi="Calibri" w:cs="Calibri"/>
+          <w:sz w:val="24"/>
+          <w:szCs w:val="24"/>
+        </w:rPr>
+        <w:t>to alleviate</w:t>
+      </w:r>
+      <w:r>
+        <w:rPr>
+          <w:rFonts w:ascii="Calibri" w:hAnsi="Calibri" w:cs="Calibri"/>
+          <w:sz w:val="24"/>
+          <w:szCs w:val="24"/>
+        </w:rPr>
+        <w:t xml:space="preserve"> some of the </w:t>
+      </w:r>
+      <w:r>
+        <w:rPr>
+          <w:rFonts w:ascii="Calibri" w:hAnsi="Calibri" w:cs="Calibri"/>
+          <w:sz w:val="24"/>
+          <w:szCs w:val="24"/>
+        </w:rPr>
+        <w:t xml:space="preserve">issues in the cinema business </w:t>
+      </w:r>
+      <w:r>
+        <w:rPr>
+          <w:rFonts w:ascii="Calibri" w:hAnsi="Calibri" w:cs="Calibri"/>
+          <w:sz w:val="24"/>
+          <w:szCs w:val="24"/>
+        </w:rPr>
+        <w:t xml:space="preserve">brought by </w:t>
+      </w:r>
+      <w:r>
+        <w:rPr>
+          <w:rFonts w:ascii="Calibri" w:hAnsi="Calibri" w:cs="Calibri"/>
+          <w:sz w:val="24"/>
+          <w:szCs w:val="24"/>
+        </w:rPr>
+        <w:t>the steadily declining</w:t>
+      </w:r>
+      <w:r>
+        <w:rPr>
+          <w:rFonts w:ascii="Calibri" w:hAnsi="Calibri" w:cs="Calibri"/>
+          <w:sz w:val="24"/>
+          <w:szCs w:val="24"/>
+        </w:rPr>
+        <w:t xml:space="preserve"> market in Denmark</w:t>
+      </w:r>
+      <w:r>
+        <w:rPr>
+          <w:rFonts w:ascii="Calibri" w:hAnsi="Calibri" w:cs="Calibri"/>
+          <w:sz w:val="24"/>
+          <w:szCs w:val="24"/>
+        </w:rPr>
+        <w:t>. Its main purpose is to revive the Da</w:t>
+      </w:r>
+      <w:r>
+        <w:rPr>
+          <w:rFonts w:ascii="Calibri" w:hAnsi="Calibri" w:cs="Calibri"/>
+          <w:sz w:val="24"/>
+          <w:szCs w:val="24"/>
+        </w:rPr>
+        <w:t xml:space="preserve">nish films in a new modern way. </w:t>
+      </w:r>
+      <w:r>
+        <w:rPr>
+          <w:rFonts w:ascii="Calibri" w:hAnsi="Calibri" w:cs="Calibri"/>
+          <w:sz w:val="24"/>
+          <w:szCs w:val="24"/>
+        </w:rPr>
+        <w:t xml:space="preserve">Some of the biggest maintenance costs go into the IT systems. Their software has an old interface that is costly to maintain and built in a way that no further features can be added to it. The </w:t>
       </w:r>
       <w:r>
         <w:rPr>
@@ -2689,15 +3015,7 @@
           <w:szCs w:val="24"/>
         </w:rPr>
         <w:lastRenderedPageBreak/>
-        <w:t xml:space="preserve">modern way. </w:t>
-      </w:r>
-      <w:r>
-        <w:rPr>
-          <w:rFonts w:ascii="Calibri" w:hAnsi="Calibri" w:cs="Calibri"/>
-          <w:sz w:val="24"/>
-          <w:szCs w:val="24"/>
-        </w:rPr>
-        <w:t>Some of the biggest maintenance costs go into the IT systems. Their software has an old interface that is costly to maintain and built in a way that no further features can be added to it. The customers and administrators have reported that it’s hard to handle and crashes often, without having saved what the user has done. This has resulted in a lot of money</w:t>
+        <w:t>customers and administrators have reported that it’s hard to handle and crashes often, without having saved what the user has done. This has resulted in a lot of money</w:t>
       </w:r>
       <w:r>
         <w:rPr>
@@ -2719,13 +3037,23 @@
           <w:szCs w:val="24"/>
         </w:rPr>
       </w:pPr>
-      <w:r>
-        <w:rPr>
-          <w:rFonts w:ascii="Calibri" w:hAnsi="Calibri" w:cs="Calibri"/>
-          <w:sz w:val="24"/>
-          <w:szCs w:val="24"/>
-        </w:rPr>
-        <w:t xml:space="preserve">POStive Cinema, a company that offers management solutions to cinemas, </w:t>
+      <w:proofErr w:type="spellStart"/>
+      <w:r>
+        <w:rPr>
+          <w:rFonts w:ascii="Calibri" w:hAnsi="Calibri" w:cs="Calibri"/>
+          <w:sz w:val="24"/>
+          <w:szCs w:val="24"/>
+        </w:rPr>
+        <w:t>POStive</w:t>
+      </w:r>
+      <w:proofErr w:type="spellEnd"/>
+      <w:r>
+        <w:rPr>
+          <w:rFonts w:ascii="Calibri" w:hAnsi="Calibri" w:cs="Calibri"/>
+          <w:sz w:val="24"/>
+          <w:szCs w:val="24"/>
+        </w:rPr>
+        <w:t xml:space="preserve"> Cinema, a company that offers management solutions to cinemas, </w:t>
       </w:r>
       <w:r>
         <w:rPr>
@@ -2836,7 +3164,25 @@
           <w:sz w:val="24"/>
           <w:szCs w:val="24"/>
         </w:rPr>
-        <w:t>. Knowing that software has a big influence on the future success, Zinema wants to provide their clients with the best possible software that will not on</w:t>
+        <w:t xml:space="preserve">. Knowing that software has a big influence on the future success, </w:t>
+      </w:r>
+      <w:proofErr w:type="spellStart"/>
+      <w:r>
+        <w:rPr>
+          <w:rFonts w:ascii="Calibri" w:hAnsi="Calibri" w:cs="Calibri"/>
+          <w:sz w:val="24"/>
+          <w:szCs w:val="24"/>
+        </w:rPr>
+        <w:t>Zinema</w:t>
+      </w:r>
+      <w:proofErr w:type="spellEnd"/>
+      <w:r>
+        <w:rPr>
+          <w:rFonts w:ascii="Calibri" w:hAnsi="Calibri" w:cs="Calibri"/>
+          <w:sz w:val="24"/>
+          <w:szCs w:val="24"/>
+        </w:rPr>
+        <w:t xml:space="preserve"> wants to provide their clients with the best possible software that will not on</w:t>
       </w:r>
       <w:r>
         <w:rPr>
@@ -2947,7 +3293,25 @@
           <w:sz w:val="24"/>
           <w:szCs w:val="24"/>
         </w:rPr>
-        <w:t xml:space="preserve"> Zinema’s unique features.</w:t>
+        <w:t xml:space="preserve"> </w:t>
+      </w:r>
+      <w:proofErr w:type="spellStart"/>
+      <w:r>
+        <w:rPr>
+          <w:rFonts w:ascii="Calibri" w:hAnsi="Calibri" w:cs="Calibri"/>
+          <w:sz w:val="24"/>
+          <w:szCs w:val="24"/>
+        </w:rPr>
+        <w:t>Zinema’s</w:t>
+      </w:r>
+      <w:proofErr w:type="spellEnd"/>
+      <w:r>
+        <w:rPr>
+          <w:rFonts w:ascii="Calibri" w:hAnsi="Calibri" w:cs="Calibri"/>
+          <w:sz w:val="24"/>
+          <w:szCs w:val="24"/>
+        </w:rPr>
+        <w:t xml:space="preserve"> unique features.</w:t>
       </w:r>
     </w:p>
     <w:p>
@@ -3288,7 +3652,6 @@
         <w:rPr>
           <w:rFonts w:ascii="Calibri" w:hAnsi="Calibri" w:cs="Calibri"/>
         </w:rPr>
-        <w:lastRenderedPageBreak/>
         <w:t>A user should be able to get a list of rooms.</w:t>
       </w:r>
     </w:p>
@@ -3329,6 +3692,7 @@
         <w:rPr>
           <w:rFonts w:ascii="Calibri" w:hAnsi="Calibri" w:cs="Calibri"/>
         </w:rPr>
+        <w:lastRenderedPageBreak/>
         <w:t>A room consists of number of seats and a description.</w:t>
       </w:r>
     </w:p>
@@ -3482,6 +3846,7 @@
       <w:pPr>
         <w:pStyle w:val="Body"/>
         <w:spacing w:line="276" w:lineRule="auto"/>
+        <w:jc w:val="both"/>
         <w:rPr>
           <w:rFonts w:ascii="Calibri" w:hAnsi="Calibri" w:cs="Calibri"/>
           <w:b/>
@@ -3611,20 +3976,36 @@
         <w:spacing w:line="276" w:lineRule="auto"/>
       </w:pPr>
       <w:r>
-        <w:t xml:space="preserve">The system makes use of several different components communicating with each other to achieve some sort of ecosystem. These components are being controlled by the employees of Zinema and their customers are able to interact with the system through their official website. </w:t>
-      </w:r>
-    </w:p>
-    <w:p>
-      <w:pPr>
-        <w:pStyle w:val="NoSpacing"/>
-        <w:spacing w:line="276" w:lineRule="auto"/>
-      </w:pPr>
-    </w:p>
-    <w:p>
-      <w:pPr>
-        <w:pStyle w:val="NoSpacing"/>
-        <w:spacing w:line="276" w:lineRule="auto"/>
-      </w:pPr>
+        <w:t xml:space="preserve">The system makes use of several different </w:t>
+      </w:r>
+      <w:r>
+        <w:t>applications</w:t>
+      </w:r>
+      <w:r>
+        <w:t xml:space="preserve"> communicating with each other to achieve some sort of ecosystem. These </w:t>
+      </w:r>
+      <w:r>
+        <w:t>programs</w:t>
+      </w:r>
+      <w:r>
+        <w:t xml:space="preserve"> are being controlled by the employees of </w:t>
+      </w:r>
+      <w:proofErr w:type="spellStart"/>
+      <w:r>
+        <w:t>Zinema</w:t>
+      </w:r>
+      <w:proofErr w:type="spellEnd"/>
+      <w:r>
+        <w:t xml:space="preserve"> and their customers </w:t>
+      </w:r>
+      <w:proofErr w:type="gramStart"/>
+      <w:r>
+        <w:t>are able to</w:t>
+      </w:r>
+      <w:proofErr w:type="gramEnd"/>
+      <w:r>
+        <w:t xml:space="preserve"> interact with the system through their official website. </w:t>
+      </w:r>
     </w:p>
     <w:p>
       <w:pPr>
@@ -3694,69 +4075,17 @@
       <w:r>
         <w:t xml:space="preserve">Figure </w:t>
       </w:r>
-      <w:r>
-        <w:fldChar w:fldCharType="begin"/>
-      </w:r>
-      <w:r>
-        <w:instrText xml:space="preserve"> SEQ Figure \* ARABIC </w:instrText>
-      </w:r>
-      <w:r>
-        <w:fldChar w:fldCharType="separate"/>
-      </w:r>
-      <w:r>
-        <w:rPr>
-          <w:noProof/>
-        </w:rPr>
-        <w:t>1</w:t>
-      </w:r>
-      <w:r>
-        <w:rPr>
-          <w:noProof/>
-        </w:rPr>
-        <w:fldChar w:fldCharType="end"/>
-      </w:r>
+      <w:fldSimple w:instr=" SEQ Figure \* ARABIC ">
+        <w:r>
+          <w:rPr>
+            <w:noProof/>
+          </w:rPr>
+          <w:t>1</w:t>
+        </w:r>
+      </w:fldSimple>
       <w:r>
         <w:t xml:space="preserve"> - Movie Creator Use Case</w:t>
       </w:r>
-    </w:p>
-    <w:p>
-      <w:pPr>
-        <w:pStyle w:val="NoSpacing"/>
-        <w:spacing w:line="276" w:lineRule="auto"/>
-      </w:pPr>
-      <w:r>
-        <w:t>[Activity Diagram For Creating Movie]</w:t>
-      </w:r>
-    </w:p>
-    <w:p>
-      <w:pPr>
-        <w:pStyle w:val="NoSpacing"/>
-        <w:spacing w:line="276" w:lineRule="auto"/>
-      </w:pPr>
-      <w:r>
-        <w:t>The employee that operates the application can also list the current movies from the database in order to ensure that his actions were successful without requiring relying on a different component.</w:t>
-      </w:r>
-    </w:p>
-    <w:p>
-      <w:pPr>
-        <w:pStyle w:val="NoSpacing"/>
-        <w:spacing w:line="276" w:lineRule="auto"/>
-      </w:pPr>
-    </w:p>
-    <w:p>
-      <w:pPr>
-        <w:pStyle w:val="NoSpacing"/>
-        <w:spacing w:line="276" w:lineRule="auto"/>
-      </w:pPr>
-      <w:r>
-        <w:t>The Movie Manager is the next component in the chain. This one can rent movies that have been created by the previous link, as long as they have not already been rented. In broad terms, it functions quite similarly to the Movie Creator but has a more restricted access to the data it works with.</w:t>
-      </w:r>
-    </w:p>
-    <w:p>
-      <w:pPr>
-        <w:pStyle w:val="NoSpacing"/>
-        <w:spacing w:line="276" w:lineRule="auto"/>
-      </w:pPr>
     </w:p>
     <w:p>
       <w:pPr>
@@ -3769,10 +4098,10 @@
           <w:noProof/>
         </w:rPr>
         <w:drawing>
-          <wp:inline distT="0" distB="0" distL="0" distR="0" wp14:anchorId="52126006" wp14:editId="1E6BC85D">
-            <wp:extent cx="3638550" cy="1181100"/>
-            <wp:effectExtent l="0" t="0" r="0" b="0"/>
-            <wp:docPr id="2" name="Picture 2"/>
+          <wp:inline distT="0" distB="0" distL="0" distR="0" wp14:anchorId="0EE0F282" wp14:editId="66C4110F">
+            <wp:extent cx="1691640" cy="4137660"/>
+            <wp:effectExtent l="0" t="0" r="3810" b="0"/>
+            <wp:docPr id="23" name="Picture 23"/>
             <wp:cNvGraphicFramePr>
               <a:graphicFrameLocks xmlns:a="http://schemas.openxmlformats.org/drawingml/2006/main" noChangeAspect="1"/>
             </wp:cNvGraphicFramePr>
@@ -3792,7 +4121,7 @@
                   <pic:spPr>
                     <a:xfrm>
                       <a:off x="0" y="0"/>
-                      <a:ext cx="3638550" cy="1181100"/>
+                      <a:ext cx="1698217" cy="4153747"/>
                     </a:xfrm>
                     <a:prstGeom prst="rect">
                       <a:avLst/>
@@ -3813,29 +4142,16 @@
       <w:r>
         <w:t xml:space="preserve">Figure </w:t>
       </w:r>
-      <w:r>
-        <w:fldChar w:fldCharType="begin"/>
-      </w:r>
-      <w:r>
-        <w:instrText xml:space="preserve"> SEQ Figure \* ARABIC </w:instrText>
-      </w:r>
-      <w:r>
-        <w:fldChar w:fldCharType="separate"/>
-      </w:r>
-      <w:r>
-        <w:rPr>
-          <w:noProof/>
-        </w:rPr>
-        <w:t>2</w:t>
-      </w:r>
-      <w:r>
-        <w:rPr>
-          <w:noProof/>
-        </w:rPr>
-        <w:fldChar w:fldCharType="end"/>
-      </w:r>
-      <w:r>
-        <w:t xml:space="preserve"> - Movie Manager Use Case</w:t>
+      <w:fldSimple w:instr=" SEQ Figure \* ARABIC ">
+        <w:r>
+          <w:rPr>
+            <w:noProof/>
+          </w:rPr>
+          <w:t>2</w:t>
+        </w:r>
+      </w:fldSimple>
+      <w:r>
+        <w:t xml:space="preserve"> - Create Movie Activity Diagram</w:t>
       </w:r>
     </w:p>
     <w:p>
@@ -3843,60 +4159,49 @@
         <w:pStyle w:val="NoSpacing"/>
         <w:spacing w:line="276" w:lineRule="auto"/>
       </w:pPr>
+      <w:r>
+        <w:lastRenderedPageBreak/>
+        <w:t xml:space="preserve">The employee that operates the application can also list the current movies from the database </w:t>
+      </w:r>
+      <w:proofErr w:type="gramStart"/>
+      <w:r>
+        <w:t>in order to</w:t>
+      </w:r>
+      <w:proofErr w:type="gramEnd"/>
+      <w:r>
+        <w:t xml:space="preserve"> ensure that his actions were successful without</w:t>
+      </w:r>
+      <w:r>
+        <w:t xml:space="preserve"> relying on a different part of the system.</w:t>
+      </w:r>
     </w:p>
     <w:p>
       <w:pPr>
         <w:pStyle w:val="NoSpacing"/>
         <w:spacing w:line="276" w:lineRule="auto"/>
       </w:pPr>
-      <w:r>
-        <w:lastRenderedPageBreak/>
-        <w:t>An employee is able to retrieve a list of the currently unrented movies from the database and then simply insert the id of the movie he wants to rent in the application and the system will store it as rented. Once this is complete, the list will be automatically updated and the rented movie removed from the list.</w:t>
-      </w:r>
     </w:p>
     <w:p>
       <w:pPr>
         <w:pStyle w:val="NoSpacing"/>
         <w:spacing w:line="276" w:lineRule="auto"/>
       </w:pPr>
-    </w:p>
-    <w:p>
-      <w:pPr>
-        <w:pStyle w:val="NoSpacing"/>
-        <w:spacing w:line="276" w:lineRule="auto"/>
-      </w:pPr>
-      <w:r>
-        <w:t>[Activity Diagram for Movie Manager]</w:t>
-      </w:r>
-    </w:p>
-    <w:p>
-      <w:pPr>
-        <w:pStyle w:val="NoSpacing"/>
-        <w:spacing w:line="276" w:lineRule="auto"/>
-      </w:pPr>
-    </w:p>
-    <w:p>
-      <w:pPr>
-        <w:pStyle w:val="NoSpacing"/>
-        <w:spacing w:line="276" w:lineRule="auto"/>
-      </w:pPr>
-    </w:p>
-    <w:p>
-      <w:pPr>
-        <w:pStyle w:val="NoSpacing"/>
-        <w:spacing w:line="276" w:lineRule="auto"/>
-      </w:pPr>
-    </w:p>
-    <w:p>
-      <w:pPr>
-        <w:pStyle w:val="NoSpacing"/>
-        <w:spacing w:line="276" w:lineRule="auto"/>
-      </w:pPr>
-      <w:r>
-        <w:t xml:space="preserve">The third component is the Movie Scheduler. It is definitely the most complex one since it can do a lot more than the others combined. </w:t>
-      </w:r>
-      <w:r>
-        <w:t>The scheduler can create and manage rooms for the cinema as well as take the movies that the previous component has rented and schedule them for screening using the available rooms.</w:t>
+      <w:r>
+        <w:t xml:space="preserve">The Movie Manager is the next </w:t>
+      </w:r>
+      <w:r>
+        <w:t xml:space="preserve">part </w:t>
+      </w:r>
+      <w:r>
+        <w:t xml:space="preserve">in the chain. This one can rent movies that have been created by the previous link, </w:t>
+      </w:r>
+      <w:proofErr w:type="gramStart"/>
+      <w:r>
+        <w:t>as long as</w:t>
+      </w:r>
+      <w:proofErr w:type="gramEnd"/>
+      <w:r>
+        <w:t xml:space="preserve"> they have not already been rented. In broad terms, it functions quite similarly to the Movie Creator but has a more restricted access to the data it works with.</w:t>
       </w:r>
     </w:p>
     <w:p>
@@ -3910,10 +4215,10 @@
           <w:noProof/>
         </w:rPr>
         <w:drawing>
-          <wp:inline distT="0" distB="0" distL="0" distR="0" wp14:anchorId="12768968" wp14:editId="6882173F">
-            <wp:extent cx="4000500" cy="1657350"/>
+          <wp:inline distT="0" distB="0" distL="0" distR="0" wp14:anchorId="52126006" wp14:editId="1E6BC85D">
+            <wp:extent cx="3638550" cy="1181100"/>
             <wp:effectExtent l="0" t="0" r="0" b="0"/>
-            <wp:docPr id="3" name="Picture 3"/>
+            <wp:docPr id="2" name="Picture 2"/>
             <wp:cNvGraphicFramePr>
               <a:graphicFrameLocks xmlns:a="http://schemas.openxmlformats.org/drawingml/2006/main" noChangeAspect="1"/>
             </wp:cNvGraphicFramePr>
@@ -3933,7 +4238,7 @@
                   <pic:spPr>
                     <a:xfrm>
                       <a:off x="0" y="0"/>
-                      <a:ext cx="4000500" cy="1657350"/>
+                      <a:ext cx="3638550" cy="1181100"/>
                     </a:xfrm>
                     <a:prstGeom prst="rect">
                       <a:avLst/>
@@ -3954,29 +4259,16 @@
       <w:r>
         <w:t xml:space="preserve">Figure </w:t>
       </w:r>
-      <w:r>
-        <w:fldChar w:fldCharType="begin"/>
-      </w:r>
-      <w:r>
-        <w:instrText xml:space="preserve"> SEQ Figure \* ARABIC </w:instrText>
-      </w:r>
-      <w:r>
-        <w:fldChar w:fldCharType="separate"/>
-      </w:r>
-      <w:r>
-        <w:rPr>
-          <w:noProof/>
-        </w:rPr>
-        <w:t>3</w:t>
-      </w:r>
-      <w:r>
-        <w:rPr>
-          <w:noProof/>
-        </w:rPr>
-        <w:fldChar w:fldCharType="end"/>
-      </w:r>
-      <w:r>
-        <w:t xml:space="preserve"> - Movie Scheduler Use Case</w:t>
+      <w:fldSimple w:instr=" SEQ Figure \* ARABIC ">
+        <w:r>
+          <w:rPr>
+            <w:noProof/>
+          </w:rPr>
+          <w:t>3</w:t>
+        </w:r>
+      </w:fldSimple>
+      <w:r>
+        <w:t xml:space="preserve"> - Movie Manager Use Case</w:t>
       </w:r>
     </w:p>
     <w:p>
@@ -3985,10 +4277,23 @@
         <w:spacing w:line="276" w:lineRule="auto"/>
       </w:pPr>
       <w:r>
-        <w:t xml:space="preserve">The employee working as the scheduler can also send the scheduled movies available for the week to </w:t>
-      </w:r>
-      <w:r>
-        <w:t>the next and last component of the system, the one that handles customer interaction. This part of the system can also retrieve and manipulate information from the database such as getting the list of available movies to be scheduled or even deleting rooms from the system.</w:t>
+        <w:t xml:space="preserve">An employee </w:t>
+      </w:r>
+      <w:proofErr w:type="gramStart"/>
+      <w:r>
+        <w:t>is able to</w:t>
+      </w:r>
+      <w:proofErr w:type="gramEnd"/>
+      <w:r>
+        <w:t xml:space="preserve"> retrieve a list of the currently unrented movies from the database and then simply insert the id of the movie he wants to rent in the application and the system will store it as rented. Once this is complete, the list will be automatically </w:t>
+      </w:r>
+      <w:proofErr w:type="gramStart"/>
+      <w:r>
+        <w:t>updated</w:t>
+      </w:r>
+      <w:proofErr w:type="gramEnd"/>
+      <w:r>
+        <w:t xml:space="preserve"> and the rented movie removed from the list.</w:t>
       </w:r>
     </w:p>
     <w:p>
@@ -4003,10 +4308,10 @@
         </w:rPr>
         <w:lastRenderedPageBreak/>
         <w:drawing>
-          <wp:inline distT="0" distB="0" distL="0" distR="0" wp14:anchorId="75791B61" wp14:editId="530ED92B">
-            <wp:extent cx="2948940" cy="3788257"/>
-            <wp:effectExtent l="0" t="0" r="3810" b="3175"/>
-            <wp:docPr id="4" name="Picture 4"/>
+          <wp:inline distT="0" distB="0" distL="0" distR="0" wp14:anchorId="6AEA6F61" wp14:editId="5FDD9F37">
+            <wp:extent cx="3886200" cy="6134100"/>
+            <wp:effectExtent l="0" t="0" r="0" b="0"/>
+            <wp:docPr id="11" name="Picture 11"/>
             <wp:cNvGraphicFramePr>
               <a:graphicFrameLocks xmlns:a="http://schemas.openxmlformats.org/drawingml/2006/main" noChangeAspect="1"/>
             </wp:cNvGraphicFramePr>
@@ -4026,7 +4331,7 @@
                   <pic:spPr>
                     <a:xfrm>
                       <a:off x="0" y="0"/>
-                      <a:ext cx="2987760" cy="3838125"/>
+                      <a:ext cx="3886200" cy="6134100"/>
                     </a:xfrm>
                     <a:prstGeom prst="rect">
                       <a:avLst/>
@@ -4047,29 +4352,82 @@
       <w:r>
         <w:t xml:space="preserve">Figure </w:t>
       </w:r>
-      <w:r>
-        <w:fldChar w:fldCharType="begin"/>
-      </w:r>
-      <w:r>
-        <w:instrText xml:space="preserve"> SEQ Figure \* ARABIC </w:instrText>
-      </w:r>
-      <w:r>
-        <w:fldChar w:fldCharType="separate"/>
-      </w:r>
-      <w:r>
-        <w:rPr>
-          <w:noProof/>
-        </w:rPr>
-        <w:t>4</w:t>
-      </w:r>
-      <w:r>
-        <w:rPr>
-          <w:noProof/>
-        </w:rPr>
-        <w:fldChar w:fldCharType="end"/>
-      </w:r>
-      <w:r>
-        <w:t xml:space="preserve"> - Create Schedule Diagram</w:t>
+      <w:fldSimple w:instr=" SEQ Figure \* ARABIC ">
+        <w:r>
+          <w:rPr>
+            <w:noProof/>
+          </w:rPr>
+          <w:t>4</w:t>
+        </w:r>
+      </w:fldSimple>
+      <w:r>
+        <w:t xml:space="preserve"> - Rent Movie Activity Diagram</w:t>
+      </w:r>
+    </w:p>
+    <w:p>
+      <w:pPr>
+        <w:pStyle w:val="NoSpacing"/>
+        <w:spacing w:line="276" w:lineRule="auto"/>
+      </w:pPr>
+    </w:p>
+    <w:p>
+      <w:pPr>
+        <w:pStyle w:val="NoSpacing"/>
+        <w:spacing w:line="276" w:lineRule="auto"/>
+      </w:pPr>
+    </w:p>
+    <w:p>
+      <w:pPr>
+        <w:pStyle w:val="NoSpacing"/>
+        <w:spacing w:line="276" w:lineRule="auto"/>
+      </w:pPr>
+    </w:p>
+    <w:p>
+      <w:pPr>
+        <w:pStyle w:val="NoSpacing"/>
+        <w:spacing w:line="276" w:lineRule="auto"/>
+      </w:pPr>
+    </w:p>
+    <w:p>
+      <w:pPr>
+        <w:pStyle w:val="NoSpacing"/>
+        <w:spacing w:line="276" w:lineRule="auto"/>
+      </w:pPr>
+    </w:p>
+    <w:p>
+      <w:pPr>
+        <w:pStyle w:val="NoSpacing"/>
+        <w:spacing w:line="276" w:lineRule="auto"/>
+      </w:pPr>
+    </w:p>
+    <w:p>
+      <w:pPr>
+        <w:pStyle w:val="NoSpacing"/>
+        <w:spacing w:line="276" w:lineRule="auto"/>
+      </w:pPr>
+      <w:r>
+        <w:lastRenderedPageBreak/>
+        <w:t>The third program</w:t>
+      </w:r>
+      <w:r>
+        <w:t xml:space="preserve"> is the Movie Scheduler. It is </w:t>
+      </w:r>
+      <w:proofErr w:type="gramStart"/>
+      <w:r>
+        <w:t>definitely the</w:t>
+      </w:r>
+      <w:proofErr w:type="gramEnd"/>
+      <w:r>
+        <w:t xml:space="preserve"> most complex one since it can do a lot more than the others combined. </w:t>
+      </w:r>
+      <w:r>
+        <w:t xml:space="preserve">The scheduler can create and manage rooms for the cinema as well as take the movies that the previous </w:t>
+      </w:r>
+      <w:r>
+        <w:t>employee had</w:t>
+      </w:r>
+      <w:r>
+        <w:t xml:space="preserve"> rented and schedule them for screening using the available rooms.</w:t>
       </w:r>
     </w:p>
     <w:p>
@@ -4079,44 +4437,14 @@
         <w:spacing w:line="276" w:lineRule="auto"/>
       </w:pPr>
       <w:r>
-        <w:t xml:space="preserve">The last component is called the Ticket Booker and is the only component in the system that handles and allows for customer interaction. Using the information from the previous component, the component allows the customer to input data through the cinema’s official website. </w:t>
-      </w:r>
-    </w:p>
-    <w:p>
-      <w:pPr>
-        <w:pStyle w:val="NoSpacing"/>
-        <w:keepNext/>
-        <w:spacing w:line="276" w:lineRule="auto"/>
-      </w:pPr>
-      <w:r>
-        <w:t xml:space="preserve">The customer can see this week’s scheduled movies and can select one from the list. Once selected he will be able to see all available seats in the room as well as the ones that have been taken. He can then pick the number of a seat and with a single click of a button the system will register his booking for that seat. </w:t>
-      </w:r>
-    </w:p>
-    <w:p>
-      <w:pPr>
-        <w:pStyle w:val="NoSpacing"/>
-        <w:keepNext/>
-        <w:spacing w:line="276" w:lineRule="auto"/>
-      </w:pPr>
-      <w:r>
-        <w:t>All that is left to do for the customer is to give his personal e-mail and telephone number so that the information can be sent to him and then he needs to show up thirty minutes before the screening to receive his ticket.</w:t>
-      </w:r>
-    </w:p>
-    <w:p>
-      <w:pPr>
-        <w:pStyle w:val="NoSpacing"/>
-        <w:keepNext/>
-        <w:spacing w:line="276" w:lineRule="auto"/>
-      </w:pPr>
-      <w:r>
         <w:rPr>
           <w:noProof/>
         </w:rPr>
         <w:drawing>
-          <wp:inline distT="0" distB="0" distL="0" distR="0" wp14:anchorId="690B80BD" wp14:editId="103DD87B">
-            <wp:extent cx="3790950" cy="1181100"/>
+          <wp:inline distT="0" distB="0" distL="0" distR="0" wp14:anchorId="12768968" wp14:editId="6882173F">
+            <wp:extent cx="4000500" cy="1657350"/>
             <wp:effectExtent l="0" t="0" r="0" b="0"/>
-            <wp:docPr id="5" name="Picture 5"/>
+            <wp:docPr id="3" name="Picture 3"/>
             <wp:cNvGraphicFramePr>
               <a:graphicFrameLocks xmlns:a="http://schemas.openxmlformats.org/drawingml/2006/main" noChangeAspect="1"/>
             </wp:cNvGraphicFramePr>
@@ -4136,7 +4464,7 @@
                   <pic:spPr>
                     <a:xfrm>
                       <a:off x="0" y="0"/>
-                      <a:ext cx="3790950" cy="1181100"/>
+                      <a:ext cx="4000500" cy="1657350"/>
                     </a:xfrm>
                     <a:prstGeom prst="rect">
                       <a:avLst/>
@@ -4157,184 +4485,46 @@
       <w:r>
         <w:t xml:space="preserve">Figure </w:t>
       </w:r>
-      <w:r>
-        <w:fldChar w:fldCharType="begin"/>
-      </w:r>
-      <w:r>
-        <w:instrText xml:space="preserve"> SEQ Figure \* ARABIC </w:instrText>
-      </w:r>
-      <w:r>
-        <w:fldChar w:fldCharType="separate"/>
-      </w:r>
-      <w:r>
-        <w:rPr>
-          <w:noProof/>
-        </w:rPr>
-        <w:t>5</w:t>
-      </w:r>
-      <w:r>
-        <w:rPr>
-          <w:noProof/>
-        </w:rPr>
-        <w:fldChar w:fldCharType="end"/>
-      </w:r>
-      <w:r>
-        <w:t xml:space="preserve"> - Ticket Booker Use Case</w:t>
-      </w:r>
-    </w:p>
-    <w:p>
-      <w:r>
-        <w:lastRenderedPageBreak/>
-        <w:t>[Activity diagram for booking ticket]</w:t>
-      </w:r>
-    </w:p>
-    <w:p/>
+      <w:fldSimple w:instr=" SEQ Figure \* ARABIC ">
+        <w:r>
+          <w:rPr>
+            <w:noProof/>
+          </w:rPr>
+          <w:t>5</w:t>
+        </w:r>
+      </w:fldSimple>
+      <w:r>
+        <w:t xml:space="preserve"> - Movie Scheduler Use Case</w:t>
+      </w:r>
+    </w:p>
     <w:p>
       <w:pPr>
         <w:pStyle w:val="NoSpacing"/>
         <w:spacing w:line="276" w:lineRule="auto"/>
       </w:pPr>
       <w:r>
-        <w:t>As seen from these figures, the system is easy to understand and more importantly, easy to use for both customers and employees of the cinema, a trait highly appreciated by both consumers and stakeholders.</w:t>
+        <w:t xml:space="preserve">The employee working as the scheduler can also send the scheduled movies available for the week to </w:t>
+      </w:r>
+      <w:r>
+        <w:t>the next and last component of the system, the one that handles customer interaction. This part of the system can also retrieve and manipulate information from the database such as getting the list of available movies to be scheduled or even deleting rooms from the system.</w:t>
       </w:r>
     </w:p>
     <w:p>
       <w:pPr>
         <w:pStyle w:val="NoSpacing"/>
-      </w:pPr>
-    </w:p>
-    <w:p>
-      <w:pPr>
-        <w:pStyle w:val="Heading"/>
-        <w:numPr>
-          <w:ilvl w:val="0"/>
-          <w:numId w:val="3"/>
-        </w:numPr>
-        <w:rPr>
-          <w:rFonts w:ascii="Calibri" w:eastAsia="Arial Unicode MS" w:hAnsi="Calibri" w:cs="Calibri"/>
-          <w:color w:val="008000"/>
-        </w:rPr>
-      </w:pPr>
-      <w:r>
-        <w:rPr>
-          <w:rFonts w:ascii="Calibri" w:eastAsia="Arial Unicode MS" w:hAnsi="Calibri" w:cs="Calibri"/>
-          <w:color w:val="008000"/>
-        </w:rPr>
-        <w:t>System Design</w:t>
-      </w:r>
-    </w:p>
-    <w:p>
-      <w:pPr>
-        <w:pStyle w:val="Body"/>
-      </w:pPr>
-    </w:p>
-    <w:p>
-      <w:pPr>
-        <w:pStyle w:val="Heading"/>
-        <w:numPr>
-          <w:ilvl w:val="0"/>
-          <w:numId w:val="3"/>
-        </w:numPr>
-        <w:rPr>
-          <w:rFonts w:ascii="Calibri" w:eastAsia="Arial Unicode MS" w:hAnsi="Calibri" w:cs="Calibri"/>
-          <w:color w:val="008000"/>
-        </w:rPr>
-      </w:pPr>
-      <w:r>
-        <w:rPr>
-          <w:rFonts w:ascii="Calibri" w:eastAsia="Arial Unicode MS" w:hAnsi="Calibri" w:cs="Calibri"/>
-          <w:color w:val="008000"/>
-        </w:rPr>
-        <w:t>System Implementation</w:t>
-      </w:r>
-    </w:p>
-    <w:p>
-      <w:pPr>
-        <w:pStyle w:val="Body"/>
-      </w:pPr>
-      <w:r>
-        <w:t xml:space="preserve">The implementation uses the diagrams and specifications mentioned in the Design to create the whole system. The system was created using a 3-tier architecture </w:t>
-      </w:r>
-      <w:r>
-        <w:t xml:space="preserve">and </w:t>
-      </w:r>
-      <w:r>
-        <w:t>two different programming languages. The focus of this chapter will be to explain what facilitates the communication bet</w:t>
-      </w:r>
-      <w:r>
-        <w:t>ween the tiers.</w:t>
-      </w:r>
-    </w:p>
-    <w:p>
-      <w:pPr>
-        <w:pStyle w:val="Body"/>
-      </w:pPr>
-      <w:r>
-        <w:t>The Movie Creator and Movie Manager component</w:t>
-      </w:r>
-      <w:r>
-        <w:t>s</w:t>
-      </w:r>
-      <w:r>
-        <w:t xml:space="preserve"> are similar in the methods they employ. Explaining how the communications is done in the Movie Manager will also cover the Movie Creator. </w:t>
-      </w:r>
-    </w:p>
-    <w:p>
-      <w:pPr>
-        <w:pStyle w:val="Body"/>
-      </w:pPr>
-      <w:r>
-        <w:t>The communication protocol that is used in the system is TCP (transfer control protocol). Once two sockets are connected, they can be used to transmit data in both directions.</w:t>
-      </w:r>
-    </w:p>
-    <w:p>
-      <w:pPr>
-        <w:pStyle w:val="Body"/>
-      </w:pPr>
-      <w:r>
-        <w:t xml:space="preserve">The communication </w:t>
-      </w:r>
-      <w:r>
-        <w:t xml:space="preserve">in Movie Manager </w:t>
-      </w:r>
-      <w:r>
-        <w:t xml:space="preserve">between tiers is achieved through </w:t>
-      </w:r>
-      <w:r>
-        <w:t xml:space="preserve">TCP </w:t>
-      </w:r>
-      <w:r>
-        <w:t xml:space="preserve">sockets. Tier 1 only acts as a client, sending out request to the server that is Tier 2 </w:t>
-      </w:r>
-      <w:r>
-        <w:t xml:space="preserve">in order </w:t>
-      </w:r>
-      <w:r>
-        <w:t>to receive data.</w:t>
-      </w:r>
-      <w:r>
-        <w:t xml:space="preserve"> First, it connects to the server socket, that is listening for clients,</w:t>
-      </w:r>
-      <w:r>
-        <w:t xml:space="preserve"> through a specific port</w:t>
-      </w:r>
-      <w:r>
-        <w:t xml:space="preserve"> and opens an Input Stream, which is used as a channel to send the requests, and an Output Stream, which is used as channel to receive the response from the server.</w:t>
-      </w:r>
-    </w:p>
-    <w:p>
-      <w:pPr>
-        <w:pStyle w:val="Body"/>
+        <w:keepNext/>
+        <w:spacing w:line="276" w:lineRule="auto"/>
       </w:pPr>
       <w:r>
         <w:rPr>
           <w:noProof/>
         </w:rPr>
+        <w:lastRenderedPageBreak/>
         <w:drawing>
-          <wp:inline distT="0" distB="0" distL="0" distR="0" wp14:anchorId="4F5B85ED" wp14:editId="5E1DCA03">
-            <wp:extent cx="5396230" cy="780415"/>
-            <wp:effectExtent l="0" t="0" r="0" b="635"/>
-            <wp:docPr id="6" name="Picture 6"/>
+          <wp:inline distT="0" distB="0" distL="0" distR="0" wp14:anchorId="7A0B1D86" wp14:editId="54D99749">
+            <wp:extent cx="3248025" cy="6848475"/>
+            <wp:effectExtent l="0" t="0" r="9525" b="9525"/>
+            <wp:docPr id="25" name="Picture 25"/>
             <wp:cNvGraphicFramePr>
               <a:graphicFrameLocks xmlns:a="http://schemas.openxmlformats.org/drawingml/2006/main" noChangeAspect="1"/>
             </wp:cNvGraphicFramePr>
@@ -4354,7 +4544,7 @@
                   <pic:spPr>
                     <a:xfrm>
                       <a:off x="0" y="0"/>
-                      <a:ext cx="5396230" cy="780415"/>
+                      <a:ext cx="3248025" cy="6848475"/>
                     </a:xfrm>
                     <a:prstGeom prst="rect">
                       <a:avLst/>
@@ -4369,43 +4559,108 @@
     </w:p>
     <w:p>
       <w:pPr>
-        <w:rPr>
-          <w:rFonts w:ascii="Arial" w:eastAsia="Arial" w:hAnsi="Arial" w:cs="Arial"/>
-          <w:color w:val="000000"/>
-          <w:sz w:val="22"/>
-          <w:szCs w:val="22"/>
-          <w:u w:color="000000"/>
-        </w:rPr>
-      </w:pPr>
-      <w:r>
-        <w:br w:type="page"/>
-      </w:r>
-    </w:p>
-    <w:p>
-      <w:pPr>
-        <w:pStyle w:val="Body"/>
+        <w:pStyle w:val="Caption"/>
+        <w:jc w:val="both"/>
+      </w:pPr>
+      <w:r>
+        <w:t xml:space="preserve">Figure </w:t>
+      </w:r>
+      <w:fldSimple w:instr=" SEQ Figure \* ARABIC ">
+        <w:r>
+          <w:rPr>
+            <w:noProof/>
+          </w:rPr>
+          <w:t>6</w:t>
+        </w:r>
+      </w:fldSimple>
+      <w:r>
+        <w:t xml:space="preserve"> - Create Schedule Diagram</w:t>
+      </w:r>
+    </w:p>
+    <w:p>
+      <w:pPr>
+        <w:pStyle w:val="NoSpacing"/>
+        <w:keepNext/>
+        <w:spacing w:line="276" w:lineRule="auto"/>
       </w:pPr>
       <w:r>
         <w:lastRenderedPageBreak/>
-        <w:t>In the case of renting</w:t>
-      </w:r>
-      <w:r>
-        <w:t>, when the user asks for the request to be sent, the system translates it into Json, sends in through the InputStream to the server that is waiting to handle request from the user.</w:t>
-      </w:r>
-    </w:p>
-    <w:p>
-      <w:pPr>
-        <w:pStyle w:val="Body"/>
+        <w:t>The last part</w:t>
+      </w:r>
+      <w:r>
+        <w:t xml:space="preserve"> is called the Ticket Booker and is the only </w:t>
+      </w:r>
+      <w:r>
+        <w:t xml:space="preserve">application </w:t>
+      </w:r>
+      <w:r>
+        <w:t>in the system that handles and allows for customer interaction. Using the information from the previous</w:t>
+      </w:r>
+      <w:r>
+        <w:t xml:space="preserve"> </w:t>
+      </w:r>
+    </w:p>
+    <w:p>
+      <w:pPr>
+        <w:pStyle w:val="NoSpacing"/>
+        <w:keepNext/>
+        <w:spacing w:line="276" w:lineRule="auto"/>
+      </w:pPr>
+      <w:r>
+        <w:t>link in the chain</w:t>
+      </w:r>
+      <w:r>
+        <w:t xml:space="preserve">, the </w:t>
+      </w:r>
+      <w:r>
+        <w:t>program</w:t>
+      </w:r>
+      <w:r>
+        <w:t xml:space="preserve"> allows the customer to input data through the cinema’s official website. </w:t>
+      </w:r>
+    </w:p>
+    <w:p>
+      <w:pPr>
+        <w:pStyle w:val="NoSpacing"/>
+        <w:keepNext/>
+        <w:spacing w:line="276" w:lineRule="auto"/>
+      </w:pPr>
+    </w:p>
+    <w:p>
+      <w:pPr>
+        <w:pStyle w:val="NoSpacing"/>
+        <w:keepNext/>
+        <w:spacing w:line="276" w:lineRule="auto"/>
+      </w:pPr>
+      <w:r>
+        <w:t xml:space="preserve">The customer can see this week’s scheduled movies and can select one from the list. Once selected he will be able to see all available seats in the room as well as the ones that have been taken. He can then pick the number of a seat and with a single click of a button the system will register his booking for that seat. </w:t>
+      </w:r>
+    </w:p>
+    <w:p>
+      <w:pPr>
+        <w:pStyle w:val="NoSpacing"/>
+        <w:keepNext/>
+        <w:spacing w:line="276" w:lineRule="auto"/>
+      </w:pPr>
+      <w:r>
+        <w:t>All that is left to do for the customer is to give his personal e-mail and telephone number so that the information can be sent to him and then he needs to show up thirty minutes before the screening to receive his ticket.</w:t>
+      </w:r>
+    </w:p>
+    <w:p>
+      <w:pPr>
+        <w:pStyle w:val="NoSpacing"/>
+        <w:keepNext/>
+        <w:spacing w:line="276" w:lineRule="auto"/>
       </w:pPr>
       <w:r>
         <w:rPr>
           <w:noProof/>
         </w:rPr>
         <w:drawing>
-          <wp:inline distT="0" distB="0" distL="0" distR="0" wp14:anchorId="56DD966E" wp14:editId="097CF65C">
-            <wp:extent cx="4238095" cy="1933333"/>
+          <wp:inline distT="0" distB="0" distL="0" distR="0" wp14:anchorId="690B80BD" wp14:editId="103DD87B">
+            <wp:extent cx="3790950" cy="1181100"/>
             <wp:effectExtent l="0" t="0" r="0" b="0"/>
-            <wp:docPr id="7" name="Picture 7"/>
+            <wp:docPr id="5" name="Picture 5"/>
             <wp:cNvGraphicFramePr>
               <a:graphicFrameLocks xmlns:a="http://schemas.openxmlformats.org/drawingml/2006/main" noChangeAspect="1"/>
             </wp:cNvGraphicFramePr>
@@ -4425,7 +4680,7 @@
                   <pic:spPr>
                     <a:xfrm>
                       <a:off x="0" y="0"/>
-                      <a:ext cx="4238095" cy="1933333"/>
+                      <a:ext cx="3790950" cy="1181100"/>
                     </a:xfrm>
                     <a:prstGeom prst="rect">
                       <a:avLst/>
@@ -4440,34 +4695,39 @@
     </w:p>
     <w:p>
       <w:pPr>
-        <w:pStyle w:val="Body"/>
-      </w:pPr>
-      <w:r>
-        <w:t xml:space="preserve">The next of the </w:t>
-      </w:r>
-      <w:r>
-        <w:t xml:space="preserve">step is waiting for the answer, decoding it from Json to the Package class and reading the contents. The view will act according to the response it receives and display the movies </w:t>
-      </w:r>
-      <w:r>
-        <w:t xml:space="preserve">that are available to rented </w:t>
-      </w:r>
-      <w:r>
-        <w:t xml:space="preserve">if it has been successful. </w:t>
-      </w:r>
-    </w:p>
-    <w:p>
-      <w:pPr>
-        <w:pStyle w:val="Body"/>
+        <w:pStyle w:val="Caption"/>
+        <w:jc w:val="both"/>
+      </w:pPr>
+      <w:r>
+        <w:t xml:space="preserve">Figure </w:t>
+      </w:r>
+      <w:fldSimple w:instr=" SEQ Figure \* ARABIC ">
+        <w:r>
+          <w:rPr>
+            <w:noProof/>
+          </w:rPr>
+          <w:t>7</w:t>
+        </w:r>
+      </w:fldSimple>
+      <w:r>
+        <w:t xml:space="preserve"> - Ticket Booker Use Case</w:t>
+      </w:r>
+    </w:p>
+    <w:p/>
+    <w:p>
+      <w:pPr>
+        <w:keepNext/>
       </w:pPr>
       <w:r>
         <w:rPr>
           <w:noProof/>
         </w:rPr>
+        <w:lastRenderedPageBreak/>
         <w:drawing>
-          <wp:inline distT="0" distB="0" distL="0" distR="0" wp14:anchorId="36C52F25" wp14:editId="5296A4D3">
-            <wp:extent cx="4085714" cy="1457143"/>
+          <wp:inline distT="0" distB="0" distL="0" distR="0" wp14:anchorId="3BEB3C5E" wp14:editId="6E3DB9FC">
+            <wp:extent cx="1890621" cy="4152900"/>
             <wp:effectExtent l="0" t="0" r="0" b="0"/>
-            <wp:docPr id="8" name="Picture 8"/>
+            <wp:docPr id="24" name="Picture 24"/>
             <wp:cNvGraphicFramePr>
               <a:graphicFrameLocks xmlns:a="http://schemas.openxmlformats.org/drawingml/2006/main" noChangeAspect="1"/>
             </wp:cNvGraphicFramePr>
@@ -4487,7 +4747,7 @@
                   <pic:spPr>
                     <a:xfrm>
                       <a:off x="0" y="0"/>
-                      <a:ext cx="4085714" cy="1457143"/>
+                      <a:ext cx="1913541" cy="4203245"/>
                     </a:xfrm>
                     <a:prstGeom prst="rect">
                       <a:avLst/>
@@ -4499,22 +4759,53 @@
           </wp:inline>
         </w:drawing>
       </w:r>
-      <w:r>
-        <w:t xml:space="preserve"> </w:t>
-      </w:r>
-    </w:p>
-    <w:p>
-      <w:pPr>
-        <w:rPr>
-          <w:rFonts w:ascii="Arial" w:eastAsia="Arial" w:hAnsi="Arial" w:cs="Arial"/>
-          <w:color w:val="000000"/>
-          <w:sz w:val="22"/>
-          <w:szCs w:val="22"/>
-          <w:u w:color="000000"/>
-        </w:rPr>
-      </w:pPr>
-      <w:r>
-        <w:br w:type="page"/>
+    </w:p>
+    <w:p>
+      <w:pPr>
+        <w:pStyle w:val="Caption"/>
+      </w:pPr>
+      <w:r>
+        <w:t xml:space="preserve">Figure </w:t>
+      </w:r>
+      <w:fldSimple w:instr=" SEQ Figure \* ARABIC ">
+        <w:r>
+          <w:rPr>
+            <w:noProof/>
+          </w:rPr>
+          <w:t>8</w:t>
+        </w:r>
+      </w:fldSimple>
+      <w:r>
+        <w:t xml:space="preserve"> - Book Ticket Activity Diagram</w:t>
+      </w:r>
+    </w:p>
+    <w:p>
+      <w:pPr>
+        <w:pStyle w:val="NoSpacing"/>
+        <w:spacing w:line="276" w:lineRule="auto"/>
+      </w:pPr>
+      <w:r>
+        <w:t>As seen from these figures, the system is easy to understand and more importantly, easy to use for both customers and employees of the cinema, a trait highly appreciated by both consumers and stakeholders.</w:t>
+      </w:r>
+    </w:p>
+    <w:p>
+      <w:pPr>
+        <w:pStyle w:val="Heading"/>
+        <w:numPr>
+          <w:ilvl w:val="0"/>
+          <w:numId w:val="3"/>
+        </w:numPr>
+        <w:rPr>
+          <w:rFonts w:ascii="Calibri" w:eastAsia="Arial Unicode MS" w:hAnsi="Calibri" w:cs="Calibri"/>
+          <w:color w:val="008000"/>
+        </w:rPr>
+      </w:pPr>
+      <w:r>
+        <w:rPr>
+          <w:rFonts w:ascii="Calibri" w:eastAsia="Arial Unicode MS" w:hAnsi="Calibri" w:cs="Calibri"/>
+          <w:color w:val="008000"/>
+        </w:rPr>
+        <w:t>System Design</w:t>
       </w:r>
     </w:p>
     <w:p>
@@ -4524,25 +4815,237 @@
     </w:p>
     <w:p>
       <w:pPr>
+        <w:pStyle w:val="Heading"/>
+        <w:numPr>
+          <w:ilvl w:val="0"/>
+          <w:numId w:val="3"/>
+        </w:numPr>
+        <w:rPr>
+          <w:rFonts w:ascii="Calibri" w:eastAsia="Arial Unicode MS" w:hAnsi="Calibri" w:cs="Calibri"/>
+          <w:color w:val="008000"/>
+        </w:rPr>
+      </w:pPr>
+      <w:r>
+        <w:rPr>
+          <w:rFonts w:ascii="Calibri" w:eastAsia="Arial Unicode MS" w:hAnsi="Calibri" w:cs="Calibri"/>
+          <w:color w:val="008000"/>
+        </w:rPr>
+        <w:t>System Implementation</w:t>
+      </w:r>
+    </w:p>
+    <w:p>
+      <w:pPr>
         <w:pStyle w:val="Body"/>
-      </w:pPr>
-      <w:r>
-        <w:t xml:space="preserve">Tier 2 in Movie Creator acts both as a client and a server. As a server, it waits for the input, translates it from Json, does the specific actions to the header of the package sent and send the response to the client. </w:t>
+        <w:spacing w:line="276" w:lineRule="auto"/>
+        <w:jc w:val="both"/>
+        <w:rPr>
+          <w:rFonts w:ascii="Calibri" w:hAnsi="Calibri" w:cs="Calibri"/>
+          <w:sz w:val="24"/>
+          <w:szCs w:val="24"/>
+        </w:rPr>
+      </w:pPr>
+      <w:r>
+        <w:rPr>
+          <w:rFonts w:ascii="Calibri" w:hAnsi="Calibri" w:cs="Calibri"/>
+          <w:sz w:val="24"/>
+          <w:szCs w:val="24"/>
+        </w:rPr>
+        <w:t xml:space="preserve">The implementation uses the diagrams and specifications mentioned in the Design to create the whole system. The system was created using a 3-tier architecture </w:t>
+      </w:r>
+      <w:r>
+        <w:rPr>
+          <w:rFonts w:ascii="Calibri" w:hAnsi="Calibri" w:cs="Calibri"/>
+          <w:sz w:val="24"/>
+          <w:szCs w:val="24"/>
+        </w:rPr>
+        <w:t xml:space="preserve">and </w:t>
+      </w:r>
+      <w:r>
+        <w:rPr>
+          <w:rFonts w:ascii="Calibri" w:hAnsi="Calibri" w:cs="Calibri"/>
+          <w:sz w:val="24"/>
+          <w:szCs w:val="24"/>
+        </w:rPr>
+        <w:t>two different programming languages. The focus of this chapter will be to explain what facilitates the communication bet</w:t>
+      </w:r>
+      <w:r>
+        <w:rPr>
+          <w:rFonts w:ascii="Calibri" w:hAnsi="Calibri" w:cs="Calibri"/>
+          <w:sz w:val="24"/>
+          <w:szCs w:val="24"/>
+        </w:rPr>
+        <w:t>ween the tiers.</w:t>
       </w:r>
     </w:p>
     <w:p>
       <w:pPr>
         <w:pStyle w:val="Body"/>
+        <w:spacing w:line="276" w:lineRule="auto"/>
+        <w:rPr>
+          <w:rFonts w:ascii="Calibri" w:hAnsi="Calibri" w:cs="Calibri"/>
+          <w:sz w:val="24"/>
+          <w:szCs w:val="24"/>
+        </w:rPr>
+      </w:pPr>
+      <w:r>
+        <w:rPr>
+          <w:rFonts w:ascii="Calibri" w:hAnsi="Calibri" w:cs="Calibri"/>
+          <w:sz w:val="24"/>
+          <w:szCs w:val="24"/>
+        </w:rPr>
+        <w:lastRenderedPageBreak/>
+        <w:t>The Movie Creator and Movie Manager component</w:t>
+      </w:r>
+      <w:r>
+        <w:rPr>
+          <w:rFonts w:ascii="Calibri" w:hAnsi="Calibri" w:cs="Calibri"/>
+          <w:sz w:val="24"/>
+          <w:szCs w:val="24"/>
+        </w:rPr>
+        <w:t>s</w:t>
+      </w:r>
+      <w:r>
+        <w:rPr>
+          <w:rFonts w:ascii="Calibri" w:hAnsi="Calibri" w:cs="Calibri"/>
+          <w:sz w:val="24"/>
+          <w:szCs w:val="24"/>
+        </w:rPr>
+        <w:t xml:space="preserve"> are similar in the methods they employ. Explaining how the communications is done in the Movie Manager will also cover the Movie Creator. </w:t>
+      </w:r>
+    </w:p>
+    <w:p>
+      <w:pPr>
+        <w:pStyle w:val="Body"/>
+        <w:spacing w:line="276" w:lineRule="auto"/>
+        <w:rPr>
+          <w:rFonts w:ascii="Calibri" w:hAnsi="Calibri" w:cs="Calibri"/>
+          <w:sz w:val="24"/>
+          <w:szCs w:val="24"/>
+        </w:rPr>
+      </w:pPr>
+      <w:r>
+        <w:rPr>
+          <w:rFonts w:ascii="Calibri" w:hAnsi="Calibri" w:cs="Calibri"/>
+          <w:sz w:val="24"/>
+          <w:szCs w:val="24"/>
+        </w:rPr>
+        <w:t>The communication protocol that is used in the system is TCP (transfer control protocol). Once two sockets are connected, they can be used to transmit data in both directions.</w:t>
+      </w:r>
+    </w:p>
+    <w:p>
+      <w:pPr>
+        <w:pStyle w:val="Body"/>
+        <w:spacing w:line="276" w:lineRule="auto"/>
+        <w:rPr>
+          <w:rFonts w:ascii="Calibri" w:hAnsi="Calibri" w:cs="Calibri"/>
+          <w:sz w:val="24"/>
+          <w:szCs w:val="24"/>
+        </w:rPr>
+      </w:pPr>
+      <w:r>
+        <w:rPr>
+          <w:rFonts w:ascii="Calibri" w:hAnsi="Calibri" w:cs="Calibri"/>
+          <w:sz w:val="24"/>
+          <w:szCs w:val="24"/>
+        </w:rPr>
+        <w:t xml:space="preserve">The communication </w:t>
+      </w:r>
+      <w:r>
+        <w:rPr>
+          <w:rFonts w:ascii="Calibri" w:hAnsi="Calibri" w:cs="Calibri"/>
+          <w:sz w:val="24"/>
+          <w:szCs w:val="24"/>
+        </w:rPr>
+        <w:t xml:space="preserve">in Movie Manager </w:t>
+      </w:r>
+      <w:r>
+        <w:rPr>
+          <w:rFonts w:ascii="Calibri" w:hAnsi="Calibri" w:cs="Calibri"/>
+          <w:sz w:val="24"/>
+          <w:szCs w:val="24"/>
+        </w:rPr>
+        <w:t xml:space="preserve">between tiers is achieved through </w:t>
+      </w:r>
+      <w:r>
+        <w:rPr>
+          <w:rFonts w:ascii="Calibri" w:hAnsi="Calibri" w:cs="Calibri"/>
+          <w:sz w:val="24"/>
+          <w:szCs w:val="24"/>
+        </w:rPr>
+        <w:t xml:space="preserve">TCP </w:t>
+      </w:r>
+      <w:r>
+        <w:rPr>
+          <w:rFonts w:ascii="Calibri" w:hAnsi="Calibri" w:cs="Calibri"/>
+          <w:sz w:val="24"/>
+          <w:szCs w:val="24"/>
+        </w:rPr>
+        <w:t xml:space="preserve">sockets. Tier 1 only acts as a client, sending out request to the server that is Tier 2 </w:t>
+      </w:r>
+      <w:proofErr w:type="gramStart"/>
+      <w:r>
+        <w:rPr>
+          <w:rFonts w:ascii="Calibri" w:hAnsi="Calibri" w:cs="Calibri"/>
+          <w:sz w:val="24"/>
+          <w:szCs w:val="24"/>
+        </w:rPr>
+        <w:t xml:space="preserve">in order </w:t>
+      </w:r>
+      <w:r>
+        <w:rPr>
+          <w:rFonts w:ascii="Calibri" w:hAnsi="Calibri" w:cs="Calibri"/>
+          <w:sz w:val="24"/>
+          <w:szCs w:val="24"/>
+        </w:rPr>
+        <w:t>to</w:t>
+      </w:r>
+      <w:proofErr w:type="gramEnd"/>
+      <w:r>
+        <w:rPr>
+          <w:rFonts w:ascii="Calibri" w:hAnsi="Calibri" w:cs="Calibri"/>
+          <w:sz w:val="24"/>
+          <w:szCs w:val="24"/>
+        </w:rPr>
+        <w:t xml:space="preserve"> receive data.</w:t>
+      </w:r>
+      <w:r>
+        <w:rPr>
+          <w:rFonts w:ascii="Calibri" w:hAnsi="Calibri" w:cs="Calibri"/>
+          <w:sz w:val="24"/>
+          <w:szCs w:val="24"/>
+        </w:rPr>
+        <w:t xml:space="preserve"> First, it connects to the server socket, that is listening for clients,</w:t>
+      </w:r>
+      <w:r>
+        <w:rPr>
+          <w:rFonts w:ascii="Calibri" w:hAnsi="Calibri" w:cs="Calibri"/>
+          <w:sz w:val="24"/>
+          <w:szCs w:val="24"/>
+        </w:rPr>
+        <w:t xml:space="preserve"> through a specific port</w:t>
+      </w:r>
+      <w:r>
+        <w:rPr>
+          <w:rFonts w:ascii="Calibri" w:hAnsi="Calibri" w:cs="Calibri"/>
+          <w:sz w:val="24"/>
+          <w:szCs w:val="24"/>
+        </w:rPr>
+        <w:t xml:space="preserve"> and opens an Input Stream, which is used as a channel to send the requests, and an Output Stream, which is used as channel to receive the response from the server.</w:t>
+      </w:r>
+    </w:p>
+    <w:p>
+      <w:pPr>
+        <w:pStyle w:val="Body"/>
       </w:pPr>
       <w:r>
         <w:rPr>
           <w:noProof/>
         </w:rPr>
         <w:drawing>
-          <wp:inline distT="0" distB="0" distL="0" distR="0" wp14:anchorId="2CE5A22D" wp14:editId="1448FBF1">
-            <wp:extent cx="4038095" cy="2885714"/>
-            <wp:effectExtent l="0" t="0" r="635" b="0"/>
-            <wp:docPr id="9" name="Picture 9"/>
+          <wp:inline distT="0" distB="0" distL="0" distR="0" wp14:anchorId="4F5B85ED" wp14:editId="5E1DCA03">
+            <wp:extent cx="5396230" cy="780415"/>
+            <wp:effectExtent l="0" t="0" r="0" b="635"/>
+            <wp:docPr id="6" name="Picture 6"/>
             <wp:cNvGraphicFramePr>
               <a:graphicFrameLocks xmlns:a="http://schemas.openxmlformats.org/drawingml/2006/main" noChangeAspect="1"/>
             </wp:cNvGraphicFramePr>
@@ -4562,7 +5065,7 @@
                   <pic:spPr>
                     <a:xfrm>
                       <a:off x="0" y="0"/>
-                      <a:ext cx="4038095" cy="2885714"/>
+                      <a:ext cx="5396230" cy="780415"/>
                     </a:xfrm>
                     <a:prstGeom prst="rect">
                       <a:avLst/>
@@ -4577,13 +5080,80 @@
     </w:p>
     <w:p>
       <w:pPr>
+        <w:rPr>
+          <w:rFonts w:ascii="Arial" w:eastAsia="Arial" w:hAnsi="Arial" w:cs="Arial"/>
+          <w:color w:val="000000"/>
+          <w:sz w:val="22"/>
+          <w:szCs w:val="22"/>
+          <w:u w:color="000000"/>
+        </w:rPr>
+      </w:pPr>
+      <w:r>
+        <w:br w:type="page"/>
+      </w:r>
+    </w:p>
+    <w:p>
+      <w:pPr>
         <w:pStyle w:val="Body"/>
-      </w:pPr>
-      <w:r>
-        <w:t xml:space="preserve">As a client, it acts when it needs to persist data </w:t>
-      </w:r>
-      <w:r>
-        <w:t xml:space="preserve">or receive data that was already persisted on Tier 3. In the case of communication between the Tier 2 and Tier 3, the connection is opened on a per request basis. In between Tier 1 and Tier 2, continuous communication is desired to ensure a better user experience, but in between Tier 2 and Tier 3, there is no need for that. It doesn’t keep the database waiting more than is necessary. </w:t>
+        <w:spacing w:line="276" w:lineRule="auto"/>
+        <w:rPr>
+          <w:rFonts w:ascii="Calibri" w:hAnsi="Calibri" w:cs="Calibri"/>
+          <w:sz w:val="24"/>
+          <w:szCs w:val="24"/>
+        </w:rPr>
+      </w:pPr>
+      <w:r>
+        <w:rPr>
+          <w:rFonts w:ascii="Calibri" w:hAnsi="Calibri" w:cs="Calibri"/>
+          <w:sz w:val="24"/>
+          <w:szCs w:val="24"/>
+        </w:rPr>
+        <w:lastRenderedPageBreak/>
+        <w:t>In the case of renting</w:t>
+      </w:r>
+      <w:r>
+        <w:rPr>
+          <w:rFonts w:ascii="Calibri" w:hAnsi="Calibri" w:cs="Calibri"/>
+          <w:sz w:val="24"/>
+          <w:szCs w:val="24"/>
+        </w:rPr>
+        <w:t xml:space="preserve">, when the user asks for the request to be sent, the system translates it into </w:t>
+      </w:r>
+      <w:proofErr w:type="spellStart"/>
+      <w:r>
+        <w:rPr>
+          <w:rFonts w:ascii="Calibri" w:hAnsi="Calibri" w:cs="Calibri"/>
+          <w:sz w:val="24"/>
+          <w:szCs w:val="24"/>
+        </w:rPr>
+        <w:t>Json</w:t>
+      </w:r>
+      <w:proofErr w:type="spellEnd"/>
+      <w:r>
+        <w:rPr>
+          <w:rFonts w:ascii="Calibri" w:hAnsi="Calibri" w:cs="Calibri"/>
+          <w:sz w:val="24"/>
+          <w:szCs w:val="24"/>
+        </w:rPr>
+        <w:t xml:space="preserve">, sends in through the </w:t>
+      </w:r>
+      <w:proofErr w:type="spellStart"/>
+      <w:r>
+        <w:rPr>
+          <w:rFonts w:ascii="Calibri" w:hAnsi="Calibri" w:cs="Calibri"/>
+          <w:sz w:val="24"/>
+          <w:szCs w:val="24"/>
+        </w:rPr>
+        <w:t>InputStream</w:t>
+      </w:r>
+      <w:proofErr w:type="spellEnd"/>
+      <w:r>
+        <w:rPr>
+          <w:rFonts w:ascii="Calibri" w:hAnsi="Calibri" w:cs="Calibri"/>
+          <w:sz w:val="24"/>
+          <w:szCs w:val="24"/>
+        </w:rPr>
+        <w:t xml:space="preserve"> to the server that is waiting to handle request from the user.</w:t>
       </w:r>
     </w:p>
     <w:p>
@@ -4591,28 +5161,14 @@
         <w:pStyle w:val="Body"/>
       </w:pPr>
       <w:r>
-        <w:t xml:space="preserve">Tier 3 is written in C#, meaning that Tier 2 needs to handle the communication in a different way. Json in Newtonsoft serializes nulls by default, but Gson in java doesn’t. </w:t>
-      </w:r>
-      <w:r>
-        <w:t>T</w:t>
-      </w:r>
-      <w:r>
-        <w:t>he Gson builder was adjusted to ensure that both tiers can understand each other’s message.</w:t>
-      </w:r>
-    </w:p>
-    <w:p>
-      <w:pPr>
-        <w:pStyle w:val="Body"/>
-      </w:pPr>
-      <w:r>
         <w:rPr>
           <w:noProof/>
         </w:rPr>
         <w:drawing>
-          <wp:inline distT="0" distB="0" distL="0" distR="0" wp14:anchorId="12B374F2" wp14:editId="7772E47F">
-            <wp:extent cx="3000000" cy="466667"/>
+          <wp:inline distT="0" distB="0" distL="0" distR="0" wp14:anchorId="56DD966E" wp14:editId="097CF65C">
+            <wp:extent cx="4238095" cy="1933333"/>
             <wp:effectExtent l="0" t="0" r="0" b="0"/>
-            <wp:docPr id="10" name="Picture 10"/>
+            <wp:docPr id="7" name="Picture 7"/>
             <wp:cNvGraphicFramePr>
               <a:graphicFrameLocks xmlns:a="http://schemas.openxmlformats.org/drawingml/2006/main" noChangeAspect="1"/>
             </wp:cNvGraphicFramePr>
@@ -4632,7 +5188,7 @@
                   <pic:spPr>
                     <a:xfrm>
                       <a:off x="0" y="0"/>
-                      <a:ext cx="3000000" cy="466667"/>
+                      <a:ext cx="4238095" cy="1933333"/>
                     </a:xfrm>
                     <a:prstGeom prst="rect">
                       <a:avLst/>
@@ -4647,46 +5203,63 @@
     </w:p>
     <w:p>
       <w:pPr>
-        <w:rPr>
-          <w:rFonts w:ascii="Arial" w:eastAsia="Arial" w:hAnsi="Arial" w:cs="Arial"/>
-          <w:color w:val="000000"/>
-          <w:sz w:val="22"/>
-          <w:szCs w:val="22"/>
-          <w:u w:color="000000"/>
-        </w:rPr>
-      </w:pPr>
-      <w:r>
-        <w:br w:type="page"/>
-      </w:r>
-    </w:p>
-    <w:p>
-      <w:pPr>
         <w:pStyle w:val="Body"/>
-      </w:pPr>
-      <w:r>
-        <w:lastRenderedPageBreak/>
-        <w:t>In JAVA sockets, the communication is done through a special kind of UTF in which the first two bytes sent are about the size of the message. C# uses the default UTF-8 format in which the system waits for something to signal the end of stream or message.</w:t>
-      </w:r>
-      <w:r>
-        <w:t xml:space="preserve"> To solve this issue, the response from Tier 3 is handled with a buffered reader that waits for a Newline</w:t>
-      </w:r>
-      <w:r>
-        <w:t xml:space="preserve"> or a EOF (End of Stream)</w:t>
-      </w:r>
-      <w:r>
-        <w:t xml:space="preserve"> to know that all the message has been sent.</w:t>
-      </w:r>
-      <w:r>
-        <w:t xml:space="preserve"> In the case of the following </w:t>
-      </w:r>
-      <w:r>
-        <w:t>code</w:t>
-      </w:r>
-      <w:r>
-        <w:t xml:space="preserve">, </w:t>
-      </w:r>
-      <w:r>
-        <w:t>it waits for an EOF.</w:t>
+        <w:spacing w:line="276" w:lineRule="auto"/>
+        <w:rPr>
+          <w:rFonts w:ascii="Calibri" w:hAnsi="Calibri" w:cs="Calibri"/>
+          <w:sz w:val="24"/>
+          <w:szCs w:val="24"/>
+        </w:rPr>
+      </w:pPr>
+      <w:r>
+        <w:rPr>
+          <w:rFonts w:ascii="Calibri" w:hAnsi="Calibri" w:cs="Calibri"/>
+          <w:sz w:val="24"/>
+          <w:szCs w:val="24"/>
+        </w:rPr>
+        <w:t xml:space="preserve">The next of the </w:t>
+      </w:r>
+      <w:r>
+        <w:rPr>
+          <w:rFonts w:ascii="Calibri" w:hAnsi="Calibri" w:cs="Calibri"/>
+          <w:sz w:val="24"/>
+          <w:szCs w:val="24"/>
+        </w:rPr>
+        <w:t xml:space="preserve">step is waiting for the answer, decoding it from </w:t>
+      </w:r>
+      <w:proofErr w:type="spellStart"/>
+      <w:r>
+        <w:rPr>
+          <w:rFonts w:ascii="Calibri" w:hAnsi="Calibri" w:cs="Calibri"/>
+          <w:sz w:val="24"/>
+          <w:szCs w:val="24"/>
+        </w:rPr>
+        <w:t>Json</w:t>
+      </w:r>
+      <w:proofErr w:type="spellEnd"/>
+      <w:r>
+        <w:rPr>
+          <w:rFonts w:ascii="Calibri" w:hAnsi="Calibri" w:cs="Calibri"/>
+          <w:sz w:val="24"/>
+          <w:szCs w:val="24"/>
+        </w:rPr>
+        <w:t xml:space="preserve"> to the Package class and reading the contents. The view will act according to the response it receives and display the movies </w:t>
+      </w:r>
+      <w:r>
+        <w:rPr>
+          <w:rFonts w:ascii="Calibri" w:hAnsi="Calibri" w:cs="Calibri"/>
+          <w:sz w:val="24"/>
+          <w:szCs w:val="24"/>
+        </w:rPr>
+        <w:t xml:space="preserve">that are available to rented </w:t>
+      </w:r>
+      <w:r>
+        <w:rPr>
+          <w:rFonts w:ascii="Calibri" w:hAnsi="Calibri" w:cs="Calibri"/>
+          <w:sz w:val="24"/>
+          <w:szCs w:val="24"/>
+        </w:rPr>
+        <w:t xml:space="preserve">if it has been successful. </w:t>
       </w:r>
     </w:p>
     <w:p>
@@ -4698,10 +5271,10 @@
           <w:noProof/>
         </w:rPr>
         <w:drawing>
-          <wp:inline distT="0" distB="0" distL="0" distR="0" wp14:anchorId="60CACBE7" wp14:editId="404DBD05">
-            <wp:extent cx="5396230" cy="2526030"/>
-            <wp:effectExtent l="0" t="0" r="0" b="7620"/>
-            <wp:docPr id="12" name="Picture 12"/>
+          <wp:inline distT="0" distB="0" distL="0" distR="0" wp14:anchorId="36C52F25" wp14:editId="5296A4D3">
+            <wp:extent cx="4085714" cy="1457143"/>
+            <wp:effectExtent l="0" t="0" r="0" b="0"/>
+            <wp:docPr id="8" name="Picture 8"/>
             <wp:cNvGraphicFramePr>
               <a:graphicFrameLocks xmlns:a="http://schemas.openxmlformats.org/drawingml/2006/main" noChangeAspect="1"/>
             </wp:cNvGraphicFramePr>
@@ -4721,7 +5294,7 @@
                   <pic:spPr>
                     <a:xfrm>
                       <a:off x="0" y="0"/>
-                      <a:ext cx="5396230" cy="2526030"/>
+                      <a:ext cx="4085714" cy="1457143"/>
                     </a:xfrm>
                     <a:prstGeom prst="rect">
                       <a:avLst/>
@@ -4733,6 +5306,9 @@
           </wp:inline>
         </w:drawing>
       </w:r>
+      <w:r>
+        <w:t xml:space="preserve"> </w:t>
+      </w:r>
     </w:p>
     <w:p>
       <w:pPr>
@@ -4756,15 +5332,38 @@
     <w:p>
       <w:pPr>
         <w:pStyle w:val="Body"/>
-      </w:pPr>
-      <w:r>
-        <w:t>Tier 3 o</w:t>
-      </w:r>
-      <w:r>
-        <w:t>nly acts as a server for Tier 2. For convenience, the message sent to the database was kept in the special UTF specific to JAVA. The solution to reading the message was to skip the first two bytes when</w:t>
-      </w:r>
-      <w:r>
-        <w:t xml:space="preserve"> the string in UTF 8 is decoded, so the message could be converted through Json.</w:t>
+        <w:spacing w:line="276" w:lineRule="auto"/>
+        <w:rPr>
+          <w:rFonts w:ascii="Calibri" w:hAnsi="Calibri" w:cs="Calibri"/>
+          <w:sz w:val="24"/>
+          <w:szCs w:val="24"/>
+        </w:rPr>
+      </w:pPr>
+      <w:r>
+        <w:rPr>
+          <w:rFonts w:ascii="Calibri" w:hAnsi="Calibri" w:cs="Calibri"/>
+          <w:sz w:val="24"/>
+          <w:szCs w:val="24"/>
+        </w:rPr>
+        <w:t xml:space="preserve">Tier 2 in Movie Creator acts both as a client and a server. As a server, it waits for the input, translates it from </w:t>
+      </w:r>
+      <w:proofErr w:type="spellStart"/>
+      <w:r>
+        <w:rPr>
+          <w:rFonts w:ascii="Calibri" w:hAnsi="Calibri" w:cs="Calibri"/>
+          <w:sz w:val="24"/>
+          <w:szCs w:val="24"/>
+        </w:rPr>
+        <w:t>Json</w:t>
+      </w:r>
+      <w:proofErr w:type="spellEnd"/>
+      <w:r>
+        <w:rPr>
+          <w:rFonts w:ascii="Calibri" w:hAnsi="Calibri" w:cs="Calibri"/>
+          <w:sz w:val="24"/>
+          <w:szCs w:val="24"/>
+        </w:rPr>
+        <w:t xml:space="preserve">, does the specific actions to the header of the package sent and send the response to the client. </w:t>
       </w:r>
     </w:p>
     <w:p>
@@ -4776,10 +5375,10 @@
           <w:noProof/>
         </w:rPr>
         <w:drawing>
-          <wp:inline distT="0" distB="0" distL="0" distR="0" wp14:anchorId="5211EF59" wp14:editId="6911A6EE">
-            <wp:extent cx="5396230" cy="4973955"/>
-            <wp:effectExtent l="0" t="0" r="4445" b="0"/>
-            <wp:docPr id="13" name="Picture 13"/>
+          <wp:inline distT="0" distB="0" distL="0" distR="0" wp14:anchorId="2CE5A22D" wp14:editId="1448FBF1">
+            <wp:extent cx="4038095" cy="2885714"/>
+            <wp:effectExtent l="0" t="0" r="635" b="0"/>
+            <wp:docPr id="9" name="Picture 9"/>
             <wp:cNvGraphicFramePr>
               <a:graphicFrameLocks xmlns:a="http://schemas.openxmlformats.org/drawingml/2006/main" noChangeAspect="1"/>
             </wp:cNvGraphicFramePr>
@@ -4799,7 +5398,7 @@
                   <pic:spPr>
                     <a:xfrm>
                       <a:off x="0" y="0"/>
-                      <a:ext cx="5396230" cy="4973955"/>
+                      <a:ext cx="4038095" cy="2885714"/>
                     </a:xfrm>
                     <a:prstGeom prst="rect">
                       <a:avLst/>
@@ -4815,28 +5414,135 @@
     <w:p>
       <w:pPr>
         <w:pStyle w:val="Body"/>
-      </w:pPr>
+        <w:spacing w:line="276" w:lineRule="auto"/>
+        <w:rPr>
+          <w:rFonts w:ascii="Calibri" w:hAnsi="Calibri" w:cs="Calibri"/>
+          <w:sz w:val="24"/>
+          <w:szCs w:val="24"/>
+        </w:rPr>
+      </w:pPr>
+      <w:r>
+        <w:rPr>
+          <w:rFonts w:ascii="Calibri" w:hAnsi="Calibri" w:cs="Calibri"/>
+          <w:sz w:val="24"/>
+          <w:szCs w:val="24"/>
+        </w:rPr>
+        <w:t xml:space="preserve">As a client, it acts when it needs to persist data </w:t>
+      </w:r>
+      <w:r>
+        <w:rPr>
+          <w:rFonts w:ascii="Calibri" w:hAnsi="Calibri" w:cs="Calibri"/>
+          <w:sz w:val="24"/>
+          <w:szCs w:val="24"/>
+        </w:rPr>
+        <w:t xml:space="preserve">or receive data that was already persisted on Tier 3. In the case of communication between the Tier 2 and Tier 3, the connection is opened on a per request basis. In between Tier 1 and Tier 2, continuous communication is desired to ensure a better user experience, but in between Tier 2 and Tier 3, there is no need for that. It doesn’t keep the database waiting more than is necessary. </w:t>
+      </w:r>
     </w:p>
     <w:p>
       <w:pPr>
         <w:pStyle w:val="Body"/>
-      </w:pPr>
-      <w:r>
-        <w:t>After the message is sent, the stream is closed so the Tier 2 receives the EOF.</w:t>
-      </w:r>
-    </w:p>
-    <w:p>
-      <w:pPr>
-        <w:rPr>
-          <w:rFonts w:ascii="Arial" w:eastAsia="Arial" w:hAnsi="Arial" w:cs="Arial"/>
-          <w:color w:val="000000"/>
-          <w:sz w:val="22"/>
-          <w:szCs w:val="22"/>
-          <w:u w:color="000000"/>
-        </w:rPr>
-      </w:pPr>
-      <w:r>
-        <w:br w:type="page"/>
+        <w:spacing w:line="276" w:lineRule="auto"/>
+        <w:rPr>
+          <w:rFonts w:ascii="Calibri" w:hAnsi="Calibri" w:cs="Calibri"/>
+          <w:sz w:val="24"/>
+          <w:szCs w:val="24"/>
+        </w:rPr>
+      </w:pPr>
+      <w:r>
+        <w:rPr>
+          <w:rFonts w:ascii="Calibri" w:hAnsi="Calibri" w:cs="Calibri"/>
+          <w:sz w:val="24"/>
+          <w:szCs w:val="24"/>
+        </w:rPr>
+        <w:t xml:space="preserve">Tier 3 is written in C#, meaning that Tier 2 needs to handle the communication in a different way. </w:t>
+      </w:r>
+      <w:proofErr w:type="spellStart"/>
+      <w:r>
+        <w:rPr>
+          <w:rFonts w:ascii="Calibri" w:hAnsi="Calibri" w:cs="Calibri"/>
+          <w:sz w:val="24"/>
+          <w:szCs w:val="24"/>
+        </w:rPr>
+        <w:t>Json</w:t>
+      </w:r>
+      <w:proofErr w:type="spellEnd"/>
+      <w:r>
+        <w:rPr>
+          <w:rFonts w:ascii="Calibri" w:hAnsi="Calibri" w:cs="Calibri"/>
+          <w:sz w:val="24"/>
+          <w:szCs w:val="24"/>
+        </w:rPr>
+        <w:t xml:space="preserve"> in </w:t>
+      </w:r>
+      <w:proofErr w:type="spellStart"/>
+      <w:r>
+        <w:rPr>
+          <w:rFonts w:ascii="Calibri" w:hAnsi="Calibri" w:cs="Calibri"/>
+          <w:sz w:val="24"/>
+          <w:szCs w:val="24"/>
+        </w:rPr>
+        <w:t>Newtonsoft</w:t>
+      </w:r>
+      <w:proofErr w:type="spellEnd"/>
+      <w:r>
+        <w:rPr>
+          <w:rFonts w:ascii="Calibri" w:hAnsi="Calibri" w:cs="Calibri"/>
+          <w:sz w:val="24"/>
+          <w:szCs w:val="24"/>
+        </w:rPr>
+        <w:t xml:space="preserve"> serializes nulls by default, but </w:t>
+      </w:r>
+      <w:proofErr w:type="spellStart"/>
+      <w:r>
+        <w:rPr>
+          <w:rFonts w:ascii="Calibri" w:hAnsi="Calibri" w:cs="Calibri"/>
+          <w:sz w:val="24"/>
+          <w:szCs w:val="24"/>
+        </w:rPr>
+        <w:t>Gson</w:t>
+      </w:r>
+      <w:proofErr w:type="spellEnd"/>
+      <w:r>
+        <w:rPr>
+          <w:rFonts w:ascii="Calibri" w:hAnsi="Calibri" w:cs="Calibri"/>
+          <w:sz w:val="24"/>
+          <w:szCs w:val="24"/>
+        </w:rPr>
+        <w:t xml:space="preserve"> in java doesn’t. </w:t>
+      </w:r>
+      <w:r>
+        <w:rPr>
+          <w:rFonts w:ascii="Calibri" w:hAnsi="Calibri" w:cs="Calibri"/>
+          <w:sz w:val="24"/>
+          <w:szCs w:val="24"/>
+        </w:rPr>
+        <w:t>T</w:t>
+      </w:r>
+      <w:r>
+        <w:rPr>
+          <w:rFonts w:ascii="Calibri" w:hAnsi="Calibri" w:cs="Calibri"/>
+          <w:sz w:val="24"/>
+          <w:szCs w:val="24"/>
+        </w:rPr>
+        <w:t xml:space="preserve">he </w:t>
+      </w:r>
+      <w:proofErr w:type="spellStart"/>
+      <w:r>
+        <w:rPr>
+          <w:rFonts w:ascii="Calibri" w:hAnsi="Calibri" w:cs="Calibri"/>
+          <w:sz w:val="24"/>
+          <w:szCs w:val="24"/>
+        </w:rPr>
+        <w:t>Gson</w:t>
+      </w:r>
+      <w:proofErr w:type="spellEnd"/>
+      <w:r>
+        <w:rPr>
+          <w:rFonts w:ascii="Calibri" w:hAnsi="Calibri" w:cs="Calibri"/>
+          <w:sz w:val="24"/>
+          <w:szCs w:val="24"/>
+        </w:rPr>
+        <w:t xml:space="preserve"> builder was adjusted to ensure that both tiers can understand each other’s message.</w:t>
       </w:r>
     </w:p>
     <w:p>
@@ -4844,53 +5550,14 @@
         <w:pStyle w:val="Body"/>
       </w:pPr>
       <w:r>
-        <w:lastRenderedPageBreak/>
-        <w:t xml:space="preserve">In order to introduce the last component, the Ticket Booker, the Tier 2 in Movie Scheduler needed some adaptations. </w:t>
-      </w:r>
-      <w:r>
-        <w:t>It’s special because it has as client</w:t>
-      </w:r>
-      <w:r>
-        <w:t>s</w:t>
-      </w:r>
-      <w:r>
-        <w:t xml:space="preserve"> both the C# web API and the JAVA Client.</w:t>
-      </w:r>
-      <w:r>
-        <w:t xml:space="preserve"> It could not receive the messages in the usual UTF from JAVA, so it was adapted to read with a BufferedReader.</w:t>
-      </w:r>
-      <w:r>
-        <w:t xml:space="preserve"> </w:t>
-      </w:r>
-      <w:r>
-        <w:t>To</w:t>
-      </w:r>
-      <w:r>
-        <w:t xml:space="preserve"> know when the web API is done</w:t>
-      </w:r>
-      <w:r>
-        <w:t xml:space="preserve"> sending the message it receives</w:t>
-      </w:r>
-      <w:r>
-        <w:t xml:space="preserve"> a Newline.</w:t>
-      </w:r>
-      <w:r>
-        <w:t xml:space="preserve"> </w:t>
-      </w:r>
-    </w:p>
-    <w:p>
-      <w:pPr>
-        <w:pStyle w:val="Body"/>
-      </w:pPr>
-      <w:r>
         <w:rPr>
           <w:noProof/>
         </w:rPr>
         <w:drawing>
-          <wp:inline distT="0" distB="0" distL="0" distR="0" wp14:anchorId="552C2FFD" wp14:editId="023863B2">
-            <wp:extent cx="5396230" cy="2605405"/>
-            <wp:effectExtent l="0" t="0" r="0" b="4445"/>
-            <wp:docPr id="14" name="Picture 14"/>
+          <wp:inline distT="0" distB="0" distL="0" distR="0" wp14:anchorId="12B374F2" wp14:editId="7772E47F">
+            <wp:extent cx="3000000" cy="466667"/>
+            <wp:effectExtent l="0" t="0" r="0" b="0"/>
+            <wp:docPr id="10" name="Picture 10"/>
             <wp:cNvGraphicFramePr>
               <a:graphicFrameLocks xmlns:a="http://schemas.openxmlformats.org/drawingml/2006/main" noChangeAspect="1"/>
             </wp:cNvGraphicFramePr>
@@ -4910,7 +5577,7 @@
                   <pic:spPr>
                     <a:xfrm>
                       <a:off x="0" y="0"/>
-                      <a:ext cx="5396230" cy="2605405"/>
+                      <a:ext cx="3000000" cy="466667"/>
                     </a:xfrm>
                     <a:prstGeom prst="rect">
                       <a:avLst/>
@@ -4925,10 +5592,92 @@
     </w:p>
     <w:p>
       <w:pPr>
+        <w:rPr>
+          <w:rFonts w:ascii="Arial" w:eastAsia="Arial" w:hAnsi="Arial" w:cs="Arial"/>
+          <w:color w:val="000000"/>
+          <w:sz w:val="22"/>
+          <w:szCs w:val="22"/>
+          <w:u w:color="000000"/>
+        </w:rPr>
+      </w:pPr>
+      <w:r>
+        <w:br w:type="page"/>
+      </w:r>
+    </w:p>
+    <w:p>
+      <w:pPr>
         <w:pStyle w:val="Body"/>
-      </w:pPr>
-      <w:r>
-        <w:t>The client in JAVA had to be modified to also send a Newline at the end of each message and flush to make sure that are the bytes have been written because the program can be closed at any time by the user.</w:t>
+        <w:spacing w:line="276" w:lineRule="auto"/>
+        <w:rPr>
+          <w:rFonts w:ascii="Calibri" w:hAnsi="Calibri" w:cs="Calibri"/>
+          <w:sz w:val="24"/>
+          <w:szCs w:val="24"/>
+        </w:rPr>
+      </w:pPr>
+      <w:r>
+        <w:rPr>
+          <w:rFonts w:ascii="Calibri" w:hAnsi="Calibri" w:cs="Calibri"/>
+          <w:sz w:val="24"/>
+          <w:szCs w:val="24"/>
+        </w:rPr>
+        <w:lastRenderedPageBreak/>
+        <w:t>In JAVA sockets, the communication is done through a special kind of UTF in which the first two bytes sent are about the size of the message. C# uses the default UTF-8 format in which the system waits for something to signal the end of stream or message.</w:t>
+      </w:r>
+      <w:r>
+        <w:rPr>
+          <w:rFonts w:ascii="Calibri" w:hAnsi="Calibri" w:cs="Calibri"/>
+          <w:sz w:val="24"/>
+          <w:szCs w:val="24"/>
+        </w:rPr>
+        <w:t xml:space="preserve"> To solve this issue, the response from Tier 3 is handled with a buffered reader that waits for a Newline</w:t>
+      </w:r>
+      <w:r>
+        <w:rPr>
+          <w:rFonts w:ascii="Calibri" w:hAnsi="Calibri" w:cs="Calibri"/>
+          <w:sz w:val="24"/>
+          <w:szCs w:val="24"/>
+        </w:rPr>
+        <w:t xml:space="preserve"> or a EOF (End of Stream)</w:t>
+      </w:r>
+      <w:r>
+        <w:rPr>
+          <w:rFonts w:ascii="Calibri" w:hAnsi="Calibri" w:cs="Calibri"/>
+          <w:sz w:val="24"/>
+          <w:szCs w:val="24"/>
+        </w:rPr>
+        <w:t xml:space="preserve"> to know that all the message has been sent.</w:t>
+      </w:r>
+      <w:r>
+        <w:rPr>
+          <w:rFonts w:ascii="Calibri" w:hAnsi="Calibri" w:cs="Calibri"/>
+          <w:sz w:val="24"/>
+          <w:szCs w:val="24"/>
+        </w:rPr>
+        <w:t xml:space="preserve"> In the case of the following </w:t>
+      </w:r>
+      <w:r>
+        <w:rPr>
+          <w:rFonts w:ascii="Calibri" w:hAnsi="Calibri" w:cs="Calibri"/>
+          <w:sz w:val="24"/>
+          <w:szCs w:val="24"/>
+        </w:rPr>
+        <w:t>code</w:t>
+      </w:r>
+      <w:r>
+        <w:rPr>
+          <w:rFonts w:ascii="Calibri" w:hAnsi="Calibri" w:cs="Calibri"/>
+          <w:sz w:val="24"/>
+          <w:szCs w:val="24"/>
+        </w:rPr>
+        <w:t xml:space="preserve">, </w:t>
+      </w:r>
+      <w:r>
+        <w:rPr>
+          <w:rFonts w:ascii="Calibri" w:hAnsi="Calibri" w:cs="Calibri"/>
+          <w:sz w:val="24"/>
+          <w:szCs w:val="24"/>
+        </w:rPr>
+        <w:t>it waits for an EOF.</w:t>
       </w:r>
     </w:p>
     <w:p>
@@ -4940,10 +5689,10 @@
           <w:noProof/>
         </w:rPr>
         <w:drawing>
-          <wp:inline distT="0" distB="0" distL="0" distR="0" wp14:anchorId="537B3EA9" wp14:editId="34543717">
-            <wp:extent cx="4228571" cy="1390476"/>
-            <wp:effectExtent l="0" t="0" r="635" b="635"/>
-            <wp:docPr id="15" name="Picture 15"/>
+          <wp:inline distT="0" distB="0" distL="0" distR="0" wp14:anchorId="60CACBE7" wp14:editId="404DBD05">
+            <wp:extent cx="5396230" cy="2526030"/>
+            <wp:effectExtent l="0" t="0" r="0" b="7620"/>
+            <wp:docPr id="12" name="Picture 12"/>
             <wp:cNvGraphicFramePr>
               <a:graphicFrameLocks xmlns:a="http://schemas.openxmlformats.org/drawingml/2006/main" noChangeAspect="1"/>
             </wp:cNvGraphicFramePr>
@@ -4963,7 +5712,7 @@
                   <pic:spPr>
                     <a:xfrm>
                       <a:off x="0" y="0"/>
-                      <a:ext cx="4228571" cy="1390476"/>
+                      <a:ext cx="5396230" cy="2526030"/>
                     </a:xfrm>
                     <a:prstGeom prst="rect">
                       <a:avLst/>
@@ -4994,30 +5743,73 @@
       <w:pPr>
         <w:pStyle w:val="Body"/>
       </w:pPr>
-      <w:r>
-        <w:lastRenderedPageBreak/>
-        <w:t xml:space="preserve">To receive the schedule, the controller uses a class through dependency </w:t>
-      </w:r>
-      <w:r>
-        <w:t>injection that connects to the T</w:t>
-      </w:r>
-      <w:r>
-        <w:t>ier 2 in JAVA to ask for the data. In this way, we make sure that the schedule is received only once at the start of the web API and not each time a user has a request.</w:t>
-      </w:r>
     </w:p>
     <w:p>
       <w:pPr>
         <w:pStyle w:val="Body"/>
+        <w:spacing w:line="276" w:lineRule="auto"/>
+        <w:rPr>
+          <w:rFonts w:ascii="Calibri" w:hAnsi="Calibri" w:cs="Calibri"/>
+          <w:sz w:val="24"/>
+          <w:szCs w:val="24"/>
+        </w:rPr>
+      </w:pPr>
+      <w:r>
+        <w:rPr>
+          <w:rFonts w:ascii="Calibri" w:hAnsi="Calibri" w:cs="Calibri"/>
+          <w:sz w:val="24"/>
+          <w:szCs w:val="24"/>
+        </w:rPr>
+        <w:t>Tier 3 o</w:t>
+      </w:r>
+      <w:r>
+        <w:rPr>
+          <w:rFonts w:ascii="Calibri" w:hAnsi="Calibri" w:cs="Calibri"/>
+          <w:sz w:val="24"/>
+          <w:szCs w:val="24"/>
+        </w:rPr>
+        <w:t>nly acts as a server for Tier 2. For convenience, the message sent to the database was kept in the special UTF specific to JAVA. The solution to reading the message was to skip the first two bytes when</w:t>
+      </w:r>
+      <w:r>
+        <w:rPr>
+          <w:rFonts w:ascii="Calibri" w:hAnsi="Calibri" w:cs="Calibri"/>
+          <w:sz w:val="24"/>
+          <w:szCs w:val="24"/>
+        </w:rPr>
+        <w:t xml:space="preserve"> the string in UTF 8 is decoded, so the message could be converted through </w:t>
+      </w:r>
+      <w:proofErr w:type="spellStart"/>
+      <w:r>
+        <w:rPr>
+          <w:rFonts w:ascii="Calibri" w:hAnsi="Calibri" w:cs="Calibri"/>
+          <w:sz w:val="24"/>
+          <w:szCs w:val="24"/>
+        </w:rPr>
+        <w:t>Json</w:t>
+      </w:r>
+      <w:proofErr w:type="spellEnd"/>
+      <w:r>
+        <w:rPr>
+          <w:rFonts w:ascii="Calibri" w:hAnsi="Calibri" w:cs="Calibri"/>
+          <w:sz w:val="24"/>
+          <w:szCs w:val="24"/>
+        </w:rPr>
+        <w:t>.</w:t>
+      </w:r>
+    </w:p>
+    <w:p>
+      <w:pPr>
+        <w:pStyle w:val="Body"/>
       </w:pPr>
       <w:r>
         <w:rPr>
           <w:noProof/>
         </w:rPr>
         <w:drawing>
-          <wp:inline distT="0" distB="0" distL="0" distR="0" wp14:anchorId="5CF860F3" wp14:editId="0E4518DC">
-            <wp:extent cx="3990476" cy="1561905"/>
-            <wp:effectExtent l="0" t="0" r="0" b="635"/>
-            <wp:docPr id="16" name="Picture 16"/>
+          <wp:inline distT="0" distB="0" distL="0" distR="0" wp14:anchorId="5211EF59" wp14:editId="6911A6EE">
+            <wp:extent cx="5396230" cy="4973955"/>
+            <wp:effectExtent l="0" t="0" r="4445" b="0"/>
+            <wp:docPr id="13" name="Picture 13"/>
             <wp:cNvGraphicFramePr>
               <a:graphicFrameLocks xmlns:a="http://schemas.openxmlformats.org/drawingml/2006/main" noChangeAspect="1"/>
             </wp:cNvGraphicFramePr>
@@ -5037,7 +5829,7 @@
                   <pic:spPr>
                     <a:xfrm>
                       <a:off x="0" y="0"/>
-                      <a:ext cx="3990476" cy="1561905"/>
+                      <a:ext cx="5396230" cy="4973955"/>
                     </a:xfrm>
                     <a:prstGeom prst="rect">
                       <a:avLst/>
@@ -5054,15 +5846,183 @@
       <w:pPr>
         <w:pStyle w:val="Body"/>
       </w:pPr>
+    </w:p>
+    <w:p>
+      <w:pPr>
+        <w:pStyle w:val="Body"/>
+        <w:spacing w:line="276" w:lineRule="auto"/>
+        <w:rPr>
+          <w:rFonts w:ascii="Calibri" w:hAnsi="Calibri" w:cs="Calibri"/>
+          <w:sz w:val="24"/>
+          <w:szCs w:val="24"/>
+        </w:rPr>
+      </w:pPr>
+      <w:r>
+        <w:rPr>
+          <w:rFonts w:ascii="Calibri" w:hAnsi="Calibri" w:cs="Calibri"/>
+          <w:sz w:val="24"/>
+          <w:szCs w:val="24"/>
+        </w:rPr>
+        <w:t>After the message is sent, the stream is closed so the Tier 2 receives the EOF.</w:t>
+      </w:r>
+    </w:p>
+    <w:p>
+      <w:pPr>
+        <w:spacing w:line="276" w:lineRule="auto"/>
+        <w:rPr>
+          <w:rFonts w:ascii="Calibri" w:eastAsia="Arial" w:hAnsi="Calibri" w:cs="Calibri"/>
+          <w:color w:val="000000"/>
+          <w:u w:color="000000"/>
+        </w:rPr>
+      </w:pPr>
+      <w:r>
+        <w:rPr>
+          <w:rFonts w:ascii="Calibri" w:hAnsi="Calibri" w:cs="Calibri"/>
+        </w:rPr>
+        <w:br w:type="page"/>
+      </w:r>
+    </w:p>
+    <w:p>
+      <w:pPr>
+        <w:pStyle w:val="Body"/>
+        <w:spacing w:line="276" w:lineRule="auto"/>
+        <w:rPr>
+          <w:rFonts w:ascii="Calibri" w:hAnsi="Calibri" w:cs="Calibri"/>
+          <w:sz w:val="24"/>
+          <w:szCs w:val="24"/>
+        </w:rPr>
+      </w:pPr>
+      <w:proofErr w:type="gramStart"/>
+      <w:r>
+        <w:rPr>
+          <w:rFonts w:ascii="Calibri" w:hAnsi="Calibri" w:cs="Calibri"/>
+          <w:sz w:val="24"/>
+          <w:szCs w:val="24"/>
+        </w:rPr>
+        <w:lastRenderedPageBreak/>
+        <w:t>In order to</w:t>
+      </w:r>
+      <w:proofErr w:type="gramEnd"/>
+      <w:r>
+        <w:rPr>
+          <w:rFonts w:ascii="Calibri" w:hAnsi="Calibri" w:cs="Calibri"/>
+          <w:sz w:val="24"/>
+          <w:szCs w:val="24"/>
+        </w:rPr>
+        <w:t xml:space="preserve"> introduce the last component, the Ticket Booker, the Tier 2 in Movie Scheduler needed some adaptations. </w:t>
+      </w:r>
+      <w:r>
+        <w:rPr>
+          <w:rFonts w:ascii="Calibri" w:hAnsi="Calibri" w:cs="Calibri"/>
+          <w:sz w:val="24"/>
+          <w:szCs w:val="24"/>
+        </w:rPr>
+        <w:t>It’s special because it has as client</w:t>
+      </w:r>
+      <w:r>
+        <w:rPr>
+          <w:rFonts w:ascii="Calibri" w:hAnsi="Calibri" w:cs="Calibri"/>
+          <w:sz w:val="24"/>
+          <w:szCs w:val="24"/>
+        </w:rPr>
+        <w:t>s</w:t>
+      </w:r>
+      <w:r>
+        <w:rPr>
+          <w:rFonts w:ascii="Calibri" w:hAnsi="Calibri" w:cs="Calibri"/>
+          <w:sz w:val="24"/>
+          <w:szCs w:val="24"/>
+        </w:rPr>
+        <w:t xml:space="preserve"> both the C# web API and the JAVA Client.</w:t>
+      </w:r>
+      <w:r>
+        <w:rPr>
+          <w:rFonts w:ascii="Calibri" w:hAnsi="Calibri" w:cs="Calibri"/>
+          <w:sz w:val="24"/>
+          <w:szCs w:val="24"/>
+        </w:rPr>
+        <w:t xml:space="preserve"> It could not receive the messages in the usual UTF from JAVA, so it was adapted to read with a </w:t>
+      </w:r>
+      <w:proofErr w:type="spellStart"/>
+      <w:r>
+        <w:rPr>
+          <w:rFonts w:ascii="Calibri" w:hAnsi="Calibri" w:cs="Calibri"/>
+          <w:sz w:val="24"/>
+          <w:szCs w:val="24"/>
+        </w:rPr>
+        <w:t>BufferedReader</w:t>
+      </w:r>
+      <w:proofErr w:type="spellEnd"/>
+      <w:r>
+        <w:rPr>
+          <w:rFonts w:ascii="Calibri" w:hAnsi="Calibri" w:cs="Calibri"/>
+          <w:sz w:val="24"/>
+          <w:szCs w:val="24"/>
+        </w:rPr>
+        <w:t>.</w:t>
+      </w:r>
+      <w:r>
+        <w:rPr>
+          <w:rFonts w:ascii="Calibri" w:hAnsi="Calibri" w:cs="Calibri"/>
+          <w:sz w:val="24"/>
+          <w:szCs w:val="24"/>
+        </w:rPr>
+        <w:t xml:space="preserve"> </w:t>
+      </w:r>
+      <w:r>
+        <w:rPr>
+          <w:rFonts w:ascii="Calibri" w:hAnsi="Calibri" w:cs="Calibri"/>
+          <w:sz w:val="24"/>
+          <w:szCs w:val="24"/>
+        </w:rPr>
+        <w:t>To</w:t>
+      </w:r>
+      <w:r>
+        <w:rPr>
+          <w:rFonts w:ascii="Calibri" w:hAnsi="Calibri" w:cs="Calibri"/>
+          <w:sz w:val="24"/>
+          <w:szCs w:val="24"/>
+        </w:rPr>
+        <w:t xml:space="preserve"> know when the web API is done</w:t>
+      </w:r>
+      <w:r>
+        <w:rPr>
+          <w:rFonts w:ascii="Calibri" w:hAnsi="Calibri" w:cs="Calibri"/>
+          <w:sz w:val="24"/>
+          <w:szCs w:val="24"/>
+        </w:rPr>
+        <w:t xml:space="preserve"> sending the message it receives</w:t>
+      </w:r>
+      <w:r>
+        <w:rPr>
+          <w:rFonts w:ascii="Calibri" w:hAnsi="Calibri" w:cs="Calibri"/>
+          <w:sz w:val="24"/>
+          <w:szCs w:val="24"/>
+        </w:rPr>
+        <w:t xml:space="preserve"> a Newline.</w:t>
+      </w:r>
+      <w:r>
+        <w:rPr>
+          <w:rFonts w:ascii="Calibri" w:hAnsi="Calibri" w:cs="Calibri"/>
+          <w:sz w:val="24"/>
+          <w:szCs w:val="24"/>
+        </w:rPr>
+        <w:t xml:space="preserve"> </w:t>
+      </w:r>
+    </w:p>
+    <w:p>
+      <w:pPr>
+        <w:pStyle w:val="Body"/>
+      </w:pPr>
       <w:r>
         <w:rPr>
           <w:noProof/>
         </w:rPr>
         <w:drawing>
-          <wp:inline distT="0" distB="0" distL="0" distR="0" wp14:anchorId="7C134AD2" wp14:editId="5F1AA04B">
-            <wp:extent cx="4800000" cy="695238"/>
-            <wp:effectExtent l="0" t="0" r="635" b="0"/>
-            <wp:docPr id="18" name="Picture 18"/>
+          <wp:inline distT="0" distB="0" distL="0" distR="0" wp14:anchorId="552C2FFD" wp14:editId="023863B2">
+            <wp:extent cx="5396230" cy="2605405"/>
+            <wp:effectExtent l="0" t="0" r="0" b="4445"/>
+            <wp:docPr id="14" name="Picture 14"/>
             <wp:cNvGraphicFramePr>
               <a:graphicFrameLocks xmlns:a="http://schemas.openxmlformats.org/drawingml/2006/main" noChangeAspect="1"/>
             </wp:cNvGraphicFramePr>
@@ -5082,7 +6042,7 @@
                   <pic:spPr>
                     <a:xfrm>
                       <a:off x="0" y="0"/>
-                      <a:ext cx="4800000" cy="695238"/>
+                      <a:ext cx="5396230" cy="2605405"/>
                     </a:xfrm>
                     <a:prstGeom prst="rect">
                       <a:avLst/>
@@ -5097,56 +6057,36 @@
     </w:p>
     <w:p>
       <w:pPr>
-        <w:rPr>
-          <w:rFonts w:ascii="Arial" w:eastAsia="Arial" w:hAnsi="Arial" w:cs="Arial"/>
-          <w:color w:val="000000"/>
-          <w:sz w:val="22"/>
-          <w:szCs w:val="22"/>
-          <w:u w:color="000000"/>
-        </w:rPr>
-      </w:pPr>
-      <w:r>
-        <w:br w:type="page"/>
-      </w:r>
-    </w:p>
-    <w:p>
-      <w:pPr>
         <w:pStyle w:val="Body"/>
-      </w:pPr>
+        <w:spacing w:line="276" w:lineRule="auto"/>
+        <w:rPr>
+          <w:rFonts w:ascii="Calibri" w:hAnsi="Calibri" w:cs="Calibri"/>
+          <w:sz w:val="24"/>
+          <w:szCs w:val="24"/>
+        </w:rPr>
+      </w:pPr>
+      <w:r>
+        <w:rPr>
+          <w:rFonts w:ascii="Calibri" w:hAnsi="Calibri" w:cs="Calibri"/>
+          <w:sz w:val="24"/>
+          <w:szCs w:val="24"/>
+        </w:rPr>
+        <w:t>The client in JAVA had to be modified to also send a Newline at the end of each message and flush to make sure that are the bytes have been written because the program can be closed at any time by the user.</w:t>
+      </w:r>
     </w:p>
     <w:p>
       <w:pPr>
         <w:pStyle w:val="Body"/>
       </w:pPr>
       <w:r>
-        <w:t>The w</w:t>
-      </w:r>
-      <w:r>
-        <w:t xml:space="preserve">eb API </w:t>
-      </w:r>
-      <w:r>
-        <w:t>uses TcpClient to connect to</w:t>
-      </w:r>
-      <w:r>
-        <w:t xml:space="preserve"> Tier</w:t>
-      </w:r>
-      <w:r>
-        <w:t xml:space="preserve"> 2 in Movie Scheduler and creates a NetworkStream to be used for writing and reading messages.</w:t>
-      </w:r>
-    </w:p>
-    <w:p>
-      <w:pPr>
-        <w:pStyle w:val="Body"/>
-      </w:pPr>
-      <w:r>
         <w:rPr>
           <w:noProof/>
         </w:rPr>
         <w:drawing>
-          <wp:inline distT="0" distB="0" distL="0" distR="0" wp14:anchorId="7743E37D" wp14:editId="6C51B465">
-            <wp:extent cx="5396230" cy="4478020"/>
-            <wp:effectExtent l="0" t="0" r="0" b="0"/>
-            <wp:docPr id="19" name="Picture 19"/>
+          <wp:inline distT="0" distB="0" distL="0" distR="0" wp14:anchorId="537B3EA9" wp14:editId="34543717">
+            <wp:extent cx="4228571" cy="1390476"/>
+            <wp:effectExtent l="0" t="0" r="635" b="635"/>
+            <wp:docPr id="15" name="Picture 15"/>
             <wp:cNvGraphicFramePr>
               <a:graphicFrameLocks xmlns:a="http://schemas.openxmlformats.org/drawingml/2006/main" noChangeAspect="1"/>
             </wp:cNvGraphicFramePr>
@@ -5166,7 +6106,7 @@
                   <pic:spPr>
                     <a:xfrm>
                       <a:off x="0" y="0"/>
-                      <a:ext cx="5396230" cy="4478020"/>
+                      <a:ext cx="4228571" cy="1390476"/>
                     </a:xfrm>
                     <a:prstGeom prst="rect">
                       <a:avLst/>
@@ -5181,42 +6121,6 @@
     </w:p>
     <w:p>
       <w:pPr>
-        <w:pStyle w:val="Body"/>
-      </w:pPr>
-      <w:r>
-        <w:t>When receiving the reply, it skips the first two bytes again. To make sure that it doesn’t read more than it needs to, it has 2 subtracted from the total size of the message.</w:t>
-      </w:r>
-    </w:p>
-    <w:p>
-      <w:pPr>
-        <w:pStyle w:val="Body"/>
-      </w:pPr>
-      <w:r>
-        <w:t>On the last part of the Implementation, the analysis of the communication on Tier 1 in the Ticket Booker will come into attention.</w:t>
-      </w:r>
-    </w:p>
-    <w:p>
-      <w:pPr>
-        <w:pStyle w:val="Body"/>
-      </w:pPr>
-      <w:r>
-        <w:t>The way it receives</w:t>
-      </w:r>
-      <w:r>
-        <w:t xml:space="preserve"> dat</w:t>
-      </w:r>
-      <w:r>
-        <w:t xml:space="preserve">a is through a GET request to the web API for the scheduled movies. To save the booked tickets, </w:t>
-      </w:r>
-      <w:r>
-        <w:t xml:space="preserve">it uses a PUT request in which it introduces the link the desired movie and, the desired seat to book in the body. After the PUT request the web API sends a request </w:t>
-      </w:r>
-      <w:r>
-        <w:t>for the schedule to be updated with the new seats.</w:t>
-      </w:r>
-    </w:p>
-    <w:p>
-      <w:pPr>
         <w:rPr>
           <w:rFonts w:ascii="Arial" w:eastAsia="Arial" w:hAnsi="Arial" w:cs="Arial"/>
           <w:color w:val="000000"/>
@@ -5232,19 +6136,47 @@
     <w:p>
       <w:pPr>
         <w:pStyle w:val="Body"/>
-      </w:pPr>
-      <w:r>
+        <w:spacing w:line="276" w:lineRule="auto"/>
+        <w:rPr>
+          <w:rFonts w:ascii="Calibri" w:hAnsi="Calibri" w:cs="Calibri"/>
+          <w:sz w:val="24"/>
+          <w:szCs w:val="24"/>
+        </w:rPr>
+      </w:pPr>
+      <w:r>
+        <w:rPr>
+          <w:rFonts w:ascii="Calibri" w:hAnsi="Calibri" w:cs="Calibri"/>
+          <w:sz w:val="24"/>
+          <w:szCs w:val="24"/>
+        </w:rPr>
         <w:lastRenderedPageBreak/>
-        <w:t xml:space="preserve">On the GET request, the client sets as a header </w:t>
-      </w:r>
-      <w:r>
-        <w:t>"application/json"</w:t>
-      </w:r>
-      <w:r>
-        <w:t xml:space="preserve"> so it knows that it wants to receive the information in Json.</w:t>
-      </w:r>
-      <w:r>
-        <w:t xml:space="preserve"> If the web API sends a success status code, then the response is read.</w:t>
+        <w:t xml:space="preserve">To receive the schedule, the controller uses a class through dependency </w:t>
+      </w:r>
+      <w:r>
+        <w:rPr>
+          <w:rFonts w:ascii="Calibri" w:hAnsi="Calibri" w:cs="Calibri"/>
+          <w:sz w:val="24"/>
+          <w:szCs w:val="24"/>
+        </w:rPr>
+        <w:t>injection that connects to the T</w:t>
+      </w:r>
+      <w:r>
+        <w:rPr>
+          <w:rFonts w:ascii="Calibri" w:hAnsi="Calibri" w:cs="Calibri"/>
+          <w:sz w:val="24"/>
+          <w:szCs w:val="24"/>
+        </w:rPr>
+        <w:t>ier 2 in JAVA to ask for the data. In this way, we make s</w:t>
+      </w:r>
+      <w:bookmarkStart w:id="0" w:name="_GoBack"/>
+      <w:bookmarkEnd w:id="0"/>
+      <w:r>
+        <w:rPr>
+          <w:rFonts w:ascii="Calibri" w:hAnsi="Calibri" w:cs="Calibri"/>
+          <w:sz w:val="24"/>
+          <w:szCs w:val="24"/>
+        </w:rPr>
+        <w:t>ure that the schedule is received only once at the start of the web API and not each time a user has a request.</w:t>
       </w:r>
     </w:p>
     <w:p>
@@ -5256,10 +6188,10 @@
           <w:noProof/>
         </w:rPr>
         <w:drawing>
-          <wp:inline distT="0" distB="0" distL="0" distR="0" wp14:anchorId="19DBAB80" wp14:editId="13697CBC">
-            <wp:extent cx="5396230" cy="2248535"/>
-            <wp:effectExtent l="0" t="0" r="0" b="0"/>
-            <wp:docPr id="20" name="Picture 20"/>
+          <wp:inline distT="0" distB="0" distL="0" distR="0" wp14:anchorId="5CF860F3" wp14:editId="0E4518DC">
+            <wp:extent cx="3990476" cy="1561905"/>
+            <wp:effectExtent l="0" t="0" r="0" b="635"/>
+            <wp:docPr id="16" name="Picture 16"/>
             <wp:cNvGraphicFramePr>
               <a:graphicFrameLocks xmlns:a="http://schemas.openxmlformats.org/drawingml/2006/main" noChangeAspect="1"/>
             </wp:cNvGraphicFramePr>
@@ -5279,7 +6211,7 @@
                   <pic:spPr>
                     <a:xfrm>
                       <a:off x="0" y="0"/>
-                      <a:ext cx="5396230" cy="2248535"/>
+                      <a:ext cx="3990476" cy="1561905"/>
                     </a:xfrm>
                     <a:prstGeom prst="rect">
                       <a:avLst/>
@@ -5296,31 +6228,15 @@
       <w:pPr>
         <w:pStyle w:val="Body"/>
       </w:pPr>
-    </w:p>
-    <w:p>
-      <w:pPr>
-        <w:pStyle w:val="Body"/>
-      </w:pPr>
-      <w:r>
-        <w:t xml:space="preserve">On the PUT request, the client sets the header again to know it sends json. </w:t>
-      </w:r>
-      <w:r>
-        <w:t>If the request is successful, then it lets the client know by returning true and if it fails, it catches the exception and signals to the client to show an error page.</w:t>
-      </w:r>
-    </w:p>
-    <w:p>
-      <w:pPr>
-        <w:pStyle w:val="Body"/>
-      </w:pPr>
       <w:r>
         <w:rPr>
           <w:noProof/>
         </w:rPr>
         <w:drawing>
-          <wp:inline distT="0" distB="0" distL="0" distR="0" wp14:anchorId="2FE8EE7C" wp14:editId="124A1C42">
-            <wp:extent cx="5396230" cy="1787525"/>
-            <wp:effectExtent l="0" t="0" r="0" b="3175"/>
-            <wp:docPr id="21" name="Picture 21"/>
+          <wp:inline distT="0" distB="0" distL="0" distR="0" wp14:anchorId="7C134AD2" wp14:editId="5F1AA04B">
+            <wp:extent cx="4800000" cy="695238"/>
+            <wp:effectExtent l="0" t="0" r="635" b="0"/>
+            <wp:docPr id="18" name="Picture 18"/>
             <wp:cNvGraphicFramePr>
               <a:graphicFrameLocks xmlns:a="http://schemas.openxmlformats.org/drawingml/2006/main" noChangeAspect="1"/>
             </wp:cNvGraphicFramePr>
@@ -5340,6 +6256,464 @@
                   <pic:spPr>
                     <a:xfrm>
                       <a:off x="0" y="0"/>
+                      <a:ext cx="4800000" cy="695238"/>
+                    </a:xfrm>
+                    <a:prstGeom prst="rect">
+                      <a:avLst/>
+                    </a:prstGeom>
+                  </pic:spPr>
+                </pic:pic>
+              </a:graphicData>
+            </a:graphic>
+          </wp:inline>
+        </w:drawing>
+      </w:r>
+    </w:p>
+    <w:p>
+      <w:pPr>
+        <w:rPr>
+          <w:rFonts w:ascii="Arial" w:eastAsia="Arial" w:hAnsi="Arial" w:cs="Arial"/>
+          <w:color w:val="000000"/>
+          <w:sz w:val="22"/>
+          <w:szCs w:val="22"/>
+          <w:u w:color="000000"/>
+        </w:rPr>
+      </w:pPr>
+      <w:r>
+        <w:br w:type="page"/>
+      </w:r>
+    </w:p>
+    <w:p>
+      <w:pPr>
+        <w:pStyle w:val="Body"/>
+      </w:pPr>
+    </w:p>
+    <w:p>
+      <w:pPr>
+        <w:pStyle w:val="Body"/>
+        <w:spacing w:line="276" w:lineRule="auto"/>
+        <w:rPr>
+          <w:rFonts w:ascii="Calibri" w:hAnsi="Calibri" w:cs="Calibri"/>
+          <w:sz w:val="24"/>
+          <w:szCs w:val="24"/>
+        </w:rPr>
+      </w:pPr>
+      <w:r>
+        <w:rPr>
+          <w:rFonts w:ascii="Calibri" w:hAnsi="Calibri" w:cs="Calibri"/>
+          <w:sz w:val="24"/>
+          <w:szCs w:val="24"/>
+        </w:rPr>
+        <w:t>The w</w:t>
+      </w:r>
+      <w:r>
+        <w:rPr>
+          <w:rFonts w:ascii="Calibri" w:hAnsi="Calibri" w:cs="Calibri"/>
+          <w:sz w:val="24"/>
+          <w:szCs w:val="24"/>
+        </w:rPr>
+        <w:t xml:space="preserve">eb API </w:t>
+      </w:r>
+      <w:r>
+        <w:rPr>
+          <w:rFonts w:ascii="Calibri" w:hAnsi="Calibri" w:cs="Calibri"/>
+          <w:sz w:val="24"/>
+          <w:szCs w:val="24"/>
+        </w:rPr>
+        <w:t xml:space="preserve">uses </w:t>
+      </w:r>
+      <w:proofErr w:type="spellStart"/>
+      <w:r>
+        <w:rPr>
+          <w:rFonts w:ascii="Calibri" w:hAnsi="Calibri" w:cs="Calibri"/>
+          <w:sz w:val="24"/>
+          <w:szCs w:val="24"/>
+        </w:rPr>
+        <w:t>TcpClient</w:t>
+      </w:r>
+      <w:proofErr w:type="spellEnd"/>
+      <w:r>
+        <w:rPr>
+          <w:rFonts w:ascii="Calibri" w:hAnsi="Calibri" w:cs="Calibri"/>
+          <w:sz w:val="24"/>
+          <w:szCs w:val="24"/>
+        </w:rPr>
+        <w:t xml:space="preserve"> to connect to</w:t>
+      </w:r>
+      <w:r>
+        <w:rPr>
+          <w:rFonts w:ascii="Calibri" w:hAnsi="Calibri" w:cs="Calibri"/>
+          <w:sz w:val="24"/>
+          <w:szCs w:val="24"/>
+        </w:rPr>
+        <w:t xml:space="preserve"> Tier</w:t>
+      </w:r>
+      <w:r>
+        <w:rPr>
+          <w:rFonts w:ascii="Calibri" w:hAnsi="Calibri" w:cs="Calibri"/>
+          <w:sz w:val="24"/>
+          <w:szCs w:val="24"/>
+        </w:rPr>
+        <w:t xml:space="preserve"> 2 in Movie Scheduler and creates a </w:t>
+      </w:r>
+      <w:proofErr w:type="spellStart"/>
+      <w:r>
+        <w:rPr>
+          <w:rFonts w:ascii="Calibri" w:hAnsi="Calibri" w:cs="Calibri"/>
+          <w:sz w:val="24"/>
+          <w:szCs w:val="24"/>
+        </w:rPr>
+        <w:t>NetworkStream</w:t>
+      </w:r>
+      <w:proofErr w:type="spellEnd"/>
+      <w:r>
+        <w:rPr>
+          <w:rFonts w:ascii="Calibri" w:hAnsi="Calibri" w:cs="Calibri"/>
+          <w:sz w:val="24"/>
+          <w:szCs w:val="24"/>
+        </w:rPr>
+        <w:t xml:space="preserve"> to be used for writing and reading messages.</w:t>
+      </w:r>
+    </w:p>
+    <w:p>
+      <w:pPr>
+        <w:pStyle w:val="Body"/>
+      </w:pPr>
+      <w:r>
+        <w:rPr>
+          <w:noProof/>
+        </w:rPr>
+        <w:drawing>
+          <wp:inline distT="0" distB="0" distL="0" distR="0" wp14:anchorId="7743E37D" wp14:editId="6C51B465">
+            <wp:extent cx="5396230" cy="4478020"/>
+            <wp:effectExtent l="0" t="0" r="0" b="0"/>
+            <wp:docPr id="19" name="Picture 19"/>
+            <wp:cNvGraphicFramePr>
+              <a:graphicFrameLocks xmlns:a="http://schemas.openxmlformats.org/drawingml/2006/main" noChangeAspect="1"/>
+            </wp:cNvGraphicFramePr>
+            <a:graphic xmlns:a="http://schemas.openxmlformats.org/drawingml/2006/main">
+              <a:graphicData uri="http://schemas.openxmlformats.org/drawingml/2006/picture">
+                <pic:pic xmlns:pic="http://schemas.openxmlformats.org/drawingml/2006/picture">
+                  <pic:nvPicPr>
+                    <pic:cNvPr id="1" name=""/>
+                    <pic:cNvPicPr/>
+                  </pic:nvPicPr>
+                  <pic:blipFill>
+                    <a:blip r:embed="rId29"/>
+                    <a:stretch>
+                      <a:fillRect/>
+                    </a:stretch>
+                  </pic:blipFill>
+                  <pic:spPr>
+                    <a:xfrm>
+                      <a:off x="0" y="0"/>
+                      <a:ext cx="5396230" cy="4478020"/>
+                    </a:xfrm>
+                    <a:prstGeom prst="rect">
+                      <a:avLst/>
+                    </a:prstGeom>
+                  </pic:spPr>
+                </pic:pic>
+              </a:graphicData>
+            </a:graphic>
+          </wp:inline>
+        </w:drawing>
+      </w:r>
+    </w:p>
+    <w:p>
+      <w:pPr>
+        <w:pStyle w:val="Body"/>
+        <w:spacing w:line="276" w:lineRule="auto"/>
+        <w:rPr>
+          <w:rFonts w:ascii="Calibri" w:hAnsi="Calibri" w:cs="Calibri"/>
+          <w:sz w:val="24"/>
+          <w:szCs w:val="24"/>
+        </w:rPr>
+      </w:pPr>
+      <w:r>
+        <w:rPr>
+          <w:rFonts w:ascii="Calibri" w:hAnsi="Calibri" w:cs="Calibri"/>
+          <w:sz w:val="24"/>
+          <w:szCs w:val="24"/>
+        </w:rPr>
+        <w:t>When receiving the reply, it skips the first two bytes again. To make sure that it doesn’t read more than it needs to, it has 2 subtracted from the total size of the message.</w:t>
+      </w:r>
+    </w:p>
+    <w:p>
+      <w:pPr>
+        <w:pStyle w:val="Body"/>
+        <w:spacing w:line="276" w:lineRule="auto"/>
+        <w:rPr>
+          <w:rFonts w:ascii="Calibri" w:hAnsi="Calibri" w:cs="Calibri"/>
+          <w:sz w:val="24"/>
+          <w:szCs w:val="24"/>
+        </w:rPr>
+      </w:pPr>
+      <w:r>
+        <w:rPr>
+          <w:rFonts w:ascii="Calibri" w:hAnsi="Calibri" w:cs="Calibri"/>
+          <w:sz w:val="24"/>
+          <w:szCs w:val="24"/>
+        </w:rPr>
+        <w:t>On the last part of the Implementation, the analysis of the communication on Tier 1 in the Ticket Booker will come into attention.</w:t>
+      </w:r>
+    </w:p>
+    <w:p>
+      <w:pPr>
+        <w:pStyle w:val="Body"/>
+        <w:spacing w:line="276" w:lineRule="auto"/>
+        <w:rPr>
+          <w:rFonts w:ascii="Calibri" w:hAnsi="Calibri" w:cs="Calibri"/>
+          <w:sz w:val="24"/>
+          <w:szCs w:val="24"/>
+        </w:rPr>
+      </w:pPr>
+      <w:r>
+        <w:rPr>
+          <w:rFonts w:ascii="Calibri" w:hAnsi="Calibri" w:cs="Calibri"/>
+          <w:sz w:val="24"/>
+          <w:szCs w:val="24"/>
+        </w:rPr>
+        <w:t>The way it receives</w:t>
+      </w:r>
+      <w:r>
+        <w:rPr>
+          <w:rFonts w:ascii="Calibri" w:hAnsi="Calibri" w:cs="Calibri"/>
+          <w:sz w:val="24"/>
+          <w:szCs w:val="24"/>
+        </w:rPr>
+        <w:t xml:space="preserve"> dat</w:t>
+      </w:r>
+      <w:r>
+        <w:rPr>
+          <w:rFonts w:ascii="Calibri" w:hAnsi="Calibri" w:cs="Calibri"/>
+          <w:sz w:val="24"/>
+          <w:szCs w:val="24"/>
+        </w:rPr>
+        <w:t xml:space="preserve">a is through a GET request to the web API for the scheduled movies. To save the booked tickets, </w:t>
+      </w:r>
+      <w:r>
+        <w:rPr>
+          <w:rFonts w:ascii="Calibri" w:hAnsi="Calibri" w:cs="Calibri"/>
+          <w:sz w:val="24"/>
+          <w:szCs w:val="24"/>
+        </w:rPr>
+        <w:t xml:space="preserve">it uses a PUT request in which it introduces the link the desired movie and, the desired seat to book in the body. After the PUT request the web API sends a request </w:t>
+      </w:r>
+      <w:r>
+        <w:rPr>
+          <w:rFonts w:ascii="Calibri" w:hAnsi="Calibri" w:cs="Calibri"/>
+          <w:sz w:val="24"/>
+          <w:szCs w:val="24"/>
+        </w:rPr>
+        <w:t>for the schedule to be updated with the new seats.</w:t>
+      </w:r>
+    </w:p>
+    <w:p>
+      <w:pPr>
+        <w:rPr>
+          <w:rFonts w:ascii="Arial" w:eastAsia="Arial" w:hAnsi="Arial" w:cs="Arial"/>
+          <w:color w:val="000000"/>
+          <w:sz w:val="22"/>
+          <w:szCs w:val="22"/>
+          <w:u w:color="000000"/>
+        </w:rPr>
+      </w:pPr>
+      <w:r>
+        <w:br w:type="page"/>
+      </w:r>
+    </w:p>
+    <w:p>
+      <w:pPr>
+        <w:pStyle w:val="Body"/>
+        <w:spacing w:line="276" w:lineRule="auto"/>
+        <w:rPr>
+          <w:rFonts w:ascii="Calibri" w:hAnsi="Calibri" w:cs="Calibri"/>
+          <w:sz w:val="24"/>
+          <w:szCs w:val="24"/>
+        </w:rPr>
+      </w:pPr>
+      <w:r>
+        <w:rPr>
+          <w:rFonts w:ascii="Calibri" w:hAnsi="Calibri" w:cs="Calibri"/>
+          <w:sz w:val="24"/>
+          <w:szCs w:val="24"/>
+        </w:rPr>
+        <w:lastRenderedPageBreak/>
+        <w:t>On the GET request, the client sets as a header "application/</w:t>
+      </w:r>
+      <w:proofErr w:type="spellStart"/>
+      <w:r>
+        <w:rPr>
+          <w:rFonts w:ascii="Calibri" w:hAnsi="Calibri" w:cs="Calibri"/>
+          <w:sz w:val="24"/>
+          <w:szCs w:val="24"/>
+        </w:rPr>
+        <w:t>json</w:t>
+      </w:r>
+      <w:proofErr w:type="spellEnd"/>
+      <w:r>
+        <w:rPr>
+          <w:rFonts w:ascii="Calibri" w:hAnsi="Calibri" w:cs="Calibri"/>
+          <w:sz w:val="24"/>
+          <w:szCs w:val="24"/>
+        </w:rPr>
+        <w:t xml:space="preserve">" so it knows that it wants to receive the information in </w:t>
+      </w:r>
+      <w:proofErr w:type="spellStart"/>
+      <w:r>
+        <w:rPr>
+          <w:rFonts w:ascii="Calibri" w:hAnsi="Calibri" w:cs="Calibri"/>
+          <w:sz w:val="24"/>
+          <w:szCs w:val="24"/>
+        </w:rPr>
+        <w:t>Json</w:t>
+      </w:r>
+      <w:proofErr w:type="spellEnd"/>
+      <w:r>
+        <w:rPr>
+          <w:rFonts w:ascii="Calibri" w:hAnsi="Calibri" w:cs="Calibri"/>
+          <w:sz w:val="24"/>
+          <w:szCs w:val="24"/>
+        </w:rPr>
+        <w:t>.</w:t>
+      </w:r>
+      <w:r>
+        <w:rPr>
+          <w:rFonts w:ascii="Calibri" w:hAnsi="Calibri" w:cs="Calibri"/>
+          <w:sz w:val="24"/>
+          <w:szCs w:val="24"/>
+        </w:rPr>
+        <w:t xml:space="preserve"> If the web API sends a success status code, then the response is read.</w:t>
+      </w:r>
+    </w:p>
+    <w:p>
+      <w:pPr>
+        <w:pStyle w:val="Body"/>
+      </w:pPr>
+      <w:r>
+        <w:rPr>
+          <w:noProof/>
+        </w:rPr>
+        <w:drawing>
+          <wp:inline distT="0" distB="0" distL="0" distR="0" wp14:anchorId="19DBAB80" wp14:editId="13697CBC">
+            <wp:extent cx="5396230" cy="2248535"/>
+            <wp:effectExtent l="0" t="0" r="0" b="0"/>
+            <wp:docPr id="20" name="Picture 20"/>
+            <wp:cNvGraphicFramePr>
+              <a:graphicFrameLocks xmlns:a="http://schemas.openxmlformats.org/drawingml/2006/main" noChangeAspect="1"/>
+            </wp:cNvGraphicFramePr>
+            <a:graphic xmlns:a="http://schemas.openxmlformats.org/drawingml/2006/main">
+              <a:graphicData uri="http://schemas.openxmlformats.org/drawingml/2006/picture">
+                <pic:pic xmlns:pic="http://schemas.openxmlformats.org/drawingml/2006/picture">
+                  <pic:nvPicPr>
+                    <pic:cNvPr id="1" name=""/>
+                    <pic:cNvPicPr/>
+                  </pic:nvPicPr>
+                  <pic:blipFill>
+                    <a:blip r:embed="rId30"/>
+                    <a:stretch>
+                      <a:fillRect/>
+                    </a:stretch>
+                  </pic:blipFill>
+                  <pic:spPr>
+                    <a:xfrm>
+                      <a:off x="0" y="0"/>
+                      <a:ext cx="5396230" cy="2248535"/>
+                    </a:xfrm>
+                    <a:prstGeom prst="rect">
+                      <a:avLst/>
+                    </a:prstGeom>
+                  </pic:spPr>
+                </pic:pic>
+              </a:graphicData>
+            </a:graphic>
+          </wp:inline>
+        </w:drawing>
+      </w:r>
+    </w:p>
+    <w:p>
+      <w:pPr>
+        <w:pStyle w:val="Body"/>
+      </w:pPr>
+    </w:p>
+    <w:p>
+      <w:pPr>
+        <w:pStyle w:val="Body"/>
+        <w:spacing w:line="276" w:lineRule="auto"/>
+        <w:rPr>
+          <w:rFonts w:ascii="Calibri" w:hAnsi="Calibri" w:cs="Calibri"/>
+          <w:sz w:val="24"/>
+          <w:szCs w:val="24"/>
+        </w:rPr>
+      </w:pPr>
+      <w:r>
+        <w:rPr>
+          <w:rFonts w:ascii="Calibri" w:hAnsi="Calibri" w:cs="Calibri"/>
+          <w:sz w:val="24"/>
+          <w:szCs w:val="24"/>
+        </w:rPr>
+        <w:t xml:space="preserve">On the PUT request, the client sets the header again to know it sends </w:t>
+      </w:r>
+      <w:proofErr w:type="spellStart"/>
+      <w:r>
+        <w:rPr>
+          <w:rFonts w:ascii="Calibri" w:hAnsi="Calibri" w:cs="Calibri"/>
+          <w:sz w:val="24"/>
+          <w:szCs w:val="24"/>
+        </w:rPr>
+        <w:t>json</w:t>
+      </w:r>
+      <w:proofErr w:type="spellEnd"/>
+      <w:r>
+        <w:rPr>
+          <w:rFonts w:ascii="Calibri" w:hAnsi="Calibri" w:cs="Calibri"/>
+          <w:sz w:val="24"/>
+          <w:szCs w:val="24"/>
+        </w:rPr>
+        <w:t xml:space="preserve">. </w:t>
+      </w:r>
+      <w:r>
+        <w:rPr>
+          <w:rFonts w:ascii="Calibri" w:hAnsi="Calibri" w:cs="Calibri"/>
+          <w:sz w:val="24"/>
+          <w:szCs w:val="24"/>
+        </w:rPr>
+        <w:t>If the request is successful, then it lets the client know by returning true and if it fails, it catches the exception and signals to the client to show an error page.</w:t>
+      </w:r>
+    </w:p>
+    <w:p>
+      <w:pPr>
+        <w:pStyle w:val="Body"/>
+      </w:pPr>
+      <w:r>
+        <w:rPr>
+          <w:noProof/>
+        </w:rPr>
+        <w:drawing>
+          <wp:inline distT="0" distB="0" distL="0" distR="0" wp14:anchorId="2FE8EE7C" wp14:editId="124A1C42">
+            <wp:extent cx="5396230" cy="1787525"/>
+            <wp:effectExtent l="0" t="0" r="0" b="3175"/>
+            <wp:docPr id="21" name="Picture 21"/>
+            <wp:cNvGraphicFramePr>
+              <a:graphicFrameLocks xmlns:a="http://schemas.openxmlformats.org/drawingml/2006/main" noChangeAspect="1"/>
+            </wp:cNvGraphicFramePr>
+            <a:graphic xmlns:a="http://schemas.openxmlformats.org/drawingml/2006/main">
+              <a:graphicData uri="http://schemas.openxmlformats.org/drawingml/2006/picture">
+                <pic:pic xmlns:pic="http://schemas.openxmlformats.org/drawingml/2006/picture">
+                  <pic:nvPicPr>
+                    <pic:cNvPr id="1" name=""/>
+                    <pic:cNvPicPr/>
+                  </pic:nvPicPr>
+                  <pic:blipFill>
+                    <a:blip r:embed="rId31"/>
+                    <a:stretch>
+                      <a:fillRect/>
+                    </a:stretch>
+                  </pic:blipFill>
+                  <pic:spPr>
+                    <a:xfrm>
+                      <a:off x="0" y="0"/>
                       <a:ext cx="5396230" cy="1787525"/>
                     </a:xfrm>
                     <a:prstGeom prst="rect">
@@ -5361,36 +6735,69 @@
     <w:p>
       <w:pPr>
         <w:pStyle w:val="Body"/>
-      </w:pPr>
-      <w:r>
+        <w:spacing w:line="276" w:lineRule="auto"/>
+        <w:rPr>
+          <w:rFonts w:ascii="Calibri" w:hAnsi="Calibri" w:cs="Calibri"/>
+          <w:sz w:val="24"/>
+          <w:szCs w:val="24"/>
+        </w:rPr>
+      </w:pPr>
+      <w:r>
+        <w:rPr>
+          <w:rFonts w:ascii="Calibri" w:hAnsi="Calibri" w:cs="Calibri"/>
+          <w:sz w:val="24"/>
+          <w:szCs w:val="24"/>
+        </w:rPr>
         <w:t>This concludes the explanation on how</w:t>
       </w:r>
       <w:r>
+        <w:rPr>
+          <w:rFonts w:ascii="Calibri" w:hAnsi="Calibri" w:cs="Calibri"/>
+          <w:sz w:val="24"/>
+          <w:szCs w:val="24"/>
+        </w:rPr>
         <w:t xml:space="preserve"> the communication</w:t>
       </w:r>
       <w:r>
+        <w:rPr>
+          <w:rFonts w:ascii="Calibri" w:hAnsi="Calibri" w:cs="Calibri"/>
+          <w:sz w:val="24"/>
+          <w:szCs w:val="24"/>
+        </w:rPr>
         <w:t xml:space="preserve"> was done</w:t>
       </w:r>
       <w:r>
-        <w:t xml:space="preserve"> </w:t>
-      </w:r>
-      <w:r>
-        <w:t>and how it works</w:t>
-      </w:r>
-      <w:r>
-        <w:t xml:space="preserve"> </w:t>
-      </w:r>
-      <w:r>
+        <w:rPr>
+          <w:rFonts w:ascii="Calibri" w:hAnsi="Calibri" w:cs="Calibri"/>
+          <w:sz w:val="24"/>
+          <w:szCs w:val="24"/>
+        </w:rPr>
+        <w:t xml:space="preserve"> and how it works </w:t>
+      </w:r>
+      <w:r>
+        <w:rPr>
+          <w:rFonts w:ascii="Calibri" w:hAnsi="Calibri" w:cs="Calibri"/>
+          <w:sz w:val="24"/>
+          <w:szCs w:val="24"/>
+        </w:rPr>
         <w:t>in the current system.</w:t>
       </w:r>
       <w:r>
+        <w:rPr>
+          <w:rFonts w:ascii="Calibri" w:hAnsi="Calibri" w:cs="Calibri"/>
+          <w:sz w:val="24"/>
+          <w:szCs w:val="24"/>
+        </w:rPr>
         <w:t xml:space="preserve"> Next comes testing in which the </w:t>
       </w:r>
       <w:r>
+        <w:rPr>
+          <w:rFonts w:ascii="Calibri" w:hAnsi="Calibri" w:cs="Calibri"/>
+          <w:sz w:val="24"/>
+          <w:szCs w:val="24"/>
+        </w:rPr>
         <w:t>system will be put through different scenarios to ensure that it behaves as expected.</w:t>
       </w:r>
-      <w:bookmarkStart w:id="0" w:name="_GoBack"/>
-      <w:bookmarkEnd w:id="0"/>
     </w:p>
     <w:p>
       <w:pPr>
@@ -5435,6 +6842,37 @@
     </w:p>
     <w:p>
       <w:pPr>
+        <w:pStyle w:val="Body"/>
+        <w:spacing w:after="160" w:line="276" w:lineRule="auto"/>
+        <w:jc w:val="both"/>
+        <w:rPr>
+          <w:rFonts w:ascii="Calibri" w:hAnsi="Calibri" w:cs="Calibri"/>
+          <w:sz w:val="24"/>
+          <w:szCs w:val="24"/>
+          <w:lang w:val="en-GB"/>
+        </w:rPr>
+      </w:pPr>
+      <w:r>
+        <w:rPr>
+          <w:rFonts w:ascii="Calibri" w:hAnsi="Calibri" w:cs="Calibri"/>
+          <w:sz w:val="24"/>
+          <w:szCs w:val="24"/>
+          <w:lang w:val="en-GB"/>
+        </w:rPr>
+        <w:t>In the end the Product Owner received a satisfactory product made specifically based on his business requirements.</w:t>
+      </w:r>
+      <w:r>
+        <w:rPr>
+          <w:rFonts w:ascii="Calibri" w:hAnsi="Calibri" w:cs="Calibri"/>
+          <w:sz w:val="24"/>
+          <w:szCs w:val="24"/>
+          <w:lang w:val="en-GB"/>
+        </w:rPr>
+        <w:t xml:space="preserve"> The system has been built using Java and C# and employs a three-tier architecture design. It can fulfil everything that the Product Owner requires and more depending on the company’s needs.</w:t>
+      </w:r>
+    </w:p>
+    <w:p>
+      <w:pPr>
         <w:pStyle w:val="Heading"/>
         <w:numPr>
           <w:ilvl w:val="0"/>
@@ -5455,6 +6893,131 @@
     </w:p>
     <w:p>
       <w:pPr>
+        <w:pStyle w:val="Body"/>
+        <w:spacing w:after="160" w:line="276" w:lineRule="auto"/>
+        <w:jc w:val="both"/>
+        <w:rPr>
+          <w:rFonts w:ascii="Calibri" w:hAnsi="Calibri" w:cs="Calibri"/>
+          <w:sz w:val="24"/>
+          <w:szCs w:val="24"/>
+          <w:lang w:val="en-GB"/>
+        </w:rPr>
+      </w:pPr>
+      <w:r>
+        <w:rPr>
+          <w:rFonts w:ascii="Calibri" w:hAnsi="Calibri" w:cs="Calibri"/>
+          <w:sz w:val="24"/>
+          <w:szCs w:val="24"/>
+          <w:lang w:val="en-GB"/>
+        </w:rPr>
+        <w:t xml:space="preserve">The project followed the Unified Software Development </w:t>
+      </w:r>
+      <w:r>
+        <w:rPr>
+          <w:rFonts w:ascii="Calibri" w:hAnsi="Calibri" w:cs="Calibri"/>
+          <w:sz w:val="24"/>
+          <w:szCs w:val="24"/>
+          <w:lang w:val="en-GB"/>
+        </w:rPr>
+        <w:t>Process and SCRUM. At the start</w:t>
+      </w:r>
+      <w:r>
+        <w:rPr>
+          <w:rFonts w:ascii="Calibri" w:hAnsi="Calibri" w:cs="Calibri"/>
+          <w:sz w:val="24"/>
+          <w:szCs w:val="24"/>
+          <w:lang w:val="en-GB"/>
+        </w:rPr>
+        <w:t xml:space="preserve"> the focus was on setting up why the system sh</w:t>
+      </w:r>
+      <w:r>
+        <w:rPr>
+          <w:rFonts w:ascii="Calibri" w:hAnsi="Calibri" w:cs="Calibri"/>
+          <w:sz w:val="24"/>
+          <w:szCs w:val="24"/>
+          <w:lang w:val="en-GB"/>
+        </w:rPr>
+        <w:t>ould be created. As it advanced</w:t>
+      </w:r>
+      <w:r>
+        <w:rPr>
+          <w:rFonts w:ascii="Calibri" w:hAnsi="Calibri" w:cs="Calibri"/>
+          <w:sz w:val="24"/>
+          <w:szCs w:val="24"/>
+          <w:lang w:val="en-GB"/>
+        </w:rPr>
+        <w:t xml:space="preserve"> the functional and non-functional requirements were defined and use cases were created accordingly.</w:t>
+      </w:r>
+    </w:p>
+    <w:p>
+      <w:pPr>
+        <w:pStyle w:val="Body"/>
+        <w:spacing w:after="160" w:line="276" w:lineRule="auto"/>
+        <w:jc w:val="both"/>
+        <w:rPr>
+          <w:rFonts w:ascii="Calibri" w:hAnsi="Calibri" w:cs="Calibri"/>
+          <w:sz w:val="24"/>
+          <w:szCs w:val="24"/>
+          <w:lang w:val="en-GB"/>
+        </w:rPr>
+      </w:pPr>
+      <w:r>
+        <w:rPr>
+          <w:rFonts w:ascii="Calibri" w:hAnsi="Calibri" w:cs="Calibri"/>
+          <w:sz w:val="24"/>
+          <w:szCs w:val="24"/>
+          <w:lang w:val="en-GB"/>
+        </w:rPr>
+        <w:t>A Domain Model was used to analyse the problem and understand how different objects would interact with each other. Next, the design of the system was defined using Design Class diagrams based on the existing Domain model.</w:t>
+      </w:r>
+    </w:p>
+    <w:p>
+      <w:pPr>
+        <w:pStyle w:val="Body"/>
+        <w:spacing w:after="160" w:line="276" w:lineRule="auto"/>
+        <w:jc w:val="both"/>
+        <w:rPr>
+          <w:rFonts w:ascii="Calibri" w:hAnsi="Calibri" w:cs="Calibri"/>
+          <w:sz w:val="24"/>
+          <w:szCs w:val="24"/>
+          <w:lang w:val="en-GB"/>
+        </w:rPr>
+      </w:pPr>
+      <w:r>
+        <w:rPr>
+          <w:rFonts w:ascii="Calibri" w:hAnsi="Calibri" w:cs="Calibri"/>
+          <w:sz w:val="24"/>
+          <w:szCs w:val="24"/>
+          <w:lang w:val="en-GB"/>
+        </w:rPr>
+        <w:t>The Design Class diagrams acted as blueprints for the implementation of a 3-tier architecture system. In the last phases of the project, the application was tested based on the Use Cases.</w:t>
+      </w:r>
+    </w:p>
+    <w:p>
+      <w:pPr>
+        <w:pStyle w:val="Body"/>
+        <w:spacing w:after="160" w:line="276" w:lineRule="auto"/>
+        <w:jc w:val="both"/>
+        <w:rPr>
+          <w:rFonts w:ascii="Calibri" w:hAnsi="Calibri" w:cs="Calibri"/>
+          <w:bCs/>
+          <w:color w:val="008000"/>
+          <w:sz w:val="24"/>
+          <w:szCs w:val="24"/>
+        </w:rPr>
+      </w:pPr>
+      <w:r>
+        <w:rPr>
+          <w:rFonts w:ascii="Calibri" w:hAnsi="Calibri" w:cs="Calibri"/>
+          <w:sz w:val="24"/>
+          <w:szCs w:val="24"/>
+          <w:lang w:val="en-GB"/>
+        </w:rPr>
+        <w:t>Once finalized, the results were subject to discussion and analysis to bring further improvements in the future.</w:t>
+      </w:r>
+    </w:p>
+    <w:p>
+      <w:pPr>
         <w:pStyle w:val="Heading"/>
         <w:numPr>
           <w:ilvl w:val="0"/>
@@ -5471,6 +7034,53 @@
           <w:color w:val="008000"/>
         </w:rPr>
         <w:t>Project Future</w:t>
+      </w:r>
+    </w:p>
+    <w:p>
+      <w:pPr>
+        <w:pStyle w:val="Body"/>
+      </w:pPr>
+      <w:r>
+        <w:t xml:space="preserve">Even though </w:t>
+      </w:r>
+      <w:r>
+        <w:t xml:space="preserve">the system is robust and overall well done, it still could be improved by quite a lot. </w:t>
+      </w:r>
+    </w:p>
+    <w:p>
+      <w:pPr>
+        <w:pStyle w:val="Body"/>
+      </w:pPr>
+      <w:proofErr w:type="gramStart"/>
+      <w:r>
+        <w:t>First of all</w:t>
+      </w:r>
+      <w:proofErr w:type="gramEnd"/>
+      <w:r>
+        <w:t>, it could be expanded by adding a currency system that would work with the Movie Manager and Ticket Booker components. The manager would use the currency to rent movies while the customer would replenish his balance by booking movie tickets.</w:t>
+      </w:r>
+    </w:p>
+    <w:p>
+      <w:pPr>
+        <w:pStyle w:val="Body"/>
+      </w:pPr>
+      <w:r>
+        <w:t xml:space="preserve">Secondly, the customer side of the system could </w:t>
+      </w:r>
+      <w:proofErr w:type="gramStart"/>
+      <w:r>
+        <w:t>definitely benefit</w:t>
+      </w:r>
+      <w:proofErr w:type="gramEnd"/>
+      <w:r>
+        <w:t xml:space="preserve"> from a proper authentication system and as a last </w:t>
+      </w:r>
+      <w:r>
+        <w:t xml:space="preserve">addition, using the same authentication as before, </w:t>
+      </w:r>
+      <w:r>
+        <w:lastRenderedPageBreak/>
+        <w:t>the clients could be separated into customers and advertisers, the latter part being able to, apart from booking tickets, also rent slots to show advertisements before or after the scheduled movie’s screening.</w:t>
       </w:r>
     </w:p>
     <w:p>
@@ -5939,7 +7549,6 @@
                   <w:rFonts w:ascii="Calibri" w:hAnsi="Calibri" w:cs="Calibri"/>
                   <w:noProof/>
                 </w:rPr>
-                <w:lastRenderedPageBreak/>
                 <w:t xml:space="preserve">Nielsen, M. B., 2018. </w:t>
               </w:r>
               <w:r>
@@ -5996,6 +7605,7 @@
                   <w:rFonts w:ascii="Calibri" w:hAnsi="Calibri" w:cs="Calibri"/>
                   <w:noProof/>
                 </w:rPr>
+                <w:lastRenderedPageBreak/>
                 <w:t xml:space="preserve">POSitive Cinema, 2018. </w:t>
               </w:r>
               <w:r>
@@ -8639,7 +10249,6 @@
   <w:style w:type="character" w:default="1" w:styleId="DefaultParagraphFont">
     <w:name w:val="Default Paragraph Font"/>
     <w:uiPriority w:val="1"/>
-    <w:semiHidden/>
     <w:unhideWhenUsed/>
   </w:style>
   <w:style w:type="table" w:default="1" w:styleId="TableNormal">
@@ -10493,7 +12102,7 @@
 </file>
 
 <file path=customXml/itemProps1.xml><?xml version="1.0" encoding="utf-8"?>
-<ds:datastoreItem xmlns:ds="http://schemas.openxmlformats.org/officeDocument/2006/customXml" ds:itemID="{23F76CAD-E5D8-4EC8-8EEE-FD97BA3A6ACF}">
+<ds:datastoreItem xmlns:ds="http://schemas.openxmlformats.org/officeDocument/2006/customXml" ds:itemID="{5AB70636-E630-49B5-9E51-8AFD5CEF6D67}">
   <ds:schemaRefs>
     <ds:schemaRef ds:uri="http://schemas.openxmlformats.org/officeDocument/2006/bibliography"/>
   </ds:schemaRefs>

</xml_diff>

<commit_message>
Finished Security subsection in design
</commit_message>
<xml_diff>
--- a/Documentation/Project Report V2.docx
+++ b/Documentation/Project Report V2.docx
@@ -116,6 +116,7 @@
           <w:szCs w:val="48"/>
         </w:rPr>
       </w:pPr>
+      <w:proofErr w:type="spellStart"/>
       <w:r>
         <w:rPr>
           <w:rFonts w:ascii="Arial Narrow" w:hAnsi="Arial Narrow" w:cs="Calibri"/>
@@ -124,14 +125,10 @@
           <w:sz w:val="48"/>
           <w:szCs w:val="48"/>
         </w:rPr>
-        <w:t>Zinema – Management Software</w:t>
-      </w:r>
-    </w:p>
-    <w:p>
-      <w:pPr>
-        <w:pStyle w:val="Body"/>
-        <w:spacing w:after="160" w:line="240" w:lineRule="auto"/>
-        <w:jc w:val="center"/>
+        <w:t>Zinema</w:t>
+      </w:r>
+      <w:proofErr w:type="spellEnd"/>
+      <w:r>
         <w:rPr>
           <w:rFonts w:ascii="Arial Narrow" w:hAnsi="Arial Narrow" w:cs="Calibri"/>
           <w:bCs/>
@@ -139,8 +136,14 @@
           <w:sz w:val="48"/>
           <w:szCs w:val="48"/>
         </w:rPr>
-      </w:pPr>
-      <w:r>
+        <w:t xml:space="preserve"> – Management Software</w:t>
+      </w:r>
+    </w:p>
+    <w:p>
+      <w:pPr>
+        <w:pStyle w:val="Body"/>
+        <w:spacing w:after="160" w:line="240" w:lineRule="auto"/>
+        <w:jc w:val="center"/>
         <w:rPr>
           <w:rFonts w:ascii="Arial Narrow" w:hAnsi="Arial Narrow" w:cs="Calibri"/>
           <w:bCs/>
@@ -148,14 +151,8 @@
           <w:sz w:val="48"/>
           <w:szCs w:val="48"/>
         </w:rPr>
-        <w:t>Distributed System</w:t>
-      </w:r>
-    </w:p>
-    <w:p>
-      <w:pPr>
-        <w:pStyle w:val="Body"/>
-        <w:spacing w:after="160" w:line="240" w:lineRule="auto"/>
-        <w:jc w:val="center"/>
+      </w:pPr>
+      <w:r>
         <w:rPr>
           <w:rFonts w:ascii="Arial Narrow" w:hAnsi="Arial Narrow" w:cs="Calibri"/>
           <w:bCs/>
@@ -163,6 +160,21 @@
           <w:sz w:val="48"/>
           <w:szCs w:val="48"/>
         </w:rPr>
+        <w:t>Distributed System</w:t>
+      </w:r>
+    </w:p>
+    <w:p>
+      <w:pPr>
+        <w:pStyle w:val="Body"/>
+        <w:spacing w:after="160" w:line="240" w:lineRule="auto"/>
+        <w:jc w:val="center"/>
+        <w:rPr>
+          <w:rFonts w:ascii="Arial Narrow" w:hAnsi="Arial Narrow" w:cs="Calibri"/>
+          <w:bCs/>
+          <w:color w:val="auto"/>
+          <w:sz w:val="48"/>
+          <w:szCs w:val="48"/>
+        </w:rPr>
       </w:pPr>
     </w:p>
     <w:p>
@@ -216,8 +228,18 @@
           <w:sz w:val="28"/>
           <w:szCs w:val="28"/>
         </w:rPr>
-        <w:t>Andrei Cioanca</w:t>
-      </w:r>
+        <w:t xml:space="preserve">Andrei </w:t>
+      </w:r>
+      <w:proofErr w:type="spellStart"/>
+      <w:r>
+        <w:rPr>
+          <w:rFonts w:ascii="Calibri" w:hAnsi="Calibri" w:cs="Calibri"/>
+          <w:sz w:val="28"/>
+          <w:szCs w:val="28"/>
+        </w:rPr>
+        <w:t>Cioanca</w:t>
+      </w:r>
+      <w:proofErr w:type="spellEnd"/>
       <w:r>
         <w:rPr>
           <w:rFonts w:ascii="Calibri" w:hAnsi="Calibri" w:cs="Calibri"/>
@@ -497,6 +519,7 @@
           <w:lang w:val="en-GB"/>
         </w:rPr>
       </w:pPr>
+      <w:proofErr w:type="spellStart"/>
       <w:r>
         <w:rPr>
           <w:rFonts w:ascii="Calibri" w:hAnsi="Calibri" w:cs="Calibri"/>
@@ -504,7 +527,17 @@
           <w:szCs w:val="28"/>
           <w:lang w:val="en-GB"/>
         </w:rPr>
-        <w:t>Jakob Knop Rasmussen</w:t>
+        <w:t>Jakob</w:t>
+      </w:r>
+      <w:proofErr w:type="spellEnd"/>
+      <w:r>
+        <w:rPr>
+          <w:rFonts w:ascii="Calibri" w:hAnsi="Calibri" w:cs="Calibri"/>
+          <w:sz w:val="28"/>
+          <w:szCs w:val="28"/>
+          <w:lang w:val="en-GB"/>
+        </w:rPr>
+        <w:t xml:space="preserve"> Knop Rasmussen</w:t>
       </w:r>
     </w:p>
     <w:p>
@@ -609,7 +642,27 @@
           <w:szCs w:val="24"/>
           <w:lang w:val="en-GB"/>
         </w:rPr>
-        <w:t>The following report will present the process of introducing the Zinema – Cinema Management Distributed Software System to the market and the conclusions that have been drawn in the end.</w:t>
+        <w:t xml:space="preserve">The following report will present the process of introducing the </w:t>
+      </w:r>
+      <w:proofErr w:type="spellStart"/>
+      <w:r>
+        <w:rPr>
+          <w:rFonts w:ascii="Calibri" w:hAnsi="Calibri" w:cs="Calibri"/>
+          <w:sz w:val="24"/>
+          <w:szCs w:val="24"/>
+          <w:lang w:val="en-GB"/>
+        </w:rPr>
+        <w:t>Zinema</w:t>
+      </w:r>
+      <w:proofErr w:type="spellEnd"/>
+      <w:r>
+        <w:rPr>
+          <w:rFonts w:ascii="Calibri" w:hAnsi="Calibri" w:cs="Calibri"/>
+          <w:sz w:val="24"/>
+          <w:szCs w:val="24"/>
+          <w:lang w:val="en-GB"/>
+        </w:rPr>
+        <w:t xml:space="preserve"> – Cinema Management Distributed Software System to the market and the conclusions that have been drawn in the end.</w:t>
       </w:r>
     </w:p>
     <w:p>
@@ -2549,7 +2602,25 @@
           <w:sz w:val="24"/>
           <w:szCs w:val="24"/>
         </w:rPr>
-        <w:t>can be attributed to many reasons but the rise in popularity of streaming platforms such as Netflix and HBOGo t</w:t>
+        <w:t xml:space="preserve">can be attributed to many reasons but the rise in popularity of streaming platforms such as Netflix and </w:t>
+      </w:r>
+      <w:proofErr w:type="spellStart"/>
+      <w:r>
+        <w:rPr>
+          <w:rFonts w:ascii="Calibri" w:hAnsi="Calibri" w:cs="Calibri"/>
+          <w:sz w:val="24"/>
+          <w:szCs w:val="24"/>
+        </w:rPr>
+        <w:t>HBOGo</w:t>
+      </w:r>
+      <w:proofErr w:type="spellEnd"/>
+      <w:r>
+        <w:rPr>
+          <w:rFonts w:ascii="Calibri" w:hAnsi="Calibri" w:cs="Calibri"/>
+          <w:sz w:val="24"/>
+          <w:szCs w:val="24"/>
+        </w:rPr>
+        <w:t xml:space="preserve"> t</w:t>
       </w:r>
       <w:r>
         <w:rPr>
@@ -2565,7 +2636,25 @@
           <w:sz w:val="24"/>
           <w:szCs w:val="24"/>
         </w:rPr>
-        <w:t xml:space="preserve"> movies and tv shows on demand has been one of the main reasons why </w:t>
+        <w:t xml:space="preserve"> movies and </w:t>
+      </w:r>
+      <w:proofErr w:type="spellStart"/>
+      <w:r>
+        <w:rPr>
+          <w:rFonts w:ascii="Calibri" w:hAnsi="Calibri" w:cs="Calibri"/>
+          <w:sz w:val="24"/>
+          <w:szCs w:val="24"/>
+        </w:rPr>
+        <w:t>tv</w:t>
+      </w:r>
+      <w:proofErr w:type="spellEnd"/>
+      <w:r>
+        <w:rPr>
+          <w:rFonts w:ascii="Calibri" w:hAnsi="Calibri" w:cs="Calibri"/>
+          <w:sz w:val="24"/>
+          <w:szCs w:val="24"/>
+        </w:rPr>
+        <w:t xml:space="preserve"> shows on demand has been one of the main reasons why </w:t>
       </w:r>
       <w:r>
         <w:rPr>
@@ -2672,7 +2761,25 @@
           <w:sz w:val="24"/>
           <w:szCs w:val="24"/>
         </w:rPr>
-        <w:t>There is a new cinema company on the market. Zinema is an up and coming business in need of help. It wants to have alleviated some of the pressure brought by starting in a declining market in Denmark. Its main purpose is to revive the Da</w:t>
+        <w:t xml:space="preserve">There is a new cinema company on the market. </w:t>
+      </w:r>
+      <w:proofErr w:type="spellStart"/>
+      <w:r>
+        <w:rPr>
+          <w:rFonts w:ascii="Calibri" w:hAnsi="Calibri" w:cs="Calibri"/>
+          <w:sz w:val="24"/>
+          <w:szCs w:val="24"/>
+        </w:rPr>
+        <w:t>Zinema</w:t>
+      </w:r>
+      <w:proofErr w:type="spellEnd"/>
+      <w:r>
+        <w:rPr>
+          <w:rFonts w:ascii="Calibri" w:hAnsi="Calibri" w:cs="Calibri"/>
+          <w:sz w:val="24"/>
+          <w:szCs w:val="24"/>
+        </w:rPr>
+        <w:t xml:space="preserve"> is an up and coming business in need of help. It wants to have alleviated some of the pressure brought by starting in a declining market in Denmark. Its main purpose is to revive the Da</w:t>
       </w:r>
       <w:r>
         <w:rPr>
@@ -2719,13 +2826,23 @@
           <w:szCs w:val="24"/>
         </w:rPr>
       </w:pPr>
-      <w:r>
-        <w:rPr>
-          <w:rFonts w:ascii="Calibri" w:hAnsi="Calibri" w:cs="Calibri"/>
-          <w:sz w:val="24"/>
-          <w:szCs w:val="24"/>
-        </w:rPr>
-        <w:t xml:space="preserve">POStive Cinema, a company that offers management solutions to cinemas, </w:t>
+      <w:proofErr w:type="spellStart"/>
+      <w:r>
+        <w:rPr>
+          <w:rFonts w:ascii="Calibri" w:hAnsi="Calibri" w:cs="Calibri"/>
+          <w:sz w:val="24"/>
+          <w:szCs w:val="24"/>
+        </w:rPr>
+        <w:t>POStive</w:t>
+      </w:r>
+      <w:proofErr w:type="spellEnd"/>
+      <w:r>
+        <w:rPr>
+          <w:rFonts w:ascii="Calibri" w:hAnsi="Calibri" w:cs="Calibri"/>
+          <w:sz w:val="24"/>
+          <w:szCs w:val="24"/>
+        </w:rPr>
+        <w:t xml:space="preserve"> Cinema, a company that offers management solutions to cinemas, </w:t>
       </w:r>
       <w:r>
         <w:rPr>
@@ -2836,7 +2953,25 @@
           <w:sz w:val="24"/>
           <w:szCs w:val="24"/>
         </w:rPr>
-        <w:t>. Knowing that software has a big influence on the future success, Zinema wants to provide their clients with the best possible software that will not on</w:t>
+        <w:t xml:space="preserve">. Knowing that software has a big influence on the future success, </w:t>
+      </w:r>
+      <w:proofErr w:type="spellStart"/>
+      <w:r>
+        <w:rPr>
+          <w:rFonts w:ascii="Calibri" w:hAnsi="Calibri" w:cs="Calibri"/>
+          <w:sz w:val="24"/>
+          <w:szCs w:val="24"/>
+        </w:rPr>
+        <w:t>Zinema</w:t>
+      </w:r>
+      <w:proofErr w:type="spellEnd"/>
+      <w:r>
+        <w:rPr>
+          <w:rFonts w:ascii="Calibri" w:hAnsi="Calibri" w:cs="Calibri"/>
+          <w:sz w:val="24"/>
+          <w:szCs w:val="24"/>
+        </w:rPr>
+        <w:t xml:space="preserve"> wants to provide their clients with the best possible software that will not on</w:t>
       </w:r>
       <w:r>
         <w:rPr>
@@ -2947,7 +3082,25 @@
           <w:sz w:val="24"/>
           <w:szCs w:val="24"/>
         </w:rPr>
-        <w:t xml:space="preserve"> Zinema’s unique features.</w:t>
+        <w:t xml:space="preserve"> </w:t>
+      </w:r>
+      <w:proofErr w:type="spellStart"/>
+      <w:r>
+        <w:rPr>
+          <w:rFonts w:ascii="Calibri" w:hAnsi="Calibri" w:cs="Calibri"/>
+          <w:sz w:val="24"/>
+          <w:szCs w:val="24"/>
+        </w:rPr>
+        <w:t>Zinema’s</w:t>
+      </w:r>
+      <w:proofErr w:type="spellEnd"/>
+      <w:r>
+        <w:rPr>
+          <w:rFonts w:ascii="Calibri" w:hAnsi="Calibri" w:cs="Calibri"/>
+          <w:sz w:val="24"/>
+          <w:szCs w:val="24"/>
+        </w:rPr>
+        <w:t xml:space="preserve"> unique features.</w:t>
       </w:r>
     </w:p>
     <w:p>
@@ -3725,7 +3878,15 @@
         <w:spacing w:line="276" w:lineRule="auto"/>
       </w:pPr>
       <w:r>
-        <w:t xml:space="preserve">The system makes use of several different components communicating with each other to achieve some sort of ecosystem. These components are being controlled by the employees of Zinema and their customers are able to interact with the system through their official website. </w:t>
+        <w:t xml:space="preserve">The system makes use of several different components communicating with each other to achieve some sort of ecosystem. These components are being controlled by the employees of </w:t>
+      </w:r>
+      <w:proofErr w:type="spellStart"/>
+      <w:r>
+        <w:t>Zinema</w:t>
+      </w:r>
+      <w:proofErr w:type="spellEnd"/>
+      <w:r>
+        <w:t xml:space="preserve"> and their customers are able to interact with the system through their official website. </w:t>
       </w:r>
     </w:p>
     <w:p>
@@ -3828,7 +3989,15 @@
         <w:spacing w:line="276" w:lineRule="auto"/>
       </w:pPr>
       <w:r>
-        <w:t>[Activity Diagram For Creating Movie]</w:t>
+        <w:t xml:space="preserve">[Activity Diagram </w:t>
+      </w:r>
+      <w:proofErr w:type="gramStart"/>
+      <w:r>
+        <w:t>For</w:t>
+      </w:r>
+      <w:proofErr w:type="gramEnd"/>
+      <w:r>
+        <w:t xml:space="preserve"> Creating Movie]</w:t>
       </w:r>
     </w:p>
     <w:p>
@@ -4550,17 +4719,7 @@
           <w:sz w:val="24"/>
           <w:szCs w:val="24"/>
         </w:rPr>
-        <w:t>For</w:t>
-      </w:r>
-      <w:bookmarkStart w:id="0" w:name="_GoBack"/>
-      <w:bookmarkEnd w:id="0"/>
-      <w:r>
-        <w:rPr>
-          <w:rFonts w:ascii="Calibri" w:hAnsi="Calibri" w:cs="Calibri"/>
-          <w:sz w:val="24"/>
-          <w:szCs w:val="24"/>
-        </w:rPr>
-        <w:t xml:space="preserve"> t</w:t>
+        <w:t>For t</w:t>
       </w:r>
       <w:r>
         <w:rPr>
@@ -4751,7 +4910,25 @@
           <w:sz w:val="24"/>
           <w:szCs w:val="24"/>
         </w:rPr>
-        <w:t xml:space="preserve"> In order to easily send data that can be interpreted by programs written in both Java and C#, the data sent between tiers is serialized with Json.</w:t>
+        <w:t xml:space="preserve"> In order to easily send data that can be interpreted by programs written in both Java and C#, the data sent between tiers is serialized with </w:t>
+      </w:r>
+      <w:proofErr w:type="spellStart"/>
+      <w:r>
+        <w:rPr>
+          <w:rFonts w:ascii="Calibri" w:hAnsi="Calibri" w:cs="Calibri"/>
+          <w:sz w:val="24"/>
+          <w:szCs w:val="24"/>
+        </w:rPr>
+        <w:t>Json</w:t>
+      </w:r>
+      <w:proofErr w:type="spellEnd"/>
+      <w:r>
+        <w:rPr>
+          <w:rFonts w:ascii="Calibri" w:hAnsi="Calibri" w:cs="Calibri"/>
+          <w:sz w:val="24"/>
+          <w:szCs w:val="24"/>
+        </w:rPr>
+        <w:t>.</w:t>
       </w:r>
     </w:p>
     <w:p>
@@ -4857,7 +5034,21 @@
         <w:rPr>
           <w:rFonts w:ascii="Calibri" w:hAnsi="Calibri" w:cs="Calibri"/>
         </w:rPr>
-        <w:t>it will instantiate a Tier2MovieCreatorServer by giving it a port and injecting the controller. The server class will then open a socket on the given port and listen for connections. When a connection is made the client socket will be injected in the ThreadHandler class, which runs on a thread, that handles the communication between the client and the server.</w:t>
+        <w:t xml:space="preserve">it will instantiate a Tier2MovieCreatorServer by giving it a port and injecting the controller. The server class will then open a socket on the given port and listen for connections. When a connection is made the client socket will be injected in the </w:t>
+      </w:r>
+      <w:proofErr w:type="spellStart"/>
+      <w:r>
+        <w:rPr>
+          <w:rFonts w:ascii="Calibri" w:hAnsi="Calibri" w:cs="Calibri"/>
+        </w:rPr>
+        <w:t>ThreadHandler</w:t>
+      </w:r>
+      <w:proofErr w:type="spellEnd"/>
+      <w:r>
+        <w:rPr>
+          <w:rFonts w:ascii="Calibri" w:hAnsi="Calibri" w:cs="Calibri"/>
+        </w:rPr>
+        <w:t xml:space="preserve"> class, which runs on a thread, that handles the communication between the client and the server.</w:t>
       </w:r>
     </w:p>
     <w:p/>
@@ -4963,15 +5154,33 @@
           <w:szCs w:val="24"/>
         </w:rPr>
         <w:lastRenderedPageBreak/>
-        <w:t>The data sent between tiers is formatted by using a custom made package. The Package class contains a header field so that the client or server receiving can identify what it needs to do with the data inside the package. This way, all objects that need to be sent through a TCP connection will be encapsulated in a package and then serialized into Js</w:t>
-      </w:r>
-      <w:r>
-        <w:rPr>
-          <w:rFonts w:ascii="Calibri" w:hAnsi="Calibri" w:cs="Calibri"/>
-          <w:sz w:val="24"/>
-          <w:szCs w:val="24"/>
-        </w:rPr>
-        <w:t>on.</w:t>
+        <w:t xml:space="preserve">The data sent between tiers is formatted by using a custom made package. The Package class contains a header field so that the client or server receiving can identify what it needs to do with the data inside the package. This way, all objects that need to be sent through a TCP connection will be encapsulated in a package and then serialized into </w:t>
+      </w:r>
+      <w:proofErr w:type="spellStart"/>
+      <w:r>
+        <w:rPr>
+          <w:rFonts w:ascii="Calibri" w:hAnsi="Calibri" w:cs="Calibri"/>
+          <w:sz w:val="24"/>
+          <w:szCs w:val="24"/>
+        </w:rPr>
+        <w:t>Js</w:t>
+      </w:r>
+      <w:r>
+        <w:rPr>
+          <w:rFonts w:ascii="Calibri" w:hAnsi="Calibri" w:cs="Calibri"/>
+          <w:sz w:val="24"/>
+          <w:szCs w:val="24"/>
+        </w:rPr>
+        <w:t>on</w:t>
+      </w:r>
+      <w:proofErr w:type="spellEnd"/>
+      <w:r>
+        <w:rPr>
+          <w:rFonts w:ascii="Calibri" w:hAnsi="Calibri" w:cs="Calibri"/>
+          <w:sz w:val="24"/>
+          <w:szCs w:val="24"/>
+        </w:rPr>
+        <w:t>.</w:t>
       </w:r>
     </w:p>
     <w:p>
@@ -5582,7 +5791,15 @@
         </w:r>
       </w:fldSimple>
       <w:r>
-        <w:t xml:space="preserve"> - MovieScheduler Schedule Model</w:t>
+        <w:t xml:space="preserve"> - </w:t>
+      </w:r>
+      <w:proofErr w:type="spellStart"/>
+      <w:r>
+        <w:t>MovieScheduler</w:t>
+      </w:r>
+      <w:proofErr w:type="spellEnd"/>
+      <w:r>
+        <w:t xml:space="preserve"> Schedule Model</w:t>
       </w:r>
     </w:p>
     <w:p>
@@ -5601,7 +5818,43 @@
           <w:sz w:val="24"/>
           <w:szCs w:val="24"/>
         </w:rPr>
-        <w:t>A schedule consists of multiple Movie – Time – Day – Room – Seats pairings. The ScheduledMovie class is used to represent one pairing and the Schedule class contains a list of ScheduledMovie objects.</w:t>
+        <w:t xml:space="preserve">A schedule consists of multiple Movie – Time – Day – Room – Seats pairings. The </w:t>
+      </w:r>
+      <w:proofErr w:type="spellStart"/>
+      <w:r>
+        <w:rPr>
+          <w:rFonts w:ascii="Calibri" w:hAnsi="Calibri" w:cs="Calibri"/>
+          <w:sz w:val="24"/>
+          <w:szCs w:val="24"/>
+        </w:rPr>
+        <w:t>ScheduledMovie</w:t>
+      </w:r>
+      <w:proofErr w:type="spellEnd"/>
+      <w:r>
+        <w:rPr>
+          <w:rFonts w:ascii="Calibri" w:hAnsi="Calibri" w:cs="Calibri"/>
+          <w:sz w:val="24"/>
+          <w:szCs w:val="24"/>
+        </w:rPr>
+        <w:t xml:space="preserve"> class is used to represent one pairing and the Schedule class contains a list of </w:t>
+      </w:r>
+      <w:proofErr w:type="spellStart"/>
+      <w:r>
+        <w:rPr>
+          <w:rFonts w:ascii="Calibri" w:hAnsi="Calibri" w:cs="Calibri"/>
+          <w:sz w:val="24"/>
+          <w:szCs w:val="24"/>
+        </w:rPr>
+        <w:t>ScheduledMovie</w:t>
+      </w:r>
+      <w:proofErr w:type="spellEnd"/>
+      <w:r>
+        <w:rPr>
+          <w:rFonts w:ascii="Calibri" w:hAnsi="Calibri" w:cs="Calibri"/>
+          <w:sz w:val="24"/>
+          <w:szCs w:val="24"/>
+        </w:rPr>
+        <w:t xml:space="preserve"> objects.</w:t>
       </w:r>
       <w:r>
         <w:rPr>
@@ -5808,15 +6061,69 @@
           <w:sz w:val="24"/>
           <w:szCs w:val="24"/>
         </w:rPr>
-        <w:t xml:space="preserve"> just like the other components, however, the server on tier 2 can receive requests from the tier 1 in the MovieScheduler component, which is implemented in Java, and from the WebApi from the fourth component, implemented in C#.</w:t>
-      </w:r>
-      <w:r>
-        <w:rPr>
-          <w:rFonts w:ascii="Calibri" w:hAnsi="Calibri" w:cs="Calibri"/>
-          <w:sz w:val="24"/>
-          <w:szCs w:val="24"/>
-        </w:rPr>
-        <w:t xml:space="preserve"> This design makes it so that the WebApi does not have direct access to the data stor</w:t>
+        <w:t xml:space="preserve"> just like the other components, however, the server on tier 2 can receive requests from the tier 1 in the </w:t>
+      </w:r>
+      <w:proofErr w:type="spellStart"/>
+      <w:r>
+        <w:rPr>
+          <w:rFonts w:ascii="Calibri" w:hAnsi="Calibri" w:cs="Calibri"/>
+          <w:sz w:val="24"/>
+          <w:szCs w:val="24"/>
+        </w:rPr>
+        <w:t>MovieScheduler</w:t>
+      </w:r>
+      <w:proofErr w:type="spellEnd"/>
+      <w:r>
+        <w:rPr>
+          <w:rFonts w:ascii="Calibri" w:hAnsi="Calibri" w:cs="Calibri"/>
+          <w:sz w:val="24"/>
+          <w:szCs w:val="24"/>
+        </w:rPr>
+        <w:t xml:space="preserve"> component, which is implemented in Java, and from the </w:t>
+      </w:r>
+      <w:proofErr w:type="spellStart"/>
+      <w:r>
+        <w:rPr>
+          <w:rFonts w:ascii="Calibri" w:hAnsi="Calibri" w:cs="Calibri"/>
+          <w:sz w:val="24"/>
+          <w:szCs w:val="24"/>
+        </w:rPr>
+        <w:t>WebApi</w:t>
+      </w:r>
+      <w:proofErr w:type="spellEnd"/>
+      <w:r>
+        <w:rPr>
+          <w:rFonts w:ascii="Calibri" w:hAnsi="Calibri" w:cs="Calibri"/>
+          <w:sz w:val="24"/>
+          <w:szCs w:val="24"/>
+        </w:rPr>
+        <w:t xml:space="preserve"> from the fourth component, implemented in C#.</w:t>
+      </w:r>
+      <w:r>
+        <w:rPr>
+          <w:rFonts w:ascii="Calibri" w:hAnsi="Calibri" w:cs="Calibri"/>
+          <w:sz w:val="24"/>
+          <w:szCs w:val="24"/>
+        </w:rPr>
+        <w:t xml:space="preserve"> This design makes it so that the </w:t>
+      </w:r>
+      <w:proofErr w:type="spellStart"/>
+      <w:r>
+        <w:rPr>
+          <w:rFonts w:ascii="Calibri" w:hAnsi="Calibri" w:cs="Calibri"/>
+          <w:sz w:val="24"/>
+          <w:szCs w:val="24"/>
+        </w:rPr>
+        <w:t>WebApi</w:t>
+      </w:r>
+      <w:proofErr w:type="spellEnd"/>
+      <w:r>
+        <w:rPr>
+          <w:rFonts w:ascii="Calibri" w:hAnsi="Calibri" w:cs="Calibri"/>
+          <w:sz w:val="24"/>
+          <w:szCs w:val="24"/>
+        </w:rPr>
+        <w:t xml:space="preserve"> does not have direct access to the data stor</w:t>
       </w:r>
       <w:r>
         <w:rPr>
@@ -5878,15 +6185,87 @@
           <w:sz w:val="24"/>
           <w:szCs w:val="24"/>
         </w:rPr>
-        <w:t xml:space="preserve"> last component was designed to be used by the clients of Zinema, therefore, it uses a web application to grant ease of access to the users.</w:t>
-      </w:r>
-      <w:r>
-        <w:rPr>
-          <w:rFonts w:ascii="Calibri" w:hAnsi="Calibri" w:cs="Calibri"/>
-          <w:sz w:val="24"/>
-          <w:szCs w:val="24"/>
-        </w:rPr>
-        <w:t xml:space="preserve"> The WebApi once it starts will send a request to the server on the second tier of the previous component, in order to get the movie schedule for the cinema. The user will interact with this component through a web page designed with Razor Pages, that depending on the user’s input will send HTTP requests to the WebApi. The WebApi can return the schedule to the user on a GET request and can book a seat for a specific screening on a PUT request.</w:t>
+        <w:t xml:space="preserve"> last component was designed to be used by the clients of </w:t>
+      </w:r>
+      <w:proofErr w:type="spellStart"/>
+      <w:r>
+        <w:rPr>
+          <w:rFonts w:ascii="Calibri" w:hAnsi="Calibri" w:cs="Calibri"/>
+          <w:sz w:val="24"/>
+          <w:szCs w:val="24"/>
+        </w:rPr>
+        <w:t>Zinema</w:t>
+      </w:r>
+      <w:proofErr w:type="spellEnd"/>
+      <w:r>
+        <w:rPr>
+          <w:rFonts w:ascii="Calibri" w:hAnsi="Calibri" w:cs="Calibri"/>
+          <w:sz w:val="24"/>
+          <w:szCs w:val="24"/>
+        </w:rPr>
+        <w:t>, therefore, it uses a web application to grant ease of access to the users.</w:t>
+      </w:r>
+      <w:r>
+        <w:rPr>
+          <w:rFonts w:ascii="Calibri" w:hAnsi="Calibri" w:cs="Calibri"/>
+          <w:sz w:val="24"/>
+          <w:szCs w:val="24"/>
+        </w:rPr>
+        <w:t xml:space="preserve"> The </w:t>
+      </w:r>
+      <w:proofErr w:type="spellStart"/>
+      <w:r>
+        <w:rPr>
+          <w:rFonts w:ascii="Calibri" w:hAnsi="Calibri" w:cs="Calibri"/>
+          <w:sz w:val="24"/>
+          <w:szCs w:val="24"/>
+        </w:rPr>
+        <w:t>WebApi</w:t>
+      </w:r>
+      <w:proofErr w:type="spellEnd"/>
+      <w:r>
+        <w:rPr>
+          <w:rFonts w:ascii="Calibri" w:hAnsi="Calibri" w:cs="Calibri"/>
+          <w:sz w:val="24"/>
+          <w:szCs w:val="24"/>
+        </w:rPr>
+        <w:t xml:space="preserve"> once it starts will send a request to the server on the second tier of the previous component, in order to get the movie schedule for the cinema. The user will interact with this component through a web page designed with Razor Pages, that depending on the user’s input will send HTTP requests to the </w:t>
+      </w:r>
+      <w:proofErr w:type="spellStart"/>
+      <w:r>
+        <w:rPr>
+          <w:rFonts w:ascii="Calibri" w:hAnsi="Calibri" w:cs="Calibri"/>
+          <w:sz w:val="24"/>
+          <w:szCs w:val="24"/>
+        </w:rPr>
+        <w:t>WebApi</w:t>
+      </w:r>
+      <w:proofErr w:type="spellEnd"/>
+      <w:r>
+        <w:rPr>
+          <w:rFonts w:ascii="Calibri" w:hAnsi="Calibri" w:cs="Calibri"/>
+          <w:sz w:val="24"/>
+          <w:szCs w:val="24"/>
+        </w:rPr>
+        <w:t xml:space="preserve">. The </w:t>
+      </w:r>
+      <w:proofErr w:type="spellStart"/>
+      <w:r>
+        <w:rPr>
+          <w:rFonts w:ascii="Calibri" w:hAnsi="Calibri" w:cs="Calibri"/>
+          <w:sz w:val="24"/>
+          <w:szCs w:val="24"/>
+        </w:rPr>
+        <w:t>WebApi</w:t>
+      </w:r>
+      <w:proofErr w:type="spellEnd"/>
+      <w:r>
+        <w:rPr>
+          <w:rFonts w:ascii="Calibri" w:hAnsi="Calibri" w:cs="Calibri"/>
+          <w:sz w:val="24"/>
+          <w:szCs w:val="24"/>
+        </w:rPr>
+        <w:t xml:space="preserve"> can return the schedule to the user on a GET request and can book a seat for a specific screening on a PUT request.</w:t>
       </w:r>
     </w:p>
     <w:p>
@@ -5929,12 +6308,206 @@
         <w:jc w:val="both"/>
         <w:rPr>
           <w:rFonts w:ascii="Calibri" w:hAnsi="Calibri" w:cs="Calibri"/>
-          <w:b/>
           <w:color w:val="auto"/>
           <w:sz w:val="24"/>
           <w:szCs w:val="24"/>
         </w:rPr>
       </w:pPr>
+      <w:bookmarkStart w:id="0" w:name="_GoBack"/>
+      <w:bookmarkEnd w:id="0"/>
+      <w:r>
+        <w:rPr>
+          <w:rFonts w:ascii="Calibri" w:hAnsi="Calibri" w:cs="Calibri"/>
+          <w:color w:val="auto"/>
+          <w:sz w:val="24"/>
+          <w:szCs w:val="24"/>
+        </w:rPr>
+        <w:t>Taking into consideration the design of the system, not too many security mechanisms are required to be implemented as potential losses are not particularly high.</w:t>
+      </w:r>
+      <w:r>
+        <w:rPr>
+          <w:rFonts w:ascii="Calibri" w:hAnsi="Calibri" w:cs="Calibri"/>
+          <w:color w:val="auto"/>
+          <w:sz w:val="24"/>
+          <w:szCs w:val="24"/>
+        </w:rPr>
+        <w:t xml:space="preserve"> </w:t>
+      </w:r>
+      <w:r>
+        <w:rPr>
+          <w:rFonts w:ascii="Calibri" w:hAnsi="Calibri" w:cs="Calibri"/>
+          <w:color w:val="auto"/>
+          <w:sz w:val="24"/>
+          <w:szCs w:val="24"/>
+        </w:rPr>
+        <w:t xml:space="preserve">The last component uses a website and </w:t>
+      </w:r>
+      <w:proofErr w:type="spellStart"/>
+      <w:r>
+        <w:rPr>
+          <w:rFonts w:ascii="Calibri" w:hAnsi="Calibri" w:cs="Calibri"/>
+          <w:color w:val="auto"/>
+          <w:sz w:val="24"/>
+          <w:szCs w:val="24"/>
+        </w:rPr>
+        <w:t>Webapi</w:t>
+      </w:r>
+      <w:proofErr w:type="spellEnd"/>
+      <w:r>
+        <w:rPr>
+          <w:rFonts w:ascii="Calibri" w:hAnsi="Calibri" w:cs="Calibri"/>
+          <w:color w:val="auto"/>
+          <w:sz w:val="24"/>
+          <w:szCs w:val="24"/>
+        </w:rPr>
+        <w:t xml:space="preserve"> and this does expose the system to certain risks. After the client chooses what seat to book they will be asked for the email address and phone number in order to be able to receive the ticket. Even though that data is not stored by our system, the message sent by the client to the </w:t>
+      </w:r>
+      <w:proofErr w:type="spellStart"/>
+      <w:r>
+        <w:rPr>
+          <w:rFonts w:ascii="Calibri" w:hAnsi="Calibri" w:cs="Calibri"/>
+          <w:color w:val="auto"/>
+          <w:sz w:val="24"/>
+          <w:szCs w:val="24"/>
+        </w:rPr>
+        <w:t>Webapi</w:t>
+      </w:r>
+      <w:proofErr w:type="spellEnd"/>
+      <w:r>
+        <w:rPr>
+          <w:rFonts w:ascii="Calibri" w:hAnsi="Calibri" w:cs="Calibri"/>
+          <w:color w:val="auto"/>
+          <w:sz w:val="24"/>
+          <w:szCs w:val="24"/>
+        </w:rPr>
+        <w:t xml:space="preserve"> could be intercepted and thus, information disclosure would be achieved by the attacker. As this scenario would best be avoided, SSL certificates are used as a proactive measure to deter such attacks. This grants the data both confidentiality and authenticity, but because anyone can access the website and there are no authentication protocols set in place</w:t>
+      </w:r>
+      <w:r>
+        <w:rPr>
+          <w:rFonts w:ascii="Calibri" w:hAnsi="Calibri" w:cs="Calibri"/>
+          <w:color w:val="auto"/>
+          <w:sz w:val="24"/>
+          <w:szCs w:val="24"/>
+        </w:rPr>
+        <w:t xml:space="preserve"> this last component is s</w:t>
+      </w:r>
+      <w:r>
+        <w:rPr>
+          <w:rFonts w:ascii="Calibri" w:hAnsi="Calibri" w:cs="Calibri"/>
+          <w:color w:val="auto"/>
+          <w:sz w:val="24"/>
+          <w:szCs w:val="24"/>
+        </w:rPr>
+        <w:t xml:space="preserve">till vulnerable to </w:t>
+      </w:r>
+      <w:proofErr w:type="spellStart"/>
+      <w:r>
+        <w:rPr>
+          <w:rFonts w:ascii="Calibri" w:hAnsi="Calibri" w:cs="Calibri"/>
+          <w:color w:val="auto"/>
+          <w:sz w:val="24"/>
+          <w:szCs w:val="24"/>
+        </w:rPr>
+        <w:t>DoS</w:t>
+      </w:r>
+      <w:proofErr w:type="spellEnd"/>
+      <w:r>
+        <w:rPr>
+          <w:rFonts w:ascii="Calibri" w:hAnsi="Calibri" w:cs="Calibri"/>
+          <w:color w:val="auto"/>
+          <w:sz w:val="24"/>
+          <w:szCs w:val="24"/>
+        </w:rPr>
+        <w:t xml:space="preserve"> attacks and it would be preferable to implement some prevention mechanisms. </w:t>
+      </w:r>
+    </w:p>
+    <w:p>
+      <w:pPr>
+        <w:pStyle w:val="Body"/>
+        <w:jc w:val="both"/>
+        <w:rPr>
+          <w:rFonts w:ascii="Calibri" w:hAnsi="Calibri" w:cs="Calibri"/>
+          <w:color w:val="auto"/>
+          <w:sz w:val="24"/>
+          <w:szCs w:val="24"/>
+        </w:rPr>
+      </w:pPr>
+      <w:r>
+        <w:rPr>
+          <w:rFonts w:ascii="Calibri" w:hAnsi="Calibri" w:cs="Calibri"/>
+          <w:color w:val="auto"/>
+          <w:sz w:val="24"/>
+          <w:szCs w:val="24"/>
+        </w:rPr>
+        <w:lastRenderedPageBreak/>
+        <w:t xml:space="preserve">The first three components send data that is not protected between tiers </w:t>
+      </w:r>
+      <w:r>
+        <w:rPr>
+          <w:rFonts w:ascii="Calibri" w:hAnsi="Calibri" w:cs="Calibri"/>
+          <w:color w:val="auto"/>
+          <w:sz w:val="24"/>
+          <w:szCs w:val="24"/>
+        </w:rPr>
+        <w:t xml:space="preserve">and this makes it vulnerable to attacks. </w:t>
+      </w:r>
+      <w:r>
+        <w:rPr>
+          <w:rFonts w:ascii="Calibri" w:hAnsi="Calibri" w:cs="Calibri"/>
+          <w:color w:val="auto"/>
+          <w:sz w:val="24"/>
+          <w:szCs w:val="24"/>
+        </w:rPr>
+        <w:t xml:space="preserve">However, the information sent by the system is not that confidential so disclosing it does not pose much of an issue. Tampering, though, is a more dangerous threat as it is not desirable for corrupted data to reach either tier 2 or 3. It would be preferable that digital signatures would be used on the messages sent from tier 1 </w:t>
+      </w:r>
+      <w:r>
+        <w:rPr>
+          <w:rFonts w:ascii="Calibri" w:hAnsi="Calibri" w:cs="Calibri"/>
+          <w:color w:val="auto"/>
+          <w:sz w:val="24"/>
+          <w:szCs w:val="24"/>
+        </w:rPr>
+        <w:t xml:space="preserve">to ensure authenticity. Coupling that with public key encryption of the messages would give a good layer of security to the communication between the first two tiers. </w:t>
+      </w:r>
+    </w:p>
+    <w:p>
+      <w:pPr>
+        <w:pStyle w:val="Body"/>
+        <w:jc w:val="both"/>
+        <w:rPr>
+          <w:rFonts w:ascii="Calibri" w:hAnsi="Calibri" w:cs="Calibri"/>
+          <w:color w:val="auto"/>
+          <w:sz w:val="24"/>
+          <w:szCs w:val="24"/>
+        </w:rPr>
+      </w:pPr>
+      <w:r>
+        <w:rPr>
+          <w:rFonts w:ascii="Calibri" w:hAnsi="Calibri" w:cs="Calibri"/>
+          <w:color w:val="auto"/>
+          <w:sz w:val="24"/>
+          <w:szCs w:val="24"/>
+        </w:rPr>
+        <w:t>The second tier sends data to the third tier to be stored in the database. Because there would already be some mechanisms implemented on the first tier, some less tight security mechanisms could be implemented just in case the previous mechanisms fail.</w:t>
+      </w:r>
+      <w:r>
+        <w:rPr>
+          <w:rFonts w:ascii="Calibri" w:hAnsi="Calibri" w:cs="Calibri"/>
+          <w:color w:val="auto"/>
+          <w:sz w:val="24"/>
+          <w:szCs w:val="24"/>
+        </w:rPr>
+        <w:t xml:space="preserve"> Because there is a fixed number of servers on tier 2 and only one server on tier 3, symmetric key encryption could be used to communicate between those two tiers. As there are only three components that com</w:t>
+      </w:r>
+      <w:r>
+        <w:rPr>
+          <w:rFonts w:ascii="Calibri" w:hAnsi="Calibri" w:cs="Calibri"/>
+          <w:color w:val="auto"/>
+          <w:sz w:val="24"/>
+          <w:szCs w:val="24"/>
+        </w:rPr>
+        <w:t>municate with the third tier, the server would only need to store three keys. In order to also provide some form of authentication but not in the shape of digital signatures, the messages sent could also contain a MAC that the tier 3 server would verify when received.</w:t>
+      </w:r>
     </w:p>
     <w:p>
       <w:pPr>
@@ -6911,7 +7484,7 @@
             <w:sz w:val="22"/>
             <w:szCs w:val="22"/>
           </w:rPr>
-          <w:t>8</w:t>
+          <w:t>19</w:t>
         </w:r>
         <w:r>
           <w:rPr>
@@ -11084,7 +11657,7 @@
 </file>
 
 <file path=customXml/itemProps1.xml><?xml version="1.0" encoding="utf-8"?>
-<ds:datastoreItem xmlns:ds="http://schemas.openxmlformats.org/officeDocument/2006/customXml" ds:itemID="{400AF42B-81B5-4D87-A967-AFDBD02B2474}">
+<ds:datastoreItem xmlns:ds="http://schemas.openxmlformats.org/officeDocument/2006/customXml" ds:itemID="{FD90718A-3B20-44A1-8E84-E545CA437D9B}">
   <ds:schemaRefs>
     <ds:schemaRef ds:uri="http://schemas.openxmlformats.org/officeDocument/2006/bibliography"/>
   </ds:schemaRefs>

</xml_diff>